<commit_message>
req 14 combo names
</commit_message>
<xml_diff>
--- a/API formats Doc/API documentation.docx
+++ b/API formats Doc/API documentation.docx
@@ -8852,6 +8852,30 @@
           <w:rFonts w:ascii="Consolas" w:hAnsi="Consolas"/>
         </w:rPr>
       </w:pPr>
+    </w:p>
+    <w:p>
+      <w:pPr>
+        <w:spacing w:after="0" w:line="240" w:lineRule="auto"/>
+        <w:rPr>
+          <w:rFonts w:ascii="Consolas" w:hAnsi="Consolas"/>
+        </w:rPr>
+      </w:pPr>
+    </w:p>
+    <w:p>
+      <w:pPr>
+        <w:spacing w:after="0" w:line="240" w:lineRule="auto"/>
+        <w:rPr>
+          <w:rFonts w:ascii="Consolas" w:hAnsi="Consolas"/>
+        </w:rPr>
+      </w:pPr>
+    </w:p>
+    <w:p>
+      <w:pPr>
+        <w:spacing w:after="0" w:line="240" w:lineRule="auto"/>
+        <w:rPr>
+          <w:rFonts w:ascii="Consolas" w:hAnsi="Consolas"/>
+        </w:rPr>
+      </w:pPr>
       <w:r>
         <w:rPr>
           <w:rFonts w:ascii="Consolas" w:hAnsi="Consolas"/>
@@ -8970,6 +8994,178 @@
         </w:rPr>
         <w:t>}</w:t>
       </w:r>
+    </w:p>
+    <w:p>
+      <w:pPr>
+        <w:spacing w:after="0" w:line="240" w:lineRule="auto"/>
+        <w:rPr>
+          <w:rFonts w:ascii="Consolas" w:hAnsi="Consolas"/>
+        </w:rPr>
+      </w:pPr>
+    </w:p>
+    <w:p>
+      <w:pPr>
+        <w:spacing w:after="0" w:line="240" w:lineRule="auto"/>
+        <w:rPr>
+          <w:rFonts w:ascii="Consolas" w:hAnsi="Consolas"/>
+        </w:rPr>
+      </w:pPr>
+    </w:p>
+    <w:p>
+      <w:pPr>
+        <w:spacing w:after="0" w:line="240" w:lineRule="auto"/>
+        <w:rPr>
+          <w:rFonts w:ascii="Consolas" w:hAnsi="Consolas"/>
+        </w:rPr>
+      </w:pPr>
+    </w:p>
+    <w:p>
+      <w:pPr>
+        <w:spacing w:after="0" w:line="240" w:lineRule="auto"/>
+        <w:rPr>
+          <w:rFonts w:ascii="Consolas" w:hAnsi="Consolas"/>
+        </w:rPr>
+      </w:pPr>
+    </w:p>
+    <w:p>
+      <w:pPr>
+        <w:spacing w:after="0" w:line="240" w:lineRule="auto"/>
+        <w:rPr>
+          <w:rFonts w:ascii="Consolas" w:hAnsi="Consolas"/>
+        </w:rPr>
+      </w:pPr>
+      <w:r>
+        <w:rPr>
+          <w:rFonts w:ascii="Consolas" w:hAnsi="Consolas"/>
+        </w:rPr>
+        <w:t>{</w:t>
+      </w:r>
+    </w:p>
+    <w:p>
+      <w:pPr>
+        <w:spacing w:after="0" w:line="240" w:lineRule="auto"/>
+        <w:rPr>
+          <w:rFonts w:ascii="Consolas" w:hAnsi="Consolas"/>
+        </w:rPr>
+      </w:pPr>
+      <w:r>
+        <w:rPr>
+          <w:rFonts w:ascii="Consolas" w:hAnsi="Consolas"/>
+        </w:rPr>
+        <w:t xml:space="preserve">    "</w:t>
+      </w:r>
+      <w:proofErr w:type="gramStart"/>
+      <w:r>
+        <w:rPr>
+          <w:rFonts w:ascii="Consolas" w:hAnsi="Consolas"/>
+        </w:rPr>
+        <w:t>error</w:t>
+      </w:r>
+      <w:proofErr w:type="gramEnd"/>
+      <w:r>
+        <w:rPr>
+          <w:rFonts w:ascii="Consolas" w:hAnsi="Consolas"/>
+        </w:rPr>
+        <w:t>": {</w:t>
+      </w:r>
+    </w:p>
+    <w:p>
+      <w:pPr>
+        <w:spacing w:after="0" w:line="240" w:lineRule="auto"/>
+        <w:rPr>
+          <w:rFonts w:ascii="Consolas" w:hAnsi="Consolas"/>
+        </w:rPr>
+      </w:pPr>
+      <w:r>
+        <w:rPr>
+          <w:rFonts w:ascii="Consolas" w:hAnsi="Consolas"/>
+        </w:rPr>
+        <w:t xml:space="preserve">        "code": 404</w:t>
+      </w:r>
+      <w:bookmarkStart w:id="0" w:name="_GoBack"/>
+      <w:bookmarkEnd w:id="0"/>
+      <w:r>
+        <w:rPr>
+          <w:rFonts w:ascii="Consolas" w:hAnsi="Consolas"/>
+        </w:rPr>
+        <w:t>,</w:t>
+      </w:r>
+    </w:p>
+    <w:p>
+      <w:pPr>
+        <w:spacing w:after="0" w:line="240" w:lineRule="auto"/>
+        <w:rPr>
+          <w:rFonts w:ascii="Consolas" w:hAnsi="Consolas"/>
+        </w:rPr>
+      </w:pPr>
+      <w:r>
+        <w:rPr>
+          <w:rFonts w:ascii="Consolas" w:hAnsi="Consolas"/>
+        </w:rPr>
+        <w:t xml:space="preserve">        "</w:t>
+      </w:r>
+      <w:proofErr w:type="gramStart"/>
+      <w:r>
+        <w:rPr>
+          <w:rFonts w:ascii="Consolas" w:hAnsi="Consolas"/>
+        </w:rPr>
+        <w:t>message</w:t>
+      </w:r>
+      <w:proofErr w:type="gramEnd"/>
+      <w:r>
+        <w:rPr>
+          <w:rFonts w:ascii="Consolas" w:hAnsi="Consolas"/>
+        </w:rPr>
+        <w:t>": "</w:t>
+      </w:r>
+      <w:r>
+        <w:rPr>
+          <w:rFonts w:ascii="Consolas" w:hAnsi="Consolas"/>
+        </w:rPr>
+        <w:t>There is no services available at user's branch</w:t>
+      </w:r>
+      <w:r>
+        <w:rPr>
+          <w:rFonts w:ascii="Consolas" w:hAnsi="Consolas"/>
+        </w:rPr>
+        <w:t>"</w:t>
+      </w:r>
+    </w:p>
+    <w:p>
+      <w:pPr>
+        <w:spacing w:after="0" w:line="240" w:lineRule="auto"/>
+        <w:rPr>
+          <w:rFonts w:ascii="Consolas" w:hAnsi="Consolas"/>
+        </w:rPr>
+      </w:pPr>
+      <w:r>
+        <w:rPr>
+          <w:rFonts w:ascii="Consolas" w:hAnsi="Consolas"/>
+        </w:rPr>
+        <w:t xml:space="preserve">    }</w:t>
+      </w:r>
+    </w:p>
+    <w:p>
+      <w:pPr>
+        <w:spacing w:after="0" w:line="240" w:lineRule="auto"/>
+        <w:rPr>
+          <w:rFonts w:ascii="Consolas" w:hAnsi="Consolas"/>
+        </w:rPr>
+      </w:pPr>
+      <w:r>
+        <w:rPr>
+          <w:rFonts w:ascii="Consolas" w:hAnsi="Consolas"/>
+        </w:rPr>
+        <w:t>}</w:t>
+      </w:r>
+    </w:p>
+    <w:p>
+      <w:pPr>
+        <w:spacing w:after="0" w:line="240" w:lineRule="auto"/>
+        <w:rPr>
+          <w:rFonts w:ascii="Consolas" w:hAnsi="Consolas"/>
+        </w:rPr>
+      </w:pPr>
     </w:p>
     <w:p>
       <w:pPr>
@@ -9492,6 +9688,7 @@
         <w:rPr>
           <w:rFonts w:ascii="Consolas" w:hAnsi="Consolas"/>
         </w:rPr>
+        <w:lastRenderedPageBreak/>
         <w:t xml:space="preserve">            "</w:t>
       </w:r>
       <w:proofErr w:type="spellStart"/>
@@ -9846,7 +10043,6 @@
           <w:rFonts w:ascii="Consolas" w:hAnsi="Consolas"/>
           <w:b/>
         </w:rPr>
-        <w:lastRenderedPageBreak/>
         <w:t xml:space="preserve">Case 2: </w:t>
       </w:r>
       <w:proofErr w:type="spellStart"/>
@@ -10663,6 +10859,7 @@
           <w:rFonts w:ascii="Consolas" w:hAnsi="Consolas"/>
           <w:b/>
         </w:rPr>
+        <w:lastRenderedPageBreak/>
         <w:t>Case 3</w:t>
       </w:r>
       <w:r>
@@ -11917,7 +12114,6 @@
           <w:sz w:val="32"/>
           <w:u w:val="single"/>
         </w:rPr>
-        <w:lastRenderedPageBreak/>
         <w:t>8</w:t>
       </w:r>
       <w:r>
@@ -13138,39 +13334,1143 @@
           <w:rFonts w:ascii="Consolas" w:hAnsi="Consolas"/>
           <w:b/>
         </w:rPr>
+        <w:t>Response body:-</w:t>
+      </w:r>
+    </w:p>
+    <w:p>
+      <w:pPr>
+        <w:spacing w:after="0" w:line="240" w:lineRule="auto"/>
+        <w:rPr>
+          <w:rFonts w:ascii="Consolas" w:hAnsi="Consolas"/>
+          <w:b/>
+        </w:rPr>
+      </w:pPr>
+      <w:r>
+        <w:rPr>
+          <w:rFonts w:ascii="Consolas" w:hAnsi="Consolas"/>
+          <w:b/>
+        </w:rPr>
+        <w:t xml:space="preserve">Case 1: </w:t>
+      </w:r>
+      <w:r>
+        <w:rPr>
+          <w:rFonts w:ascii="Consolas" w:hAnsi="Consolas"/>
+          <w:b/>
+        </w:rPr>
+        <w:t>status = 1 (Booking requested by user</w:t>
+      </w:r>
+      <w:r>
+        <w:rPr>
+          <w:rFonts w:ascii="Consolas" w:hAnsi="Consolas"/>
+          <w:b/>
+        </w:rPr>
+        <w:t>)</w:t>
+      </w:r>
+    </w:p>
+    <w:p>
+      <w:pPr>
+        <w:spacing w:after="0" w:line="240" w:lineRule="auto"/>
+        <w:rPr>
+          <w:rFonts w:ascii="Consolas" w:hAnsi="Consolas"/>
+          <w:sz w:val="24"/>
+        </w:rPr>
+      </w:pPr>
+      <w:r>
+        <w:rPr>
+          <w:rFonts w:ascii="Consolas" w:hAnsi="Consolas"/>
+          <w:sz w:val="24"/>
+        </w:rPr>
+        <w:t>{</w:t>
+      </w:r>
+    </w:p>
+    <w:p>
+      <w:pPr>
+        <w:spacing w:after="0" w:line="240" w:lineRule="auto"/>
+        <w:rPr>
+          <w:rFonts w:ascii="Consolas" w:hAnsi="Consolas"/>
+          <w:sz w:val="24"/>
+        </w:rPr>
+      </w:pPr>
+      <w:r>
+        <w:rPr>
+          <w:rFonts w:ascii="Consolas" w:hAnsi="Consolas"/>
+          <w:sz w:val="24"/>
+        </w:rPr>
+        <w:t xml:space="preserve">    "</w:t>
+      </w:r>
+      <w:proofErr w:type="gramStart"/>
+      <w:r>
+        <w:rPr>
+          <w:rFonts w:ascii="Consolas" w:hAnsi="Consolas"/>
+          <w:sz w:val="24"/>
+        </w:rPr>
+        <w:t>data</w:t>
+      </w:r>
+      <w:proofErr w:type="gramEnd"/>
+      <w:r>
+        <w:rPr>
+          <w:rFonts w:ascii="Consolas" w:hAnsi="Consolas"/>
+          <w:sz w:val="24"/>
+        </w:rPr>
+        <w:t>": {</w:t>
+      </w:r>
+    </w:p>
+    <w:p>
+      <w:pPr>
+        <w:spacing w:after="0" w:line="240" w:lineRule="auto"/>
+        <w:rPr>
+          <w:rFonts w:ascii="Consolas" w:hAnsi="Consolas"/>
+          <w:sz w:val="24"/>
+        </w:rPr>
+      </w:pPr>
+      <w:r>
+        <w:rPr>
+          <w:rFonts w:ascii="Consolas" w:hAnsi="Consolas"/>
+          <w:sz w:val="24"/>
+        </w:rPr>
+        <w:t xml:space="preserve">        "</w:t>
+      </w:r>
+      <w:proofErr w:type="gramStart"/>
+      <w:r>
+        <w:rPr>
+          <w:rFonts w:ascii="Consolas" w:hAnsi="Consolas"/>
+          <w:sz w:val="24"/>
+        </w:rPr>
+        <w:t>bookings</w:t>
+      </w:r>
+      <w:proofErr w:type="gramEnd"/>
+      <w:r>
+        <w:rPr>
+          <w:rFonts w:ascii="Consolas" w:hAnsi="Consolas"/>
+          <w:sz w:val="24"/>
+        </w:rPr>
+        <w:t>:": [</w:t>
+      </w:r>
+    </w:p>
+    <w:p>
+      <w:pPr>
+        <w:spacing w:after="0" w:line="240" w:lineRule="auto"/>
+        <w:rPr>
+          <w:rFonts w:ascii="Consolas" w:hAnsi="Consolas"/>
+          <w:sz w:val="24"/>
+        </w:rPr>
+      </w:pPr>
+      <w:r>
+        <w:rPr>
+          <w:rFonts w:ascii="Consolas" w:hAnsi="Consolas"/>
+          <w:sz w:val="24"/>
+        </w:rPr>
+        <w:t xml:space="preserve">            {</w:t>
+      </w:r>
+    </w:p>
+    <w:p>
+      <w:pPr>
+        <w:spacing w:after="0" w:line="240" w:lineRule="auto"/>
+        <w:rPr>
+          <w:rFonts w:ascii="Consolas" w:hAnsi="Consolas"/>
+          <w:sz w:val="24"/>
+        </w:rPr>
+      </w:pPr>
+      <w:r>
+        <w:rPr>
+          <w:rFonts w:ascii="Consolas" w:hAnsi="Consolas"/>
+          <w:sz w:val="24"/>
+        </w:rPr>
+        <w:t xml:space="preserve">                "</w:t>
+      </w:r>
+      <w:proofErr w:type="spellStart"/>
+      <w:r>
+        <w:rPr>
+          <w:rFonts w:ascii="Consolas" w:hAnsi="Consolas"/>
+          <w:sz w:val="24"/>
+        </w:rPr>
+        <w:t>booking_id</w:t>
+      </w:r>
+      <w:proofErr w:type="spellEnd"/>
+      <w:r>
+        <w:rPr>
+          <w:rFonts w:ascii="Consolas" w:hAnsi="Consolas"/>
+          <w:sz w:val="24"/>
+        </w:rPr>
+        <w:t>": 128,</w:t>
+      </w:r>
+    </w:p>
+    <w:p>
+      <w:pPr>
+        <w:spacing w:after="0" w:line="240" w:lineRule="auto"/>
+        <w:rPr>
+          <w:rFonts w:ascii="Consolas" w:hAnsi="Consolas"/>
+          <w:sz w:val="24"/>
+        </w:rPr>
+      </w:pPr>
+      <w:r>
+        <w:rPr>
+          <w:rFonts w:ascii="Consolas" w:hAnsi="Consolas"/>
+          <w:sz w:val="24"/>
+        </w:rPr>
+        <w:t xml:space="preserve">                "</w:t>
+      </w:r>
+      <w:proofErr w:type="spellStart"/>
+      <w:r>
+        <w:rPr>
+          <w:rFonts w:ascii="Consolas" w:hAnsi="Consolas"/>
+          <w:sz w:val="24"/>
+        </w:rPr>
+        <w:t>user_id</w:t>
+      </w:r>
+      <w:proofErr w:type="spellEnd"/>
+      <w:r>
+        <w:rPr>
+          <w:rFonts w:ascii="Consolas" w:hAnsi="Consolas"/>
+          <w:sz w:val="24"/>
+        </w:rPr>
+        <w:t>": 16242102,</w:t>
+      </w:r>
+    </w:p>
+    <w:p>
+      <w:pPr>
+        <w:spacing w:after="0" w:line="240" w:lineRule="auto"/>
+        <w:rPr>
+          <w:rFonts w:ascii="Consolas" w:hAnsi="Consolas"/>
+          <w:sz w:val="24"/>
+        </w:rPr>
+      </w:pPr>
+      <w:r>
+        <w:rPr>
+          <w:rFonts w:ascii="Consolas" w:hAnsi="Consolas"/>
+          <w:sz w:val="24"/>
+        </w:rPr>
+        <w:t xml:space="preserve">                "</w:t>
+      </w:r>
+      <w:proofErr w:type="gramStart"/>
+      <w:r>
+        <w:rPr>
+          <w:rFonts w:ascii="Consolas" w:hAnsi="Consolas"/>
+          <w:sz w:val="24"/>
+        </w:rPr>
+        <w:t>date</w:t>
+      </w:r>
+      <w:proofErr w:type="gramEnd"/>
+      <w:r>
+        <w:rPr>
+          <w:rFonts w:ascii="Consolas" w:hAnsi="Consolas"/>
+          <w:sz w:val="24"/>
+        </w:rPr>
+        <w:t>": "02-Aug-2019",</w:t>
+      </w:r>
+    </w:p>
+    <w:p>
+      <w:pPr>
+        <w:spacing w:after="0" w:line="240" w:lineRule="auto"/>
+        <w:rPr>
+          <w:rFonts w:ascii="Consolas" w:hAnsi="Consolas"/>
+          <w:sz w:val="24"/>
+        </w:rPr>
+      </w:pPr>
+      <w:r>
+        <w:rPr>
+          <w:rFonts w:ascii="Consolas" w:hAnsi="Consolas"/>
+          <w:sz w:val="24"/>
+        </w:rPr>
+        <w:t xml:space="preserve">                "</w:t>
+      </w:r>
+      <w:proofErr w:type="gramStart"/>
+      <w:r>
+        <w:rPr>
+          <w:rFonts w:ascii="Consolas" w:hAnsi="Consolas"/>
+          <w:sz w:val="24"/>
+        </w:rPr>
+        <w:t>time</w:t>
+      </w:r>
+      <w:proofErr w:type="gramEnd"/>
+      <w:r>
+        <w:rPr>
+          <w:rFonts w:ascii="Consolas" w:hAnsi="Consolas"/>
+          <w:sz w:val="24"/>
+        </w:rPr>
+        <w:t>": "18:12:33",</w:t>
+      </w:r>
+    </w:p>
+    <w:p>
+      <w:pPr>
+        <w:spacing w:after="0" w:line="240" w:lineRule="auto"/>
+        <w:rPr>
+          <w:rFonts w:ascii="Consolas" w:hAnsi="Consolas"/>
+          <w:sz w:val="24"/>
+        </w:rPr>
+      </w:pPr>
+      <w:r>
+        <w:rPr>
+          <w:rFonts w:ascii="Consolas" w:hAnsi="Consolas"/>
+          <w:sz w:val="24"/>
+        </w:rPr>
+        <w:t xml:space="preserve">                "</w:t>
+      </w:r>
+      <w:proofErr w:type="gramStart"/>
+      <w:r>
+        <w:rPr>
+          <w:rFonts w:ascii="Consolas" w:hAnsi="Consolas"/>
+          <w:sz w:val="24"/>
+        </w:rPr>
+        <w:t>status</w:t>
+      </w:r>
+      <w:proofErr w:type="gramEnd"/>
+      <w:r>
+        <w:rPr>
+          <w:rFonts w:ascii="Consolas" w:hAnsi="Consolas"/>
+          <w:sz w:val="24"/>
+        </w:rPr>
+        <w:t>": 1,</w:t>
+      </w:r>
+    </w:p>
+    <w:p>
+      <w:pPr>
+        <w:spacing w:after="0" w:line="240" w:lineRule="auto"/>
+        <w:rPr>
+          <w:rFonts w:ascii="Consolas" w:hAnsi="Consolas"/>
+          <w:sz w:val="24"/>
+        </w:rPr>
+      </w:pPr>
+      <w:r>
+        <w:rPr>
+          <w:rFonts w:ascii="Consolas" w:hAnsi="Consolas"/>
+          <w:sz w:val="24"/>
+        </w:rPr>
+        <w:t xml:space="preserve">                "</w:t>
+      </w:r>
+      <w:proofErr w:type="gramStart"/>
+      <w:r>
+        <w:rPr>
+          <w:rFonts w:ascii="Consolas" w:hAnsi="Consolas"/>
+          <w:sz w:val="24"/>
+        </w:rPr>
+        <w:t>payment</w:t>
+      </w:r>
+      <w:proofErr w:type="gramEnd"/>
+      <w:r>
+        <w:rPr>
+          <w:rFonts w:ascii="Consolas" w:hAnsi="Consolas"/>
+          <w:sz w:val="24"/>
+        </w:rPr>
+        <w:t>": 1,</w:t>
+      </w:r>
+    </w:p>
+    <w:p>
+      <w:pPr>
+        <w:spacing w:after="0" w:line="240" w:lineRule="auto"/>
+        <w:rPr>
+          <w:rFonts w:ascii="Consolas" w:hAnsi="Consolas"/>
+          <w:sz w:val="24"/>
+        </w:rPr>
+      </w:pPr>
+      <w:r>
+        <w:rPr>
+          <w:rFonts w:ascii="Consolas" w:hAnsi="Consolas"/>
+          <w:sz w:val="24"/>
+        </w:rPr>
+        <w:t xml:space="preserve">                "</w:t>
+      </w:r>
+      <w:proofErr w:type="gramStart"/>
+      <w:r>
+        <w:rPr>
+          <w:rFonts w:ascii="Consolas" w:hAnsi="Consolas"/>
+          <w:sz w:val="24"/>
+        </w:rPr>
+        <w:t>total</w:t>
+      </w:r>
+      <w:proofErr w:type="gramEnd"/>
+      <w:r>
+        <w:rPr>
+          <w:rFonts w:ascii="Consolas" w:hAnsi="Consolas"/>
+          <w:sz w:val="24"/>
+        </w:rPr>
+        <w:t>": 0</w:t>
+      </w:r>
+    </w:p>
+    <w:p>
+      <w:pPr>
+        <w:spacing w:after="0" w:line="240" w:lineRule="auto"/>
+        <w:rPr>
+          <w:rFonts w:ascii="Consolas" w:hAnsi="Consolas"/>
+          <w:sz w:val="24"/>
+        </w:rPr>
+      </w:pPr>
+      <w:r>
+        <w:rPr>
+          <w:rFonts w:ascii="Consolas" w:hAnsi="Consolas"/>
+          <w:sz w:val="24"/>
+        </w:rPr>
+        <w:t xml:space="preserve">            }</w:t>
+      </w:r>
+    </w:p>
+    <w:p>
+      <w:pPr>
+        <w:spacing w:after="0" w:line="240" w:lineRule="auto"/>
+        <w:rPr>
+          <w:rFonts w:ascii="Consolas" w:hAnsi="Consolas"/>
+          <w:sz w:val="24"/>
+        </w:rPr>
+      </w:pPr>
+      <w:r>
+        <w:rPr>
+          <w:rFonts w:ascii="Consolas" w:hAnsi="Consolas"/>
+          <w:sz w:val="24"/>
+        </w:rPr>
+        <w:t xml:space="preserve">        ]</w:t>
+      </w:r>
+    </w:p>
+    <w:p>
+      <w:pPr>
+        <w:spacing w:after="0" w:line="240" w:lineRule="auto"/>
+        <w:rPr>
+          <w:rFonts w:ascii="Consolas" w:hAnsi="Consolas"/>
+          <w:sz w:val="24"/>
+        </w:rPr>
+      </w:pPr>
+      <w:r>
+        <w:rPr>
+          <w:rFonts w:ascii="Consolas" w:hAnsi="Consolas"/>
+          <w:sz w:val="24"/>
+        </w:rPr>
+        <w:t xml:space="preserve">    }</w:t>
+      </w:r>
+    </w:p>
+    <w:p>
+      <w:pPr>
+        <w:spacing w:after="0" w:line="240" w:lineRule="auto"/>
+        <w:rPr>
+          <w:rFonts w:ascii="Consolas" w:hAnsi="Consolas"/>
+          <w:sz w:val="24"/>
+        </w:rPr>
+      </w:pPr>
+      <w:r>
+        <w:rPr>
+          <w:rFonts w:ascii="Consolas" w:hAnsi="Consolas"/>
+          <w:sz w:val="24"/>
+        </w:rPr>
+        <w:t>}</w:t>
+      </w:r>
+    </w:p>
+    <w:p>
+      <w:pPr>
+        <w:spacing w:after="0" w:line="240" w:lineRule="auto"/>
+        <w:rPr>
+          <w:rFonts w:ascii="Consolas" w:hAnsi="Consolas"/>
+          <w:sz w:val="24"/>
+        </w:rPr>
+      </w:pPr>
+    </w:p>
+    <w:p>
+      <w:pPr>
+        <w:spacing w:after="0" w:line="240" w:lineRule="auto"/>
+        <w:rPr>
+          <w:rFonts w:ascii="Consolas" w:hAnsi="Consolas"/>
+          <w:sz w:val="24"/>
+        </w:rPr>
+      </w:pPr>
+    </w:p>
+    <w:p>
+      <w:pPr>
+        <w:spacing w:after="0" w:line="240" w:lineRule="auto"/>
+        <w:rPr>
+          <w:rFonts w:ascii="Consolas" w:hAnsi="Consolas"/>
+          <w:b/>
+          <w:sz w:val="24"/>
+        </w:rPr>
+      </w:pPr>
+      <w:r>
+        <w:rPr>
+          <w:rFonts w:ascii="Consolas" w:hAnsi="Consolas"/>
+          <w:b/>
+          <w:sz w:val="24"/>
+        </w:rPr>
+        <w:t xml:space="preserve">Case 2: status = 2 (booking </w:t>
+      </w:r>
+      <w:r>
+        <w:rPr>
+          <w:rFonts w:ascii="Consolas" w:hAnsi="Consolas"/>
+          <w:b/>
+          <w:sz w:val="24"/>
+        </w:rPr>
+        <w:t>approved by admin</w:t>
+      </w:r>
+      <w:r>
+        <w:rPr>
+          <w:rFonts w:ascii="Consolas" w:hAnsi="Consolas"/>
+          <w:b/>
+          <w:sz w:val="24"/>
+        </w:rPr>
+        <w:t>)</w:t>
+      </w:r>
+    </w:p>
+    <w:p>
+      <w:pPr>
+        <w:spacing w:after="0" w:line="240" w:lineRule="auto"/>
+        <w:rPr>
+          <w:rFonts w:ascii="Consolas" w:hAnsi="Consolas"/>
+          <w:b/>
+          <w:sz w:val="24"/>
+        </w:rPr>
+      </w:pPr>
+      <w:r>
+        <w:rPr>
+          <w:rFonts w:ascii="Consolas" w:hAnsi="Consolas"/>
+          <w:b/>
+          <w:sz w:val="24"/>
+        </w:rPr>
+        <w:t>//AS for now</w:t>
+      </w:r>
+      <w:r>
+        <w:rPr>
+          <w:rFonts w:ascii="Consolas" w:hAnsi="Consolas"/>
+          <w:b/>
+          <w:sz w:val="24"/>
+        </w:rPr>
+        <w:t>, it is not yet completed in admin dashboard</w:t>
+      </w:r>
+    </w:p>
+    <w:p>
+      <w:pPr>
+        <w:spacing w:after="0" w:line="240" w:lineRule="auto"/>
+        <w:rPr>
+          <w:rFonts w:ascii="Consolas" w:hAnsi="Consolas"/>
+          <w:b/>
+          <w:sz w:val="24"/>
+        </w:rPr>
+      </w:pPr>
+    </w:p>
+    <w:p>
+      <w:pPr>
+        <w:spacing w:after="0" w:line="240" w:lineRule="auto"/>
+        <w:rPr>
+          <w:rFonts w:ascii="Consolas" w:hAnsi="Consolas"/>
+          <w:sz w:val="24"/>
+        </w:rPr>
+      </w:pPr>
+      <w:r>
+        <w:rPr>
+          <w:rFonts w:ascii="Consolas" w:hAnsi="Consolas"/>
+          <w:sz w:val="24"/>
+        </w:rPr>
+        <w:t>{</w:t>
+      </w:r>
+    </w:p>
+    <w:p>
+      <w:pPr>
+        <w:spacing w:after="0" w:line="240" w:lineRule="auto"/>
+        <w:rPr>
+          <w:rFonts w:ascii="Consolas" w:hAnsi="Consolas"/>
+          <w:sz w:val="24"/>
+        </w:rPr>
+      </w:pPr>
+      <w:r>
+        <w:rPr>
+          <w:rFonts w:ascii="Consolas" w:hAnsi="Consolas"/>
+          <w:sz w:val="24"/>
+        </w:rPr>
+        <w:t xml:space="preserve">    "</w:t>
+      </w:r>
+      <w:proofErr w:type="gramStart"/>
+      <w:r>
+        <w:rPr>
+          <w:rFonts w:ascii="Consolas" w:hAnsi="Consolas"/>
+          <w:sz w:val="24"/>
+        </w:rPr>
+        <w:t>error</w:t>
+      </w:r>
+      <w:proofErr w:type="gramEnd"/>
+      <w:r>
+        <w:rPr>
+          <w:rFonts w:ascii="Consolas" w:hAnsi="Consolas"/>
+          <w:sz w:val="24"/>
+        </w:rPr>
+        <w:t>": {</w:t>
+      </w:r>
+    </w:p>
+    <w:p>
+      <w:pPr>
+        <w:spacing w:after="0" w:line="240" w:lineRule="auto"/>
+        <w:rPr>
+          <w:rFonts w:ascii="Consolas" w:hAnsi="Consolas"/>
+          <w:sz w:val="24"/>
+        </w:rPr>
+      </w:pPr>
+      <w:r>
+        <w:rPr>
+          <w:rFonts w:ascii="Consolas" w:hAnsi="Consolas"/>
+          <w:sz w:val="24"/>
+        </w:rPr>
+        <w:t xml:space="preserve">        "</w:t>
+      </w:r>
+      <w:proofErr w:type="gramStart"/>
+      <w:r>
+        <w:rPr>
+          <w:rFonts w:ascii="Consolas" w:hAnsi="Consolas"/>
+          <w:sz w:val="24"/>
+        </w:rPr>
+        <w:t>code</w:t>
+      </w:r>
+      <w:proofErr w:type="gramEnd"/>
+      <w:r>
+        <w:rPr>
+          <w:rFonts w:ascii="Consolas" w:hAnsi="Consolas"/>
+          <w:sz w:val="24"/>
+        </w:rPr>
+        <w:t>": 404,</w:t>
+      </w:r>
+    </w:p>
+    <w:p>
+      <w:pPr>
+        <w:spacing w:after="0" w:line="240" w:lineRule="auto"/>
+        <w:rPr>
+          <w:rFonts w:ascii="Consolas" w:hAnsi="Consolas"/>
+          <w:sz w:val="24"/>
+        </w:rPr>
+      </w:pPr>
+      <w:r>
+        <w:rPr>
+          <w:rFonts w:ascii="Consolas" w:hAnsi="Consolas"/>
+          <w:sz w:val="24"/>
+        </w:rPr>
+        <w:t xml:space="preserve">        "</w:t>
+      </w:r>
+      <w:proofErr w:type="gramStart"/>
+      <w:r>
+        <w:rPr>
+          <w:rFonts w:ascii="Consolas" w:hAnsi="Consolas"/>
+          <w:sz w:val="24"/>
+        </w:rPr>
+        <w:t>message</w:t>
+      </w:r>
+      <w:proofErr w:type="gramEnd"/>
+      <w:r>
+        <w:rPr>
+          <w:rFonts w:ascii="Consolas" w:hAnsi="Consolas"/>
+          <w:sz w:val="24"/>
+        </w:rPr>
+        <w:t>": "No items available for given input"</w:t>
+      </w:r>
+    </w:p>
+    <w:p>
+      <w:pPr>
+        <w:spacing w:after="0" w:line="240" w:lineRule="auto"/>
+        <w:rPr>
+          <w:rFonts w:ascii="Consolas" w:hAnsi="Consolas"/>
+          <w:sz w:val="24"/>
+        </w:rPr>
+      </w:pPr>
+      <w:r>
+        <w:rPr>
+          <w:rFonts w:ascii="Consolas" w:hAnsi="Consolas"/>
+          <w:sz w:val="24"/>
+        </w:rPr>
+        <w:t xml:space="preserve">    }</w:t>
+      </w:r>
+    </w:p>
+    <w:p>
+      <w:pPr>
+        <w:spacing w:after="0" w:line="240" w:lineRule="auto"/>
+        <w:rPr>
+          <w:rFonts w:ascii="Consolas" w:hAnsi="Consolas"/>
+          <w:b/>
+          <w:sz w:val="24"/>
+        </w:rPr>
+      </w:pPr>
+      <w:r>
+        <w:rPr>
+          <w:rFonts w:ascii="Consolas" w:hAnsi="Consolas"/>
+          <w:sz w:val="24"/>
+        </w:rPr>
+        <w:t>}</w:t>
+      </w:r>
+    </w:p>
+    <w:p>
+      <w:pPr>
+        <w:spacing w:after="0" w:line="240" w:lineRule="auto"/>
+        <w:rPr>
+          <w:rFonts w:ascii="Consolas" w:hAnsi="Consolas"/>
+          <w:b/>
+          <w:sz w:val="24"/>
+        </w:rPr>
+      </w:pPr>
+      <w:r>
+        <w:rPr>
+          <w:rFonts w:ascii="Consolas" w:hAnsi="Consolas"/>
+          <w:b/>
+          <w:sz w:val="24"/>
+        </w:rPr>
+        <w:t>Case 3: status = 3 (</w:t>
+      </w:r>
+      <w:r>
+        <w:rPr>
+          <w:rFonts w:ascii="Consolas" w:hAnsi="Consolas"/>
+          <w:b/>
+          <w:sz w:val="24"/>
+        </w:rPr>
+        <w:t>reschedule requested by user</w:t>
+      </w:r>
+      <w:r>
+        <w:rPr>
+          <w:rFonts w:ascii="Consolas" w:hAnsi="Consolas"/>
+          <w:b/>
+          <w:sz w:val="24"/>
+        </w:rPr>
+        <w:t>)</w:t>
+      </w:r>
+    </w:p>
+    <w:p>
+      <w:pPr>
+        <w:spacing w:after="0" w:line="240" w:lineRule="auto"/>
+        <w:rPr>
+          <w:rFonts w:ascii="Consolas" w:hAnsi="Consolas"/>
+          <w:b/>
+        </w:rPr>
+      </w:pPr>
+      <w:r>
+        <w:rPr>
+          <w:rFonts w:ascii="Consolas" w:hAnsi="Consolas"/>
+          <w:b/>
+        </w:rPr>
+        <w:t>//you will get below output after completing REQUIREMENT 11</w:t>
+      </w:r>
+      <w:r>
+        <w:rPr>
+          <w:rFonts w:ascii="Consolas" w:hAnsi="Consolas"/>
+          <w:b/>
+        </w:rPr>
+        <w:t xml:space="preserve"> with same token</w:t>
+      </w:r>
+    </w:p>
+    <w:p>
+      <w:pPr>
+        <w:spacing w:after="0" w:line="240" w:lineRule="auto"/>
+        <w:rPr>
+          <w:rFonts w:ascii="Consolas" w:hAnsi="Consolas"/>
+          <w:sz w:val="24"/>
+        </w:rPr>
+      </w:pPr>
+      <w:r>
+        <w:rPr>
+          <w:rFonts w:ascii="Consolas" w:hAnsi="Consolas"/>
+          <w:sz w:val="24"/>
+        </w:rPr>
+        <w:t>{</w:t>
+      </w:r>
+    </w:p>
+    <w:p>
+      <w:pPr>
+        <w:spacing w:after="0" w:line="240" w:lineRule="auto"/>
+        <w:rPr>
+          <w:rFonts w:ascii="Consolas" w:hAnsi="Consolas"/>
+          <w:sz w:val="24"/>
+        </w:rPr>
+      </w:pPr>
+      <w:r>
+        <w:rPr>
+          <w:rFonts w:ascii="Consolas" w:hAnsi="Consolas"/>
+          <w:sz w:val="24"/>
+        </w:rPr>
+        <w:t xml:space="preserve">    "</w:t>
+      </w:r>
+      <w:proofErr w:type="gramStart"/>
+      <w:r>
+        <w:rPr>
+          <w:rFonts w:ascii="Consolas" w:hAnsi="Consolas"/>
+          <w:sz w:val="24"/>
+        </w:rPr>
+        <w:t>data</w:t>
+      </w:r>
+      <w:proofErr w:type="gramEnd"/>
+      <w:r>
+        <w:rPr>
+          <w:rFonts w:ascii="Consolas" w:hAnsi="Consolas"/>
+          <w:sz w:val="24"/>
+        </w:rPr>
+        <w:t>": {</w:t>
+      </w:r>
+    </w:p>
+    <w:p>
+      <w:pPr>
+        <w:spacing w:after="0" w:line="240" w:lineRule="auto"/>
+        <w:rPr>
+          <w:rFonts w:ascii="Consolas" w:hAnsi="Consolas"/>
+          <w:sz w:val="24"/>
+        </w:rPr>
+      </w:pPr>
+      <w:r>
+        <w:rPr>
+          <w:rFonts w:ascii="Consolas" w:hAnsi="Consolas"/>
+          <w:sz w:val="24"/>
+        </w:rPr>
+        <w:t xml:space="preserve">        "</w:t>
+      </w:r>
+      <w:proofErr w:type="gramStart"/>
+      <w:r>
+        <w:rPr>
+          <w:rFonts w:ascii="Consolas" w:hAnsi="Consolas"/>
+          <w:sz w:val="24"/>
+        </w:rPr>
+        <w:t>bookings</w:t>
+      </w:r>
+      <w:proofErr w:type="gramEnd"/>
+      <w:r>
+        <w:rPr>
+          <w:rFonts w:ascii="Consolas" w:hAnsi="Consolas"/>
+          <w:sz w:val="24"/>
+        </w:rPr>
+        <w:t>:": [</w:t>
+      </w:r>
+    </w:p>
+    <w:p>
+      <w:pPr>
+        <w:spacing w:after="0" w:line="240" w:lineRule="auto"/>
+        <w:rPr>
+          <w:rFonts w:ascii="Consolas" w:hAnsi="Consolas"/>
+          <w:sz w:val="24"/>
+        </w:rPr>
+      </w:pPr>
+      <w:r>
+        <w:rPr>
+          <w:rFonts w:ascii="Consolas" w:hAnsi="Consolas"/>
+          <w:sz w:val="24"/>
+        </w:rPr>
+        <w:t xml:space="preserve">            {</w:t>
+      </w:r>
+    </w:p>
+    <w:p>
+      <w:pPr>
+        <w:spacing w:after="0" w:line="240" w:lineRule="auto"/>
+        <w:rPr>
+          <w:rFonts w:ascii="Consolas" w:hAnsi="Consolas"/>
+          <w:sz w:val="24"/>
+        </w:rPr>
+      </w:pPr>
+      <w:r>
+        <w:rPr>
+          <w:rFonts w:ascii="Consolas" w:hAnsi="Consolas"/>
+          <w:sz w:val="24"/>
+        </w:rPr>
+        <w:t xml:space="preserve">                "</w:t>
+      </w:r>
+      <w:proofErr w:type="spellStart"/>
+      <w:r>
+        <w:rPr>
+          <w:rFonts w:ascii="Consolas" w:hAnsi="Consolas"/>
+          <w:sz w:val="24"/>
+        </w:rPr>
+        <w:t>booking_id</w:t>
+      </w:r>
+      <w:proofErr w:type="spellEnd"/>
+      <w:r>
+        <w:rPr>
+          <w:rFonts w:ascii="Consolas" w:hAnsi="Consolas"/>
+          <w:sz w:val="24"/>
+        </w:rPr>
+        <w:t>": 128,</w:t>
+      </w:r>
+    </w:p>
+    <w:p>
+      <w:pPr>
+        <w:spacing w:after="0" w:line="240" w:lineRule="auto"/>
+        <w:rPr>
+          <w:rFonts w:ascii="Consolas" w:hAnsi="Consolas"/>
+          <w:sz w:val="24"/>
+        </w:rPr>
+      </w:pPr>
+      <w:r>
+        <w:rPr>
+          <w:rFonts w:ascii="Consolas" w:hAnsi="Consolas"/>
+          <w:sz w:val="24"/>
+        </w:rPr>
+        <w:t xml:space="preserve">                "</w:t>
+      </w:r>
+      <w:proofErr w:type="spellStart"/>
+      <w:r>
+        <w:rPr>
+          <w:rFonts w:ascii="Consolas" w:hAnsi="Consolas"/>
+          <w:sz w:val="24"/>
+        </w:rPr>
+        <w:t>user_id</w:t>
+      </w:r>
+      <w:proofErr w:type="spellEnd"/>
+      <w:r>
+        <w:rPr>
+          <w:rFonts w:ascii="Consolas" w:hAnsi="Consolas"/>
+          <w:sz w:val="24"/>
+        </w:rPr>
+        <w:t>": 16242102,</w:t>
+      </w:r>
+    </w:p>
+    <w:p>
+      <w:pPr>
+        <w:spacing w:after="0" w:line="240" w:lineRule="auto"/>
+        <w:rPr>
+          <w:rFonts w:ascii="Consolas" w:hAnsi="Consolas"/>
+          <w:sz w:val="24"/>
+        </w:rPr>
+      </w:pPr>
+      <w:r>
+        <w:rPr>
+          <w:rFonts w:ascii="Consolas" w:hAnsi="Consolas"/>
+          <w:sz w:val="24"/>
+        </w:rPr>
+        <w:t xml:space="preserve">                "</w:t>
+      </w:r>
+      <w:proofErr w:type="gramStart"/>
+      <w:r>
+        <w:rPr>
+          <w:rFonts w:ascii="Consolas" w:hAnsi="Consolas"/>
+          <w:sz w:val="24"/>
+        </w:rPr>
+        <w:t>date</w:t>
+      </w:r>
+      <w:proofErr w:type="gramEnd"/>
+      <w:r>
+        <w:rPr>
+          <w:rFonts w:ascii="Consolas" w:hAnsi="Consolas"/>
+          <w:sz w:val="24"/>
+        </w:rPr>
+        <w:t>": "31-Jul-2019",</w:t>
+      </w:r>
+    </w:p>
+    <w:p>
+      <w:pPr>
+        <w:spacing w:after="0" w:line="240" w:lineRule="auto"/>
+        <w:rPr>
+          <w:rFonts w:ascii="Consolas" w:hAnsi="Consolas"/>
+          <w:sz w:val="24"/>
+        </w:rPr>
+      </w:pPr>
+      <w:r>
+        <w:rPr>
+          <w:rFonts w:ascii="Consolas" w:hAnsi="Consolas"/>
+          <w:sz w:val="24"/>
+        </w:rPr>
+        <w:t xml:space="preserve">                "</w:t>
+      </w:r>
+      <w:proofErr w:type="gramStart"/>
+      <w:r>
+        <w:rPr>
+          <w:rFonts w:ascii="Consolas" w:hAnsi="Consolas"/>
+          <w:sz w:val="24"/>
+        </w:rPr>
+        <w:t>time</w:t>
+      </w:r>
+      <w:proofErr w:type="gramEnd"/>
+      <w:r>
+        <w:rPr>
+          <w:rFonts w:ascii="Consolas" w:hAnsi="Consolas"/>
+          <w:sz w:val="24"/>
+        </w:rPr>
+        <w:t>": "07:12:34",</w:t>
+      </w:r>
+    </w:p>
+    <w:p>
+      <w:pPr>
+        <w:spacing w:after="0" w:line="240" w:lineRule="auto"/>
+        <w:rPr>
+          <w:rFonts w:ascii="Consolas" w:hAnsi="Consolas"/>
+          <w:sz w:val="24"/>
+        </w:rPr>
+      </w:pPr>
+      <w:r>
+        <w:rPr>
+          <w:rFonts w:ascii="Consolas" w:hAnsi="Consolas"/>
+          <w:sz w:val="24"/>
+        </w:rPr>
+        <w:t xml:space="preserve">                "</w:t>
+      </w:r>
+      <w:proofErr w:type="gramStart"/>
+      <w:r>
+        <w:rPr>
+          <w:rFonts w:ascii="Consolas" w:hAnsi="Consolas"/>
+          <w:sz w:val="24"/>
+        </w:rPr>
+        <w:t>status</w:t>
+      </w:r>
+      <w:proofErr w:type="gramEnd"/>
+      <w:r>
+        <w:rPr>
+          <w:rFonts w:ascii="Consolas" w:hAnsi="Consolas"/>
+          <w:sz w:val="24"/>
+        </w:rPr>
+        <w:t>": 3,</w:t>
+      </w:r>
+    </w:p>
+    <w:p>
+      <w:pPr>
+        <w:spacing w:after="0" w:line="240" w:lineRule="auto"/>
+        <w:rPr>
+          <w:rFonts w:ascii="Consolas" w:hAnsi="Consolas"/>
+          <w:sz w:val="24"/>
+        </w:rPr>
+      </w:pPr>
+      <w:r>
+        <w:rPr>
+          <w:rFonts w:ascii="Consolas" w:hAnsi="Consolas"/>
+          <w:sz w:val="24"/>
+        </w:rPr>
+        <w:t xml:space="preserve">                "</w:t>
+      </w:r>
+      <w:proofErr w:type="gramStart"/>
+      <w:r>
+        <w:rPr>
+          <w:rFonts w:ascii="Consolas" w:hAnsi="Consolas"/>
+          <w:sz w:val="24"/>
+        </w:rPr>
+        <w:t>payment</w:t>
+      </w:r>
+      <w:proofErr w:type="gramEnd"/>
+      <w:r>
+        <w:rPr>
+          <w:rFonts w:ascii="Consolas" w:hAnsi="Consolas"/>
+          <w:sz w:val="24"/>
+        </w:rPr>
+        <w:t>": 1,</w:t>
+      </w:r>
+    </w:p>
+    <w:p>
+      <w:pPr>
+        <w:spacing w:after="0" w:line="240" w:lineRule="auto"/>
+        <w:rPr>
+          <w:rFonts w:ascii="Consolas" w:hAnsi="Consolas"/>
+          <w:sz w:val="24"/>
+        </w:rPr>
+      </w:pPr>
+      <w:r>
+        <w:rPr>
+          <w:rFonts w:ascii="Consolas" w:hAnsi="Consolas"/>
+          <w:sz w:val="24"/>
+        </w:rPr>
         <w:lastRenderedPageBreak/>
-        <w:t>Response body:-</w:t>
-      </w:r>
-    </w:p>
-    <w:p>
-      <w:pPr>
-        <w:spacing w:after="0" w:line="240" w:lineRule="auto"/>
-        <w:rPr>
-          <w:rFonts w:ascii="Consolas" w:hAnsi="Consolas"/>
-          <w:b/>
-        </w:rPr>
-      </w:pPr>
-      <w:r>
-        <w:rPr>
-          <w:rFonts w:ascii="Consolas" w:hAnsi="Consolas"/>
-          <w:b/>
-        </w:rPr>
-        <w:t xml:space="preserve">Case 1: </w:t>
-      </w:r>
-      <w:r>
-        <w:rPr>
-          <w:rFonts w:ascii="Consolas" w:hAnsi="Consolas"/>
-          <w:b/>
-        </w:rPr>
-        <w:t>status = 1 (Booking requested by user</w:t>
-      </w:r>
-      <w:r>
-        <w:rPr>
-          <w:rFonts w:ascii="Consolas" w:hAnsi="Consolas"/>
-          <w:b/>
-        </w:rPr>
-        <w:t>)</w:t>
-      </w:r>
+        <w:t xml:space="preserve">                "</w:t>
+      </w:r>
+      <w:proofErr w:type="gramStart"/>
+      <w:r>
+        <w:rPr>
+          <w:rFonts w:ascii="Consolas" w:hAnsi="Consolas"/>
+          <w:sz w:val="24"/>
+        </w:rPr>
+        <w:t>total</w:t>
+      </w:r>
+      <w:proofErr w:type="gramEnd"/>
+      <w:r>
+        <w:rPr>
+          <w:rFonts w:ascii="Consolas" w:hAnsi="Consolas"/>
+          <w:sz w:val="24"/>
+        </w:rPr>
+        <w:t>": 0</w:t>
+      </w:r>
+    </w:p>
+    <w:p>
+      <w:pPr>
+        <w:spacing w:after="0" w:line="240" w:lineRule="auto"/>
+        <w:rPr>
+          <w:rFonts w:ascii="Consolas" w:hAnsi="Consolas"/>
+          <w:sz w:val="24"/>
+        </w:rPr>
+      </w:pPr>
+      <w:r>
+        <w:rPr>
+          <w:rFonts w:ascii="Consolas" w:hAnsi="Consolas"/>
+          <w:sz w:val="24"/>
+        </w:rPr>
+        <w:t xml:space="preserve">            }</w:t>
+      </w:r>
+    </w:p>
+    <w:p>
+      <w:pPr>
+        <w:spacing w:after="0" w:line="240" w:lineRule="auto"/>
+        <w:rPr>
+          <w:rFonts w:ascii="Consolas" w:hAnsi="Consolas"/>
+          <w:sz w:val="24"/>
+        </w:rPr>
+      </w:pPr>
+      <w:r>
+        <w:rPr>
+          <w:rFonts w:ascii="Consolas" w:hAnsi="Consolas"/>
+          <w:sz w:val="24"/>
+        </w:rPr>
+        <w:t xml:space="preserve">        ]</w:t>
+      </w:r>
+    </w:p>
+    <w:p>
+      <w:pPr>
+        <w:spacing w:after="0" w:line="240" w:lineRule="auto"/>
+        <w:rPr>
+          <w:rFonts w:ascii="Consolas" w:hAnsi="Consolas"/>
+          <w:sz w:val="24"/>
+        </w:rPr>
+      </w:pPr>
+      <w:r>
+        <w:rPr>
+          <w:rFonts w:ascii="Consolas" w:hAnsi="Consolas"/>
+          <w:sz w:val="24"/>
+        </w:rPr>
+        <w:t xml:space="preserve">    }</w:t>
+      </w:r>
+    </w:p>
+    <w:p>
+      <w:pPr>
+        <w:spacing w:after="0" w:line="240" w:lineRule="auto"/>
+        <w:rPr>
+          <w:rFonts w:ascii="Consolas" w:hAnsi="Consolas"/>
+          <w:sz w:val="24"/>
+        </w:rPr>
+      </w:pPr>
+      <w:r>
+        <w:rPr>
+          <w:rFonts w:ascii="Consolas" w:hAnsi="Consolas"/>
+          <w:sz w:val="24"/>
+        </w:rPr>
+        <w:t>}</w:t>
+      </w:r>
+    </w:p>
+    <w:p>
+      <w:pPr>
+        <w:spacing w:after="0" w:line="240" w:lineRule="auto"/>
+        <w:rPr>
+          <w:rFonts w:ascii="Consolas" w:hAnsi="Consolas"/>
+          <w:b/>
+          <w:sz w:val="24"/>
+        </w:rPr>
+      </w:pPr>
+      <w:r>
+        <w:rPr>
+          <w:rFonts w:ascii="Consolas" w:hAnsi="Consolas"/>
+          <w:b/>
+          <w:sz w:val="24"/>
+        </w:rPr>
+        <w:t>Case 4: status = 4 (reschedule approved by admin)</w:t>
+      </w:r>
+    </w:p>
+    <w:p>
+      <w:pPr>
+        <w:spacing w:after="0" w:line="240" w:lineRule="auto"/>
+        <w:rPr>
+          <w:rFonts w:ascii="Consolas" w:hAnsi="Consolas"/>
+          <w:b/>
+          <w:sz w:val="24"/>
+        </w:rPr>
+      </w:pPr>
+      <w:r>
+        <w:rPr>
+          <w:rFonts w:ascii="Consolas" w:hAnsi="Consolas"/>
+          <w:b/>
+          <w:sz w:val="24"/>
+        </w:rPr>
+        <w:t>//AS for now, it is not yet completed in admin dashboard</w:t>
+      </w:r>
+    </w:p>
+    <w:p>
+      <w:pPr>
+        <w:spacing w:after="0" w:line="240" w:lineRule="auto"/>
+        <w:rPr>
+          <w:rFonts w:ascii="Consolas" w:hAnsi="Consolas"/>
+          <w:b/>
+          <w:sz w:val="24"/>
+        </w:rPr>
+      </w:pPr>
     </w:p>
     <w:p>
       <w:pPr>
@@ -13209,6 +14509,384 @@
           <w:rFonts w:ascii="Consolas" w:hAnsi="Consolas"/>
           <w:sz w:val="24"/>
         </w:rPr>
+        <w:t>error</w:t>
+      </w:r>
+      <w:proofErr w:type="gramEnd"/>
+      <w:r>
+        <w:rPr>
+          <w:rFonts w:ascii="Consolas" w:hAnsi="Consolas"/>
+          <w:sz w:val="24"/>
+        </w:rPr>
+        <w:t>": {</w:t>
+      </w:r>
+    </w:p>
+    <w:p>
+      <w:pPr>
+        <w:spacing w:after="0" w:line="240" w:lineRule="auto"/>
+        <w:rPr>
+          <w:rFonts w:ascii="Consolas" w:hAnsi="Consolas"/>
+          <w:sz w:val="24"/>
+        </w:rPr>
+      </w:pPr>
+      <w:r>
+        <w:rPr>
+          <w:rFonts w:ascii="Consolas" w:hAnsi="Consolas"/>
+          <w:sz w:val="24"/>
+        </w:rPr>
+        <w:t xml:space="preserve">        "</w:t>
+      </w:r>
+      <w:proofErr w:type="gramStart"/>
+      <w:r>
+        <w:rPr>
+          <w:rFonts w:ascii="Consolas" w:hAnsi="Consolas"/>
+          <w:sz w:val="24"/>
+        </w:rPr>
+        <w:t>code</w:t>
+      </w:r>
+      <w:proofErr w:type="gramEnd"/>
+      <w:r>
+        <w:rPr>
+          <w:rFonts w:ascii="Consolas" w:hAnsi="Consolas"/>
+          <w:sz w:val="24"/>
+        </w:rPr>
+        <w:t>": 404,</w:t>
+      </w:r>
+    </w:p>
+    <w:p>
+      <w:pPr>
+        <w:spacing w:after="0" w:line="240" w:lineRule="auto"/>
+        <w:rPr>
+          <w:rFonts w:ascii="Consolas" w:hAnsi="Consolas"/>
+          <w:sz w:val="24"/>
+        </w:rPr>
+      </w:pPr>
+      <w:r>
+        <w:rPr>
+          <w:rFonts w:ascii="Consolas" w:hAnsi="Consolas"/>
+          <w:sz w:val="24"/>
+        </w:rPr>
+        <w:t xml:space="preserve">        "</w:t>
+      </w:r>
+      <w:proofErr w:type="gramStart"/>
+      <w:r>
+        <w:rPr>
+          <w:rFonts w:ascii="Consolas" w:hAnsi="Consolas"/>
+          <w:sz w:val="24"/>
+        </w:rPr>
+        <w:t>message</w:t>
+      </w:r>
+      <w:proofErr w:type="gramEnd"/>
+      <w:r>
+        <w:rPr>
+          <w:rFonts w:ascii="Consolas" w:hAnsi="Consolas"/>
+          <w:sz w:val="24"/>
+        </w:rPr>
+        <w:t>": "No items available for given input"</w:t>
+      </w:r>
+    </w:p>
+    <w:p>
+      <w:pPr>
+        <w:spacing w:after="0" w:line="240" w:lineRule="auto"/>
+        <w:rPr>
+          <w:rFonts w:ascii="Consolas" w:hAnsi="Consolas"/>
+          <w:sz w:val="24"/>
+        </w:rPr>
+      </w:pPr>
+      <w:r>
+        <w:rPr>
+          <w:rFonts w:ascii="Consolas" w:hAnsi="Consolas"/>
+          <w:sz w:val="24"/>
+        </w:rPr>
+        <w:t xml:space="preserve">    }</w:t>
+      </w:r>
+    </w:p>
+    <w:p>
+      <w:pPr>
+        <w:spacing w:after="0" w:line="240" w:lineRule="auto"/>
+        <w:rPr>
+          <w:rFonts w:ascii="Consolas" w:hAnsi="Consolas"/>
+          <w:sz w:val="24"/>
+        </w:rPr>
+      </w:pPr>
+      <w:r>
+        <w:rPr>
+          <w:rFonts w:ascii="Consolas" w:hAnsi="Consolas"/>
+          <w:sz w:val="24"/>
+        </w:rPr>
+        <w:t>}</w:t>
+      </w:r>
+    </w:p>
+    <w:p>
+      <w:pPr>
+        <w:spacing w:after="0" w:line="240" w:lineRule="auto"/>
+        <w:rPr>
+          <w:rFonts w:ascii="Consolas" w:hAnsi="Consolas"/>
+          <w:b/>
+          <w:sz w:val="24"/>
+        </w:rPr>
+      </w:pPr>
+      <w:r>
+        <w:rPr>
+          <w:rFonts w:ascii="Consolas" w:hAnsi="Consolas"/>
+          <w:b/>
+          <w:sz w:val="24"/>
+        </w:rPr>
+        <w:t>Case 5: status = 5 (booking completed by admin dashboard)</w:t>
+      </w:r>
+    </w:p>
+    <w:p>
+      <w:pPr>
+        <w:spacing w:after="0" w:line="240" w:lineRule="auto"/>
+        <w:rPr>
+          <w:rFonts w:ascii="Consolas" w:hAnsi="Consolas"/>
+          <w:b/>
+          <w:sz w:val="24"/>
+        </w:rPr>
+      </w:pPr>
+      <w:r>
+        <w:rPr>
+          <w:rFonts w:ascii="Consolas" w:hAnsi="Consolas"/>
+          <w:b/>
+          <w:sz w:val="24"/>
+        </w:rPr>
+        <w:t>//AS for now, it is not yet completed in admin dashboard</w:t>
+      </w:r>
+    </w:p>
+    <w:p>
+      <w:pPr>
+        <w:spacing w:after="0" w:line="240" w:lineRule="auto"/>
+        <w:rPr>
+          <w:rFonts w:ascii="Consolas" w:hAnsi="Consolas"/>
+          <w:b/>
+          <w:sz w:val="24"/>
+        </w:rPr>
+      </w:pPr>
+    </w:p>
+    <w:p>
+      <w:pPr>
+        <w:spacing w:after="0" w:line="240" w:lineRule="auto"/>
+        <w:rPr>
+          <w:rFonts w:ascii="Consolas" w:hAnsi="Consolas"/>
+          <w:sz w:val="24"/>
+        </w:rPr>
+      </w:pPr>
+      <w:r>
+        <w:rPr>
+          <w:rFonts w:ascii="Consolas" w:hAnsi="Consolas"/>
+          <w:sz w:val="24"/>
+        </w:rPr>
+        <w:t>{</w:t>
+      </w:r>
+    </w:p>
+    <w:p>
+      <w:pPr>
+        <w:spacing w:after="0" w:line="240" w:lineRule="auto"/>
+        <w:rPr>
+          <w:rFonts w:ascii="Consolas" w:hAnsi="Consolas"/>
+          <w:sz w:val="24"/>
+        </w:rPr>
+      </w:pPr>
+      <w:r>
+        <w:rPr>
+          <w:rFonts w:ascii="Consolas" w:hAnsi="Consolas"/>
+          <w:sz w:val="24"/>
+        </w:rPr>
+        <w:t xml:space="preserve">    "</w:t>
+      </w:r>
+      <w:proofErr w:type="gramStart"/>
+      <w:r>
+        <w:rPr>
+          <w:rFonts w:ascii="Consolas" w:hAnsi="Consolas"/>
+          <w:sz w:val="24"/>
+        </w:rPr>
+        <w:t>error</w:t>
+      </w:r>
+      <w:proofErr w:type="gramEnd"/>
+      <w:r>
+        <w:rPr>
+          <w:rFonts w:ascii="Consolas" w:hAnsi="Consolas"/>
+          <w:sz w:val="24"/>
+        </w:rPr>
+        <w:t>": {</w:t>
+      </w:r>
+    </w:p>
+    <w:p>
+      <w:pPr>
+        <w:spacing w:after="0" w:line="240" w:lineRule="auto"/>
+        <w:rPr>
+          <w:rFonts w:ascii="Consolas" w:hAnsi="Consolas"/>
+          <w:sz w:val="24"/>
+        </w:rPr>
+      </w:pPr>
+      <w:r>
+        <w:rPr>
+          <w:rFonts w:ascii="Consolas" w:hAnsi="Consolas"/>
+          <w:sz w:val="24"/>
+        </w:rPr>
+        <w:t xml:space="preserve">        "</w:t>
+      </w:r>
+      <w:proofErr w:type="gramStart"/>
+      <w:r>
+        <w:rPr>
+          <w:rFonts w:ascii="Consolas" w:hAnsi="Consolas"/>
+          <w:sz w:val="24"/>
+        </w:rPr>
+        <w:t>code</w:t>
+      </w:r>
+      <w:proofErr w:type="gramEnd"/>
+      <w:r>
+        <w:rPr>
+          <w:rFonts w:ascii="Consolas" w:hAnsi="Consolas"/>
+          <w:sz w:val="24"/>
+        </w:rPr>
+        <w:t>": 404,</w:t>
+      </w:r>
+    </w:p>
+    <w:p>
+      <w:pPr>
+        <w:spacing w:after="0" w:line="240" w:lineRule="auto"/>
+        <w:rPr>
+          <w:rFonts w:ascii="Consolas" w:hAnsi="Consolas"/>
+          <w:sz w:val="24"/>
+        </w:rPr>
+      </w:pPr>
+      <w:r>
+        <w:rPr>
+          <w:rFonts w:ascii="Consolas" w:hAnsi="Consolas"/>
+          <w:sz w:val="24"/>
+        </w:rPr>
+        <w:t xml:space="preserve">        "</w:t>
+      </w:r>
+      <w:proofErr w:type="gramStart"/>
+      <w:r>
+        <w:rPr>
+          <w:rFonts w:ascii="Consolas" w:hAnsi="Consolas"/>
+          <w:sz w:val="24"/>
+        </w:rPr>
+        <w:t>message</w:t>
+      </w:r>
+      <w:proofErr w:type="gramEnd"/>
+      <w:r>
+        <w:rPr>
+          <w:rFonts w:ascii="Consolas" w:hAnsi="Consolas"/>
+          <w:sz w:val="24"/>
+        </w:rPr>
+        <w:t>": "No items available for given input"</w:t>
+      </w:r>
+    </w:p>
+    <w:p>
+      <w:pPr>
+        <w:spacing w:after="0" w:line="240" w:lineRule="auto"/>
+        <w:rPr>
+          <w:rFonts w:ascii="Consolas" w:hAnsi="Consolas"/>
+          <w:sz w:val="24"/>
+        </w:rPr>
+      </w:pPr>
+      <w:r>
+        <w:rPr>
+          <w:rFonts w:ascii="Consolas" w:hAnsi="Consolas"/>
+          <w:sz w:val="24"/>
+        </w:rPr>
+        <w:t xml:space="preserve">    }</w:t>
+      </w:r>
+    </w:p>
+    <w:p>
+      <w:pPr>
+        <w:spacing w:after="0" w:line="240" w:lineRule="auto"/>
+        <w:rPr>
+          <w:rFonts w:ascii="Consolas" w:hAnsi="Consolas"/>
+          <w:sz w:val="24"/>
+        </w:rPr>
+      </w:pPr>
+      <w:r>
+        <w:rPr>
+          <w:rFonts w:ascii="Consolas" w:hAnsi="Consolas"/>
+          <w:sz w:val="24"/>
+        </w:rPr>
+        <w:t>}</w:t>
+      </w:r>
+    </w:p>
+    <w:p>
+      <w:pPr>
+        <w:spacing w:after="0" w:line="240" w:lineRule="auto"/>
+        <w:rPr>
+          <w:rFonts w:ascii="Consolas" w:hAnsi="Consolas"/>
+          <w:b/>
+          <w:sz w:val="24"/>
+        </w:rPr>
+      </w:pPr>
+      <w:r>
+        <w:rPr>
+          <w:rFonts w:ascii="Consolas" w:hAnsi="Consolas"/>
+          <w:b/>
+          <w:sz w:val="24"/>
+        </w:rPr>
+        <w:t>Case 6: status = 6 (booking cancelled by admin/user)</w:t>
+      </w:r>
+    </w:p>
+    <w:p>
+      <w:pPr>
+        <w:spacing w:after="0" w:line="240" w:lineRule="auto"/>
+        <w:rPr>
+          <w:rFonts w:ascii="Consolas" w:hAnsi="Consolas"/>
+          <w:b/>
+        </w:rPr>
+      </w:pPr>
+      <w:r>
+        <w:rPr>
+          <w:rFonts w:ascii="Consolas" w:hAnsi="Consolas"/>
+          <w:b/>
+        </w:rPr>
+        <w:t>//you will get below output after completing REQUIREMENT 11 with same token</w:t>
+      </w:r>
+    </w:p>
+    <w:p>
+      <w:pPr>
+        <w:spacing w:after="0" w:line="240" w:lineRule="auto"/>
+        <w:rPr>
+          <w:rFonts w:ascii="Consolas" w:hAnsi="Consolas"/>
+          <w:b/>
+          <w:sz w:val="24"/>
+        </w:rPr>
+      </w:pPr>
+    </w:p>
+    <w:p>
+      <w:pPr>
+        <w:spacing w:after="0" w:line="240" w:lineRule="auto"/>
+        <w:rPr>
+          <w:rFonts w:ascii="Consolas" w:hAnsi="Consolas"/>
+          <w:sz w:val="24"/>
+        </w:rPr>
+      </w:pPr>
+      <w:r>
+        <w:rPr>
+          <w:rFonts w:ascii="Consolas" w:hAnsi="Consolas"/>
+          <w:sz w:val="24"/>
+        </w:rPr>
+        <w:t>{</w:t>
+      </w:r>
+    </w:p>
+    <w:p>
+      <w:pPr>
+        <w:spacing w:after="0" w:line="240" w:lineRule="auto"/>
+        <w:rPr>
+          <w:rFonts w:ascii="Consolas" w:hAnsi="Consolas"/>
+          <w:sz w:val="24"/>
+        </w:rPr>
+      </w:pPr>
+      <w:r>
+        <w:rPr>
+          <w:rFonts w:ascii="Consolas" w:hAnsi="Consolas"/>
+          <w:sz w:val="24"/>
+        </w:rPr>
+        <w:t xml:space="preserve">    "</w:t>
+      </w:r>
+      <w:proofErr w:type="gramStart"/>
+      <w:r>
+        <w:rPr>
+          <w:rFonts w:ascii="Consolas" w:hAnsi="Consolas"/>
+          <w:sz w:val="24"/>
+        </w:rPr>
         <w:t>data</w:t>
       </w:r>
       <w:proofErr w:type="gramEnd"/>
@@ -13297,7 +14975,7 @@
           <w:rFonts w:ascii="Consolas" w:hAnsi="Consolas"/>
           <w:sz w:val="24"/>
         </w:rPr>
-        <w:t>": 128,</w:t>
+        <w:t>": 127,</w:t>
       </w:r>
     </w:p>
     <w:p>
@@ -13361,7 +15039,7 @@
           <w:rFonts w:ascii="Consolas" w:hAnsi="Consolas"/>
           <w:sz w:val="24"/>
         </w:rPr>
-        <w:t>": "02-Aug-2019",</w:t>
+        <w:t>": "31-Jul-2019",</w:t>
       </w:r>
     </w:p>
     <w:p>
@@ -13393,7 +15071,7 @@
           <w:rFonts w:ascii="Consolas" w:hAnsi="Consolas"/>
           <w:sz w:val="24"/>
         </w:rPr>
-        <w:t>": "18:12:33",</w:t>
+        <w:t>": "07:12:34",</w:t>
       </w:r>
     </w:p>
     <w:p>
@@ -13425,7 +15103,7 @@
           <w:rFonts w:ascii="Consolas" w:hAnsi="Consolas"/>
           <w:sz w:val="24"/>
         </w:rPr>
-        <w:t>": 1,</w:t>
+        <w:t>": 6,</w:t>
       </w:r>
     </w:p>
     <w:p>
@@ -13457,7 +15135,7 @@
           <w:rFonts w:ascii="Consolas" w:hAnsi="Consolas"/>
           <w:sz w:val="24"/>
         </w:rPr>
-        <w:t>": 1,</w:t>
+        <w:t>": 3,</w:t>
       </w:r>
     </w:p>
     <w:p>
@@ -13570,79 +15248,16 @@
         <w:spacing w:after="0" w:line="240" w:lineRule="auto"/>
         <w:rPr>
           <w:rFonts w:ascii="Consolas" w:hAnsi="Consolas"/>
-          <w:sz w:val="24"/>
-        </w:rPr>
-      </w:pPr>
-    </w:p>
-    <w:p>
-      <w:pPr>
-        <w:spacing w:after="0" w:line="240" w:lineRule="auto"/>
-        <w:rPr>
-          <w:rFonts w:ascii="Consolas" w:hAnsi="Consolas"/>
-          <w:b/>
-          <w:sz w:val="24"/>
-        </w:rPr>
-      </w:pPr>
-      <w:r>
-        <w:rPr>
-          <w:rFonts w:ascii="Consolas" w:hAnsi="Consolas"/>
-          <w:b/>
-          <w:sz w:val="24"/>
-        </w:rPr>
-        <w:t xml:space="preserve">Case 2: status = 2 (booking </w:t>
-      </w:r>
-      <w:r>
-        <w:rPr>
-          <w:rFonts w:ascii="Consolas" w:hAnsi="Consolas"/>
-          <w:b/>
-          <w:sz w:val="24"/>
-        </w:rPr>
-        <w:t>approved by admin</w:t>
-      </w:r>
-      <w:r>
-        <w:rPr>
-          <w:rFonts w:ascii="Consolas" w:hAnsi="Consolas"/>
-          <w:b/>
-          <w:sz w:val="24"/>
-        </w:rPr>
-        <w:t>)</w:t>
-      </w:r>
-    </w:p>
-    <w:p>
-      <w:pPr>
-        <w:spacing w:after="0" w:line="240" w:lineRule="auto"/>
-        <w:rPr>
-          <w:rFonts w:ascii="Consolas" w:hAnsi="Consolas"/>
-          <w:b/>
-          <w:sz w:val="24"/>
-        </w:rPr>
-      </w:pPr>
-      <w:r>
-        <w:rPr>
-          <w:rFonts w:ascii="Consolas" w:hAnsi="Consolas"/>
-          <w:b/>
-          <w:sz w:val="24"/>
-        </w:rPr>
-        <w:t>//AS for now</w:t>
-      </w:r>
-      <w:r>
-        <w:rPr>
-          <w:rFonts w:ascii="Consolas" w:hAnsi="Consolas"/>
-          <w:b/>
-          <w:sz w:val="24"/>
-        </w:rPr>
-        <w:t>, it is not yet completed in admin dashboard</w:t>
-      </w:r>
-    </w:p>
-    <w:p>
-      <w:pPr>
-        <w:spacing w:after="0" w:line="240" w:lineRule="auto"/>
-        <w:rPr>
-          <w:rFonts w:ascii="Consolas" w:hAnsi="Consolas"/>
-          <w:b/>
-          <w:sz w:val="24"/>
-        </w:rPr>
-      </w:pPr>
+          <w:b/>
+        </w:rPr>
+      </w:pPr>
+      <w:r>
+        <w:rPr>
+          <w:rFonts w:ascii="Consolas" w:hAnsi="Consolas"/>
+          <w:b/>
+        </w:rPr>
+        <w:t>Case 7: status = 123 (Invalid status code or empty code or status not given)</w:t>
+      </w:r>
     </w:p>
     <w:p>
       <w:pPr>
@@ -13777,7 +15392,6 @@
         <w:spacing w:after="0" w:line="240" w:lineRule="auto"/>
         <w:rPr>
           <w:rFonts w:ascii="Consolas" w:hAnsi="Consolas"/>
-          <w:b/>
           <w:sz w:val="24"/>
         </w:rPr>
       </w:pPr>
@@ -13798,1522 +15412,13 @@
           <w:sz w:val="24"/>
         </w:rPr>
       </w:pPr>
-      <w:r>
-        <w:rPr>
-          <w:rFonts w:ascii="Consolas" w:hAnsi="Consolas"/>
-          <w:b/>
-          <w:sz w:val="24"/>
-        </w:rPr>
-        <w:t>Case 3: status = 3 (</w:t>
-      </w:r>
-      <w:r>
-        <w:rPr>
-          <w:rFonts w:ascii="Consolas" w:hAnsi="Consolas"/>
-          <w:b/>
-          <w:sz w:val="24"/>
-        </w:rPr>
-        <w:t>reschedule requested by user</w:t>
-      </w:r>
-      <w:r>
-        <w:rPr>
-          <w:rFonts w:ascii="Consolas" w:hAnsi="Consolas"/>
-          <w:b/>
-          <w:sz w:val="24"/>
-        </w:rPr>
-        <w:t>)</w:t>
-      </w:r>
-    </w:p>
-    <w:p>
-      <w:pPr>
-        <w:spacing w:after="0" w:line="240" w:lineRule="auto"/>
-        <w:rPr>
-          <w:rFonts w:ascii="Consolas" w:hAnsi="Consolas"/>
-          <w:b/>
-        </w:rPr>
-      </w:pPr>
-      <w:r>
-        <w:rPr>
-          <w:rFonts w:ascii="Consolas" w:hAnsi="Consolas"/>
-          <w:b/>
-        </w:rPr>
-        <w:t>//you will get below output after completing REQUIREMENT 11</w:t>
-      </w:r>
-      <w:r>
-        <w:rPr>
-          <w:rFonts w:ascii="Consolas" w:hAnsi="Consolas"/>
-          <w:b/>
-        </w:rPr>
-        <w:t xml:space="preserve"> with same token</w:t>
-      </w:r>
-    </w:p>
-    <w:p>
-      <w:pPr>
-        <w:spacing w:after="0" w:line="240" w:lineRule="auto"/>
-        <w:rPr>
-          <w:rFonts w:ascii="Consolas" w:hAnsi="Consolas"/>
-          <w:sz w:val="24"/>
-        </w:rPr>
-      </w:pPr>
-      <w:r>
-        <w:rPr>
-          <w:rFonts w:ascii="Consolas" w:hAnsi="Consolas"/>
-          <w:sz w:val="24"/>
-        </w:rPr>
-        <w:t>{</w:t>
-      </w:r>
-    </w:p>
-    <w:p>
-      <w:pPr>
-        <w:spacing w:after="0" w:line="240" w:lineRule="auto"/>
-        <w:rPr>
-          <w:rFonts w:ascii="Consolas" w:hAnsi="Consolas"/>
-          <w:sz w:val="24"/>
-        </w:rPr>
-      </w:pPr>
-      <w:r>
-        <w:rPr>
-          <w:rFonts w:ascii="Consolas" w:hAnsi="Consolas"/>
-          <w:sz w:val="24"/>
-        </w:rPr>
-        <w:t xml:space="preserve">    "</w:t>
-      </w:r>
-      <w:proofErr w:type="gramStart"/>
-      <w:r>
-        <w:rPr>
-          <w:rFonts w:ascii="Consolas" w:hAnsi="Consolas"/>
-          <w:sz w:val="24"/>
-        </w:rPr>
-        <w:t>data</w:t>
-      </w:r>
-      <w:proofErr w:type="gramEnd"/>
-      <w:r>
-        <w:rPr>
-          <w:rFonts w:ascii="Consolas" w:hAnsi="Consolas"/>
-          <w:sz w:val="24"/>
-        </w:rPr>
-        <w:t>": {</w:t>
-      </w:r>
-    </w:p>
-    <w:p>
-      <w:pPr>
-        <w:spacing w:after="0" w:line="240" w:lineRule="auto"/>
-        <w:rPr>
-          <w:rFonts w:ascii="Consolas" w:hAnsi="Consolas"/>
-          <w:sz w:val="24"/>
-        </w:rPr>
-      </w:pPr>
-      <w:r>
-        <w:rPr>
-          <w:rFonts w:ascii="Consolas" w:hAnsi="Consolas"/>
-          <w:sz w:val="24"/>
-        </w:rPr>
-        <w:t xml:space="preserve">        "</w:t>
-      </w:r>
-      <w:proofErr w:type="gramStart"/>
-      <w:r>
-        <w:rPr>
-          <w:rFonts w:ascii="Consolas" w:hAnsi="Consolas"/>
-          <w:sz w:val="24"/>
-        </w:rPr>
-        <w:t>bookings</w:t>
-      </w:r>
-      <w:proofErr w:type="gramEnd"/>
-      <w:r>
-        <w:rPr>
-          <w:rFonts w:ascii="Consolas" w:hAnsi="Consolas"/>
-          <w:sz w:val="24"/>
-        </w:rPr>
-        <w:t>:": [</w:t>
-      </w:r>
-    </w:p>
-    <w:p>
-      <w:pPr>
-        <w:spacing w:after="0" w:line="240" w:lineRule="auto"/>
-        <w:rPr>
-          <w:rFonts w:ascii="Consolas" w:hAnsi="Consolas"/>
-          <w:sz w:val="24"/>
-        </w:rPr>
-      </w:pPr>
-      <w:r>
-        <w:rPr>
-          <w:rFonts w:ascii="Consolas" w:hAnsi="Consolas"/>
-          <w:sz w:val="24"/>
-        </w:rPr>
-        <w:t xml:space="preserve">            {</w:t>
-      </w:r>
-    </w:p>
-    <w:p>
-      <w:pPr>
-        <w:spacing w:after="0" w:line="240" w:lineRule="auto"/>
-        <w:rPr>
-          <w:rFonts w:ascii="Consolas" w:hAnsi="Consolas"/>
-          <w:sz w:val="24"/>
-        </w:rPr>
-      </w:pPr>
-      <w:r>
-        <w:rPr>
-          <w:rFonts w:ascii="Consolas" w:hAnsi="Consolas"/>
-          <w:sz w:val="24"/>
-        </w:rPr>
-        <w:t xml:space="preserve">                "</w:t>
-      </w:r>
-      <w:proofErr w:type="spellStart"/>
-      <w:r>
-        <w:rPr>
-          <w:rFonts w:ascii="Consolas" w:hAnsi="Consolas"/>
-          <w:sz w:val="24"/>
-        </w:rPr>
-        <w:t>booking_id</w:t>
-      </w:r>
-      <w:proofErr w:type="spellEnd"/>
-      <w:r>
-        <w:rPr>
-          <w:rFonts w:ascii="Consolas" w:hAnsi="Consolas"/>
-          <w:sz w:val="24"/>
-        </w:rPr>
-        <w:t>": 128,</w:t>
-      </w:r>
-    </w:p>
-    <w:p>
-      <w:pPr>
-        <w:spacing w:after="0" w:line="240" w:lineRule="auto"/>
-        <w:rPr>
-          <w:rFonts w:ascii="Consolas" w:hAnsi="Consolas"/>
-          <w:sz w:val="24"/>
-        </w:rPr>
-      </w:pPr>
-      <w:r>
-        <w:rPr>
-          <w:rFonts w:ascii="Consolas" w:hAnsi="Consolas"/>
-          <w:sz w:val="24"/>
-        </w:rPr>
-        <w:t xml:space="preserve">                "</w:t>
-      </w:r>
-      <w:proofErr w:type="spellStart"/>
-      <w:r>
-        <w:rPr>
-          <w:rFonts w:ascii="Consolas" w:hAnsi="Consolas"/>
-          <w:sz w:val="24"/>
-        </w:rPr>
-        <w:t>user_id</w:t>
-      </w:r>
-      <w:proofErr w:type="spellEnd"/>
-      <w:r>
-        <w:rPr>
-          <w:rFonts w:ascii="Consolas" w:hAnsi="Consolas"/>
-          <w:sz w:val="24"/>
-        </w:rPr>
-        <w:t>": 16242102,</w:t>
-      </w:r>
-    </w:p>
-    <w:p>
-      <w:pPr>
-        <w:spacing w:after="0" w:line="240" w:lineRule="auto"/>
-        <w:rPr>
-          <w:rFonts w:ascii="Consolas" w:hAnsi="Consolas"/>
-          <w:sz w:val="24"/>
-        </w:rPr>
-      </w:pPr>
-      <w:r>
-        <w:rPr>
-          <w:rFonts w:ascii="Consolas" w:hAnsi="Consolas"/>
-          <w:sz w:val="24"/>
-        </w:rPr>
-        <w:t xml:space="preserve">                "</w:t>
-      </w:r>
-      <w:proofErr w:type="gramStart"/>
-      <w:r>
-        <w:rPr>
-          <w:rFonts w:ascii="Consolas" w:hAnsi="Consolas"/>
-          <w:sz w:val="24"/>
-        </w:rPr>
-        <w:t>date</w:t>
-      </w:r>
-      <w:proofErr w:type="gramEnd"/>
-      <w:r>
-        <w:rPr>
-          <w:rFonts w:ascii="Consolas" w:hAnsi="Consolas"/>
-          <w:sz w:val="24"/>
-        </w:rPr>
-        <w:t>": "31-Jul-2019",</w:t>
-      </w:r>
-    </w:p>
-    <w:p>
-      <w:pPr>
-        <w:spacing w:after="0" w:line="240" w:lineRule="auto"/>
-        <w:rPr>
-          <w:rFonts w:ascii="Consolas" w:hAnsi="Consolas"/>
-          <w:sz w:val="24"/>
-        </w:rPr>
-      </w:pPr>
-      <w:r>
-        <w:rPr>
-          <w:rFonts w:ascii="Consolas" w:hAnsi="Consolas"/>
-          <w:sz w:val="24"/>
-        </w:rPr>
-        <w:t xml:space="preserve">                "</w:t>
-      </w:r>
-      <w:proofErr w:type="gramStart"/>
-      <w:r>
-        <w:rPr>
-          <w:rFonts w:ascii="Consolas" w:hAnsi="Consolas"/>
-          <w:sz w:val="24"/>
-        </w:rPr>
-        <w:t>time</w:t>
-      </w:r>
-      <w:proofErr w:type="gramEnd"/>
-      <w:r>
-        <w:rPr>
-          <w:rFonts w:ascii="Consolas" w:hAnsi="Consolas"/>
-          <w:sz w:val="24"/>
-        </w:rPr>
-        <w:t>": "07:12:34",</w:t>
-      </w:r>
-    </w:p>
-    <w:p>
-      <w:pPr>
-        <w:spacing w:after="0" w:line="240" w:lineRule="auto"/>
-        <w:rPr>
-          <w:rFonts w:ascii="Consolas" w:hAnsi="Consolas"/>
-          <w:sz w:val="24"/>
-        </w:rPr>
-      </w:pPr>
-      <w:r>
-        <w:rPr>
-          <w:rFonts w:ascii="Consolas" w:hAnsi="Consolas"/>
-          <w:sz w:val="24"/>
-        </w:rPr>
-        <w:t xml:space="preserve">                "</w:t>
-      </w:r>
-      <w:proofErr w:type="gramStart"/>
-      <w:r>
-        <w:rPr>
-          <w:rFonts w:ascii="Consolas" w:hAnsi="Consolas"/>
-          <w:sz w:val="24"/>
-        </w:rPr>
-        <w:t>status</w:t>
-      </w:r>
-      <w:proofErr w:type="gramEnd"/>
-      <w:r>
-        <w:rPr>
-          <w:rFonts w:ascii="Consolas" w:hAnsi="Consolas"/>
-          <w:sz w:val="24"/>
-        </w:rPr>
-        <w:t>": 3,</w:t>
-      </w:r>
-    </w:p>
-    <w:p>
-      <w:pPr>
-        <w:spacing w:after="0" w:line="240" w:lineRule="auto"/>
-        <w:rPr>
-          <w:rFonts w:ascii="Consolas" w:hAnsi="Consolas"/>
-          <w:sz w:val="24"/>
-        </w:rPr>
-      </w:pPr>
-      <w:r>
-        <w:rPr>
-          <w:rFonts w:ascii="Consolas" w:hAnsi="Consolas"/>
-          <w:sz w:val="24"/>
-        </w:rPr>
-        <w:t xml:space="preserve">                "</w:t>
-      </w:r>
-      <w:proofErr w:type="gramStart"/>
-      <w:r>
-        <w:rPr>
-          <w:rFonts w:ascii="Consolas" w:hAnsi="Consolas"/>
-          <w:sz w:val="24"/>
-        </w:rPr>
-        <w:t>payment</w:t>
-      </w:r>
-      <w:proofErr w:type="gramEnd"/>
-      <w:r>
-        <w:rPr>
-          <w:rFonts w:ascii="Consolas" w:hAnsi="Consolas"/>
-          <w:sz w:val="24"/>
-        </w:rPr>
-        <w:t>": 1,</w:t>
-      </w:r>
-    </w:p>
-    <w:p>
-      <w:pPr>
-        <w:spacing w:after="0" w:line="240" w:lineRule="auto"/>
-        <w:rPr>
-          <w:rFonts w:ascii="Consolas" w:hAnsi="Consolas"/>
-          <w:sz w:val="24"/>
-        </w:rPr>
-      </w:pPr>
-      <w:r>
-        <w:rPr>
-          <w:rFonts w:ascii="Consolas" w:hAnsi="Consolas"/>
-          <w:sz w:val="24"/>
-        </w:rPr>
-        <w:t xml:space="preserve">                "</w:t>
-      </w:r>
-      <w:proofErr w:type="gramStart"/>
-      <w:r>
-        <w:rPr>
-          <w:rFonts w:ascii="Consolas" w:hAnsi="Consolas"/>
-          <w:sz w:val="24"/>
-        </w:rPr>
-        <w:t>total</w:t>
-      </w:r>
-      <w:proofErr w:type="gramEnd"/>
-      <w:r>
-        <w:rPr>
-          <w:rFonts w:ascii="Consolas" w:hAnsi="Consolas"/>
-          <w:sz w:val="24"/>
-        </w:rPr>
-        <w:t>": 0</w:t>
-      </w:r>
-    </w:p>
-    <w:p>
-      <w:pPr>
-        <w:spacing w:after="0" w:line="240" w:lineRule="auto"/>
-        <w:rPr>
-          <w:rFonts w:ascii="Consolas" w:hAnsi="Consolas"/>
-          <w:sz w:val="24"/>
-        </w:rPr>
-      </w:pPr>
-      <w:r>
-        <w:rPr>
-          <w:rFonts w:ascii="Consolas" w:hAnsi="Consolas"/>
-          <w:sz w:val="24"/>
-        </w:rPr>
-        <w:t xml:space="preserve">            }</w:t>
-      </w:r>
-    </w:p>
-    <w:p>
-      <w:pPr>
-        <w:spacing w:after="0" w:line="240" w:lineRule="auto"/>
-        <w:rPr>
-          <w:rFonts w:ascii="Consolas" w:hAnsi="Consolas"/>
-          <w:sz w:val="24"/>
-        </w:rPr>
-      </w:pPr>
-      <w:r>
-        <w:rPr>
-          <w:rFonts w:ascii="Consolas" w:hAnsi="Consolas"/>
-          <w:sz w:val="24"/>
-        </w:rPr>
-        <w:t xml:space="preserve">        ]</w:t>
-      </w:r>
-    </w:p>
-    <w:p>
-      <w:pPr>
-        <w:spacing w:after="0" w:line="240" w:lineRule="auto"/>
-        <w:rPr>
-          <w:rFonts w:ascii="Consolas" w:hAnsi="Consolas"/>
-          <w:sz w:val="24"/>
-        </w:rPr>
-      </w:pPr>
-      <w:r>
-        <w:rPr>
-          <w:rFonts w:ascii="Consolas" w:hAnsi="Consolas"/>
-          <w:sz w:val="24"/>
-        </w:rPr>
-        <w:t xml:space="preserve">    }</w:t>
-      </w:r>
-    </w:p>
-    <w:p>
-      <w:pPr>
-        <w:spacing w:after="0" w:line="240" w:lineRule="auto"/>
-        <w:rPr>
-          <w:rFonts w:ascii="Consolas" w:hAnsi="Consolas"/>
-          <w:sz w:val="24"/>
-        </w:rPr>
-      </w:pPr>
-      <w:r>
-        <w:rPr>
-          <w:rFonts w:ascii="Consolas" w:hAnsi="Consolas"/>
-          <w:sz w:val="24"/>
-        </w:rPr>
-        <w:t>}</w:t>
-      </w:r>
-    </w:p>
-    <w:p>
-      <w:pPr>
-        <w:spacing w:after="0" w:line="240" w:lineRule="auto"/>
-        <w:rPr>
-          <w:rFonts w:ascii="Consolas" w:hAnsi="Consolas"/>
-          <w:b/>
-          <w:sz w:val="24"/>
-        </w:rPr>
-      </w:pPr>
-      <w:r>
-        <w:rPr>
-          <w:rFonts w:ascii="Consolas" w:hAnsi="Consolas"/>
-          <w:b/>
-          <w:sz w:val="24"/>
-        </w:rPr>
-        <w:t>Case 4: status = 4 (reschedule approved by admin)</w:t>
-      </w:r>
-    </w:p>
-    <w:p>
-      <w:pPr>
-        <w:spacing w:after="0" w:line="240" w:lineRule="auto"/>
-        <w:rPr>
-          <w:rFonts w:ascii="Consolas" w:hAnsi="Consolas"/>
-          <w:b/>
-          <w:sz w:val="24"/>
-        </w:rPr>
-      </w:pPr>
-      <w:r>
-        <w:rPr>
-          <w:rFonts w:ascii="Consolas" w:hAnsi="Consolas"/>
-          <w:b/>
-          <w:sz w:val="24"/>
-        </w:rPr>
-        <w:t>//AS for now, it is not yet completed in admin dashboard</w:t>
-      </w:r>
-    </w:p>
-    <w:p>
-      <w:pPr>
-        <w:spacing w:after="0" w:line="240" w:lineRule="auto"/>
-        <w:rPr>
-          <w:rFonts w:ascii="Consolas" w:hAnsi="Consolas"/>
-          <w:b/>
-          <w:sz w:val="24"/>
-        </w:rPr>
-      </w:pPr>
-    </w:p>
-    <w:p>
-      <w:pPr>
-        <w:spacing w:after="0" w:line="240" w:lineRule="auto"/>
-        <w:rPr>
-          <w:rFonts w:ascii="Consolas" w:hAnsi="Consolas"/>
-          <w:sz w:val="24"/>
-        </w:rPr>
-      </w:pPr>
-      <w:r>
-        <w:rPr>
-          <w:rFonts w:ascii="Consolas" w:hAnsi="Consolas"/>
-          <w:sz w:val="24"/>
-        </w:rPr>
-        <w:t>{</w:t>
-      </w:r>
-    </w:p>
-    <w:p>
-      <w:pPr>
-        <w:spacing w:after="0" w:line="240" w:lineRule="auto"/>
-        <w:rPr>
-          <w:rFonts w:ascii="Consolas" w:hAnsi="Consolas"/>
-          <w:sz w:val="24"/>
-        </w:rPr>
-      </w:pPr>
-      <w:r>
-        <w:rPr>
-          <w:rFonts w:ascii="Consolas" w:hAnsi="Consolas"/>
-          <w:sz w:val="24"/>
-        </w:rPr>
-        <w:t xml:space="preserve">    "</w:t>
-      </w:r>
-      <w:proofErr w:type="gramStart"/>
-      <w:r>
-        <w:rPr>
-          <w:rFonts w:ascii="Consolas" w:hAnsi="Consolas"/>
-          <w:sz w:val="24"/>
-        </w:rPr>
-        <w:t>error</w:t>
-      </w:r>
-      <w:proofErr w:type="gramEnd"/>
-      <w:r>
-        <w:rPr>
-          <w:rFonts w:ascii="Consolas" w:hAnsi="Consolas"/>
-          <w:sz w:val="24"/>
-        </w:rPr>
-        <w:t>": {</w:t>
-      </w:r>
-    </w:p>
-    <w:p>
-      <w:pPr>
-        <w:spacing w:after="0" w:line="240" w:lineRule="auto"/>
-        <w:rPr>
-          <w:rFonts w:ascii="Consolas" w:hAnsi="Consolas"/>
-          <w:sz w:val="24"/>
-        </w:rPr>
-      </w:pPr>
-      <w:r>
-        <w:rPr>
-          <w:rFonts w:ascii="Consolas" w:hAnsi="Consolas"/>
-          <w:sz w:val="24"/>
-        </w:rPr>
-        <w:t xml:space="preserve">        "</w:t>
-      </w:r>
-      <w:proofErr w:type="gramStart"/>
-      <w:r>
-        <w:rPr>
-          <w:rFonts w:ascii="Consolas" w:hAnsi="Consolas"/>
-          <w:sz w:val="24"/>
-        </w:rPr>
-        <w:t>code</w:t>
-      </w:r>
-      <w:proofErr w:type="gramEnd"/>
-      <w:r>
-        <w:rPr>
-          <w:rFonts w:ascii="Consolas" w:hAnsi="Consolas"/>
-          <w:sz w:val="24"/>
-        </w:rPr>
-        <w:t>": 404,</w:t>
-      </w:r>
-    </w:p>
-    <w:p>
-      <w:pPr>
-        <w:spacing w:after="0" w:line="240" w:lineRule="auto"/>
-        <w:rPr>
-          <w:rFonts w:ascii="Consolas" w:hAnsi="Consolas"/>
-          <w:sz w:val="24"/>
-        </w:rPr>
-      </w:pPr>
-      <w:r>
-        <w:rPr>
-          <w:rFonts w:ascii="Consolas" w:hAnsi="Consolas"/>
-          <w:sz w:val="24"/>
-        </w:rPr>
-        <w:t xml:space="preserve">        "</w:t>
-      </w:r>
-      <w:proofErr w:type="gramStart"/>
-      <w:r>
-        <w:rPr>
-          <w:rFonts w:ascii="Consolas" w:hAnsi="Consolas"/>
-          <w:sz w:val="24"/>
-        </w:rPr>
-        <w:t>message</w:t>
-      </w:r>
-      <w:proofErr w:type="gramEnd"/>
-      <w:r>
-        <w:rPr>
-          <w:rFonts w:ascii="Consolas" w:hAnsi="Consolas"/>
-          <w:sz w:val="24"/>
-        </w:rPr>
-        <w:t>": "No items available for given input"</w:t>
-      </w:r>
-    </w:p>
-    <w:p>
-      <w:pPr>
-        <w:spacing w:after="0" w:line="240" w:lineRule="auto"/>
-        <w:rPr>
-          <w:rFonts w:ascii="Consolas" w:hAnsi="Consolas"/>
-          <w:sz w:val="24"/>
-        </w:rPr>
-      </w:pPr>
-      <w:r>
-        <w:rPr>
-          <w:rFonts w:ascii="Consolas" w:hAnsi="Consolas"/>
-          <w:sz w:val="24"/>
-        </w:rPr>
-        <w:lastRenderedPageBreak/>
-        <w:t xml:space="preserve">    }</w:t>
-      </w:r>
-    </w:p>
-    <w:p>
-      <w:pPr>
-        <w:spacing w:after="0" w:line="240" w:lineRule="auto"/>
-        <w:rPr>
-          <w:rFonts w:ascii="Consolas" w:hAnsi="Consolas"/>
-          <w:sz w:val="24"/>
-        </w:rPr>
-      </w:pPr>
-      <w:r>
-        <w:rPr>
-          <w:rFonts w:ascii="Consolas" w:hAnsi="Consolas"/>
-          <w:sz w:val="24"/>
-        </w:rPr>
-        <w:t>}</w:t>
-      </w:r>
-    </w:p>
-    <w:p>
-      <w:pPr>
-        <w:spacing w:after="0" w:line="240" w:lineRule="auto"/>
-        <w:rPr>
-          <w:rFonts w:ascii="Consolas" w:hAnsi="Consolas"/>
-          <w:b/>
-          <w:sz w:val="24"/>
-        </w:rPr>
-      </w:pPr>
-      <w:r>
-        <w:rPr>
-          <w:rFonts w:ascii="Consolas" w:hAnsi="Consolas"/>
-          <w:b/>
-          <w:sz w:val="24"/>
-        </w:rPr>
-        <w:t>Case 5: status = 5 (booking completed by admin dashboard)</w:t>
-      </w:r>
-    </w:p>
-    <w:p>
-      <w:pPr>
-        <w:spacing w:after="0" w:line="240" w:lineRule="auto"/>
-        <w:rPr>
-          <w:rFonts w:ascii="Consolas" w:hAnsi="Consolas"/>
-          <w:b/>
-          <w:sz w:val="24"/>
-        </w:rPr>
-      </w:pPr>
-      <w:r>
-        <w:rPr>
-          <w:rFonts w:ascii="Consolas" w:hAnsi="Consolas"/>
-          <w:b/>
-          <w:sz w:val="24"/>
-        </w:rPr>
-        <w:t>//AS for now, it is not yet completed in admin dashboard</w:t>
-      </w:r>
-    </w:p>
-    <w:p>
-      <w:pPr>
-        <w:spacing w:after="0" w:line="240" w:lineRule="auto"/>
-        <w:rPr>
-          <w:rFonts w:ascii="Consolas" w:hAnsi="Consolas"/>
-          <w:b/>
-          <w:sz w:val="24"/>
-        </w:rPr>
-      </w:pPr>
-    </w:p>
-    <w:p>
-      <w:pPr>
-        <w:spacing w:after="0" w:line="240" w:lineRule="auto"/>
-        <w:rPr>
-          <w:rFonts w:ascii="Consolas" w:hAnsi="Consolas"/>
-          <w:sz w:val="24"/>
-        </w:rPr>
-      </w:pPr>
-      <w:r>
-        <w:rPr>
-          <w:rFonts w:ascii="Consolas" w:hAnsi="Consolas"/>
-          <w:sz w:val="24"/>
-        </w:rPr>
-        <w:t>{</w:t>
-      </w:r>
-    </w:p>
-    <w:p>
-      <w:pPr>
-        <w:spacing w:after="0" w:line="240" w:lineRule="auto"/>
-        <w:rPr>
-          <w:rFonts w:ascii="Consolas" w:hAnsi="Consolas"/>
-          <w:sz w:val="24"/>
-        </w:rPr>
-      </w:pPr>
-      <w:r>
-        <w:rPr>
-          <w:rFonts w:ascii="Consolas" w:hAnsi="Consolas"/>
-          <w:sz w:val="24"/>
-        </w:rPr>
-        <w:t xml:space="preserve">    "</w:t>
-      </w:r>
-      <w:proofErr w:type="gramStart"/>
-      <w:r>
-        <w:rPr>
-          <w:rFonts w:ascii="Consolas" w:hAnsi="Consolas"/>
-          <w:sz w:val="24"/>
-        </w:rPr>
-        <w:t>error</w:t>
-      </w:r>
-      <w:proofErr w:type="gramEnd"/>
-      <w:r>
-        <w:rPr>
-          <w:rFonts w:ascii="Consolas" w:hAnsi="Consolas"/>
-          <w:sz w:val="24"/>
-        </w:rPr>
-        <w:t>": {</w:t>
-      </w:r>
-    </w:p>
-    <w:p>
-      <w:pPr>
-        <w:spacing w:after="0" w:line="240" w:lineRule="auto"/>
-        <w:rPr>
-          <w:rFonts w:ascii="Consolas" w:hAnsi="Consolas"/>
-          <w:sz w:val="24"/>
-        </w:rPr>
-      </w:pPr>
-      <w:r>
-        <w:rPr>
-          <w:rFonts w:ascii="Consolas" w:hAnsi="Consolas"/>
-          <w:sz w:val="24"/>
-        </w:rPr>
-        <w:t xml:space="preserve">        "</w:t>
-      </w:r>
-      <w:proofErr w:type="gramStart"/>
-      <w:r>
-        <w:rPr>
-          <w:rFonts w:ascii="Consolas" w:hAnsi="Consolas"/>
-          <w:sz w:val="24"/>
-        </w:rPr>
-        <w:t>code</w:t>
-      </w:r>
-      <w:proofErr w:type="gramEnd"/>
-      <w:r>
-        <w:rPr>
-          <w:rFonts w:ascii="Consolas" w:hAnsi="Consolas"/>
-          <w:sz w:val="24"/>
-        </w:rPr>
-        <w:t>": 404,</w:t>
-      </w:r>
-    </w:p>
-    <w:p>
-      <w:pPr>
-        <w:spacing w:after="0" w:line="240" w:lineRule="auto"/>
-        <w:rPr>
-          <w:rFonts w:ascii="Consolas" w:hAnsi="Consolas"/>
-          <w:sz w:val="24"/>
-        </w:rPr>
-      </w:pPr>
-      <w:r>
-        <w:rPr>
-          <w:rFonts w:ascii="Consolas" w:hAnsi="Consolas"/>
-          <w:sz w:val="24"/>
-        </w:rPr>
-        <w:t xml:space="preserve">        "</w:t>
-      </w:r>
-      <w:proofErr w:type="gramStart"/>
-      <w:r>
-        <w:rPr>
-          <w:rFonts w:ascii="Consolas" w:hAnsi="Consolas"/>
-          <w:sz w:val="24"/>
-        </w:rPr>
-        <w:t>message</w:t>
-      </w:r>
-      <w:proofErr w:type="gramEnd"/>
-      <w:r>
-        <w:rPr>
-          <w:rFonts w:ascii="Consolas" w:hAnsi="Consolas"/>
-          <w:sz w:val="24"/>
-        </w:rPr>
-        <w:t>": "No items available for given input"</w:t>
-      </w:r>
-    </w:p>
-    <w:p>
-      <w:pPr>
-        <w:spacing w:after="0" w:line="240" w:lineRule="auto"/>
-        <w:rPr>
-          <w:rFonts w:ascii="Consolas" w:hAnsi="Consolas"/>
-          <w:sz w:val="24"/>
-        </w:rPr>
-      </w:pPr>
-      <w:r>
-        <w:rPr>
-          <w:rFonts w:ascii="Consolas" w:hAnsi="Consolas"/>
-          <w:sz w:val="24"/>
-        </w:rPr>
-        <w:t xml:space="preserve">    }</w:t>
-      </w:r>
-    </w:p>
-    <w:p>
-      <w:pPr>
-        <w:spacing w:after="0" w:line="240" w:lineRule="auto"/>
-        <w:rPr>
-          <w:rFonts w:ascii="Consolas" w:hAnsi="Consolas"/>
-          <w:sz w:val="24"/>
-        </w:rPr>
-      </w:pPr>
-      <w:r>
-        <w:rPr>
-          <w:rFonts w:ascii="Consolas" w:hAnsi="Consolas"/>
-          <w:sz w:val="24"/>
-        </w:rPr>
-        <w:t>}</w:t>
-      </w:r>
-    </w:p>
-    <w:p>
-      <w:pPr>
-        <w:spacing w:after="0" w:line="240" w:lineRule="auto"/>
-        <w:rPr>
-          <w:rFonts w:ascii="Consolas" w:hAnsi="Consolas"/>
-          <w:b/>
-          <w:sz w:val="24"/>
-        </w:rPr>
-      </w:pPr>
-      <w:r>
-        <w:rPr>
-          <w:rFonts w:ascii="Consolas" w:hAnsi="Consolas"/>
-          <w:b/>
-          <w:sz w:val="24"/>
-        </w:rPr>
-        <w:t>Case 6: status = 6 (booking cancelled by admin/user)</w:t>
-      </w:r>
-    </w:p>
-    <w:p>
-      <w:pPr>
-        <w:spacing w:after="0" w:line="240" w:lineRule="auto"/>
-        <w:rPr>
-          <w:rFonts w:ascii="Consolas" w:hAnsi="Consolas"/>
-          <w:b/>
-        </w:rPr>
-      </w:pPr>
-      <w:r>
-        <w:rPr>
-          <w:rFonts w:ascii="Consolas" w:hAnsi="Consolas"/>
-          <w:b/>
-        </w:rPr>
-        <w:t>//you will get below output after completing REQUIREMENT 11 with same token</w:t>
-      </w:r>
-    </w:p>
-    <w:p>
-      <w:pPr>
-        <w:spacing w:after="0" w:line="240" w:lineRule="auto"/>
-        <w:rPr>
-          <w:rFonts w:ascii="Consolas" w:hAnsi="Consolas"/>
-          <w:b/>
-          <w:sz w:val="24"/>
-        </w:rPr>
-      </w:pPr>
-    </w:p>
-    <w:p>
-      <w:pPr>
-        <w:spacing w:after="0" w:line="240" w:lineRule="auto"/>
-        <w:rPr>
-          <w:rFonts w:ascii="Consolas" w:hAnsi="Consolas"/>
-          <w:sz w:val="24"/>
-        </w:rPr>
-      </w:pPr>
-      <w:r>
-        <w:rPr>
-          <w:rFonts w:ascii="Consolas" w:hAnsi="Consolas"/>
-          <w:sz w:val="24"/>
-        </w:rPr>
-        <w:t>{</w:t>
-      </w:r>
-    </w:p>
-    <w:p>
-      <w:pPr>
-        <w:spacing w:after="0" w:line="240" w:lineRule="auto"/>
-        <w:rPr>
-          <w:rFonts w:ascii="Consolas" w:hAnsi="Consolas"/>
-          <w:sz w:val="24"/>
-        </w:rPr>
-      </w:pPr>
-      <w:r>
-        <w:rPr>
-          <w:rFonts w:ascii="Consolas" w:hAnsi="Consolas"/>
-          <w:sz w:val="24"/>
-        </w:rPr>
-        <w:t xml:space="preserve">    "</w:t>
-      </w:r>
-      <w:proofErr w:type="gramStart"/>
-      <w:r>
-        <w:rPr>
-          <w:rFonts w:ascii="Consolas" w:hAnsi="Consolas"/>
-          <w:sz w:val="24"/>
-        </w:rPr>
-        <w:t>data</w:t>
-      </w:r>
-      <w:proofErr w:type="gramEnd"/>
-      <w:r>
-        <w:rPr>
-          <w:rFonts w:ascii="Consolas" w:hAnsi="Consolas"/>
-          <w:sz w:val="24"/>
-        </w:rPr>
-        <w:t>": {</w:t>
-      </w:r>
-    </w:p>
-    <w:p>
-      <w:pPr>
-        <w:spacing w:after="0" w:line="240" w:lineRule="auto"/>
-        <w:rPr>
-          <w:rFonts w:ascii="Consolas" w:hAnsi="Consolas"/>
-          <w:sz w:val="24"/>
-        </w:rPr>
-      </w:pPr>
-      <w:r>
-        <w:rPr>
-          <w:rFonts w:ascii="Consolas" w:hAnsi="Consolas"/>
-          <w:sz w:val="24"/>
-        </w:rPr>
-        <w:t xml:space="preserve">        "</w:t>
-      </w:r>
-      <w:proofErr w:type="gramStart"/>
-      <w:r>
-        <w:rPr>
-          <w:rFonts w:ascii="Consolas" w:hAnsi="Consolas"/>
-          <w:sz w:val="24"/>
-        </w:rPr>
-        <w:t>bookings</w:t>
-      </w:r>
-      <w:proofErr w:type="gramEnd"/>
-      <w:r>
-        <w:rPr>
-          <w:rFonts w:ascii="Consolas" w:hAnsi="Consolas"/>
-          <w:sz w:val="24"/>
-        </w:rPr>
-        <w:t>:": [</w:t>
-      </w:r>
-    </w:p>
-    <w:p>
-      <w:pPr>
-        <w:spacing w:after="0" w:line="240" w:lineRule="auto"/>
-        <w:rPr>
-          <w:rFonts w:ascii="Consolas" w:hAnsi="Consolas"/>
-          <w:sz w:val="24"/>
-        </w:rPr>
-      </w:pPr>
-      <w:r>
-        <w:rPr>
-          <w:rFonts w:ascii="Consolas" w:hAnsi="Consolas"/>
-          <w:sz w:val="24"/>
-        </w:rPr>
-        <w:t xml:space="preserve">            {</w:t>
-      </w:r>
-    </w:p>
-    <w:p>
-      <w:pPr>
-        <w:spacing w:after="0" w:line="240" w:lineRule="auto"/>
-        <w:rPr>
-          <w:rFonts w:ascii="Consolas" w:hAnsi="Consolas"/>
-          <w:sz w:val="24"/>
-        </w:rPr>
-      </w:pPr>
-      <w:r>
-        <w:rPr>
-          <w:rFonts w:ascii="Consolas" w:hAnsi="Consolas"/>
-          <w:sz w:val="24"/>
-        </w:rPr>
-        <w:t xml:space="preserve">                "</w:t>
-      </w:r>
-      <w:proofErr w:type="spellStart"/>
-      <w:r>
-        <w:rPr>
-          <w:rFonts w:ascii="Consolas" w:hAnsi="Consolas"/>
-          <w:sz w:val="24"/>
-        </w:rPr>
-        <w:t>booking_id</w:t>
-      </w:r>
-      <w:proofErr w:type="spellEnd"/>
-      <w:r>
-        <w:rPr>
-          <w:rFonts w:ascii="Consolas" w:hAnsi="Consolas"/>
-          <w:sz w:val="24"/>
-        </w:rPr>
-        <w:t>": 127,</w:t>
-      </w:r>
-    </w:p>
-    <w:p>
-      <w:pPr>
-        <w:spacing w:after="0" w:line="240" w:lineRule="auto"/>
-        <w:rPr>
-          <w:rFonts w:ascii="Consolas" w:hAnsi="Consolas"/>
-          <w:sz w:val="24"/>
-        </w:rPr>
-      </w:pPr>
-      <w:r>
-        <w:rPr>
-          <w:rFonts w:ascii="Consolas" w:hAnsi="Consolas"/>
-          <w:sz w:val="24"/>
-        </w:rPr>
-        <w:t xml:space="preserve">                "</w:t>
-      </w:r>
-      <w:proofErr w:type="spellStart"/>
-      <w:r>
-        <w:rPr>
-          <w:rFonts w:ascii="Consolas" w:hAnsi="Consolas"/>
-          <w:sz w:val="24"/>
-        </w:rPr>
-        <w:t>user_id</w:t>
-      </w:r>
-      <w:proofErr w:type="spellEnd"/>
-      <w:r>
-        <w:rPr>
-          <w:rFonts w:ascii="Consolas" w:hAnsi="Consolas"/>
-          <w:sz w:val="24"/>
-        </w:rPr>
-        <w:t>": 16242102,</w:t>
-      </w:r>
-    </w:p>
-    <w:p>
-      <w:pPr>
-        <w:spacing w:after="0" w:line="240" w:lineRule="auto"/>
-        <w:rPr>
-          <w:rFonts w:ascii="Consolas" w:hAnsi="Consolas"/>
-          <w:sz w:val="24"/>
-        </w:rPr>
-      </w:pPr>
-      <w:r>
-        <w:rPr>
-          <w:rFonts w:ascii="Consolas" w:hAnsi="Consolas"/>
-          <w:sz w:val="24"/>
-        </w:rPr>
-        <w:t xml:space="preserve">                "</w:t>
-      </w:r>
-      <w:proofErr w:type="gramStart"/>
-      <w:r>
-        <w:rPr>
-          <w:rFonts w:ascii="Consolas" w:hAnsi="Consolas"/>
-          <w:sz w:val="24"/>
-        </w:rPr>
-        <w:t>date</w:t>
-      </w:r>
-      <w:proofErr w:type="gramEnd"/>
-      <w:r>
-        <w:rPr>
-          <w:rFonts w:ascii="Consolas" w:hAnsi="Consolas"/>
-          <w:sz w:val="24"/>
-        </w:rPr>
-        <w:t>": "31-Jul-2019",</w:t>
-      </w:r>
-    </w:p>
-    <w:p>
-      <w:pPr>
-        <w:spacing w:after="0" w:line="240" w:lineRule="auto"/>
-        <w:rPr>
-          <w:rFonts w:ascii="Consolas" w:hAnsi="Consolas"/>
-          <w:sz w:val="24"/>
-        </w:rPr>
-      </w:pPr>
-      <w:r>
-        <w:rPr>
-          <w:rFonts w:ascii="Consolas" w:hAnsi="Consolas"/>
-          <w:sz w:val="24"/>
-        </w:rPr>
-        <w:t xml:space="preserve">                "</w:t>
-      </w:r>
-      <w:proofErr w:type="gramStart"/>
-      <w:r>
-        <w:rPr>
-          <w:rFonts w:ascii="Consolas" w:hAnsi="Consolas"/>
-          <w:sz w:val="24"/>
-        </w:rPr>
-        <w:t>time</w:t>
-      </w:r>
-      <w:proofErr w:type="gramEnd"/>
-      <w:r>
-        <w:rPr>
-          <w:rFonts w:ascii="Consolas" w:hAnsi="Consolas"/>
-          <w:sz w:val="24"/>
-        </w:rPr>
-        <w:t>": "07:12:34",</w:t>
-      </w:r>
-    </w:p>
-    <w:p>
-      <w:pPr>
-        <w:spacing w:after="0" w:line="240" w:lineRule="auto"/>
-        <w:rPr>
-          <w:rFonts w:ascii="Consolas" w:hAnsi="Consolas"/>
-          <w:sz w:val="24"/>
-        </w:rPr>
-      </w:pPr>
-      <w:r>
-        <w:rPr>
-          <w:rFonts w:ascii="Consolas" w:hAnsi="Consolas"/>
-          <w:sz w:val="24"/>
-        </w:rPr>
-        <w:t xml:space="preserve">                "</w:t>
-      </w:r>
-      <w:proofErr w:type="gramStart"/>
-      <w:r>
-        <w:rPr>
-          <w:rFonts w:ascii="Consolas" w:hAnsi="Consolas"/>
-          <w:sz w:val="24"/>
-        </w:rPr>
-        <w:t>status</w:t>
-      </w:r>
-      <w:proofErr w:type="gramEnd"/>
-      <w:r>
-        <w:rPr>
-          <w:rFonts w:ascii="Consolas" w:hAnsi="Consolas"/>
-          <w:sz w:val="24"/>
-        </w:rPr>
-        <w:t>": 6,</w:t>
-      </w:r>
-    </w:p>
-    <w:p>
-      <w:pPr>
-        <w:spacing w:after="0" w:line="240" w:lineRule="auto"/>
-        <w:rPr>
-          <w:rFonts w:ascii="Consolas" w:hAnsi="Consolas"/>
-          <w:sz w:val="24"/>
-        </w:rPr>
-      </w:pPr>
-      <w:r>
-        <w:rPr>
-          <w:rFonts w:ascii="Consolas" w:hAnsi="Consolas"/>
-          <w:sz w:val="24"/>
-        </w:rPr>
-        <w:t xml:space="preserve">                "</w:t>
-      </w:r>
-      <w:proofErr w:type="gramStart"/>
-      <w:r>
-        <w:rPr>
-          <w:rFonts w:ascii="Consolas" w:hAnsi="Consolas"/>
-          <w:sz w:val="24"/>
-        </w:rPr>
-        <w:t>payment</w:t>
-      </w:r>
-      <w:proofErr w:type="gramEnd"/>
-      <w:r>
-        <w:rPr>
-          <w:rFonts w:ascii="Consolas" w:hAnsi="Consolas"/>
-          <w:sz w:val="24"/>
-        </w:rPr>
-        <w:t>": 3,</w:t>
-      </w:r>
-    </w:p>
-    <w:p>
-      <w:pPr>
-        <w:spacing w:after="0" w:line="240" w:lineRule="auto"/>
-        <w:rPr>
-          <w:rFonts w:ascii="Consolas" w:hAnsi="Consolas"/>
-          <w:sz w:val="24"/>
-        </w:rPr>
-      </w:pPr>
-      <w:r>
-        <w:rPr>
-          <w:rFonts w:ascii="Consolas" w:hAnsi="Consolas"/>
-          <w:sz w:val="24"/>
-        </w:rPr>
-        <w:t xml:space="preserve">                "</w:t>
-      </w:r>
-      <w:proofErr w:type="gramStart"/>
-      <w:r>
-        <w:rPr>
-          <w:rFonts w:ascii="Consolas" w:hAnsi="Consolas"/>
-          <w:sz w:val="24"/>
-        </w:rPr>
-        <w:t>total</w:t>
-      </w:r>
-      <w:proofErr w:type="gramEnd"/>
-      <w:r>
-        <w:rPr>
-          <w:rFonts w:ascii="Consolas" w:hAnsi="Consolas"/>
-          <w:sz w:val="24"/>
-        </w:rPr>
-        <w:t>": 0</w:t>
-      </w:r>
-    </w:p>
-    <w:p>
-      <w:pPr>
-        <w:spacing w:after="0" w:line="240" w:lineRule="auto"/>
-        <w:rPr>
-          <w:rFonts w:ascii="Consolas" w:hAnsi="Consolas"/>
-          <w:sz w:val="24"/>
-        </w:rPr>
-      </w:pPr>
-      <w:r>
-        <w:rPr>
-          <w:rFonts w:ascii="Consolas" w:hAnsi="Consolas"/>
-          <w:sz w:val="24"/>
-        </w:rPr>
-        <w:t xml:space="preserve">            }</w:t>
-      </w:r>
-    </w:p>
-    <w:p>
-      <w:pPr>
-        <w:spacing w:after="0" w:line="240" w:lineRule="auto"/>
-        <w:rPr>
-          <w:rFonts w:ascii="Consolas" w:hAnsi="Consolas"/>
-          <w:sz w:val="24"/>
-        </w:rPr>
-      </w:pPr>
-      <w:r>
-        <w:rPr>
-          <w:rFonts w:ascii="Consolas" w:hAnsi="Consolas"/>
-          <w:sz w:val="24"/>
-        </w:rPr>
-        <w:t xml:space="preserve">        ]</w:t>
-      </w:r>
-    </w:p>
-    <w:p>
-      <w:pPr>
-        <w:spacing w:after="0" w:line="240" w:lineRule="auto"/>
-        <w:rPr>
-          <w:rFonts w:ascii="Consolas" w:hAnsi="Consolas"/>
-          <w:sz w:val="24"/>
-        </w:rPr>
-      </w:pPr>
-      <w:r>
-        <w:rPr>
-          <w:rFonts w:ascii="Consolas" w:hAnsi="Consolas"/>
-          <w:sz w:val="24"/>
-        </w:rPr>
-        <w:t xml:space="preserve">    }</w:t>
-      </w:r>
-    </w:p>
-    <w:p>
-      <w:pPr>
-        <w:spacing w:after="0" w:line="240" w:lineRule="auto"/>
-        <w:rPr>
-          <w:rFonts w:ascii="Consolas" w:hAnsi="Consolas"/>
-          <w:sz w:val="24"/>
-        </w:rPr>
-      </w:pPr>
-      <w:r>
-        <w:rPr>
-          <w:rFonts w:ascii="Consolas" w:hAnsi="Consolas"/>
-          <w:sz w:val="24"/>
-        </w:rPr>
-        <w:t>}</w:t>
-      </w:r>
-    </w:p>
-    <w:p>
-      <w:pPr>
-        <w:spacing w:after="0" w:line="240" w:lineRule="auto"/>
-        <w:rPr>
-          <w:rFonts w:ascii="Consolas" w:hAnsi="Consolas"/>
-          <w:sz w:val="24"/>
-        </w:rPr>
-      </w:pPr>
-    </w:p>
-    <w:p>
-      <w:pPr>
-        <w:spacing w:after="0" w:line="240" w:lineRule="auto"/>
-        <w:rPr>
-          <w:rFonts w:ascii="Consolas" w:hAnsi="Consolas"/>
-          <w:b/>
-        </w:rPr>
-      </w:pPr>
-      <w:r>
-        <w:rPr>
-          <w:rFonts w:ascii="Consolas" w:hAnsi="Consolas"/>
-          <w:b/>
-        </w:rPr>
-        <w:t>Case 7: status = 123 (Invalid status code or empty code or status not given)</w:t>
-      </w:r>
-    </w:p>
-    <w:p>
-      <w:pPr>
-        <w:spacing w:after="0" w:line="240" w:lineRule="auto"/>
-        <w:rPr>
-          <w:rFonts w:ascii="Consolas" w:hAnsi="Consolas"/>
-          <w:sz w:val="24"/>
-        </w:rPr>
-      </w:pPr>
-      <w:r>
-        <w:rPr>
-          <w:rFonts w:ascii="Consolas" w:hAnsi="Consolas"/>
-          <w:sz w:val="24"/>
-        </w:rPr>
-        <w:t>{</w:t>
-      </w:r>
-    </w:p>
-    <w:p>
-      <w:pPr>
-        <w:spacing w:after="0" w:line="240" w:lineRule="auto"/>
-        <w:rPr>
-          <w:rFonts w:ascii="Consolas" w:hAnsi="Consolas"/>
-          <w:sz w:val="24"/>
-        </w:rPr>
-      </w:pPr>
-      <w:r>
-        <w:rPr>
-          <w:rFonts w:ascii="Consolas" w:hAnsi="Consolas"/>
-          <w:sz w:val="24"/>
-        </w:rPr>
-        <w:t xml:space="preserve">    "</w:t>
-      </w:r>
-      <w:proofErr w:type="gramStart"/>
-      <w:r>
-        <w:rPr>
-          <w:rFonts w:ascii="Consolas" w:hAnsi="Consolas"/>
-          <w:sz w:val="24"/>
-        </w:rPr>
-        <w:t>error</w:t>
-      </w:r>
-      <w:proofErr w:type="gramEnd"/>
-      <w:r>
-        <w:rPr>
-          <w:rFonts w:ascii="Consolas" w:hAnsi="Consolas"/>
-          <w:sz w:val="24"/>
-        </w:rPr>
-        <w:t>": {</w:t>
-      </w:r>
-    </w:p>
-    <w:p>
-      <w:pPr>
-        <w:spacing w:after="0" w:line="240" w:lineRule="auto"/>
-        <w:rPr>
-          <w:rFonts w:ascii="Consolas" w:hAnsi="Consolas"/>
-          <w:sz w:val="24"/>
-        </w:rPr>
-      </w:pPr>
-      <w:r>
-        <w:rPr>
-          <w:rFonts w:ascii="Consolas" w:hAnsi="Consolas"/>
-          <w:sz w:val="24"/>
-        </w:rPr>
-        <w:t xml:space="preserve">        "</w:t>
-      </w:r>
-      <w:proofErr w:type="gramStart"/>
-      <w:r>
-        <w:rPr>
-          <w:rFonts w:ascii="Consolas" w:hAnsi="Consolas"/>
-          <w:sz w:val="24"/>
-        </w:rPr>
-        <w:t>code</w:t>
-      </w:r>
-      <w:proofErr w:type="gramEnd"/>
-      <w:r>
-        <w:rPr>
-          <w:rFonts w:ascii="Consolas" w:hAnsi="Consolas"/>
-          <w:sz w:val="24"/>
-        </w:rPr>
-        <w:t>": 404,</w:t>
-      </w:r>
-    </w:p>
-    <w:p>
-      <w:pPr>
-        <w:spacing w:after="0" w:line="240" w:lineRule="auto"/>
-        <w:rPr>
-          <w:rFonts w:ascii="Consolas" w:hAnsi="Consolas"/>
-          <w:sz w:val="24"/>
-        </w:rPr>
-      </w:pPr>
-      <w:r>
-        <w:rPr>
-          <w:rFonts w:ascii="Consolas" w:hAnsi="Consolas"/>
-          <w:sz w:val="24"/>
-        </w:rPr>
-        <w:t xml:space="preserve">        "</w:t>
-      </w:r>
-      <w:proofErr w:type="gramStart"/>
-      <w:r>
-        <w:rPr>
-          <w:rFonts w:ascii="Consolas" w:hAnsi="Consolas"/>
-          <w:sz w:val="24"/>
-        </w:rPr>
-        <w:t>message</w:t>
-      </w:r>
-      <w:proofErr w:type="gramEnd"/>
-      <w:r>
-        <w:rPr>
-          <w:rFonts w:ascii="Consolas" w:hAnsi="Consolas"/>
-          <w:sz w:val="24"/>
-        </w:rPr>
-        <w:t>": "No items available for given input"</w:t>
-      </w:r>
-    </w:p>
-    <w:p>
-      <w:pPr>
-        <w:spacing w:after="0" w:line="240" w:lineRule="auto"/>
-        <w:rPr>
-          <w:rFonts w:ascii="Consolas" w:hAnsi="Consolas"/>
-          <w:sz w:val="24"/>
-        </w:rPr>
-      </w:pPr>
-      <w:r>
-        <w:rPr>
-          <w:rFonts w:ascii="Consolas" w:hAnsi="Consolas"/>
-          <w:sz w:val="24"/>
-        </w:rPr>
-        <w:t xml:space="preserve">    }</w:t>
-      </w:r>
-    </w:p>
-    <w:p>
-      <w:pPr>
-        <w:spacing w:after="0" w:line="240" w:lineRule="auto"/>
-        <w:rPr>
-          <w:rFonts w:ascii="Consolas" w:hAnsi="Consolas"/>
-          <w:sz w:val="24"/>
-        </w:rPr>
-      </w:pPr>
-      <w:r>
-        <w:rPr>
-          <w:rFonts w:ascii="Consolas" w:hAnsi="Consolas"/>
-          <w:sz w:val="24"/>
-        </w:rPr>
-        <w:t>}</w:t>
-      </w:r>
-    </w:p>
-    <w:p>
-      <w:pPr>
-        <w:spacing w:after="0" w:line="240" w:lineRule="auto"/>
-        <w:rPr>
-          <w:rFonts w:ascii="Consolas" w:hAnsi="Consolas"/>
-          <w:b/>
-          <w:sz w:val="24"/>
-        </w:rPr>
-      </w:pPr>
-    </w:p>
-    <w:p>
-      <w:pPr>
-        <w:spacing w:after="0" w:line="240" w:lineRule="auto"/>
-        <w:rPr>
-          <w:rFonts w:ascii="Consolas" w:hAnsi="Consolas"/>
-          <w:b/>
-          <w:sz w:val="24"/>
-        </w:rPr>
-      </w:pPr>
-    </w:p>
-    <w:p>
-      <w:pPr>
-        <w:spacing w:after="0" w:line="240" w:lineRule="auto"/>
-        <w:rPr>
-          <w:rFonts w:ascii="Consolas" w:hAnsi="Consolas"/>
-          <w:sz w:val="24"/>
-        </w:rPr>
-      </w:pPr>
-    </w:p>
-    <w:p>
-      <w:pPr>
-        <w:spacing w:after="0" w:line="240" w:lineRule="auto"/>
-        <w:rPr>
-          <w:rFonts w:ascii="Consolas" w:hAnsi="Consolas"/>
-          <w:sz w:val="24"/>
-        </w:rPr>
-      </w:pPr>
-    </w:p>
-    <w:p>
-      <w:pPr>
-        <w:spacing w:after="0" w:line="240" w:lineRule="auto"/>
-        <w:rPr>
-          <w:rFonts w:ascii="Consolas" w:hAnsi="Consolas"/>
-          <w:sz w:val="24"/>
-        </w:rPr>
-      </w:pPr>
-    </w:p>
-    <w:p>
-      <w:pPr>
-        <w:spacing w:after="0" w:line="240" w:lineRule="auto"/>
-        <w:rPr>
-          <w:rFonts w:ascii="Consolas" w:hAnsi="Consolas"/>
-          <w:sz w:val="24"/>
-        </w:rPr>
-      </w:pPr>
-    </w:p>
-    <w:p>
-      <w:pPr>
-        <w:spacing w:after="0" w:line="240" w:lineRule="auto"/>
-        <w:rPr>
-          <w:rFonts w:ascii="Consolas" w:hAnsi="Consolas"/>
-          <w:sz w:val="24"/>
-        </w:rPr>
-      </w:pPr>
-    </w:p>
-    <w:p>
-      <w:pPr>
-        <w:spacing w:after="0" w:line="240" w:lineRule="auto"/>
-        <w:rPr>
-          <w:rFonts w:ascii="Consolas" w:hAnsi="Consolas"/>
-          <w:sz w:val="24"/>
-        </w:rPr>
-      </w:pPr>
-    </w:p>
-    <w:p>
-      <w:pPr>
-        <w:spacing w:after="0" w:line="240" w:lineRule="auto"/>
-        <w:rPr>
-          <w:rFonts w:ascii="Consolas" w:hAnsi="Consolas"/>
-          <w:sz w:val="24"/>
-        </w:rPr>
-      </w:pPr>
-    </w:p>
-    <w:p>
-      <w:pPr>
-        <w:spacing w:after="0" w:line="240" w:lineRule="auto"/>
-        <w:rPr>
-          <w:rFonts w:ascii="Consolas" w:hAnsi="Consolas"/>
-          <w:sz w:val="24"/>
-        </w:rPr>
-      </w:pPr>
-    </w:p>
-    <w:p>
-      <w:pPr>
-        <w:spacing w:after="0" w:line="240" w:lineRule="auto"/>
-        <w:rPr>
-          <w:rFonts w:ascii="Consolas" w:hAnsi="Consolas"/>
-          <w:sz w:val="24"/>
-        </w:rPr>
-      </w:pPr>
-    </w:p>
-    <w:p>
-      <w:pPr>
-        <w:spacing w:after="0" w:line="240" w:lineRule="auto"/>
-        <w:rPr>
-          <w:rFonts w:ascii="Consolas" w:hAnsi="Consolas"/>
+    </w:p>
+    <w:p>
+      <w:pPr>
+        <w:spacing w:after="0" w:line="240" w:lineRule="auto"/>
+        <w:rPr>
+          <w:rFonts w:ascii="Consolas" w:hAnsi="Consolas"/>
+          <w:b/>
           <w:sz w:val="24"/>
         </w:rPr>
       </w:pPr>
@@ -15353,7 +15458,6 @@
           <w:sz w:val="32"/>
           <w:u w:val="single"/>
         </w:rPr>
-        <w:lastRenderedPageBreak/>
         <w:t>10th</w:t>
       </w:r>
       <w:r>
@@ -16595,6 +16699,7 @@
           <w:rFonts w:ascii="Consolas" w:hAnsi="Consolas"/>
           <w:sz w:val="24"/>
         </w:rPr>
+        <w:lastRenderedPageBreak/>
         <w:t>}</w:t>
       </w:r>
     </w:p>
@@ -17823,6 +17928,7 @@
         <w:rPr>
           <w:rFonts w:ascii="Consolas" w:hAnsi="Consolas"/>
         </w:rPr>
+        <w:lastRenderedPageBreak/>
         <w:t xml:space="preserve">            {</w:t>
       </w:r>
     </w:p>
@@ -17837,7 +17943,6 @@
         <w:rPr>
           <w:rFonts w:ascii="Consolas" w:hAnsi="Consolas"/>
         </w:rPr>
-        <w:lastRenderedPageBreak/>
         <w:t xml:space="preserve">                "</w:t>
       </w:r>
       <w:proofErr w:type="spellStart"/>
@@ -19035,6 +19140,7 @@
           <w:rFonts w:ascii="Consolas" w:hAnsi="Consolas"/>
           <w:sz w:val="24"/>
         </w:rPr>
+        <w:lastRenderedPageBreak/>
         <w:t xml:space="preserve">            {</w:t>
       </w:r>
     </w:p>
@@ -19051,7 +19157,6 @@
           <w:rFonts w:ascii="Consolas" w:hAnsi="Consolas"/>
           <w:sz w:val="24"/>
         </w:rPr>
-        <w:lastRenderedPageBreak/>
         <w:t xml:space="preserve">                "</w:t>
       </w:r>
       <w:proofErr w:type="spellStart"/>
@@ -20219,37 +20324,37 @@
         <w:rPr>
           <w:rFonts w:ascii="Consolas" w:hAnsi="Consolas"/>
         </w:rPr>
-        <w:t xml:space="preserve">        "</w:t>
-      </w:r>
-      <w:proofErr w:type="spellStart"/>
-      <w:r>
-        <w:rPr>
-          <w:rFonts w:ascii="Consolas" w:hAnsi="Consolas"/>
-        </w:rPr>
-        <w:t>sub_total_max</w:t>
-      </w:r>
-      <w:proofErr w:type="spellEnd"/>
-      <w:r>
-        <w:rPr>
-          <w:rFonts w:ascii="Consolas" w:hAnsi="Consolas"/>
-        </w:rPr>
-        <w:t>": 1035,</w:t>
-      </w:r>
-    </w:p>
-    <w:p>
-      <w:pPr>
-        <w:spacing w:after="0" w:line="240" w:lineRule="auto"/>
-        <w:rPr>
-          <w:rFonts w:ascii="Consolas" w:hAnsi="Consolas"/>
-        </w:rPr>
-      </w:pPr>
-      <w:r>
-        <w:rPr>
-          <w:rFonts w:ascii="Consolas" w:hAnsi="Consolas"/>
-        </w:rPr>
         <w:lastRenderedPageBreak/>
         <w:t xml:space="preserve">        "</w:t>
       </w:r>
+      <w:proofErr w:type="spellStart"/>
+      <w:r>
+        <w:rPr>
+          <w:rFonts w:ascii="Consolas" w:hAnsi="Consolas"/>
+        </w:rPr>
+        <w:t>sub_total_max</w:t>
+      </w:r>
+      <w:proofErr w:type="spellEnd"/>
+      <w:r>
+        <w:rPr>
+          <w:rFonts w:ascii="Consolas" w:hAnsi="Consolas"/>
+        </w:rPr>
+        <w:t>": 1035,</w:t>
+      </w:r>
+    </w:p>
+    <w:p>
+      <w:pPr>
+        <w:spacing w:after="0" w:line="240" w:lineRule="auto"/>
+        <w:rPr>
+          <w:rFonts w:ascii="Consolas" w:hAnsi="Consolas"/>
+        </w:rPr>
+      </w:pPr>
+      <w:r>
+        <w:rPr>
+          <w:rFonts w:ascii="Consolas" w:hAnsi="Consolas"/>
+        </w:rPr>
+        <w:t xml:space="preserve">        "</w:t>
+      </w:r>
       <w:proofErr w:type="gramStart"/>
       <w:r>
         <w:rPr>
@@ -20382,8 +20487,6 @@
         </w:rPr>
         <w:t>": 0,</w:t>
       </w:r>
-      <w:bookmarkStart w:id="0" w:name="_GoBack"/>
-      <w:bookmarkEnd w:id="0"/>
     </w:p>
     <w:p>
       <w:pPr>
@@ -21116,6 +21219,123 @@
         </w:rPr>
         <w:t>}</w:t>
       </w:r>
+    </w:p>
+    <w:p>
+      <w:pPr>
+        <w:spacing w:after="0" w:line="240" w:lineRule="auto"/>
+        <w:rPr>
+          <w:rFonts w:ascii="Consolas" w:hAnsi="Consolas"/>
+          <w:sz w:val="24"/>
+        </w:rPr>
+      </w:pPr>
+    </w:p>
+    <w:p>
+      <w:pPr>
+        <w:spacing w:after="0" w:line="240" w:lineRule="auto"/>
+        <w:rPr>
+          <w:rFonts w:ascii="Consolas" w:hAnsi="Consolas"/>
+          <w:sz w:val="24"/>
+        </w:rPr>
+      </w:pPr>
+    </w:p>
+    <w:p>
+      <w:pPr>
+        <w:spacing w:after="0" w:line="240" w:lineRule="auto"/>
+        <w:rPr>
+          <w:rFonts w:ascii="Consolas" w:hAnsi="Consolas"/>
+          <w:sz w:val="24"/>
+        </w:rPr>
+      </w:pPr>
+    </w:p>
+    <w:p>
+      <w:pPr>
+        <w:spacing w:after="0" w:line="240" w:lineRule="auto"/>
+        <w:rPr>
+          <w:rFonts w:ascii="Consolas" w:hAnsi="Consolas"/>
+          <w:sz w:val="24"/>
+        </w:rPr>
+      </w:pPr>
+    </w:p>
+    <w:p>
+      <w:pPr>
+        <w:spacing w:after="0" w:line="240" w:lineRule="auto"/>
+        <w:rPr>
+          <w:rFonts w:ascii="Consolas" w:hAnsi="Consolas"/>
+          <w:sz w:val="24"/>
+        </w:rPr>
+      </w:pPr>
+    </w:p>
+    <w:p>
+      <w:pPr>
+        <w:spacing w:after="0" w:line="240" w:lineRule="auto"/>
+        <w:rPr>
+          <w:rFonts w:ascii="Consolas" w:hAnsi="Consolas"/>
+          <w:sz w:val="24"/>
+        </w:rPr>
+      </w:pPr>
+    </w:p>
+    <w:p>
+      <w:pPr>
+        <w:spacing w:after="0" w:line="240" w:lineRule="auto"/>
+        <w:rPr>
+          <w:rFonts w:ascii="Consolas" w:hAnsi="Consolas"/>
+          <w:sz w:val="24"/>
+        </w:rPr>
+      </w:pPr>
+    </w:p>
+    <w:p>
+      <w:pPr>
+        <w:spacing w:after="0" w:line="240" w:lineRule="auto"/>
+        <w:rPr>
+          <w:rFonts w:ascii="Consolas" w:hAnsi="Consolas"/>
+          <w:sz w:val="24"/>
+        </w:rPr>
+      </w:pPr>
+    </w:p>
+    <w:p>
+      <w:pPr>
+        <w:spacing w:after="0" w:line="240" w:lineRule="auto"/>
+        <w:rPr>
+          <w:rFonts w:ascii="Consolas" w:hAnsi="Consolas"/>
+          <w:sz w:val="24"/>
+        </w:rPr>
+      </w:pPr>
+    </w:p>
+    <w:p>
+      <w:pPr>
+        <w:spacing w:after="0" w:line="240" w:lineRule="auto"/>
+        <w:rPr>
+          <w:rFonts w:ascii="Consolas" w:hAnsi="Consolas"/>
+          <w:sz w:val="24"/>
+        </w:rPr>
+      </w:pPr>
+    </w:p>
+    <w:p>
+      <w:pPr>
+        <w:spacing w:after="0" w:line="240" w:lineRule="auto"/>
+        <w:rPr>
+          <w:rFonts w:ascii="Consolas" w:hAnsi="Consolas"/>
+          <w:sz w:val="24"/>
+        </w:rPr>
+      </w:pPr>
+    </w:p>
+    <w:p>
+      <w:pPr>
+        <w:spacing w:after="0" w:line="240" w:lineRule="auto"/>
+        <w:rPr>
+          <w:rFonts w:ascii="Consolas" w:hAnsi="Consolas"/>
+          <w:sz w:val="24"/>
+        </w:rPr>
+      </w:pPr>
+    </w:p>
+    <w:p>
+      <w:pPr>
+        <w:spacing w:after="0" w:line="240" w:lineRule="auto"/>
+        <w:rPr>
+          <w:rFonts w:ascii="Consolas" w:hAnsi="Consolas"/>
+          <w:sz w:val="24"/>
+        </w:rPr>
+      </w:pPr>
     </w:p>
     <w:p>
       <w:pPr>
@@ -21161,7 +21381,7 @@
           <w:sz w:val="32"/>
           <w:u w:val="single"/>
         </w:rPr>
-        <w:t>For all requirements</w:t>
+        <w:t>14</w:t>
       </w:r>
       <w:r>
         <w:rPr>
@@ -21169,8 +21389,9 @@
           <w:b/>
           <w:sz w:val="32"/>
           <w:u w:val="single"/>
-        </w:rPr>
-        <w:t xml:space="preserve"> 1 to 13</w:t>
+          <w:vertAlign w:val="superscript"/>
+        </w:rPr>
+        <w:t>th</w:t>
       </w:r>
       <w:r>
         <w:rPr>
@@ -21179,6 +21400,811 @@
           <w:sz w:val="32"/>
           <w:u w:val="single"/>
         </w:rPr>
+        <w:t xml:space="preserve"> Requirement:-</w:t>
+      </w:r>
+    </w:p>
+    <w:p>
+      <w:pPr>
+        <w:spacing w:after="0" w:line="240" w:lineRule="auto"/>
+        <w:rPr>
+          <w:rFonts w:ascii="Consolas" w:hAnsi="Consolas"/>
+          <w:sz w:val="24"/>
+        </w:rPr>
+      </w:pPr>
+      <w:r>
+        <w:rPr>
+          <w:rFonts w:ascii="Consolas" w:hAnsi="Consolas"/>
+          <w:sz w:val="24"/>
+        </w:rPr>
+        <w:t xml:space="preserve">Route: </w:t>
+      </w:r>
+      <w:r>
+        <w:rPr>
+          <w:rFonts w:ascii="Consolas" w:hAnsi="Consolas"/>
+          <w:b/>
+          <w:sz w:val="24"/>
+        </w:rPr>
+        <w:t>http://localhost/greentrends/combo-names.php</w:t>
+      </w:r>
+    </w:p>
+    <w:p>
+      <w:pPr>
+        <w:spacing w:after="0" w:line="240" w:lineRule="auto"/>
+        <w:rPr>
+          <w:rFonts w:ascii="Consolas" w:hAnsi="Consolas"/>
+        </w:rPr>
+      </w:pPr>
+    </w:p>
+    <w:p>
+      <w:pPr>
+        <w:spacing w:after="0" w:line="240" w:lineRule="auto"/>
+        <w:rPr>
+          <w:rFonts w:ascii="Consolas" w:hAnsi="Consolas"/>
+        </w:rPr>
+      </w:pPr>
+      <w:r>
+        <w:rPr>
+          <w:rFonts w:ascii="Consolas" w:hAnsi="Consolas"/>
+        </w:rPr>
+        <w:t xml:space="preserve">Request Method: </w:t>
+      </w:r>
+      <w:r>
+        <w:rPr>
+          <w:rFonts w:ascii="Consolas" w:hAnsi="Consolas"/>
+          <w:b/>
+          <w:sz w:val="28"/>
+        </w:rPr>
+        <w:t>GET</w:t>
+      </w:r>
+    </w:p>
+    <w:p>
+      <w:pPr>
+        <w:spacing w:after="0" w:line="240" w:lineRule="auto"/>
+        <w:rPr>
+          <w:rFonts w:ascii="Consolas" w:hAnsi="Consolas"/>
+          <w:b/>
+        </w:rPr>
+      </w:pPr>
+      <w:r>
+        <w:rPr>
+          <w:rFonts w:ascii="Consolas" w:hAnsi="Consolas"/>
+          <w:b/>
+        </w:rPr>
+        <w:t>Request Header:-</w:t>
+      </w:r>
+    </w:p>
+    <w:p>
+      <w:pPr>
+        <w:spacing w:after="0" w:line="240" w:lineRule="auto"/>
+        <w:rPr>
+          <w:rFonts w:ascii="Consolas" w:hAnsi="Consolas"/>
+          <w:sz w:val="24"/>
+        </w:rPr>
+      </w:pPr>
+      <w:r>
+        <w:rPr>
+          <w:rFonts w:ascii="Consolas" w:hAnsi="Consolas"/>
+          <w:sz w:val="24"/>
+        </w:rPr>
+        <w:t>{</w:t>
+      </w:r>
+    </w:p>
+    <w:p>
+      <w:pPr>
+        <w:spacing w:after="0" w:line="240" w:lineRule="auto"/>
+        <w:rPr>
+          <w:rFonts w:ascii="Consolas" w:hAnsi="Consolas"/>
+          <w:sz w:val="24"/>
+        </w:rPr>
+      </w:pPr>
+      <w:r>
+        <w:rPr>
+          <w:rFonts w:ascii="Consolas" w:hAnsi="Consolas"/>
+          <w:sz w:val="24"/>
+        </w:rPr>
+        <w:tab/>
+        <w:t>"</w:t>
+      </w:r>
+      <w:proofErr w:type="gramStart"/>
+      <w:r>
+        <w:rPr>
+          <w:rFonts w:ascii="Consolas" w:hAnsi="Consolas"/>
+          <w:sz w:val="24"/>
+        </w:rPr>
+        <w:t>x-</w:t>
+      </w:r>
+      <w:proofErr w:type="spellStart"/>
+      <w:r>
+        <w:rPr>
+          <w:rFonts w:ascii="Consolas" w:hAnsi="Consolas"/>
+          <w:sz w:val="24"/>
+        </w:rPr>
+        <w:t>auth</w:t>
+      </w:r>
+      <w:proofErr w:type="spellEnd"/>
+      <w:r>
+        <w:rPr>
+          <w:rFonts w:ascii="Consolas" w:hAnsi="Consolas"/>
+          <w:sz w:val="24"/>
+        </w:rPr>
+        <w:t>-token</w:t>
+      </w:r>
+      <w:proofErr w:type="gramEnd"/>
+      <w:r>
+        <w:rPr>
+          <w:rFonts w:ascii="Consolas" w:hAnsi="Consolas"/>
+          <w:sz w:val="24"/>
+        </w:rPr>
+        <w:t>": "</w:t>
+      </w:r>
+      <w:r>
+        <w:t xml:space="preserve"> </w:t>
+      </w:r>
+      <w:r>
+        <w:rPr>
+          <w:rFonts w:ascii="Consolas" w:hAnsi="Consolas"/>
+          <w:sz w:val="24"/>
+        </w:rPr>
+        <w:t xml:space="preserve">e4641cd663ceb77b1113bc090e643c58 " </w:t>
+      </w:r>
+    </w:p>
+    <w:p>
+      <w:pPr>
+        <w:spacing w:after="0" w:line="240" w:lineRule="auto"/>
+        <w:rPr>
+          <w:rFonts w:ascii="Consolas" w:hAnsi="Consolas"/>
+          <w:sz w:val="24"/>
+        </w:rPr>
+      </w:pPr>
+      <w:r>
+        <w:rPr>
+          <w:rFonts w:ascii="Consolas" w:hAnsi="Consolas"/>
+          <w:sz w:val="24"/>
+        </w:rPr>
+        <w:t>}</w:t>
+      </w:r>
+    </w:p>
+    <w:p>
+      <w:pPr>
+        <w:spacing w:after="0" w:line="240" w:lineRule="auto"/>
+        <w:rPr>
+          <w:rFonts w:ascii="Consolas" w:hAnsi="Consolas"/>
+          <w:b/>
+        </w:rPr>
+      </w:pPr>
+    </w:p>
+    <w:p>
+      <w:pPr>
+        <w:spacing w:after="0" w:line="240" w:lineRule="auto"/>
+        <w:rPr>
+          <w:rFonts w:ascii="Consolas" w:hAnsi="Consolas"/>
+          <w:b/>
+        </w:rPr>
+      </w:pPr>
+      <w:r>
+        <w:rPr>
+          <w:rFonts w:ascii="Consolas" w:hAnsi="Consolas"/>
+          <w:b/>
+        </w:rPr>
+        <w:t>Response body:-</w:t>
+      </w:r>
+    </w:p>
+    <w:p>
+      <w:pPr>
+        <w:spacing w:after="0" w:line="240" w:lineRule="auto"/>
+        <w:rPr>
+          <w:rFonts w:ascii="Consolas" w:hAnsi="Consolas"/>
+          <w:b/>
+        </w:rPr>
+      </w:pPr>
+      <w:r>
+        <w:rPr>
+          <w:rFonts w:ascii="Consolas" w:hAnsi="Consolas"/>
+          <w:b/>
+        </w:rPr>
+        <w:t>Case 1: success</w:t>
+      </w:r>
+    </w:p>
+    <w:p>
+      <w:pPr>
+        <w:spacing w:after="0" w:line="240" w:lineRule="auto"/>
+        <w:rPr>
+          <w:rFonts w:ascii="Consolas" w:hAnsi="Consolas"/>
+        </w:rPr>
+      </w:pPr>
+      <w:r>
+        <w:rPr>
+          <w:rFonts w:ascii="Consolas" w:hAnsi="Consolas"/>
+        </w:rPr>
+        <w:t>{</w:t>
+      </w:r>
+    </w:p>
+    <w:p>
+      <w:pPr>
+        <w:spacing w:after="0" w:line="240" w:lineRule="auto"/>
+        <w:rPr>
+          <w:rFonts w:ascii="Consolas" w:hAnsi="Consolas"/>
+        </w:rPr>
+      </w:pPr>
+      <w:r>
+        <w:rPr>
+          <w:rFonts w:ascii="Consolas" w:hAnsi="Consolas"/>
+        </w:rPr>
+        <w:t xml:space="preserve">    "</w:t>
+      </w:r>
+      <w:proofErr w:type="gramStart"/>
+      <w:r>
+        <w:rPr>
+          <w:rFonts w:ascii="Consolas" w:hAnsi="Consolas"/>
+        </w:rPr>
+        <w:t>data</w:t>
+      </w:r>
+      <w:proofErr w:type="gramEnd"/>
+      <w:r>
+        <w:rPr>
+          <w:rFonts w:ascii="Consolas" w:hAnsi="Consolas"/>
+        </w:rPr>
+        <w:t>": {</w:t>
+      </w:r>
+    </w:p>
+    <w:p>
+      <w:pPr>
+        <w:spacing w:after="0" w:line="240" w:lineRule="auto"/>
+        <w:rPr>
+          <w:rFonts w:ascii="Consolas" w:hAnsi="Consolas"/>
+        </w:rPr>
+      </w:pPr>
+      <w:r>
+        <w:rPr>
+          <w:rFonts w:ascii="Consolas" w:hAnsi="Consolas"/>
+        </w:rPr>
+        <w:t xml:space="preserve">        "</w:t>
+      </w:r>
+      <w:proofErr w:type="gramStart"/>
+      <w:r>
+        <w:rPr>
+          <w:rFonts w:ascii="Consolas" w:hAnsi="Consolas"/>
+        </w:rPr>
+        <w:t>combos</w:t>
+      </w:r>
+      <w:proofErr w:type="gramEnd"/>
+      <w:r>
+        <w:rPr>
+          <w:rFonts w:ascii="Consolas" w:hAnsi="Consolas"/>
+        </w:rPr>
+        <w:t>": [</w:t>
+      </w:r>
+    </w:p>
+    <w:p>
+      <w:pPr>
+        <w:spacing w:after="0" w:line="240" w:lineRule="auto"/>
+        <w:rPr>
+          <w:rFonts w:ascii="Consolas" w:hAnsi="Consolas"/>
+        </w:rPr>
+      </w:pPr>
+      <w:r>
+        <w:rPr>
+          <w:rFonts w:ascii="Consolas" w:hAnsi="Consolas"/>
+        </w:rPr>
+        <w:t xml:space="preserve">            {</w:t>
+      </w:r>
+    </w:p>
+    <w:p>
+      <w:pPr>
+        <w:spacing w:after="0" w:line="240" w:lineRule="auto"/>
+        <w:rPr>
+          <w:rFonts w:ascii="Consolas" w:hAnsi="Consolas"/>
+        </w:rPr>
+      </w:pPr>
+      <w:r>
+        <w:rPr>
+          <w:rFonts w:ascii="Consolas" w:hAnsi="Consolas"/>
+        </w:rPr>
+        <w:t xml:space="preserve">                "</w:t>
+      </w:r>
+      <w:proofErr w:type="spellStart"/>
+      <w:r>
+        <w:rPr>
+          <w:rFonts w:ascii="Consolas" w:hAnsi="Consolas"/>
+        </w:rPr>
+        <w:t>combo_id</w:t>
+      </w:r>
+      <w:proofErr w:type="spellEnd"/>
+      <w:r>
+        <w:rPr>
+          <w:rFonts w:ascii="Consolas" w:hAnsi="Consolas"/>
+        </w:rPr>
+        <w:t>": 9,</w:t>
+      </w:r>
+    </w:p>
+    <w:p>
+      <w:pPr>
+        <w:spacing w:after="0" w:line="240" w:lineRule="auto"/>
+        <w:rPr>
+          <w:rFonts w:ascii="Consolas" w:hAnsi="Consolas"/>
+        </w:rPr>
+      </w:pPr>
+      <w:r>
+        <w:rPr>
+          <w:rFonts w:ascii="Consolas" w:hAnsi="Consolas"/>
+        </w:rPr>
+        <w:t xml:space="preserve">                "</w:t>
+      </w:r>
+      <w:proofErr w:type="spellStart"/>
+      <w:r>
+        <w:rPr>
+          <w:rFonts w:ascii="Consolas" w:hAnsi="Consolas"/>
+        </w:rPr>
+        <w:t>combo_name</w:t>
+      </w:r>
+      <w:proofErr w:type="spellEnd"/>
+      <w:r>
+        <w:rPr>
+          <w:rFonts w:ascii="Consolas" w:hAnsi="Consolas"/>
+        </w:rPr>
+        <w:t>": "Combo 1",</w:t>
+      </w:r>
+    </w:p>
+    <w:p>
+      <w:pPr>
+        <w:spacing w:after="0" w:line="240" w:lineRule="auto"/>
+        <w:rPr>
+          <w:rFonts w:ascii="Consolas" w:hAnsi="Consolas"/>
+        </w:rPr>
+      </w:pPr>
+      <w:r>
+        <w:rPr>
+          <w:rFonts w:ascii="Consolas" w:hAnsi="Consolas"/>
+        </w:rPr>
+        <w:t xml:space="preserve">                "</w:t>
+      </w:r>
+      <w:proofErr w:type="spellStart"/>
+      <w:r>
+        <w:rPr>
+          <w:rFonts w:ascii="Consolas" w:hAnsi="Consolas"/>
+        </w:rPr>
+        <w:t>image_url</w:t>
+      </w:r>
+      <w:proofErr w:type="spellEnd"/>
+      <w:r>
+        <w:rPr>
+          <w:rFonts w:ascii="Consolas" w:hAnsi="Consolas"/>
+        </w:rPr>
+        <w:t>": "https://dummyimage.com/300"</w:t>
+      </w:r>
+    </w:p>
+    <w:p>
+      <w:pPr>
+        <w:spacing w:after="0" w:line="240" w:lineRule="auto"/>
+        <w:rPr>
+          <w:rFonts w:ascii="Consolas" w:hAnsi="Consolas"/>
+        </w:rPr>
+      </w:pPr>
+      <w:r>
+        <w:rPr>
+          <w:rFonts w:ascii="Consolas" w:hAnsi="Consolas"/>
+        </w:rPr>
+        <w:t xml:space="preserve">            },</w:t>
+      </w:r>
+    </w:p>
+    <w:p>
+      <w:pPr>
+        <w:spacing w:after="0" w:line="240" w:lineRule="auto"/>
+        <w:rPr>
+          <w:rFonts w:ascii="Consolas" w:hAnsi="Consolas"/>
+        </w:rPr>
+      </w:pPr>
+      <w:r>
+        <w:rPr>
+          <w:rFonts w:ascii="Consolas" w:hAnsi="Consolas"/>
+        </w:rPr>
+        <w:t xml:space="preserve">            {</w:t>
+      </w:r>
+    </w:p>
+    <w:p>
+      <w:pPr>
+        <w:spacing w:after="0" w:line="240" w:lineRule="auto"/>
+        <w:rPr>
+          <w:rFonts w:ascii="Consolas" w:hAnsi="Consolas"/>
+        </w:rPr>
+      </w:pPr>
+      <w:r>
+        <w:rPr>
+          <w:rFonts w:ascii="Consolas" w:hAnsi="Consolas"/>
+        </w:rPr>
+        <w:t xml:space="preserve">                "</w:t>
+      </w:r>
+      <w:proofErr w:type="spellStart"/>
+      <w:r>
+        <w:rPr>
+          <w:rFonts w:ascii="Consolas" w:hAnsi="Consolas"/>
+        </w:rPr>
+        <w:t>combo_id</w:t>
+      </w:r>
+      <w:proofErr w:type="spellEnd"/>
+      <w:r>
+        <w:rPr>
+          <w:rFonts w:ascii="Consolas" w:hAnsi="Consolas"/>
+        </w:rPr>
+        <w:t>": 10,</w:t>
+      </w:r>
+    </w:p>
+    <w:p>
+      <w:pPr>
+        <w:spacing w:after="0" w:line="240" w:lineRule="auto"/>
+        <w:rPr>
+          <w:rFonts w:ascii="Consolas" w:hAnsi="Consolas"/>
+        </w:rPr>
+      </w:pPr>
+      <w:r>
+        <w:rPr>
+          <w:rFonts w:ascii="Consolas" w:hAnsi="Consolas"/>
+        </w:rPr>
+        <w:t xml:space="preserve">                "</w:t>
+      </w:r>
+      <w:proofErr w:type="spellStart"/>
+      <w:r>
+        <w:rPr>
+          <w:rFonts w:ascii="Consolas" w:hAnsi="Consolas"/>
+        </w:rPr>
+        <w:t>combo_name</w:t>
+      </w:r>
+      <w:proofErr w:type="spellEnd"/>
+      <w:r>
+        <w:rPr>
+          <w:rFonts w:ascii="Consolas" w:hAnsi="Consolas"/>
+        </w:rPr>
+        <w:t>": "Combo 2",</w:t>
+      </w:r>
+    </w:p>
+    <w:p>
+      <w:pPr>
+        <w:spacing w:after="0" w:line="240" w:lineRule="auto"/>
+        <w:rPr>
+          <w:rFonts w:ascii="Consolas" w:hAnsi="Consolas"/>
+        </w:rPr>
+      </w:pPr>
+      <w:r>
+        <w:rPr>
+          <w:rFonts w:ascii="Consolas" w:hAnsi="Consolas"/>
+        </w:rPr>
+        <w:t xml:space="preserve">                "</w:t>
+      </w:r>
+      <w:proofErr w:type="spellStart"/>
+      <w:r>
+        <w:rPr>
+          <w:rFonts w:ascii="Consolas" w:hAnsi="Consolas"/>
+        </w:rPr>
+        <w:t>image_url</w:t>
+      </w:r>
+      <w:proofErr w:type="spellEnd"/>
+      <w:r>
+        <w:rPr>
+          <w:rFonts w:ascii="Consolas" w:hAnsi="Consolas"/>
+        </w:rPr>
+        <w:t>": "https://dummyimage.com/300"</w:t>
+      </w:r>
+    </w:p>
+    <w:p>
+      <w:pPr>
+        <w:spacing w:after="0" w:line="240" w:lineRule="auto"/>
+        <w:rPr>
+          <w:rFonts w:ascii="Consolas" w:hAnsi="Consolas"/>
+        </w:rPr>
+      </w:pPr>
+      <w:r>
+        <w:rPr>
+          <w:rFonts w:ascii="Consolas" w:hAnsi="Consolas"/>
+        </w:rPr>
+        <w:t xml:space="preserve">            }</w:t>
+      </w:r>
+    </w:p>
+    <w:p>
+      <w:pPr>
+        <w:spacing w:after="0" w:line="240" w:lineRule="auto"/>
+        <w:rPr>
+          <w:rFonts w:ascii="Consolas" w:hAnsi="Consolas"/>
+        </w:rPr>
+      </w:pPr>
+      <w:r>
+        <w:rPr>
+          <w:rFonts w:ascii="Consolas" w:hAnsi="Consolas"/>
+        </w:rPr>
+        <w:t xml:space="preserve">        ]</w:t>
+      </w:r>
+    </w:p>
+    <w:p>
+      <w:pPr>
+        <w:spacing w:after="0" w:line="240" w:lineRule="auto"/>
+        <w:rPr>
+          <w:rFonts w:ascii="Consolas" w:hAnsi="Consolas"/>
+        </w:rPr>
+      </w:pPr>
+      <w:r>
+        <w:rPr>
+          <w:rFonts w:ascii="Consolas" w:hAnsi="Consolas"/>
+        </w:rPr>
+        <w:t xml:space="preserve">    }</w:t>
+      </w:r>
+    </w:p>
+    <w:p>
+      <w:pPr>
+        <w:spacing w:after="0" w:line="240" w:lineRule="auto"/>
+        <w:rPr>
+          <w:rFonts w:ascii="Consolas" w:hAnsi="Consolas"/>
+        </w:rPr>
+      </w:pPr>
+      <w:r>
+        <w:rPr>
+          <w:rFonts w:ascii="Consolas" w:hAnsi="Consolas"/>
+        </w:rPr>
+        <w:t>}</w:t>
+      </w:r>
+    </w:p>
+    <w:p>
+      <w:pPr>
+        <w:spacing w:after="0" w:line="240" w:lineRule="auto"/>
+        <w:rPr>
+          <w:rFonts w:ascii="Consolas" w:hAnsi="Consolas"/>
+        </w:rPr>
+      </w:pPr>
+    </w:p>
+    <w:p>
+      <w:pPr>
+        <w:spacing w:after="0" w:line="240" w:lineRule="auto"/>
+        <w:rPr>
+          <w:rFonts w:ascii="Consolas" w:hAnsi="Consolas"/>
+        </w:rPr>
+      </w:pPr>
+    </w:p>
+    <w:p>
+      <w:pPr>
+        <w:spacing w:after="0" w:line="240" w:lineRule="auto"/>
+        <w:rPr>
+          <w:rFonts w:ascii="Consolas" w:hAnsi="Consolas"/>
+          <w:b/>
+        </w:rPr>
+      </w:pPr>
+      <w:r>
+        <w:rPr>
+          <w:rFonts w:ascii="Consolas" w:hAnsi="Consolas"/>
+          <w:b/>
+        </w:rPr>
+        <w:t xml:space="preserve">Case 2: </w:t>
+      </w:r>
+      <w:r>
+        <w:rPr>
+          <w:rFonts w:ascii="Consolas" w:hAnsi="Consolas"/>
+          <w:b/>
+        </w:rPr>
+        <w:t xml:space="preserve">Combo not available at </w:t>
+      </w:r>
+      <w:proofErr w:type="gramStart"/>
+      <w:r>
+        <w:rPr>
+          <w:rFonts w:ascii="Consolas" w:hAnsi="Consolas"/>
+          <w:b/>
+        </w:rPr>
+        <w:t>users</w:t>
+      </w:r>
+      <w:proofErr w:type="gramEnd"/>
+      <w:r>
+        <w:rPr>
+          <w:rFonts w:ascii="Consolas" w:hAnsi="Consolas"/>
+          <w:b/>
+        </w:rPr>
+        <w:t xml:space="preserve"> branch</w:t>
+      </w:r>
+    </w:p>
+    <w:p>
+      <w:pPr>
+        <w:spacing w:after="0" w:line="240" w:lineRule="auto"/>
+        <w:rPr>
+          <w:rFonts w:ascii="Consolas" w:hAnsi="Consolas"/>
+          <w:sz w:val="24"/>
+        </w:rPr>
+      </w:pPr>
+      <w:r>
+        <w:rPr>
+          <w:rFonts w:ascii="Consolas" w:hAnsi="Consolas"/>
+          <w:sz w:val="24"/>
+        </w:rPr>
+        <w:t>{</w:t>
+      </w:r>
+    </w:p>
+    <w:p>
+      <w:pPr>
+        <w:spacing w:after="0" w:line="240" w:lineRule="auto"/>
+        <w:rPr>
+          <w:rFonts w:ascii="Consolas" w:hAnsi="Consolas"/>
+          <w:sz w:val="24"/>
+        </w:rPr>
+      </w:pPr>
+      <w:r>
+        <w:rPr>
+          <w:rFonts w:ascii="Consolas" w:hAnsi="Consolas"/>
+          <w:sz w:val="24"/>
+        </w:rPr>
+        <w:t xml:space="preserve">    "</w:t>
+      </w:r>
+      <w:proofErr w:type="gramStart"/>
+      <w:r>
+        <w:rPr>
+          <w:rFonts w:ascii="Consolas" w:hAnsi="Consolas"/>
+          <w:sz w:val="24"/>
+        </w:rPr>
+        <w:t>error</w:t>
+      </w:r>
+      <w:proofErr w:type="gramEnd"/>
+      <w:r>
+        <w:rPr>
+          <w:rFonts w:ascii="Consolas" w:hAnsi="Consolas"/>
+          <w:sz w:val="24"/>
+        </w:rPr>
+        <w:t>": {</w:t>
+      </w:r>
+    </w:p>
+    <w:p>
+      <w:pPr>
+        <w:spacing w:after="0" w:line="240" w:lineRule="auto"/>
+        <w:rPr>
+          <w:rFonts w:ascii="Consolas" w:hAnsi="Consolas"/>
+          <w:sz w:val="24"/>
+        </w:rPr>
+      </w:pPr>
+      <w:r>
+        <w:rPr>
+          <w:rFonts w:ascii="Consolas" w:hAnsi="Consolas"/>
+          <w:sz w:val="24"/>
+        </w:rPr>
+        <w:t xml:space="preserve">        "</w:t>
+      </w:r>
+      <w:proofErr w:type="gramStart"/>
+      <w:r>
+        <w:rPr>
+          <w:rFonts w:ascii="Consolas" w:hAnsi="Consolas"/>
+          <w:sz w:val="24"/>
+        </w:rPr>
+        <w:t>code</w:t>
+      </w:r>
+      <w:proofErr w:type="gramEnd"/>
+      <w:r>
+        <w:rPr>
+          <w:rFonts w:ascii="Consolas" w:hAnsi="Consolas"/>
+          <w:sz w:val="24"/>
+        </w:rPr>
+        <w:t>": 404</w:t>
+      </w:r>
+      <w:r>
+        <w:rPr>
+          <w:rFonts w:ascii="Consolas" w:hAnsi="Consolas"/>
+          <w:sz w:val="24"/>
+        </w:rPr>
+        <w:t>,</w:t>
+      </w:r>
+    </w:p>
+    <w:p>
+      <w:pPr>
+        <w:spacing w:after="0" w:line="240" w:lineRule="auto"/>
+        <w:rPr>
+          <w:rFonts w:ascii="Consolas" w:hAnsi="Consolas"/>
+          <w:sz w:val="24"/>
+        </w:rPr>
+      </w:pPr>
+      <w:r>
+        <w:rPr>
+          <w:rFonts w:ascii="Consolas" w:hAnsi="Consolas"/>
+          <w:sz w:val="24"/>
+        </w:rPr>
+        <w:t xml:space="preserve">        "</w:t>
+      </w:r>
+      <w:proofErr w:type="gramStart"/>
+      <w:r>
+        <w:rPr>
+          <w:rFonts w:ascii="Consolas" w:hAnsi="Consolas"/>
+          <w:sz w:val="24"/>
+        </w:rPr>
+        <w:t>message</w:t>
+      </w:r>
+      <w:proofErr w:type="gramEnd"/>
+      <w:r>
+        <w:rPr>
+          <w:rFonts w:ascii="Consolas" w:hAnsi="Consolas"/>
+          <w:sz w:val="24"/>
+        </w:rPr>
+        <w:t>": "</w:t>
+      </w:r>
+      <w:r>
+        <w:rPr>
+          <w:rFonts w:ascii="Consolas" w:hAnsi="Consolas"/>
+          <w:sz w:val="24"/>
+        </w:rPr>
+        <w:t>There is no services available at user's branch</w:t>
+      </w:r>
+      <w:r>
+        <w:rPr>
+          <w:rFonts w:ascii="Consolas" w:hAnsi="Consolas"/>
+          <w:sz w:val="24"/>
+        </w:rPr>
+        <w:t>"</w:t>
+      </w:r>
+    </w:p>
+    <w:p>
+      <w:pPr>
+        <w:spacing w:after="0" w:line="240" w:lineRule="auto"/>
+        <w:rPr>
+          <w:rFonts w:ascii="Consolas" w:hAnsi="Consolas"/>
+          <w:sz w:val="24"/>
+        </w:rPr>
+      </w:pPr>
+      <w:r>
+        <w:rPr>
+          <w:rFonts w:ascii="Consolas" w:hAnsi="Consolas"/>
+          <w:sz w:val="24"/>
+        </w:rPr>
+        <w:t xml:space="preserve">    }</w:t>
+      </w:r>
+    </w:p>
+    <w:p>
+      <w:pPr>
+        <w:spacing w:after="0" w:line="240" w:lineRule="auto"/>
+        <w:rPr>
+          <w:rFonts w:ascii="Consolas" w:hAnsi="Consolas"/>
+          <w:sz w:val="24"/>
+        </w:rPr>
+      </w:pPr>
+      <w:r>
+        <w:rPr>
+          <w:rFonts w:ascii="Consolas" w:hAnsi="Consolas"/>
+          <w:sz w:val="24"/>
+        </w:rPr>
+        <w:t>}</w:t>
+      </w:r>
+    </w:p>
+    <w:p>
+      <w:pPr>
+        <w:spacing w:after="0" w:line="240" w:lineRule="auto"/>
+        <w:rPr>
+          <w:rFonts w:ascii="Consolas" w:hAnsi="Consolas"/>
+          <w:sz w:val="24"/>
+        </w:rPr>
+      </w:pPr>
+    </w:p>
+    <w:p>
+      <w:pPr>
+        <w:spacing w:after="0" w:line="240" w:lineRule="auto"/>
+        <w:rPr>
+          <w:rFonts w:ascii="Consolas" w:hAnsi="Consolas"/>
+          <w:b/>
+          <w:sz w:val="32"/>
+          <w:u w:val="single"/>
+        </w:rPr>
+      </w:pPr>
+      <w:r>
+        <w:rPr>
+          <w:rFonts w:ascii="Consolas" w:hAnsi="Consolas"/>
+          <w:b/>
+          <w:sz w:val="32"/>
+          <w:u w:val="single"/>
+        </w:rPr>
+        <w:t>For all requirements</w:t>
+      </w:r>
+      <w:r>
+        <w:rPr>
+          <w:rFonts w:ascii="Consolas" w:hAnsi="Consolas"/>
+          <w:b/>
+          <w:sz w:val="32"/>
+          <w:u w:val="single"/>
+        </w:rPr>
+        <w:t xml:space="preserve"> 1 to 13</w:t>
+      </w:r>
+      <w:r>
+        <w:rPr>
+          <w:rFonts w:ascii="Consolas" w:hAnsi="Consolas"/>
+          <w:b/>
+          <w:sz w:val="32"/>
+          <w:u w:val="single"/>
+        </w:rPr>
         <w:t>:-</w:t>
       </w:r>
     </w:p>
@@ -21362,6 +22388,15 @@
         </w:rPr>
         <w:t>}</w:t>
       </w:r>
+    </w:p>
+    <w:p>
+      <w:pPr>
+        <w:spacing w:after="0" w:line="240" w:lineRule="auto"/>
+        <w:rPr>
+          <w:rFonts w:ascii="Consolas" w:hAnsi="Consolas"/>
+          <w:sz w:val="24"/>
+        </w:rPr>
+      </w:pPr>
     </w:p>
     <w:sectPr>
       <w:pgSz w:w="12240" w:h="15840"/>

</xml_diff>

<commit_message>
Fixed total min and max price in view cart API
</commit_message>
<xml_diff>
--- a/API formats Doc/API documentation.docx
+++ b/API formats Doc/API documentation.docx
@@ -376,49 +376,21 @@
         <w:rPr>
           <w:rFonts w:ascii="Consolas" w:hAnsi="Consolas"/>
         </w:rPr>
-        <w:t xml:space="preserve">    "</w:t>
-      </w:r>
-      <w:proofErr w:type="gramStart"/>
-      <w:r>
-        <w:rPr>
-          <w:rFonts w:ascii="Consolas" w:hAnsi="Consolas"/>
-        </w:rPr>
-        <w:t>error</w:t>
-      </w:r>
-      <w:proofErr w:type="gramEnd"/>
-      <w:r>
-        <w:rPr>
-          <w:rFonts w:ascii="Consolas" w:hAnsi="Consolas"/>
-        </w:rPr>
-        <w:t>": {</w:t>
-      </w:r>
-    </w:p>
-    <w:p>
-      <w:pPr>
-        <w:spacing w:after="0" w:line="240" w:lineRule="auto"/>
-        <w:rPr>
-          <w:rFonts w:ascii="Consolas" w:hAnsi="Consolas"/>
-        </w:rPr>
-      </w:pPr>
-      <w:r>
-        <w:rPr>
-          <w:rFonts w:ascii="Consolas" w:hAnsi="Consolas"/>
-        </w:rPr>
-        <w:t xml:space="preserve">        "</w:t>
-      </w:r>
-      <w:proofErr w:type="gramStart"/>
-      <w:r>
-        <w:rPr>
-          <w:rFonts w:ascii="Consolas" w:hAnsi="Consolas"/>
-        </w:rPr>
-        <w:t>code</w:t>
-      </w:r>
-      <w:proofErr w:type="gramEnd"/>
-      <w:r>
-        <w:rPr>
-          <w:rFonts w:ascii="Consolas" w:hAnsi="Consolas"/>
-        </w:rPr>
-        <w:t>": 400,</w:t>
+        <w:t xml:space="preserve">    "error": {</w:t>
+      </w:r>
+    </w:p>
+    <w:p>
+      <w:pPr>
+        <w:spacing w:after="0" w:line="240" w:lineRule="auto"/>
+        <w:rPr>
+          <w:rFonts w:ascii="Consolas" w:hAnsi="Consolas"/>
+        </w:rPr>
+      </w:pPr>
+      <w:r>
+        <w:rPr>
+          <w:rFonts w:ascii="Consolas" w:hAnsi="Consolas"/>
+        </w:rPr>
+        <w:t xml:space="preserve">        "code": 400,</w:t>
       </w:r>
     </w:p>
     <w:p>
@@ -10366,7 +10338,7 @@
         <w:rPr>
           <w:rFonts w:ascii="Consolas" w:hAnsi="Consolas"/>
         </w:rPr>
-        <w:t>": "19485",</w:t>
+        <w:t>": "92366190",</w:t>
       </w:r>
     </w:p>
     <w:p>
@@ -10387,6 +10359,62 @@
         <w:rPr>
           <w:rFonts w:ascii="Consolas" w:hAnsi="Consolas"/>
         </w:rPr>
+        <w:t>total_min_price</w:t>
+      </w:r>
+      <w:proofErr w:type="spellEnd"/>
+      <w:r>
+        <w:rPr>
+          <w:rFonts w:ascii="Consolas" w:hAnsi="Consolas"/>
+        </w:rPr>
+        <w:t>": 80,</w:t>
+      </w:r>
+    </w:p>
+    <w:p>
+      <w:pPr>
+        <w:spacing w:after="0" w:line="240" w:lineRule="auto"/>
+        <w:rPr>
+          <w:rFonts w:ascii="Consolas" w:hAnsi="Consolas"/>
+        </w:rPr>
+      </w:pPr>
+      <w:r>
+        <w:rPr>
+          <w:rFonts w:ascii="Consolas" w:hAnsi="Consolas"/>
+        </w:rPr>
+        <w:t xml:space="preserve">        "</w:t>
+      </w:r>
+      <w:proofErr w:type="spellStart"/>
+      <w:r>
+        <w:rPr>
+          <w:rFonts w:ascii="Consolas" w:hAnsi="Consolas"/>
+        </w:rPr>
+        <w:t>total_max_price</w:t>
+      </w:r>
+      <w:proofErr w:type="spellEnd"/>
+      <w:r>
+        <w:rPr>
+          <w:rFonts w:ascii="Consolas" w:hAnsi="Consolas"/>
+        </w:rPr>
+        <w:t>": 100,</w:t>
+      </w:r>
+    </w:p>
+    <w:p>
+      <w:pPr>
+        <w:spacing w:after="0" w:line="240" w:lineRule="auto"/>
+        <w:rPr>
+          <w:rFonts w:ascii="Consolas" w:hAnsi="Consolas"/>
+        </w:rPr>
+      </w:pPr>
+      <w:r>
+        <w:rPr>
+          <w:rFonts w:ascii="Consolas" w:hAnsi="Consolas"/>
+        </w:rPr>
+        <w:t xml:space="preserve">        "</w:t>
+      </w:r>
+      <w:proofErr w:type="spellStart"/>
+      <w:r>
+        <w:rPr>
+          <w:rFonts w:ascii="Consolas" w:hAnsi="Consolas"/>
+        </w:rPr>
         <w:t>cart_items</w:t>
       </w:r>
       <w:proofErr w:type="spellEnd"/>
@@ -10436,21 +10464,21 @@
         <w:rPr>
           <w:rFonts w:ascii="Consolas" w:hAnsi="Consolas"/>
         </w:rPr>
-        <w:t>": "3",</w:t>
-      </w:r>
-    </w:p>
-    <w:p>
-      <w:pPr>
-        <w:spacing w:after="0" w:line="240" w:lineRule="auto"/>
-        <w:rPr>
-          <w:rFonts w:ascii="Consolas" w:hAnsi="Consolas"/>
-        </w:rPr>
-      </w:pPr>
-      <w:r>
-        <w:rPr>
-          <w:rFonts w:ascii="Consolas" w:hAnsi="Consolas"/>
-        </w:rPr>
-        <w:t xml:space="preserve">                "name": "Full Arms",</w:t>
+        <w:t>": 5,</w:t>
+      </w:r>
+    </w:p>
+    <w:p>
+      <w:pPr>
+        <w:spacing w:after="0" w:line="240" w:lineRule="auto"/>
+        <w:rPr>
+          <w:rFonts w:ascii="Consolas" w:hAnsi="Consolas"/>
+        </w:rPr>
+      </w:pPr>
+      <w:r>
+        <w:rPr>
+          <w:rFonts w:ascii="Consolas" w:hAnsi="Consolas"/>
+        </w:rPr>
+        <w:t xml:space="preserve">                "name": "Eyebrow",</w:t>
       </w:r>
     </w:p>
     <w:p>
@@ -10478,7 +10506,7 @@
         <w:rPr>
           <w:rFonts w:ascii="Consolas" w:hAnsi="Consolas"/>
         </w:rPr>
-        <w:t>": "660",</w:t>
+        <w:t>": 40,</w:t>
       </w:r>
     </w:p>
     <w:p>
@@ -10506,7 +10534,7 @@
         <w:rPr>
           <w:rFonts w:ascii="Consolas" w:hAnsi="Consolas"/>
         </w:rPr>
-        <w:t>": "795"</w:t>
+        <w:t>": 50</w:t>
       </w:r>
     </w:p>
     <w:p>
@@ -10562,21 +10590,21 @@
         <w:rPr>
           <w:rFonts w:ascii="Consolas" w:hAnsi="Consolas"/>
         </w:rPr>
-        <w:t>": "1",</w:t>
-      </w:r>
-    </w:p>
-    <w:p>
-      <w:pPr>
-        <w:spacing w:after="0" w:line="240" w:lineRule="auto"/>
-        <w:rPr>
-          <w:rFonts w:ascii="Consolas" w:hAnsi="Consolas"/>
-        </w:rPr>
-      </w:pPr>
-      <w:r>
-        <w:rPr>
-          <w:rFonts w:ascii="Consolas" w:hAnsi="Consolas"/>
-        </w:rPr>
-        <w:t xml:space="preserve">                "name": "Face",</w:t>
+        <w:t>": 6,</w:t>
+      </w:r>
+    </w:p>
+    <w:p>
+      <w:pPr>
+        <w:spacing w:after="0" w:line="240" w:lineRule="auto"/>
+        <w:rPr>
+          <w:rFonts w:ascii="Consolas" w:hAnsi="Consolas"/>
+        </w:rPr>
+      </w:pPr>
+      <w:r>
+        <w:rPr>
+          <w:rFonts w:ascii="Consolas" w:hAnsi="Consolas"/>
+        </w:rPr>
+        <w:t xml:space="preserve">                "name": "Upper Lip",</w:t>
       </w:r>
     </w:p>
     <w:p>
@@ -10604,7 +10632,7 @@
         <w:rPr>
           <w:rFonts w:ascii="Consolas" w:hAnsi="Consolas"/>
         </w:rPr>
-        <w:t>": "150",</w:t>
+        <w:t>": 40,</w:t>
       </w:r>
     </w:p>
     <w:p>
@@ -10632,133 +10660,7 @@
         <w:rPr>
           <w:rFonts w:ascii="Consolas" w:hAnsi="Consolas"/>
         </w:rPr>
-        <w:t>": "180"</w:t>
-      </w:r>
-    </w:p>
-    <w:p>
-      <w:pPr>
-        <w:spacing w:after="0" w:line="240" w:lineRule="auto"/>
-        <w:rPr>
-          <w:rFonts w:ascii="Consolas" w:hAnsi="Consolas"/>
-        </w:rPr>
-      </w:pPr>
-      <w:r>
-        <w:rPr>
-          <w:rFonts w:ascii="Consolas" w:hAnsi="Consolas"/>
-        </w:rPr>
-        <w:t xml:space="preserve">            },</w:t>
-      </w:r>
-    </w:p>
-    <w:p>
-      <w:pPr>
-        <w:spacing w:after="0" w:line="240" w:lineRule="auto"/>
-        <w:rPr>
-          <w:rFonts w:ascii="Consolas" w:hAnsi="Consolas"/>
-        </w:rPr>
-      </w:pPr>
-      <w:r>
-        <w:rPr>
-          <w:rFonts w:ascii="Consolas" w:hAnsi="Consolas"/>
-        </w:rPr>
-        <w:t xml:space="preserve">            {</w:t>
-      </w:r>
-    </w:p>
-    <w:p>
-      <w:pPr>
-        <w:spacing w:after="0" w:line="240" w:lineRule="auto"/>
-        <w:rPr>
-          <w:rFonts w:ascii="Consolas" w:hAnsi="Consolas"/>
-        </w:rPr>
-      </w:pPr>
-      <w:r>
-        <w:rPr>
-          <w:rFonts w:ascii="Consolas" w:hAnsi="Consolas"/>
-        </w:rPr>
-        <w:t xml:space="preserve">                "</w:t>
-      </w:r>
-      <w:proofErr w:type="spellStart"/>
-      <w:r>
-        <w:rPr>
-          <w:rFonts w:ascii="Consolas" w:hAnsi="Consolas"/>
-        </w:rPr>
-        <w:t>service_id</w:t>
-      </w:r>
-      <w:proofErr w:type="spellEnd"/>
-      <w:r>
-        <w:rPr>
-          <w:rFonts w:ascii="Consolas" w:hAnsi="Consolas"/>
-        </w:rPr>
-        <w:t>": "4",</w:t>
-      </w:r>
-    </w:p>
-    <w:p>
-      <w:pPr>
-        <w:spacing w:after="0" w:line="240" w:lineRule="auto"/>
-        <w:rPr>
-          <w:rFonts w:ascii="Consolas" w:hAnsi="Consolas"/>
-        </w:rPr>
-      </w:pPr>
-      <w:r>
-        <w:rPr>
-          <w:rFonts w:ascii="Consolas" w:hAnsi="Consolas"/>
-        </w:rPr>
-        <w:t xml:space="preserve">                "name": "Full Body",</w:t>
-      </w:r>
-    </w:p>
-    <w:p>
-      <w:pPr>
-        <w:spacing w:after="0" w:line="240" w:lineRule="auto"/>
-        <w:rPr>
-          <w:rFonts w:ascii="Consolas" w:hAnsi="Consolas"/>
-        </w:rPr>
-      </w:pPr>
-      <w:r>
-        <w:rPr>
-          <w:rFonts w:ascii="Consolas" w:hAnsi="Consolas"/>
-        </w:rPr>
-        <w:t xml:space="preserve">                "</w:t>
-      </w:r>
-      <w:proofErr w:type="spellStart"/>
-      <w:r>
-        <w:rPr>
-          <w:rFonts w:ascii="Consolas" w:hAnsi="Consolas"/>
-        </w:rPr>
-        <w:t>min_price</w:t>
-      </w:r>
-      <w:proofErr w:type="spellEnd"/>
-      <w:r>
-        <w:rPr>
-          <w:rFonts w:ascii="Consolas" w:hAnsi="Consolas"/>
-        </w:rPr>
-        <w:t>": "2785",</w:t>
-      </w:r>
-    </w:p>
-    <w:p>
-      <w:pPr>
-        <w:spacing w:after="0" w:line="240" w:lineRule="auto"/>
-        <w:rPr>
-          <w:rFonts w:ascii="Consolas" w:hAnsi="Consolas"/>
-        </w:rPr>
-      </w:pPr>
-      <w:r>
-        <w:rPr>
-          <w:rFonts w:ascii="Consolas" w:hAnsi="Consolas"/>
-        </w:rPr>
-        <w:t xml:space="preserve">                "</w:t>
-      </w:r>
-      <w:proofErr w:type="spellStart"/>
-      <w:r>
-        <w:rPr>
-          <w:rFonts w:ascii="Consolas" w:hAnsi="Consolas"/>
-        </w:rPr>
-        <w:t>max_price</w:t>
-      </w:r>
-      <w:proofErr w:type="spellEnd"/>
-      <w:r>
-        <w:rPr>
-          <w:rFonts w:ascii="Consolas" w:hAnsi="Consolas"/>
-        </w:rPr>
-        <w:t>": "3345"</w:t>
+        <w:t>": 50</w:t>
       </w:r>
     </w:p>
     <w:p>
@@ -10825,6 +10727,8 @@
           <w:b/>
         </w:rPr>
       </w:pPr>
+      <w:bookmarkStart w:id="0" w:name="_GoBack"/>
+      <w:bookmarkEnd w:id="0"/>
       <w:r>
         <w:rPr>
           <w:rFonts w:ascii="Consolas" w:hAnsi="Consolas"/>
@@ -11977,71 +11881,71 @@
           <w:rFonts w:ascii="Consolas" w:hAnsi="Consolas"/>
           <w:sz w:val="24"/>
         </w:rPr>
+        <w:t xml:space="preserve">                "total": 0</w:t>
+      </w:r>
+    </w:p>
+    <w:p>
+      <w:pPr>
+        <w:spacing w:after="0" w:line="240" w:lineRule="auto"/>
+        <w:rPr>
+          <w:rFonts w:ascii="Consolas" w:hAnsi="Consolas"/>
+          <w:sz w:val="24"/>
+        </w:rPr>
+      </w:pPr>
+      <w:r>
+        <w:rPr>
+          <w:rFonts w:ascii="Consolas" w:hAnsi="Consolas"/>
+          <w:sz w:val="24"/>
+        </w:rPr>
+        <w:t xml:space="preserve">            }</w:t>
+      </w:r>
+    </w:p>
+    <w:p>
+      <w:pPr>
+        <w:spacing w:after="0" w:line="240" w:lineRule="auto"/>
+        <w:rPr>
+          <w:rFonts w:ascii="Consolas" w:hAnsi="Consolas"/>
+          <w:sz w:val="24"/>
+        </w:rPr>
+      </w:pPr>
+      <w:r>
+        <w:rPr>
+          <w:rFonts w:ascii="Consolas" w:hAnsi="Consolas"/>
+          <w:sz w:val="24"/>
+        </w:rPr>
+        <w:t xml:space="preserve">        ]</w:t>
+      </w:r>
+    </w:p>
+    <w:p>
+      <w:pPr>
+        <w:spacing w:after="0" w:line="240" w:lineRule="auto"/>
+        <w:rPr>
+          <w:rFonts w:ascii="Consolas" w:hAnsi="Consolas"/>
+          <w:sz w:val="24"/>
+        </w:rPr>
+      </w:pPr>
+      <w:r>
+        <w:rPr>
+          <w:rFonts w:ascii="Consolas" w:hAnsi="Consolas"/>
+          <w:sz w:val="24"/>
+        </w:rPr>
+        <w:t xml:space="preserve">    }</w:t>
+      </w:r>
+    </w:p>
+    <w:p>
+      <w:pPr>
+        <w:spacing w:after="0" w:line="240" w:lineRule="auto"/>
+        <w:rPr>
+          <w:rFonts w:ascii="Consolas" w:hAnsi="Consolas"/>
+          <w:sz w:val="24"/>
+        </w:rPr>
+      </w:pPr>
+      <w:r>
+        <w:rPr>
+          <w:rFonts w:ascii="Consolas" w:hAnsi="Consolas"/>
+          <w:sz w:val="24"/>
+        </w:rPr>
         <w:lastRenderedPageBreak/>
-        <w:t xml:space="preserve">                "total": 0</w:t>
-      </w:r>
-    </w:p>
-    <w:p>
-      <w:pPr>
-        <w:spacing w:after="0" w:line="240" w:lineRule="auto"/>
-        <w:rPr>
-          <w:rFonts w:ascii="Consolas" w:hAnsi="Consolas"/>
-          <w:sz w:val="24"/>
-        </w:rPr>
-      </w:pPr>
-      <w:r>
-        <w:rPr>
-          <w:rFonts w:ascii="Consolas" w:hAnsi="Consolas"/>
-          <w:sz w:val="24"/>
-        </w:rPr>
-        <w:t xml:space="preserve">            }</w:t>
-      </w:r>
-    </w:p>
-    <w:p>
-      <w:pPr>
-        <w:spacing w:after="0" w:line="240" w:lineRule="auto"/>
-        <w:rPr>
-          <w:rFonts w:ascii="Consolas" w:hAnsi="Consolas"/>
-          <w:sz w:val="24"/>
-        </w:rPr>
-      </w:pPr>
-      <w:r>
-        <w:rPr>
-          <w:rFonts w:ascii="Consolas" w:hAnsi="Consolas"/>
-          <w:sz w:val="24"/>
-        </w:rPr>
-        <w:t xml:space="preserve">        ]</w:t>
-      </w:r>
-    </w:p>
-    <w:p>
-      <w:pPr>
-        <w:spacing w:after="0" w:line="240" w:lineRule="auto"/>
-        <w:rPr>
-          <w:rFonts w:ascii="Consolas" w:hAnsi="Consolas"/>
-          <w:sz w:val="24"/>
-        </w:rPr>
-      </w:pPr>
-      <w:r>
-        <w:rPr>
-          <w:rFonts w:ascii="Consolas" w:hAnsi="Consolas"/>
-          <w:sz w:val="24"/>
-        </w:rPr>
-        <w:t xml:space="preserve">    }</w:t>
-      </w:r>
-    </w:p>
-    <w:p>
-      <w:pPr>
-        <w:spacing w:after="0" w:line="240" w:lineRule="auto"/>
-        <w:rPr>
-          <w:rFonts w:ascii="Consolas" w:hAnsi="Consolas"/>
-          <w:sz w:val="24"/>
-        </w:rPr>
-      </w:pPr>
-      <w:r>
-        <w:rPr>
-          <w:rFonts w:ascii="Consolas" w:hAnsi="Consolas"/>
-          <w:sz w:val="24"/>
-        </w:rPr>
         <w:t>}</w:t>
       </w:r>
     </w:p>
@@ -13883,62 +13787,62 @@
           <w:rFonts w:ascii="Consolas" w:hAnsi="Consolas"/>
           <w:sz w:val="24"/>
         </w:rPr>
+        <w:t>}</w:t>
+      </w:r>
+    </w:p>
+    <w:p>
+      <w:pPr>
+        <w:spacing w:after="0" w:line="240" w:lineRule="auto"/>
+        <w:rPr>
+          <w:rFonts w:ascii="Consolas" w:hAnsi="Consolas"/>
+          <w:sz w:val="24"/>
+        </w:rPr>
+      </w:pPr>
+    </w:p>
+    <w:p>
+      <w:pPr>
+        <w:spacing w:after="0" w:line="240" w:lineRule="auto"/>
+        <w:rPr>
+          <w:rFonts w:ascii="Consolas" w:hAnsi="Consolas"/>
+          <w:b/>
+        </w:rPr>
+      </w:pPr>
+      <w:r>
+        <w:rPr>
+          <w:rFonts w:ascii="Consolas" w:hAnsi="Consolas"/>
+          <w:b/>
+        </w:rPr>
+        <w:t xml:space="preserve">Case 3: Invalid </w:t>
+      </w:r>
+      <w:proofErr w:type="spellStart"/>
+      <w:r>
+        <w:rPr>
+          <w:rFonts w:ascii="Consolas" w:hAnsi="Consolas"/>
+          <w:b/>
+        </w:rPr>
+        <w:t>Auth</w:t>
+      </w:r>
+      <w:proofErr w:type="spellEnd"/>
+      <w:r>
+        <w:rPr>
+          <w:rFonts w:ascii="Consolas" w:hAnsi="Consolas"/>
+          <w:b/>
+        </w:rPr>
+        <w:t xml:space="preserve"> token or Empty token</w:t>
+      </w:r>
+    </w:p>
+    <w:p>
+      <w:pPr>
+        <w:spacing w:after="0" w:line="240" w:lineRule="auto"/>
+        <w:rPr>
+          <w:rFonts w:ascii="Consolas" w:hAnsi="Consolas"/>
+        </w:rPr>
+      </w:pPr>
+      <w:r>
+        <w:rPr>
+          <w:rFonts w:ascii="Consolas" w:hAnsi="Consolas"/>
+        </w:rPr>
         <w:lastRenderedPageBreak/>
-        <w:t>}</w:t>
-      </w:r>
-    </w:p>
-    <w:p>
-      <w:pPr>
-        <w:spacing w:after="0" w:line="240" w:lineRule="auto"/>
-        <w:rPr>
-          <w:rFonts w:ascii="Consolas" w:hAnsi="Consolas"/>
-          <w:sz w:val="24"/>
-        </w:rPr>
-      </w:pPr>
-    </w:p>
-    <w:p>
-      <w:pPr>
-        <w:spacing w:after="0" w:line="240" w:lineRule="auto"/>
-        <w:rPr>
-          <w:rFonts w:ascii="Consolas" w:hAnsi="Consolas"/>
-          <w:b/>
-        </w:rPr>
-      </w:pPr>
-      <w:r>
-        <w:rPr>
-          <w:rFonts w:ascii="Consolas" w:hAnsi="Consolas"/>
-          <w:b/>
-        </w:rPr>
-        <w:t xml:space="preserve">Case 3: Invalid </w:t>
-      </w:r>
-      <w:proofErr w:type="spellStart"/>
-      <w:r>
-        <w:rPr>
-          <w:rFonts w:ascii="Consolas" w:hAnsi="Consolas"/>
-          <w:b/>
-        </w:rPr>
-        <w:t>Auth</w:t>
-      </w:r>
-      <w:proofErr w:type="spellEnd"/>
-      <w:r>
-        <w:rPr>
-          <w:rFonts w:ascii="Consolas" w:hAnsi="Consolas"/>
-          <w:b/>
-        </w:rPr>
-        <w:t xml:space="preserve"> token or Empty token</w:t>
-      </w:r>
-    </w:p>
-    <w:p>
-      <w:pPr>
-        <w:spacing w:after="0" w:line="240" w:lineRule="auto"/>
-        <w:rPr>
-          <w:rFonts w:ascii="Consolas" w:hAnsi="Consolas"/>
-        </w:rPr>
-      </w:pPr>
-      <w:r>
-        <w:rPr>
-          <w:rFonts w:ascii="Consolas" w:hAnsi="Consolas"/>
-        </w:rPr>
         <w:t>{</w:t>
       </w:r>
     </w:p>
@@ -14957,63 +14861,63 @@
         <w:rPr>
           <w:rFonts w:ascii="Consolas" w:hAnsi="Consolas"/>
         </w:rPr>
+        <w:t xml:space="preserve">            {</w:t>
+      </w:r>
+    </w:p>
+    <w:p>
+      <w:pPr>
+        <w:spacing w:after="0" w:line="240" w:lineRule="auto"/>
+        <w:rPr>
+          <w:rFonts w:ascii="Consolas" w:hAnsi="Consolas"/>
+        </w:rPr>
+      </w:pPr>
+      <w:r>
+        <w:rPr>
+          <w:rFonts w:ascii="Consolas" w:hAnsi="Consolas"/>
+        </w:rPr>
+        <w:t xml:space="preserve">                "</w:t>
+      </w:r>
+      <w:proofErr w:type="spellStart"/>
+      <w:r>
+        <w:rPr>
+          <w:rFonts w:ascii="Consolas" w:hAnsi="Consolas"/>
+        </w:rPr>
+        <w:t>service_id</w:t>
+      </w:r>
+      <w:proofErr w:type="spellEnd"/>
+      <w:r>
+        <w:rPr>
+          <w:rFonts w:ascii="Consolas" w:hAnsi="Consolas"/>
+        </w:rPr>
+        <w:t>": 13,</w:t>
+      </w:r>
+    </w:p>
+    <w:p>
+      <w:pPr>
+        <w:spacing w:after="0" w:line="240" w:lineRule="auto"/>
+        <w:rPr>
+          <w:rFonts w:ascii="Consolas" w:hAnsi="Consolas"/>
+        </w:rPr>
+      </w:pPr>
+      <w:r>
+        <w:rPr>
+          <w:rFonts w:ascii="Consolas" w:hAnsi="Consolas"/>
+        </w:rPr>
+        <w:t xml:space="preserve">                "name": "PURE COCONUT NOURISHER",</w:t>
+      </w:r>
+    </w:p>
+    <w:p>
+      <w:pPr>
+        <w:spacing w:after="0" w:line="240" w:lineRule="auto"/>
+        <w:rPr>
+          <w:rFonts w:ascii="Consolas" w:hAnsi="Consolas"/>
+        </w:rPr>
+      </w:pPr>
+      <w:r>
+        <w:rPr>
+          <w:rFonts w:ascii="Consolas" w:hAnsi="Consolas"/>
+        </w:rPr>
         <w:lastRenderedPageBreak/>
-        <w:t xml:space="preserve">            {</w:t>
-      </w:r>
-    </w:p>
-    <w:p>
-      <w:pPr>
-        <w:spacing w:after="0" w:line="240" w:lineRule="auto"/>
-        <w:rPr>
-          <w:rFonts w:ascii="Consolas" w:hAnsi="Consolas"/>
-        </w:rPr>
-      </w:pPr>
-      <w:r>
-        <w:rPr>
-          <w:rFonts w:ascii="Consolas" w:hAnsi="Consolas"/>
-        </w:rPr>
-        <w:t xml:space="preserve">                "</w:t>
-      </w:r>
-      <w:proofErr w:type="spellStart"/>
-      <w:r>
-        <w:rPr>
-          <w:rFonts w:ascii="Consolas" w:hAnsi="Consolas"/>
-        </w:rPr>
-        <w:t>service_id</w:t>
-      </w:r>
-      <w:proofErr w:type="spellEnd"/>
-      <w:r>
-        <w:rPr>
-          <w:rFonts w:ascii="Consolas" w:hAnsi="Consolas"/>
-        </w:rPr>
-        <w:t>": 13,</w:t>
-      </w:r>
-    </w:p>
-    <w:p>
-      <w:pPr>
-        <w:spacing w:after="0" w:line="240" w:lineRule="auto"/>
-        <w:rPr>
-          <w:rFonts w:ascii="Consolas" w:hAnsi="Consolas"/>
-        </w:rPr>
-      </w:pPr>
-      <w:r>
-        <w:rPr>
-          <w:rFonts w:ascii="Consolas" w:hAnsi="Consolas"/>
-        </w:rPr>
-        <w:t xml:space="preserve">                "name": "PURE COCONUT NOURISHER",</w:t>
-      </w:r>
-    </w:p>
-    <w:p>
-      <w:pPr>
-        <w:spacing w:after="0" w:line="240" w:lineRule="auto"/>
-        <w:rPr>
-          <w:rFonts w:ascii="Consolas" w:hAnsi="Consolas"/>
-        </w:rPr>
-      </w:pPr>
-      <w:r>
-        <w:rPr>
-          <w:rFonts w:ascii="Consolas" w:hAnsi="Consolas"/>
-        </w:rPr>
         <w:t xml:space="preserve">                "</w:t>
       </w:r>
       <w:proofErr w:type="spellStart"/>
@@ -15975,71 +15879,71 @@
           <w:rFonts w:ascii="Consolas" w:hAnsi="Consolas"/>
           <w:sz w:val="24"/>
         </w:rPr>
+        <w:t xml:space="preserve">            {</w:t>
+      </w:r>
+    </w:p>
+    <w:p>
+      <w:pPr>
+        <w:spacing w:after="0" w:line="240" w:lineRule="auto"/>
+        <w:rPr>
+          <w:rFonts w:ascii="Consolas" w:hAnsi="Consolas"/>
+          <w:sz w:val="24"/>
+        </w:rPr>
+      </w:pPr>
+      <w:r>
+        <w:rPr>
+          <w:rFonts w:ascii="Consolas" w:hAnsi="Consolas"/>
+          <w:sz w:val="24"/>
+        </w:rPr>
+        <w:t xml:space="preserve">                "</w:t>
+      </w:r>
+      <w:proofErr w:type="spellStart"/>
+      <w:r>
+        <w:rPr>
+          <w:rFonts w:ascii="Consolas" w:hAnsi="Consolas"/>
+          <w:sz w:val="24"/>
+        </w:rPr>
+        <w:t>service_id</w:t>
+      </w:r>
+      <w:proofErr w:type="spellEnd"/>
+      <w:r>
+        <w:rPr>
+          <w:rFonts w:ascii="Consolas" w:hAnsi="Consolas"/>
+          <w:sz w:val="24"/>
+        </w:rPr>
+        <w:t>": 12,</w:t>
+      </w:r>
+    </w:p>
+    <w:p>
+      <w:pPr>
+        <w:spacing w:after="0" w:line="240" w:lineRule="auto"/>
+        <w:rPr>
+          <w:rFonts w:ascii="Consolas" w:hAnsi="Consolas"/>
+          <w:sz w:val="24"/>
+        </w:rPr>
+      </w:pPr>
+      <w:r>
+        <w:rPr>
+          <w:rFonts w:ascii="Consolas" w:hAnsi="Consolas"/>
+          <w:sz w:val="24"/>
+        </w:rPr>
+        <w:t xml:space="preserve">                "name": "Lower Back / Upper back / Midriff",</w:t>
+      </w:r>
+    </w:p>
+    <w:p>
+      <w:pPr>
+        <w:spacing w:after="0" w:line="240" w:lineRule="auto"/>
+        <w:rPr>
+          <w:rFonts w:ascii="Consolas" w:hAnsi="Consolas"/>
+          <w:sz w:val="24"/>
+        </w:rPr>
+      </w:pPr>
+      <w:r>
+        <w:rPr>
+          <w:rFonts w:ascii="Consolas" w:hAnsi="Consolas"/>
+          <w:sz w:val="24"/>
+        </w:rPr>
         <w:lastRenderedPageBreak/>
-        <w:t xml:space="preserve">            {</w:t>
-      </w:r>
-    </w:p>
-    <w:p>
-      <w:pPr>
-        <w:spacing w:after="0" w:line="240" w:lineRule="auto"/>
-        <w:rPr>
-          <w:rFonts w:ascii="Consolas" w:hAnsi="Consolas"/>
-          <w:sz w:val="24"/>
-        </w:rPr>
-      </w:pPr>
-      <w:r>
-        <w:rPr>
-          <w:rFonts w:ascii="Consolas" w:hAnsi="Consolas"/>
-          <w:sz w:val="24"/>
-        </w:rPr>
-        <w:t xml:space="preserve">                "</w:t>
-      </w:r>
-      <w:proofErr w:type="spellStart"/>
-      <w:r>
-        <w:rPr>
-          <w:rFonts w:ascii="Consolas" w:hAnsi="Consolas"/>
-          <w:sz w:val="24"/>
-        </w:rPr>
-        <w:t>service_id</w:t>
-      </w:r>
-      <w:proofErr w:type="spellEnd"/>
-      <w:r>
-        <w:rPr>
-          <w:rFonts w:ascii="Consolas" w:hAnsi="Consolas"/>
-          <w:sz w:val="24"/>
-        </w:rPr>
-        <w:t>": 12,</w:t>
-      </w:r>
-    </w:p>
-    <w:p>
-      <w:pPr>
-        <w:spacing w:after="0" w:line="240" w:lineRule="auto"/>
-        <w:rPr>
-          <w:rFonts w:ascii="Consolas" w:hAnsi="Consolas"/>
-          <w:sz w:val="24"/>
-        </w:rPr>
-      </w:pPr>
-      <w:r>
-        <w:rPr>
-          <w:rFonts w:ascii="Consolas" w:hAnsi="Consolas"/>
-          <w:sz w:val="24"/>
-        </w:rPr>
-        <w:t xml:space="preserve">                "name": "Lower Back / Upper back / Midriff",</w:t>
-      </w:r>
-    </w:p>
-    <w:p>
-      <w:pPr>
-        <w:spacing w:after="0" w:line="240" w:lineRule="auto"/>
-        <w:rPr>
-          <w:rFonts w:ascii="Consolas" w:hAnsi="Consolas"/>
-          <w:sz w:val="24"/>
-        </w:rPr>
-      </w:pPr>
-      <w:r>
-        <w:rPr>
-          <w:rFonts w:ascii="Consolas" w:hAnsi="Consolas"/>
-          <w:sz w:val="24"/>
-        </w:rPr>
         <w:t xml:space="preserve">                "</w:t>
       </w:r>
       <w:proofErr w:type="spellStart"/>
@@ -16973,6 +16877,62 @@
         <w:rPr>
           <w:rFonts w:ascii="Consolas" w:hAnsi="Consolas"/>
         </w:rPr>
+        <w:t xml:space="preserve">        "</w:t>
+      </w:r>
+      <w:proofErr w:type="spellStart"/>
+      <w:r>
+        <w:rPr>
+          <w:rFonts w:ascii="Consolas" w:hAnsi="Consolas"/>
+        </w:rPr>
+        <w:t>sub_total_max</w:t>
+      </w:r>
+      <w:proofErr w:type="spellEnd"/>
+      <w:r>
+        <w:rPr>
+          <w:rFonts w:ascii="Consolas" w:hAnsi="Consolas"/>
+        </w:rPr>
+        <w:t>": 3345,</w:t>
+      </w:r>
+    </w:p>
+    <w:p>
+      <w:pPr>
+        <w:spacing w:after="0" w:line="240" w:lineRule="auto"/>
+        <w:rPr>
+          <w:rFonts w:ascii="Consolas" w:hAnsi="Consolas"/>
+        </w:rPr>
+      </w:pPr>
+      <w:r>
+        <w:rPr>
+          <w:rFonts w:ascii="Consolas" w:hAnsi="Consolas"/>
+        </w:rPr>
+        <w:t xml:space="preserve">        "status": 6,</w:t>
+      </w:r>
+    </w:p>
+    <w:p>
+      <w:pPr>
+        <w:spacing w:after="0" w:line="240" w:lineRule="auto"/>
+        <w:rPr>
+          <w:rFonts w:ascii="Consolas" w:hAnsi="Consolas"/>
+        </w:rPr>
+      </w:pPr>
+      <w:r>
+        <w:rPr>
+          <w:rFonts w:ascii="Consolas" w:hAnsi="Consolas"/>
+        </w:rPr>
+        <w:t xml:space="preserve">        "payment": 3,</w:t>
+      </w:r>
+    </w:p>
+    <w:p>
+      <w:pPr>
+        <w:spacing w:after="0" w:line="240" w:lineRule="auto"/>
+        <w:rPr>
+          <w:rFonts w:ascii="Consolas" w:hAnsi="Consolas"/>
+        </w:rPr>
+      </w:pPr>
+      <w:r>
+        <w:rPr>
+          <w:rFonts w:ascii="Consolas" w:hAnsi="Consolas"/>
+        </w:rPr>
         <w:lastRenderedPageBreak/>
         <w:t xml:space="preserve">        "</w:t>
       </w:r>
@@ -16981,62 +16941,6 @@
         <w:rPr>
           <w:rFonts w:ascii="Consolas" w:hAnsi="Consolas"/>
         </w:rPr>
-        <w:t>sub_total_max</w:t>
-      </w:r>
-      <w:proofErr w:type="spellEnd"/>
-      <w:r>
-        <w:rPr>
-          <w:rFonts w:ascii="Consolas" w:hAnsi="Consolas"/>
-        </w:rPr>
-        <w:t>": 3345,</w:t>
-      </w:r>
-    </w:p>
-    <w:p>
-      <w:pPr>
-        <w:spacing w:after="0" w:line="240" w:lineRule="auto"/>
-        <w:rPr>
-          <w:rFonts w:ascii="Consolas" w:hAnsi="Consolas"/>
-        </w:rPr>
-      </w:pPr>
-      <w:r>
-        <w:rPr>
-          <w:rFonts w:ascii="Consolas" w:hAnsi="Consolas"/>
-        </w:rPr>
-        <w:t xml:space="preserve">        "status": 6,</w:t>
-      </w:r>
-    </w:p>
-    <w:p>
-      <w:pPr>
-        <w:spacing w:after="0" w:line="240" w:lineRule="auto"/>
-        <w:rPr>
-          <w:rFonts w:ascii="Consolas" w:hAnsi="Consolas"/>
-        </w:rPr>
-      </w:pPr>
-      <w:r>
-        <w:rPr>
-          <w:rFonts w:ascii="Consolas" w:hAnsi="Consolas"/>
-        </w:rPr>
-        <w:t xml:space="preserve">        "payment": 3,</w:t>
-      </w:r>
-    </w:p>
-    <w:p>
-      <w:pPr>
-        <w:spacing w:after="0" w:line="240" w:lineRule="auto"/>
-        <w:rPr>
-          <w:rFonts w:ascii="Consolas" w:hAnsi="Consolas"/>
-        </w:rPr>
-      </w:pPr>
-      <w:r>
-        <w:rPr>
-          <w:rFonts w:ascii="Consolas" w:hAnsi="Consolas"/>
-        </w:rPr>
-        <w:t xml:space="preserve">        "</w:t>
-      </w:r>
-      <w:proofErr w:type="spellStart"/>
-      <w:r>
-        <w:rPr>
-          <w:rFonts w:ascii="Consolas" w:hAnsi="Consolas"/>
-        </w:rPr>
         <w:t>sub_total</w:t>
       </w:r>
       <w:proofErr w:type="spellEnd"/>
@@ -17745,7 +17649,6 @@
           <w:sz w:val="32"/>
           <w:u w:val="single"/>
         </w:rPr>
-        <w:lastRenderedPageBreak/>
         <w:t>14</w:t>
       </w:r>
       <w:r>
@@ -17819,6 +17722,7 @@
         <w:rPr>
           <w:rFonts w:ascii="Consolas" w:hAnsi="Consolas"/>
         </w:rPr>
+        <w:lastRenderedPageBreak/>
         <w:t xml:space="preserve">Request Method: </w:t>
       </w:r>
       <w:r>
@@ -19020,55 +18924,55 @@
           <w:rFonts w:ascii="Consolas" w:hAnsi="Consolas"/>
           <w:b/>
         </w:rPr>
+        <w:t>Response body:-</w:t>
+      </w:r>
+    </w:p>
+    <w:p>
+      <w:pPr>
+        <w:spacing w:after="0" w:line="240" w:lineRule="auto"/>
+        <w:rPr>
+          <w:rFonts w:ascii="Consolas" w:hAnsi="Consolas"/>
+          <w:b/>
+        </w:rPr>
+      </w:pPr>
+      <w:r>
+        <w:rPr>
+          <w:rFonts w:ascii="Consolas" w:hAnsi="Consolas"/>
+          <w:b/>
+        </w:rPr>
+        <w:t>Case 1: success</w:t>
+      </w:r>
+    </w:p>
+    <w:p>
+      <w:pPr>
+        <w:spacing w:after="0" w:line="240" w:lineRule="auto"/>
+        <w:rPr>
+          <w:rFonts w:ascii="Consolas" w:hAnsi="Consolas"/>
+          <w:sz w:val="24"/>
+        </w:rPr>
+      </w:pPr>
+      <w:r>
+        <w:rPr>
+          <w:rFonts w:ascii="Consolas" w:hAnsi="Consolas"/>
+          <w:sz w:val="24"/>
+        </w:rPr>
+        <w:t>{</w:t>
+      </w:r>
+    </w:p>
+    <w:p>
+      <w:pPr>
+        <w:spacing w:after="0" w:line="240" w:lineRule="auto"/>
+        <w:rPr>
+          <w:rFonts w:ascii="Consolas" w:hAnsi="Consolas"/>
+          <w:sz w:val="24"/>
+        </w:rPr>
+      </w:pPr>
+      <w:r>
+        <w:rPr>
+          <w:rFonts w:ascii="Consolas" w:hAnsi="Consolas"/>
+          <w:sz w:val="24"/>
+        </w:rPr>
         <w:lastRenderedPageBreak/>
-        <w:t>Response body:-</w:t>
-      </w:r>
-    </w:p>
-    <w:p>
-      <w:pPr>
-        <w:spacing w:after="0" w:line="240" w:lineRule="auto"/>
-        <w:rPr>
-          <w:rFonts w:ascii="Consolas" w:hAnsi="Consolas"/>
-          <w:b/>
-        </w:rPr>
-      </w:pPr>
-      <w:r>
-        <w:rPr>
-          <w:rFonts w:ascii="Consolas" w:hAnsi="Consolas"/>
-          <w:b/>
-        </w:rPr>
-        <w:t>Case 1: success</w:t>
-      </w:r>
-    </w:p>
-    <w:p>
-      <w:pPr>
-        <w:spacing w:after="0" w:line="240" w:lineRule="auto"/>
-        <w:rPr>
-          <w:rFonts w:ascii="Consolas" w:hAnsi="Consolas"/>
-          <w:sz w:val="24"/>
-        </w:rPr>
-      </w:pPr>
-      <w:r>
-        <w:rPr>
-          <w:rFonts w:ascii="Consolas" w:hAnsi="Consolas"/>
-          <w:sz w:val="24"/>
-        </w:rPr>
-        <w:t>{</w:t>
-      </w:r>
-    </w:p>
-    <w:p>
-      <w:pPr>
-        <w:spacing w:after="0" w:line="240" w:lineRule="auto"/>
-        <w:rPr>
-          <w:rFonts w:ascii="Consolas" w:hAnsi="Consolas"/>
-          <w:sz w:val="24"/>
-        </w:rPr>
-      </w:pPr>
-      <w:r>
-        <w:rPr>
-          <w:rFonts w:ascii="Consolas" w:hAnsi="Consolas"/>
-          <w:sz w:val="24"/>
-        </w:rPr>
         <w:t xml:space="preserve">    "data": {</w:t>
       </w:r>
     </w:p>
@@ -20138,63 +20042,63 @@
         <w:rPr>
           <w:rFonts w:ascii="Consolas" w:hAnsi="Consolas"/>
         </w:rPr>
+        <w:t xml:space="preserve">        "status": 5,</w:t>
+      </w:r>
+    </w:p>
+    <w:p>
+      <w:pPr>
+        <w:spacing w:after="0" w:line="240" w:lineRule="auto"/>
+        <w:rPr>
+          <w:rFonts w:ascii="Consolas" w:hAnsi="Consolas"/>
+        </w:rPr>
+      </w:pPr>
+      <w:r>
+        <w:rPr>
+          <w:rFonts w:ascii="Consolas" w:hAnsi="Consolas"/>
+        </w:rPr>
+        <w:t xml:space="preserve">        "payment": 2,</w:t>
+      </w:r>
+    </w:p>
+    <w:p>
+      <w:pPr>
+        <w:spacing w:after="0" w:line="240" w:lineRule="auto"/>
+        <w:rPr>
+          <w:rFonts w:ascii="Consolas" w:hAnsi="Consolas"/>
+        </w:rPr>
+      </w:pPr>
+      <w:r>
+        <w:rPr>
+          <w:rFonts w:ascii="Consolas" w:hAnsi="Consolas"/>
+        </w:rPr>
+        <w:t xml:space="preserve">        "</w:t>
+      </w:r>
+      <w:proofErr w:type="spellStart"/>
+      <w:r>
+        <w:rPr>
+          <w:rFonts w:ascii="Consolas" w:hAnsi="Consolas"/>
+        </w:rPr>
+        <w:t>payment_type</w:t>
+      </w:r>
+      <w:proofErr w:type="spellEnd"/>
+      <w:r>
+        <w:rPr>
+          <w:rFonts w:ascii="Consolas" w:hAnsi="Consolas"/>
+        </w:rPr>
+        <w:t>": 2,</w:t>
+      </w:r>
+    </w:p>
+    <w:p>
+      <w:pPr>
+        <w:spacing w:after="0" w:line="240" w:lineRule="auto"/>
+        <w:rPr>
+          <w:rFonts w:ascii="Consolas" w:hAnsi="Consolas"/>
+        </w:rPr>
+      </w:pPr>
+      <w:r>
+        <w:rPr>
+          <w:rFonts w:ascii="Consolas" w:hAnsi="Consolas"/>
+        </w:rPr>
         <w:lastRenderedPageBreak/>
-        <w:t xml:space="preserve">        "status": 5,</w:t>
-      </w:r>
-    </w:p>
-    <w:p>
-      <w:pPr>
-        <w:spacing w:after="0" w:line="240" w:lineRule="auto"/>
-        <w:rPr>
-          <w:rFonts w:ascii="Consolas" w:hAnsi="Consolas"/>
-        </w:rPr>
-      </w:pPr>
-      <w:r>
-        <w:rPr>
-          <w:rFonts w:ascii="Consolas" w:hAnsi="Consolas"/>
-        </w:rPr>
-        <w:t xml:space="preserve">        "payment": 2,</w:t>
-      </w:r>
-    </w:p>
-    <w:p>
-      <w:pPr>
-        <w:spacing w:after="0" w:line="240" w:lineRule="auto"/>
-        <w:rPr>
-          <w:rFonts w:ascii="Consolas" w:hAnsi="Consolas"/>
-        </w:rPr>
-      </w:pPr>
-      <w:r>
-        <w:rPr>
-          <w:rFonts w:ascii="Consolas" w:hAnsi="Consolas"/>
-        </w:rPr>
-        <w:t xml:space="preserve">        "</w:t>
-      </w:r>
-      <w:proofErr w:type="spellStart"/>
-      <w:r>
-        <w:rPr>
-          <w:rFonts w:ascii="Consolas" w:hAnsi="Consolas"/>
-        </w:rPr>
-        <w:t>payment_type</w:t>
-      </w:r>
-      <w:proofErr w:type="spellEnd"/>
-      <w:r>
-        <w:rPr>
-          <w:rFonts w:ascii="Consolas" w:hAnsi="Consolas"/>
-        </w:rPr>
-        <w:t>": 2,</w:t>
-      </w:r>
-    </w:p>
-    <w:p>
-      <w:pPr>
-        <w:spacing w:after="0" w:line="240" w:lineRule="auto"/>
-        <w:rPr>
-          <w:rFonts w:ascii="Consolas" w:hAnsi="Consolas"/>
-        </w:rPr>
-      </w:pPr>
-      <w:r>
-        <w:rPr>
-          <w:rFonts w:ascii="Consolas" w:hAnsi="Consolas"/>
-        </w:rPr>
         <w:t xml:space="preserve">        "feedback": "nice service rendered",</w:t>
       </w:r>
     </w:p>
@@ -21211,78 +21115,71 @@
           <w:rFonts w:ascii="Consolas" w:hAnsi="Consolas"/>
           <w:sz w:val="18"/>
         </w:rPr>
-        <w:t>": "https://scontent-frt3-1.cdninstagram.com/vp/8aa8c2cb99b6eca51bf4a971ac91e083/5DE67CB2/t51.2885-</w:t>
-      </w:r>
-      <w:r>
+        <w:t>": "https://scontent-frt3-1.cdninstagram.com/vp/8aa8c2cb99b6eca51bf4a971ac91e083/5DE67CB2/t51.2885-15/e35/67233071_2223403887989965_6790721927252730769_n.jpg?_nc_ht=scontent-frt3-1.cdninstagram.com"</w:t>
+      </w:r>
+    </w:p>
+    <w:p>
+      <w:pPr>
+        <w:spacing w:after="0" w:line="240" w:lineRule="auto"/>
         <w:rPr>
           <w:rFonts w:ascii="Consolas" w:hAnsi="Consolas"/>
           <w:sz w:val="18"/>
         </w:rPr>
+      </w:pPr>
+      <w:r>
+        <w:rPr>
+          <w:rFonts w:ascii="Consolas" w:hAnsi="Consolas"/>
+          <w:sz w:val="18"/>
+        </w:rPr>
+        <w:t xml:space="preserve">            }</w:t>
+      </w:r>
+    </w:p>
+    <w:p>
+      <w:pPr>
+        <w:spacing w:after="0" w:line="240" w:lineRule="auto"/>
+        <w:rPr>
+          <w:rFonts w:ascii="Consolas" w:hAnsi="Consolas"/>
+          <w:sz w:val="18"/>
+        </w:rPr>
+      </w:pPr>
+      <w:r>
+        <w:rPr>
+          <w:rFonts w:ascii="Consolas" w:hAnsi="Consolas"/>
+          <w:sz w:val="18"/>
+        </w:rPr>
+        <w:t xml:space="preserve">        ]</w:t>
+      </w:r>
+    </w:p>
+    <w:p>
+      <w:pPr>
+        <w:spacing w:after="0" w:line="240" w:lineRule="auto"/>
+        <w:rPr>
+          <w:rFonts w:ascii="Consolas" w:hAnsi="Consolas"/>
+          <w:sz w:val="18"/>
+        </w:rPr>
+      </w:pPr>
+      <w:r>
+        <w:rPr>
+          <w:rFonts w:ascii="Consolas" w:hAnsi="Consolas"/>
+          <w:sz w:val="18"/>
+        </w:rPr>
+        <w:t xml:space="preserve">    }</w:t>
+      </w:r>
+    </w:p>
+    <w:p>
+      <w:pPr>
+        <w:spacing w:after="0" w:line="240" w:lineRule="auto"/>
+        <w:rPr>
+          <w:rFonts w:ascii="Consolas" w:hAnsi="Consolas"/>
+          <w:sz w:val="18"/>
+        </w:rPr>
+      </w:pPr>
+      <w:r>
+        <w:rPr>
+          <w:rFonts w:ascii="Consolas" w:hAnsi="Consolas"/>
+          <w:sz w:val="18"/>
+        </w:rPr>
         <w:lastRenderedPageBreak/>
-        <w:t>15/e35/67233071_2223403887989965_6790721927252730769_n.jpg?_nc_ht=scontent-frt3-1.cdninstagram.com"</w:t>
-      </w:r>
-    </w:p>
-    <w:p>
-      <w:pPr>
-        <w:spacing w:after="0" w:line="240" w:lineRule="auto"/>
-        <w:rPr>
-          <w:rFonts w:ascii="Consolas" w:hAnsi="Consolas"/>
-          <w:sz w:val="18"/>
-        </w:rPr>
-      </w:pPr>
-      <w:r>
-        <w:rPr>
-          <w:rFonts w:ascii="Consolas" w:hAnsi="Consolas"/>
-          <w:sz w:val="18"/>
-        </w:rPr>
-        <w:t xml:space="preserve">            }</w:t>
-      </w:r>
-    </w:p>
-    <w:p>
-      <w:pPr>
-        <w:spacing w:after="0" w:line="240" w:lineRule="auto"/>
-        <w:rPr>
-          <w:rFonts w:ascii="Consolas" w:hAnsi="Consolas"/>
-          <w:sz w:val="18"/>
-        </w:rPr>
-      </w:pPr>
-      <w:r>
-        <w:rPr>
-          <w:rFonts w:ascii="Consolas" w:hAnsi="Consolas"/>
-          <w:sz w:val="18"/>
-        </w:rPr>
-        <w:t xml:space="preserve">        ]</w:t>
-      </w:r>
-    </w:p>
-    <w:p>
-      <w:pPr>
-        <w:spacing w:after="0" w:line="240" w:lineRule="auto"/>
-        <w:rPr>
-          <w:rFonts w:ascii="Consolas" w:hAnsi="Consolas"/>
-          <w:sz w:val="18"/>
-        </w:rPr>
-      </w:pPr>
-      <w:r>
-        <w:rPr>
-          <w:rFonts w:ascii="Consolas" w:hAnsi="Consolas"/>
-          <w:sz w:val="18"/>
-        </w:rPr>
-        <w:t xml:space="preserve">    }</w:t>
-      </w:r>
-    </w:p>
-    <w:p>
-      <w:pPr>
-        <w:spacing w:after="0" w:line="240" w:lineRule="auto"/>
-        <w:rPr>
-          <w:rFonts w:ascii="Consolas" w:hAnsi="Consolas"/>
-          <w:sz w:val="18"/>
-        </w:rPr>
-      </w:pPr>
-      <w:r>
-        <w:rPr>
-          <w:rFonts w:ascii="Consolas" w:hAnsi="Consolas"/>
-          <w:sz w:val="18"/>
-        </w:rPr>
         <w:t>}</w:t>
       </w:r>
     </w:p>
@@ -21745,8 +21642,6 @@
         </w:rPr>
         <w:t>": {</w:t>
       </w:r>
-      <w:bookmarkStart w:id="0" w:name="_GoBack"/>
-      <w:bookmarkEnd w:id="0"/>
     </w:p>
     <w:p>
       <w:pPr>
@@ -22289,23 +22184,7 @@
           <w:rFonts w:ascii="Consolas" w:hAnsi="Consolas"/>
           <w:sz w:val="24"/>
         </w:rPr>
-        <w:t xml:space="preserve">                "</w:t>
-      </w:r>
-      <w:proofErr w:type="gramStart"/>
-      <w:r>
-        <w:rPr>
-          <w:rFonts w:ascii="Consolas" w:hAnsi="Consolas"/>
-          <w:sz w:val="24"/>
-        </w:rPr>
-        <w:t>status</w:t>
-      </w:r>
-      <w:proofErr w:type="gramEnd"/>
-      <w:r>
-        <w:rPr>
-          <w:rFonts w:ascii="Consolas" w:hAnsi="Consolas"/>
-          <w:sz w:val="24"/>
-        </w:rPr>
-        <w:t>": "Available"</w:t>
+        <w:t xml:space="preserve">                "status": "Available"</w:t>
       </w:r>
     </w:p>
     <w:p>
@@ -22353,88 +22232,120 @@
           <w:rFonts w:ascii="Consolas" w:hAnsi="Consolas"/>
           <w:sz w:val="24"/>
         </w:rPr>
+        <w:t xml:space="preserve">                "time": "01:00PM",</w:t>
+      </w:r>
+    </w:p>
+    <w:p>
+      <w:pPr>
+        <w:spacing w:after="0" w:line="240" w:lineRule="auto"/>
+        <w:rPr>
+          <w:rFonts w:ascii="Consolas" w:hAnsi="Consolas"/>
+          <w:sz w:val="24"/>
+        </w:rPr>
+      </w:pPr>
+      <w:r>
+        <w:rPr>
+          <w:rFonts w:ascii="Consolas" w:hAnsi="Consolas"/>
+          <w:sz w:val="24"/>
+        </w:rPr>
+        <w:t xml:space="preserve">                "count": 5,</w:t>
+      </w:r>
+    </w:p>
+    <w:p>
+      <w:pPr>
+        <w:spacing w:after="0" w:line="240" w:lineRule="auto"/>
+        <w:rPr>
+          <w:rFonts w:ascii="Consolas" w:hAnsi="Consolas"/>
+          <w:sz w:val="24"/>
+        </w:rPr>
+      </w:pPr>
+      <w:r>
+        <w:rPr>
+          <w:rFonts w:ascii="Consolas" w:hAnsi="Consolas"/>
+          <w:sz w:val="24"/>
+        </w:rPr>
+        <w:t xml:space="preserve">                "status": "Available"</w:t>
+      </w:r>
+    </w:p>
+    <w:p>
+      <w:pPr>
+        <w:spacing w:after="0" w:line="240" w:lineRule="auto"/>
+        <w:rPr>
+          <w:rFonts w:ascii="Consolas" w:hAnsi="Consolas"/>
+          <w:sz w:val="24"/>
+        </w:rPr>
+      </w:pPr>
+      <w:r>
+        <w:rPr>
+          <w:rFonts w:ascii="Consolas" w:hAnsi="Consolas"/>
+          <w:sz w:val="24"/>
+        </w:rPr>
+        <w:t xml:space="preserve">            },</w:t>
+      </w:r>
+    </w:p>
+    <w:p>
+      <w:pPr>
+        <w:spacing w:after="0" w:line="240" w:lineRule="auto"/>
+        <w:rPr>
+          <w:rFonts w:ascii="Consolas" w:hAnsi="Consolas"/>
+          <w:sz w:val="24"/>
+        </w:rPr>
+      </w:pPr>
+      <w:r>
+        <w:rPr>
+          <w:rFonts w:ascii="Consolas" w:hAnsi="Consolas"/>
+          <w:sz w:val="24"/>
+        </w:rPr>
         <w:lastRenderedPageBreak/>
-        <w:t xml:space="preserve">                "</w:t>
-      </w:r>
-      <w:proofErr w:type="gramStart"/>
-      <w:r>
-        <w:rPr>
-          <w:rFonts w:ascii="Consolas" w:hAnsi="Consolas"/>
-          <w:sz w:val="24"/>
-        </w:rPr>
-        <w:t>time</w:t>
-      </w:r>
-      <w:proofErr w:type="gramEnd"/>
-      <w:r>
-        <w:rPr>
-          <w:rFonts w:ascii="Consolas" w:hAnsi="Consolas"/>
-          <w:sz w:val="24"/>
-        </w:rPr>
-        <w:t>": "01:00PM",</w:t>
-      </w:r>
-    </w:p>
-    <w:p>
-      <w:pPr>
-        <w:spacing w:after="0" w:line="240" w:lineRule="auto"/>
-        <w:rPr>
-          <w:rFonts w:ascii="Consolas" w:hAnsi="Consolas"/>
-          <w:sz w:val="24"/>
-        </w:rPr>
-      </w:pPr>
-      <w:r>
-        <w:rPr>
-          <w:rFonts w:ascii="Consolas" w:hAnsi="Consolas"/>
-          <w:sz w:val="24"/>
-        </w:rPr>
-        <w:t xml:space="preserve">                "</w:t>
-      </w:r>
-      <w:proofErr w:type="gramStart"/>
-      <w:r>
-        <w:rPr>
-          <w:rFonts w:ascii="Consolas" w:hAnsi="Consolas"/>
-          <w:sz w:val="24"/>
-        </w:rPr>
-        <w:t>count</w:t>
-      </w:r>
-      <w:proofErr w:type="gramEnd"/>
-      <w:r>
-        <w:rPr>
-          <w:rFonts w:ascii="Consolas" w:hAnsi="Consolas"/>
-          <w:sz w:val="24"/>
-        </w:rPr>
-        <w:t>": 5,</w:t>
-      </w:r>
-    </w:p>
-    <w:p>
-      <w:pPr>
-        <w:spacing w:after="0" w:line="240" w:lineRule="auto"/>
-        <w:rPr>
-          <w:rFonts w:ascii="Consolas" w:hAnsi="Consolas"/>
-          <w:sz w:val="24"/>
-        </w:rPr>
-      </w:pPr>
-      <w:r>
-        <w:rPr>
-          <w:rFonts w:ascii="Consolas" w:hAnsi="Consolas"/>
-          <w:sz w:val="24"/>
-        </w:rPr>
-        <w:t xml:space="preserve">                "</w:t>
-      </w:r>
-      <w:proofErr w:type="gramStart"/>
-      <w:r>
-        <w:rPr>
-          <w:rFonts w:ascii="Consolas" w:hAnsi="Consolas"/>
-          <w:sz w:val="24"/>
-        </w:rPr>
-        <w:t>status</w:t>
-      </w:r>
-      <w:proofErr w:type="gramEnd"/>
-      <w:r>
-        <w:rPr>
-          <w:rFonts w:ascii="Consolas" w:hAnsi="Consolas"/>
-          <w:sz w:val="24"/>
-        </w:rPr>
-        <w:t>": "Available"</w:t>
+        <w:t xml:space="preserve">            {</w:t>
+      </w:r>
+    </w:p>
+    <w:p>
+      <w:pPr>
+        <w:spacing w:after="0" w:line="240" w:lineRule="auto"/>
+        <w:rPr>
+          <w:rFonts w:ascii="Consolas" w:hAnsi="Consolas"/>
+          <w:sz w:val="24"/>
+        </w:rPr>
+      </w:pPr>
+      <w:r>
+        <w:rPr>
+          <w:rFonts w:ascii="Consolas" w:hAnsi="Consolas"/>
+          <w:sz w:val="24"/>
+        </w:rPr>
+        <w:t xml:space="preserve">                "time": "03:00PM",</w:t>
+      </w:r>
+    </w:p>
+    <w:p>
+      <w:pPr>
+        <w:spacing w:after="0" w:line="240" w:lineRule="auto"/>
+        <w:rPr>
+          <w:rFonts w:ascii="Consolas" w:hAnsi="Consolas"/>
+          <w:sz w:val="24"/>
+        </w:rPr>
+      </w:pPr>
+      <w:r>
+        <w:rPr>
+          <w:rFonts w:ascii="Consolas" w:hAnsi="Consolas"/>
+          <w:sz w:val="24"/>
+        </w:rPr>
+        <w:t xml:space="preserve">                "count": 5,</w:t>
+      </w:r>
+    </w:p>
+    <w:p>
+      <w:pPr>
+        <w:spacing w:after="0" w:line="240" w:lineRule="auto"/>
+        <w:rPr>
+          <w:rFonts w:ascii="Consolas" w:hAnsi="Consolas"/>
+          <w:sz w:val="24"/>
+        </w:rPr>
+      </w:pPr>
+      <w:r>
+        <w:rPr>
+          <w:rFonts w:ascii="Consolas" w:hAnsi="Consolas"/>
+          <w:sz w:val="24"/>
+        </w:rPr>
+        <w:t xml:space="preserve">                "status": "Available"</w:t>
       </w:r>
     </w:p>
     <w:p>
@@ -22482,87 +22393,39 @@
           <w:rFonts w:ascii="Consolas" w:hAnsi="Consolas"/>
           <w:sz w:val="24"/>
         </w:rPr>
-        <w:t xml:space="preserve">                "</w:t>
-      </w:r>
-      <w:proofErr w:type="gramStart"/>
-      <w:r>
-        <w:rPr>
-          <w:rFonts w:ascii="Consolas" w:hAnsi="Consolas"/>
-          <w:sz w:val="24"/>
-        </w:rPr>
-        <w:t>time</w:t>
-      </w:r>
-      <w:proofErr w:type="gramEnd"/>
-      <w:r>
-        <w:rPr>
-          <w:rFonts w:ascii="Consolas" w:hAnsi="Consolas"/>
-          <w:sz w:val="24"/>
-        </w:rPr>
-        <w:t>": "03:00PM",</w:t>
-      </w:r>
-    </w:p>
-    <w:p>
-      <w:pPr>
-        <w:spacing w:after="0" w:line="240" w:lineRule="auto"/>
-        <w:rPr>
-          <w:rFonts w:ascii="Consolas" w:hAnsi="Consolas"/>
-          <w:sz w:val="24"/>
-        </w:rPr>
-      </w:pPr>
-      <w:r>
-        <w:rPr>
-          <w:rFonts w:ascii="Consolas" w:hAnsi="Consolas"/>
-          <w:sz w:val="24"/>
-        </w:rPr>
-        <w:t xml:space="preserve">                "</w:t>
-      </w:r>
-      <w:proofErr w:type="gramStart"/>
-      <w:r>
-        <w:rPr>
-          <w:rFonts w:ascii="Consolas" w:hAnsi="Consolas"/>
-          <w:sz w:val="24"/>
-        </w:rPr>
-        <w:t>count</w:t>
-      </w:r>
-      <w:proofErr w:type="gramEnd"/>
-      <w:r>
-        <w:rPr>
-          <w:rFonts w:ascii="Consolas" w:hAnsi="Consolas"/>
-          <w:sz w:val="24"/>
-        </w:rPr>
-        <w:t>": 5,</w:t>
-      </w:r>
-    </w:p>
-    <w:p>
-      <w:pPr>
-        <w:spacing w:after="0" w:line="240" w:lineRule="auto"/>
-        <w:rPr>
-          <w:rFonts w:ascii="Consolas" w:hAnsi="Consolas"/>
-          <w:sz w:val="24"/>
-        </w:rPr>
-      </w:pPr>
-      <w:r>
-        <w:rPr>
-          <w:rFonts w:ascii="Consolas" w:hAnsi="Consolas"/>
-          <w:sz w:val="24"/>
-        </w:rPr>
-        <w:t xml:space="preserve">                "</w:t>
-      </w:r>
-      <w:proofErr w:type="gramStart"/>
-      <w:r>
-        <w:rPr>
-          <w:rFonts w:ascii="Consolas" w:hAnsi="Consolas"/>
-          <w:sz w:val="24"/>
-        </w:rPr>
-        <w:t>status</w:t>
-      </w:r>
-      <w:proofErr w:type="gramEnd"/>
-      <w:r>
-        <w:rPr>
-          <w:rFonts w:ascii="Consolas" w:hAnsi="Consolas"/>
-          <w:sz w:val="24"/>
-        </w:rPr>
-        <w:t>": "Available"</w:t>
+        <w:t xml:space="preserve">                "time": "04:00PM",</w:t>
+      </w:r>
+    </w:p>
+    <w:p>
+      <w:pPr>
+        <w:spacing w:after="0" w:line="240" w:lineRule="auto"/>
+        <w:rPr>
+          <w:rFonts w:ascii="Consolas" w:hAnsi="Consolas"/>
+          <w:sz w:val="24"/>
+        </w:rPr>
+      </w:pPr>
+      <w:r>
+        <w:rPr>
+          <w:rFonts w:ascii="Consolas" w:hAnsi="Consolas"/>
+          <w:sz w:val="24"/>
+        </w:rPr>
+        <w:t xml:space="preserve">                "count": 5,</w:t>
+      </w:r>
+    </w:p>
+    <w:p>
+      <w:pPr>
+        <w:spacing w:after="0" w:line="240" w:lineRule="auto"/>
+        <w:rPr>
+          <w:rFonts w:ascii="Consolas" w:hAnsi="Consolas"/>
+          <w:sz w:val="24"/>
+        </w:rPr>
+      </w:pPr>
+      <w:r>
+        <w:rPr>
+          <w:rFonts w:ascii="Consolas" w:hAnsi="Consolas"/>
+          <w:sz w:val="24"/>
+        </w:rPr>
+        <w:t xml:space="preserve">                "status": "Available"</w:t>
       </w:r>
     </w:p>
     <w:p>
@@ -22610,87 +22473,39 @@
           <w:rFonts w:ascii="Consolas" w:hAnsi="Consolas"/>
           <w:sz w:val="24"/>
         </w:rPr>
-        <w:t xml:space="preserve">                "</w:t>
-      </w:r>
-      <w:proofErr w:type="gramStart"/>
-      <w:r>
-        <w:rPr>
-          <w:rFonts w:ascii="Consolas" w:hAnsi="Consolas"/>
-          <w:sz w:val="24"/>
-        </w:rPr>
-        <w:t>time</w:t>
-      </w:r>
-      <w:proofErr w:type="gramEnd"/>
-      <w:r>
-        <w:rPr>
-          <w:rFonts w:ascii="Consolas" w:hAnsi="Consolas"/>
-          <w:sz w:val="24"/>
-        </w:rPr>
-        <w:t>": "04:00PM",</w:t>
-      </w:r>
-    </w:p>
-    <w:p>
-      <w:pPr>
-        <w:spacing w:after="0" w:line="240" w:lineRule="auto"/>
-        <w:rPr>
-          <w:rFonts w:ascii="Consolas" w:hAnsi="Consolas"/>
-          <w:sz w:val="24"/>
-        </w:rPr>
-      </w:pPr>
-      <w:r>
-        <w:rPr>
-          <w:rFonts w:ascii="Consolas" w:hAnsi="Consolas"/>
-          <w:sz w:val="24"/>
-        </w:rPr>
-        <w:t xml:space="preserve">                "</w:t>
-      </w:r>
-      <w:proofErr w:type="gramStart"/>
-      <w:r>
-        <w:rPr>
-          <w:rFonts w:ascii="Consolas" w:hAnsi="Consolas"/>
-          <w:sz w:val="24"/>
-        </w:rPr>
-        <w:t>count</w:t>
-      </w:r>
-      <w:proofErr w:type="gramEnd"/>
-      <w:r>
-        <w:rPr>
-          <w:rFonts w:ascii="Consolas" w:hAnsi="Consolas"/>
-          <w:sz w:val="24"/>
-        </w:rPr>
-        <w:t>": 5,</w:t>
-      </w:r>
-    </w:p>
-    <w:p>
-      <w:pPr>
-        <w:spacing w:after="0" w:line="240" w:lineRule="auto"/>
-        <w:rPr>
-          <w:rFonts w:ascii="Consolas" w:hAnsi="Consolas"/>
-          <w:sz w:val="24"/>
-        </w:rPr>
-      </w:pPr>
-      <w:r>
-        <w:rPr>
-          <w:rFonts w:ascii="Consolas" w:hAnsi="Consolas"/>
-          <w:sz w:val="24"/>
-        </w:rPr>
-        <w:t xml:space="preserve">                "</w:t>
-      </w:r>
-      <w:proofErr w:type="gramStart"/>
-      <w:r>
-        <w:rPr>
-          <w:rFonts w:ascii="Consolas" w:hAnsi="Consolas"/>
-          <w:sz w:val="24"/>
-        </w:rPr>
-        <w:t>status</w:t>
-      </w:r>
-      <w:proofErr w:type="gramEnd"/>
-      <w:r>
-        <w:rPr>
-          <w:rFonts w:ascii="Consolas" w:hAnsi="Consolas"/>
-          <w:sz w:val="24"/>
-        </w:rPr>
-        <w:t>": "Available"</w:t>
+        <w:t xml:space="preserve">                "time": "05:00PM",</w:t>
+      </w:r>
+    </w:p>
+    <w:p>
+      <w:pPr>
+        <w:spacing w:after="0" w:line="240" w:lineRule="auto"/>
+        <w:rPr>
+          <w:rFonts w:ascii="Consolas" w:hAnsi="Consolas"/>
+          <w:sz w:val="24"/>
+        </w:rPr>
+      </w:pPr>
+      <w:r>
+        <w:rPr>
+          <w:rFonts w:ascii="Consolas" w:hAnsi="Consolas"/>
+          <w:sz w:val="24"/>
+        </w:rPr>
+        <w:t xml:space="preserve">                "count": 5,</w:t>
+      </w:r>
+    </w:p>
+    <w:p>
+      <w:pPr>
+        <w:spacing w:after="0" w:line="240" w:lineRule="auto"/>
+        <w:rPr>
+          <w:rFonts w:ascii="Consolas" w:hAnsi="Consolas"/>
+          <w:sz w:val="24"/>
+        </w:rPr>
+      </w:pPr>
+      <w:r>
+        <w:rPr>
+          <w:rFonts w:ascii="Consolas" w:hAnsi="Consolas"/>
+          <w:sz w:val="24"/>
+        </w:rPr>
+        <w:t xml:space="preserve">                "status": "Available"</w:t>
       </w:r>
     </w:p>
     <w:p>
@@ -22738,87 +22553,39 @@
           <w:rFonts w:ascii="Consolas" w:hAnsi="Consolas"/>
           <w:sz w:val="24"/>
         </w:rPr>
-        <w:t xml:space="preserve">                "</w:t>
-      </w:r>
-      <w:proofErr w:type="gramStart"/>
-      <w:r>
-        <w:rPr>
-          <w:rFonts w:ascii="Consolas" w:hAnsi="Consolas"/>
-          <w:sz w:val="24"/>
-        </w:rPr>
-        <w:t>time</w:t>
-      </w:r>
-      <w:proofErr w:type="gramEnd"/>
-      <w:r>
-        <w:rPr>
-          <w:rFonts w:ascii="Consolas" w:hAnsi="Consolas"/>
-          <w:sz w:val="24"/>
-        </w:rPr>
-        <w:t>": "05:00PM",</w:t>
-      </w:r>
-    </w:p>
-    <w:p>
-      <w:pPr>
-        <w:spacing w:after="0" w:line="240" w:lineRule="auto"/>
-        <w:rPr>
-          <w:rFonts w:ascii="Consolas" w:hAnsi="Consolas"/>
-          <w:sz w:val="24"/>
-        </w:rPr>
-      </w:pPr>
-      <w:r>
-        <w:rPr>
-          <w:rFonts w:ascii="Consolas" w:hAnsi="Consolas"/>
-          <w:sz w:val="24"/>
-        </w:rPr>
-        <w:t xml:space="preserve">                "</w:t>
-      </w:r>
-      <w:proofErr w:type="gramStart"/>
-      <w:r>
-        <w:rPr>
-          <w:rFonts w:ascii="Consolas" w:hAnsi="Consolas"/>
-          <w:sz w:val="24"/>
-        </w:rPr>
-        <w:t>count</w:t>
-      </w:r>
-      <w:proofErr w:type="gramEnd"/>
-      <w:r>
-        <w:rPr>
-          <w:rFonts w:ascii="Consolas" w:hAnsi="Consolas"/>
-          <w:sz w:val="24"/>
-        </w:rPr>
-        <w:t>": 5,</w:t>
-      </w:r>
-    </w:p>
-    <w:p>
-      <w:pPr>
-        <w:spacing w:after="0" w:line="240" w:lineRule="auto"/>
-        <w:rPr>
-          <w:rFonts w:ascii="Consolas" w:hAnsi="Consolas"/>
-          <w:sz w:val="24"/>
-        </w:rPr>
-      </w:pPr>
-      <w:r>
-        <w:rPr>
-          <w:rFonts w:ascii="Consolas" w:hAnsi="Consolas"/>
-          <w:sz w:val="24"/>
-        </w:rPr>
-        <w:t xml:space="preserve">                "</w:t>
-      </w:r>
-      <w:proofErr w:type="gramStart"/>
-      <w:r>
-        <w:rPr>
-          <w:rFonts w:ascii="Consolas" w:hAnsi="Consolas"/>
-          <w:sz w:val="24"/>
-        </w:rPr>
-        <w:t>status</w:t>
-      </w:r>
-      <w:proofErr w:type="gramEnd"/>
-      <w:r>
-        <w:rPr>
-          <w:rFonts w:ascii="Consolas" w:hAnsi="Consolas"/>
-          <w:sz w:val="24"/>
-        </w:rPr>
-        <w:t>": "Available"</w:t>
+        <w:t xml:space="preserve">                "time": "06:00PM",</w:t>
+      </w:r>
+    </w:p>
+    <w:p>
+      <w:pPr>
+        <w:spacing w:after="0" w:line="240" w:lineRule="auto"/>
+        <w:rPr>
+          <w:rFonts w:ascii="Consolas" w:hAnsi="Consolas"/>
+          <w:sz w:val="24"/>
+        </w:rPr>
+      </w:pPr>
+      <w:r>
+        <w:rPr>
+          <w:rFonts w:ascii="Consolas" w:hAnsi="Consolas"/>
+          <w:sz w:val="24"/>
+        </w:rPr>
+        <w:t xml:space="preserve">                "count": 5,</w:t>
+      </w:r>
+    </w:p>
+    <w:p>
+      <w:pPr>
+        <w:spacing w:after="0" w:line="240" w:lineRule="auto"/>
+        <w:rPr>
+          <w:rFonts w:ascii="Consolas" w:hAnsi="Consolas"/>
+          <w:sz w:val="24"/>
+        </w:rPr>
+      </w:pPr>
+      <w:r>
+        <w:rPr>
+          <w:rFonts w:ascii="Consolas" w:hAnsi="Consolas"/>
+          <w:sz w:val="24"/>
+        </w:rPr>
+        <w:t xml:space="preserve">                "status": "Available"</w:t>
       </w:r>
     </w:p>
     <w:p>
@@ -22866,87 +22633,39 @@
           <w:rFonts w:ascii="Consolas" w:hAnsi="Consolas"/>
           <w:sz w:val="24"/>
         </w:rPr>
-        <w:t xml:space="preserve">                "</w:t>
-      </w:r>
-      <w:proofErr w:type="gramStart"/>
-      <w:r>
-        <w:rPr>
-          <w:rFonts w:ascii="Consolas" w:hAnsi="Consolas"/>
-          <w:sz w:val="24"/>
-        </w:rPr>
-        <w:t>time</w:t>
-      </w:r>
-      <w:proofErr w:type="gramEnd"/>
-      <w:r>
-        <w:rPr>
-          <w:rFonts w:ascii="Consolas" w:hAnsi="Consolas"/>
-          <w:sz w:val="24"/>
-        </w:rPr>
-        <w:t>": "06:00PM",</w:t>
-      </w:r>
-    </w:p>
-    <w:p>
-      <w:pPr>
-        <w:spacing w:after="0" w:line="240" w:lineRule="auto"/>
-        <w:rPr>
-          <w:rFonts w:ascii="Consolas" w:hAnsi="Consolas"/>
-          <w:sz w:val="24"/>
-        </w:rPr>
-      </w:pPr>
-      <w:r>
-        <w:rPr>
-          <w:rFonts w:ascii="Consolas" w:hAnsi="Consolas"/>
-          <w:sz w:val="24"/>
-        </w:rPr>
-        <w:t xml:space="preserve">                "</w:t>
-      </w:r>
-      <w:proofErr w:type="gramStart"/>
-      <w:r>
-        <w:rPr>
-          <w:rFonts w:ascii="Consolas" w:hAnsi="Consolas"/>
-          <w:sz w:val="24"/>
-        </w:rPr>
-        <w:t>count</w:t>
-      </w:r>
-      <w:proofErr w:type="gramEnd"/>
-      <w:r>
-        <w:rPr>
-          <w:rFonts w:ascii="Consolas" w:hAnsi="Consolas"/>
-          <w:sz w:val="24"/>
-        </w:rPr>
-        <w:t>": 5,</w:t>
-      </w:r>
-    </w:p>
-    <w:p>
-      <w:pPr>
-        <w:spacing w:after="0" w:line="240" w:lineRule="auto"/>
-        <w:rPr>
-          <w:rFonts w:ascii="Consolas" w:hAnsi="Consolas"/>
-          <w:sz w:val="24"/>
-        </w:rPr>
-      </w:pPr>
-      <w:r>
-        <w:rPr>
-          <w:rFonts w:ascii="Consolas" w:hAnsi="Consolas"/>
-          <w:sz w:val="24"/>
-        </w:rPr>
-        <w:t xml:space="preserve">                "</w:t>
-      </w:r>
-      <w:proofErr w:type="gramStart"/>
-      <w:r>
-        <w:rPr>
-          <w:rFonts w:ascii="Consolas" w:hAnsi="Consolas"/>
-          <w:sz w:val="24"/>
-        </w:rPr>
-        <w:t>status</w:t>
-      </w:r>
-      <w:proofErr w:type="gramEnd"/>
-      <w:r>
-        <w:rPr>
-          <w:rFonts w:ascii="Consolas" w:hAnsi="Consolas"/>
-          <w:sz w:val="24"/>
-        </w:rPr>
-        <w:t>": "Available"</w:t>
+        <w:t xml:space="preserve">                "time": "07:00PM",</w:t>
+      </w:r>
+    </w:p>
+    <w:p>
+      <w:pPr>
+        <w:spacing w:after="0" w:line="240" w:lineRule="auto"/>
+        <w:rPr>
+          <w:rFonts w:ascii="Consolas" w:hAnsi="Consolas"/>
+          <w:sz w:val="24"/>
+        </w:rPr>
+      </w:pPr>
+      <w:r>
+        <w:rPr>
+          <w:rFonts w:ascii="Consolas" w:hAnsi="Consolas"/>
+          <w:sz w:val="24"/>
+        </w:rPr>
+        <w:t xml:space="preserve">                "count": 5,</w:t>
+      </w:r>
+    </w:p>
+    <w:p>
+      <w:pPr>
+        <w:spacing w:after="0" w:line="240" w:lineRule="auto"/>
+        <w:rPr>
+          <w:rFonts w:ascii="Consolas" w:hAnsi="Consolas"/>
+          <w:sz w:val="24"/>
+        </w:rPr>
+      </w:pPr>
+      <w:r>
+        <w:rPr>
+          <w:rFonts w:ascii="Consolas" w:hAnsi="Consolas"/>
+          <w:sz w:val="24"/>
+        </w:rPr>
+        <w:t xml:space="preserve">                "status": "Available"</w:t>
       </w:r>
     </w:p>
     <w:p>
@@ -22994,87 +22713,295 @@
           <w:rFonts w:ascii="Consolas" w:hAnsi="Consolas"/>
           <w:sz w:val="24"/>
         </w:rPr>
-        <w:t xml:space="preserve">                "</w:t>
-      </w:r>
-      <w:proofErr w:type="gramStart"/>
-      <w:r>
-        <w:rPr>
-          <w:rFonts w:ascii="Consolas" w:hAnsi="Consolas"/>
-          <w:sz w:val="24"/>
-        </w:rPr>
-        <w:t>time</w:t>
-      </w:r>
-      <w:proofErr w:type="gramEnd"/>
-      <w:r>
-        <w:rPr>
-          <w:rFonts w:ascii="Consolas" w:hAnsi="Consolas"/>
-          <w:sz w:val="24"/>
-        </w:rPr>
-        <w:t>": "07:00PM",</w:t>
-      </w:r>
-    </w:p>
-    <w:p>
-      <w:pPr>
-        <w:spacing w:after="0" w:line="240" w:lineRule="auto"/>
-        <w:rPr>
-          <w:rFonts w:ascii="Consolas" w:hAnsi="Consolas"/>
-          <w:sz w:val="24"/>
-        </w:rPr>
-      </w:pPr>
-      <w:r>
-        <w:rPr>
-          <w:rFonts w:ascii="Consolas" w:hAnsi="Consolas"/>
-          <w:sz w:val="24"/>
-        </w:rPr>
-        <w:t xml:space="preserve">                "</w:t>
-      </w:r>
-      <w:proofErr w:type="gramStart"/>
-      <w:r>
-        <w:rPr>
-          <w:rFonts w:ascii="Consolas" w:hAnsi="Consolas"/>
-          <w:sz w:val="24"/>
-        </w:rPr>
-        <w:t>count</w:t>
-      </w:r>
-      <w:proofErr w:type="gramEnd"/>
-      <w:r>
-        <w:rPr>
-          <w:rFonts w:ascii="Consolas" w:hAnsi="Consolas"/>
-          <w:sz w:val="24"/>
-        </w:rPr>
-        <w:t>": 5,</w:t>
-      </w:r>
-    </w:p>
-    <w:p>
-      <w:pPr>
-        <w:spacing w:after="0" w:line="240" w:lineRule="auto"/>
-        <w:rPr>
-          <w:rFonts w:ascii="Consolas" w:hAnsi="Consolas"/>
-          <w:sz w:val="24"/>
-        </w:rPr>
-      </w:pPr>
-      <w:r>
-        <w:rPr>
-          <w:rFonts w:ascii="Consolas" w:hAnsi="Consolas"/>
-          <w:sz w:val="24"/>
-        </w:rPr>
-        <w:t xml:space="preserve">                "</w:t>
-      </w:r>
-      <w:proofErr w:type="gramStart"/>
-      <w:r>
-        <w:rPr>
-          <w:rFonts w:ascii="Consolas" w:hAnsi="Consolas"/>
-          <w:sz w:val="24"/>
-        </w:rPr>
-        <w:t>status</w:t>
-      </w:r>
-      <w:proofErr w:type="gramEnd"/>
-      <w:r>
-        <w:rPr>
-          <w:rFonts w:ascii="Consolas" w:hAnsi="Consolas"/>
-          <w:sz w:val="24"/>
-        </w:rPr>
-        <w:t>": "Available"</w:t>
+        <w:t xml:space="preserve">                "time": "08:00PM",</w:t>
+      </w:r>
+    </w:p>
+    <w:p>
+      <w:pPr>
+        <w:spacing w:after="0" w:line="240" w:lineRule="auto"/>
+        <w:rPr>
+          <w:rFonts w:ascii="Consolas" w:hAnsi="Consolas"/>
+          <w:sz w:val="24"/>
+        </w:rPr>
+      </w:pPr>
+      <w:r>
+        <w:rPr>
+          <w:rFonts w:ascii="Consolas" w:hAnsi="Consolas"/>
+          <w:sz w:val="24"/>
+        </w:rPr>
+        <w:t xml:space="preserve">                "count": 5,</w:t>
+      </w:r>
+    </w:p>
+    <w:p>
+      <w:pPr>
+        <w:spacing w:after="0" w:line="240" w:lineRule="auto"/>
+        <w:rPr>
+          <w:rFonts w:ascii="Consolas" w:hAnsi="Consolas"/>
+          <w:sz w:val="24"/>
+        </w:rPr>
+      </w:pPr>
+      <w:r>
+        <w:rPr>
+          <w:rFonts w:ascii="Consolas" w:hAnsi="Consolas"/>
+          <w:sz w:val="24"/>
+        </w:rPr>
+        <w:t xml:space="preserve">                "status": "Available"</w:t>
+      </w:r>
+    </w:p>
+    <w:p>
+      <w:pPr>
+        <w:spacing w:after="0" w:line="240" w:lineRule="auto"/>
+        <w:rPr>
+          <w:rFonts w:ascii="Consolas" w:hAnsi="Consolas"/>
+          <w:sz w:val="24"/>
+        </w:rPr>
+      </w:pPr>
+      <w:r>
+        <w:rPr>
+          <w:rFonts w:ascii="Consolas" w:hAnsi="Consolas"/>
+          <w:sz w:val="24"/>
+        </w:rPr>
+        <w:t xml:space="preserve">            }</w:t>
+      </w:r>
+    </w:p>
+    <w:p>
+      <w:pPr>
+        <w:spacing w:after="0" w:line="240" w:lineRule="auto"/>
+        <w:rPr>
+          <w:rFonts w:ascii="Consolas" w:hAnsi="Consolas"/>
+          <w:sz w:val="24"/>
+        </w:rPr>
+      </w:pPr>
+      <w:r>
+        <w:rPr>
+          <w:rFonts w:ascii="Consolas" w:hAnsi="Consolas"/>
+          <w:sz w:val="24"/>
+        </w:rPr>
+        <w:t xml:space="preserve">        ]</w:t>
+      </w:r>
+    </w:p>
+    <w:p>
+      <w:pPr>
+        <w:spacing w:after="0" w:line="240" w:lineRule="auto"/>
+        <w:rPr>
+          <w:rFonts w:ascii="Consolas" w:hAnsi="Consolas"/>
+          <w:sz w:val="24"/>
+        </w:rPr>
+      </w:pPr>
+      <w:r>
+        <w:rPr>
+          <w:rFonts w:ascii="Consolas" w:hAnsi="Consolas"/>
+          <w:sz w:val="24"/>
+        </w:rPr>
+        <w:t xml:space="preserve">    }</w:t>
+      </w:r>
+    </w:p>
+    <w:p>
+      <w:pPr>
+        <w:spacing w:after="0" w:line="240" w:lineRule="auto"/>
+        <w:rPr>
+          <w:rFonts w:ascii="Consolas" w:hAnsi="Consolas"/>
+          <w:sz w:val="24"/>
+        </w:rPr>
+      </w:pPr>
+      <w:r>
+        <w:rPr>
+          <w:rFonts w:ascii="Consolas" w:hAnsi="Consolas"/>
+          <w:sz w:val="24"/>
+        </w:rPr>
+        <w:t>}</w:t>
+      </w:r>
+    </w:p>
+    <w:p>
+      <w:pPr>
+        <w:spacing w:after="0" w:line="240" w:lineRule="auto"/>
+        <w:rPr>
+          <w:rFonts w:ascii="Consolas" w:hAnsi="Consolas"/>
+          <w:sz w:val="24"/>
+        </w:rPr>
+      </w:pPr>
+    </w:p>
+    <w:p>
+      <w:pPr>
+        <w:spacing w:after="0" w:line="240" w:lineRule="auto"/>
+        <w:rPr>
+          <w:rFonts w:ascii="Consolas" w:hAnsi="Consolas"/>
+          <w:b/>
+          <w:sz w:val="24"/>
+        </w:rPr>
+      </w:pPr>
+      <w:r>
+        <w:rPr>
+          <w:rFonts w:ascii="Consolas" w:hAnsi="Consolas"/>
+          <w:b/>
+          <w:sz w:val="24"/>
+        </w:rPr>
+        <w:t>Case 2: Input date is beyond all current employee’s working date</w:t>
+      </w:r>
+    </w:p>
+    <w:p>
+      <w:pPr>
+        <w:spacing w:after="0" w:line="240" w:lineRule="auto"/>
+        <w:rPr>
+          <w:rFonts w:ascii="Consolas" w:hAnsi="Consolas"/>
+          <w:sz w:val="24"/>
+        </w:rPr>
+      </w:pPr>
+      <w:r>
+        <w:rPr>
+          <w:rFonts w:ascii="Consolas" w:hAnsi="Consolas"/>
+          <w:sz w:val="24"/>
+        </w:rPr>
+        <w:t>http://innowity.com/greentrends/api/slots.php?date=</w:t>
+      </w:r>
+      <w:r>
+        <w:rPr>
+          <w:rFonts w:ascii="Consolas" w:hAnsi="Consolas"/>
+          <w:b/>
+        </w:rPr>
+        <w:t>22-Aug-2022</w:t>
+      </w:r>
+    </w:p>
+    <w:p>
+      <w:pPr>
+        <w:spacing w:after="0" w:line="240" w:lineRule="auto"/>
+        <w:rPr>
+          <w:rFonts w:ascii="Consolas" w:hAnsi="Consolas"/>
+          <w:sz w:val="24"/>
+        </w:rPr>
+      </w:pPr>
+      <w:r>
+        <w:rPr>
+          <w:rFonts w:ascii="Consolas" w:hAnsi="Consolas"/>
+          <w:sz w:val="24"/>
+        </w:rPr>
+        <w:t>{</w:t>
+      </w:r>
+    </w:p>
+    <w:p>
+      <w:pPr>
+        <w:spacing w:after="0" w:line="240" w:lineRule="auto"/>
+        <w:rPr>
+          <w:rFonts w:ascii="Consolas" w:hAnsi="Consolas"/>
+          <w:sz w:val="24"/>
+        </w:rPr>
+      </w:pPr>
+      <w:r>
+        <w:rPr>
+          <w:rFonts w:ascii="Consolas" w:hAnsi="Consolas"/>
+          <w:sz w:val="24"/>
+        </w:rPr>
+        <w:t xml:space="preserve">    "data": {</w:t>
+      </w:r>
+    </w:p>
+    <w:p>
+      <w:pPr>
+        <w:spacing w:after="0" w:line="240" w:lineRule="auto"/>
+        <w:rPr>
+          <w:rFonts w:ascii="Consolas" w:hAnsi="Consolas"/>
+          <w:sz w:val="24"/>
+        </w:rPr>
+      </w:pPr>
+      <w:r>
+        <w:rPr>
+          <w:rFonts w:ascii="Consolas" w:hAnsi="Consolas"/>
+          <w:sz w:val="24"/>
+        </w:rPr>
+        <w:t xml:space="preserve">        "date": "</w:t>
+      </w:r>
+      <w:r>
+        <w:rPr>
+          <w:rFonts w:ascii="Consolas" w:hAnsi="Consolas"/>
+          <w:b/>
+        </w:rPr>
+        <w:t>22-Aug-2022</w:t>
+      </w:r>
+      <w:r>
+        <w:rPr>
+          <w:rFonts w:ascii="Consolas" w:hAnsi="Consolas"/>
+          <w:sz w:val="24"/>
+        </w:rPr>
+        <w:t>",</w:t>
+      </w:r>
+    </w:p>
+    <w:p>
+      <w:pPr>
+        <w:spacing w:after="0" w:line="240" w:lineRule="auto"/>
+        <w:rPr>
+          <w:rFonts w:ascii="Consolas" w:hAnsi="Consolas"/>
+          <w:sz w:val="24"/>
+        </w:rPr>
+      </w:pPr>
+      <w:r>
+        <w:rPr>
+          <w:rFonts w:ascii="Consolas" w:hAnsi="Consolas"/>
+          <w:sz w:val="24"/>
+        </w:rPr>
+        <w:t xml:space="preserve">        "slots": [</w:t>
+      </w:r>
+    </w:p>
+    <w:p>
+      <w:pPr>
+        <w:spacing w:after="0" w:line="240" w:lineRule="auto"/>
+        <w:rPr>
+          <w:rFonts w:ascii="Consolas" w:hAnsi="Consolas"/>
+          <w:sz w:val="24"/>
+        </w:rPr>
+      </w:pPr>
+      <w:r>
+        <w:rPr>
+          <w:rFonts w:ascii="Consolas" w:hAnsi="Consolas"/>
+          <w:sz w:val="24"/>
+        </w:rPr>
+        <w:t xml:space="preserve">            {</w:t>
+      </w:r>
+    </w:p>
+    <w:p>
+      <w:pPr>
+        <w:spacing w:after="0" w:line="240" w:lineRule="auto"/>
+        <w:rPr>
+          <w:rFonts w:ascii="Consolas" w:hAnsi="Consolas"/>
+          <w:sz w:val="24"/>
+        </w:rPr>
+      </w:pPr>
+      <w:r>
+        <w:rPr>
+          <w:rFonts w:ascii="Consolas" w:hAnsi="Consolas"/>
+          <w:sz w:val="24"/>
+        </w:rPr>
+        <w:t xml:space="preserve">                "time": "09:00AM",</w:t>
+      </w:r>
+    </w:p>
+    <w:p>
+      <w:pPr>
+        <w:spacing w:after="0" w:line="240" w:lineRule="auto"/>
+        <w:rPr>
+          <w:rFonts w:ascii="Consolas" w:hAnsi="Consolas"/>
+          <w:sz w:val="24"/>
+        </w:rPr>
+      </w:pPr>
+      <w:r>
+        <w:rPr>
+          <w:rFonts w:ascii="Consolas" w:hAnsi="Consolas"/>
+          <w:sz w:val="24"/>
+        </w:rPr>
+        <w:t xml:space="preserve">                "count": 0,</w:t>
+      </w:r>
+    </w:p>
+    <w:p>
+      <w:pPr>
+        <w:spacing w:after="0" w:line="240" w:lineRule="auto"/>
+        <w:rPr>
+          <w:rFonts w:ascii="Consolas" w:hAnsi="Consolas"/>
+          <w:sz w:val="24"/>
+        </w:rPr>
+      </w:pPr>
+      <w:r>
+        <w:rPr>
+          <w:rFonts w:ascii="Consolas" w:hAnsi="Consolas"/>
+          <w:sz w:val="24"/>
+        </w:rPr>
+        <w:t xml:space="preserve">                "status": "Unavailable"</w:t>
       </w:r>
     </w:p>
     <w:p>
@@ -23122,327 +23049,55 @@
           <w:rFonts w:ascii="Consolas" w:hAnsi="Consolas"/>
           <w:sz w:val="24"/>
         </w:rPr>
-        <w:t xml:space="preserve">                "</w:t>
-      </w:r>
-      <w:proofErr w:type="gramStart"/>
-      <w:r>
-        <w:rPr>
-          <w:rFonts w:ascii="Consolas" w:hAnsi="Consolas"/>
-          <w:sz w:val="24"/>
-        </w:rPr>
-        <w:t>time</w:t>
-      </w:r>
-      <w:proofErr w:type="gramEnd"/>
-      <w:r>
-        <w:rPr>
-          <w:rFonts w:ascii="Consolas" w:hAnsi="Consolas"/>
-          <w:sz w:val="24"/>
-        </w:rPr>
-        <w:t>": "08:00PM",</w:t>
-      </w:r>
-    </w:p>
-    <w:p>
-      <w:pPr>
-        <w:spacing w:after="0" w:line="240" w:lineRule="auto"/>
-        <w:rPr>
-          <w:rFonts w:ascii="Consolas" w:hAnsi="Consolas"/>
-          <w:sz w:val="24"/>
-        </w:rPr>
-      </w:pPr>
-      <w:r>
-        <w:rPr>
-          <w:rFonts w:ascii="Consolas" w:hAnsi="Consolas"/>
-          <w:sz w:val="24"/>
-        </w:rPr>
-        <w:t xml:space="preserve">                "</w:t>
-      </w:r>
-      <w:proofErr w:type="gramStart"/>
-      <w:r>
-        <w:rPr>
-          <w:rFonts w:ascii="Consolas" w:hAnsi="Consolas"/>
-          <w:sz w:val="24"/>
-        </w:rPr>
-        <w:t>count</w:t>
-      </w:r>
-      <w:proofErr w:type="gramEnd"/>
-      <w:r>
-        <w:rPr>
-          <w:rFonts w:ascii="Consolas" w:hAnsi="Consolas"/>
-          <w:sz w:val="24"/>
-        </w:rPr>
-        <w:t>": 5,</w:t>
-      </w:r>
-    </w:p>
-    <w:p>
-      <w:pPr>
-        <w:spacing w:after="0" w:line="240" w:lineRule="auto"/>
-        <w:rPr>
-          <w:rFonts w:ascii="Consolas" w:hAnsi="Consolas"/>
-          <w:sz w:val="24"/>
-        </w:rPr>
-      </w:pPr>
-      <w:r>
-        <w:rPr>
-          <w:rFonts w:ascii="Consolas" w:hAnsi="Consolas"/>
-          <w:sz w:val="24"/>
-        </w:rPr>
-        <w:t xml:space="preserve">                "</w:t>
-      </w:r>
-      <w:proofErr w:type="gramStart"/>
-      <w:r>
-        <w:rPr>
-          <w:rFonts w:ascii="Consolas" w:hAnsi="Consolas"/>
-          <w:sz w:val="24"/>
-        </w:rPr>
-        <w:t>status</w:t>
-      </w:r>
-      <w:proofErr w:type="gramEnd"/>
-      <w:r>
-        <w:rPr>
-          <w:rFonts w:ascii="Consolas" w:hAnsi="Consolas"/>
-          <w:sz w:val="24"/>
-        </w:rPr>
-        <w:t>": "Available"</w:t>
-      </w:r>
-    </w:p>
-    <w:p>
-      <w:pPr>
-        <w:spacing w:after="0" w:line="240" w:lineRule="auto"/>
-        <w:rPr>
-          <w:rFonts w:ascii="Consolas" w:hAnsi="Consolas"/>
-          <w:sz w:val="24"/>
-        </w:rPr>
-      </w:pPr>
-      <w:r>
-        <w:rPr>
-          <w:rFonts w:ascii="Consolas" w:hAnsi="Consolas"/>
-          <w:sz w:val="24"/>
-        </w:rPr>
-        <w:t xml:space="preserve">            }</w:t>
-      </w:r>
-    </w:p>
-    <w:p>
-      <w:pPr>
-        <w:spacing w:after="0" w:line="240" w:lineRule="auto"/>
-        <w:rPr>
-          <w:rFonts w:ascii="Consolas" w:hAnsi="Consolas"/>
-          <w:sz w:val="24"/>
-        </w:rPr>
-      </w:pPr>
-      <w:r>
-        <w:rPr>
-          <w:rFonts w:ascii="Consolas" w:hAnsi="Consolas"/>
-          <w:sz w:val="24"/>
-        </w:rPr>
-        <w:t xml:space="preserve">        ]</w:t>
-      </w:r>
-    </w:p>
-    <w:p>
-      <w:pPr>
-        <w:spacing w:after="0" w:line="240" w:lineRule="auto"/>
-        <w:rPr>
-          <w:rFonts w:ascii="Consolas" w:hAnsi="Consolas"/>
-          <w:sz w:val="24"/>
-        </w:rPr>
-      </w:pPr>
-      <w:r>
-        <w:rPr>
-          <w:rFonts w:ascii="Consolas" w:hAnsi="Consolas"/>
-          <w:sz w:val="24"/>
-        </w:rPr>
-        <w:t xml:space="preserve">    }</w:t>
-      </w:r>
-    </w:p>
-    <w:p>
-      <w:pPr>
-        <w:spacing w:after="0" w:line="240" w:lineRule="auto"/>
-        <w:rPr>
-          <w:rFonts w:ascii="Consolas" w:hAnsi="Consolas"/>
-          <w:sz w:val="24"/>
-        </w:rPr>
-      </w:pPr>
-      <w:r>
-        <w:rPr>
-          <w:rFonts w:ascii="Consolas" w:hAnsi="Consolas"/>
-          <w:sz w:val="24"/>
-        </w:rPr>
-        <w:t>}</w:t>
-      </w:r>
-    </w:p>
-    <w:p>
-      <w:pPr>
-        <w:spacing w:after="0" w:line="240" w:lineRule="auto"/>
-        <w:rPr>
-          <w:rFonts w:ascii="Consolas" w:hAnsi="Consolas"/>
-          <w:sz w:val="24"/>
-        </w:rPr>
-      </w:pPr>
-    </w:p>
-    <w:p>
-      <w:pPr>
-        <w:spacing w:after="0" w:line="240" w:lineRule="auto"/>
-        <w:rPr>
-          <w:rFonts w:ascii="Consolas" w:hAnsi="Consolas"/>
-          <w:b/>
-          <w:sz w:val="24"/>
-        </w:rPr>
-      </w:pPr>
-      <w:r>
-        <w:rPr>
-          <w:rFonts w:ascii="Consolas" w:hAnsi="Consolas"/>
-          <w:b/>
-          <w:sz w:val="24"/>
-        </w:rPr>
-        <w:t>Case 2: Input date is beyond all current employee’s working date</w:t>
-      </w:r>
-    </w:p>
-    <w:p>
-      <w:pPr>
-        <w:spacing w:after="0" w:line="240" w:lineRule="auto"/>
-        <w:rPr>
-          <w:rFonts w:ascii="Consolas" w:hAnsi="Consolas"/>
-          <w:sz w:val="24"/>
-        </w:rPr>
-      </w:pPr>
-      <w:r>
-        <w:rPr>
-          <w:rFonts w:ascii="Consolas" w:hAnsi="Consolas"/>
-          <w:sz w:val="24"/>
-        </w:rPr>
-        <w:t>http://innowity.com/greentrends/api/slots.php?date=</w:t>
-      </w:r>
-      <w:r>
-        <w:rPr>
-          <w:rFonts w:ascii="Consolas" w:hAnsi="Consolas"/>
-          <w:b/>
-        </w:rPr>
-        <w:t>22-Aug-2022</w:t>
-      </w:r>
-    </w:p>
-    <w:p>
-      <w:pPr>
-        <w:spacing w:after="0" w:line="240" w:lineRule="auto"/>
-        <w:rPr>
-          <w:rFonts w:ascii="Consolas" w:hAnsi="Consolas"/>
-          <w:sz w:val="24"/>
-        </w:rPr>
-      </w:pPr>
-      <w:r>
-        <w:rPr>
-          <w:rFonts w:ascii="Consolas" w:hAnsi="Consolas"/>
-          <w:sz w:val="24"/>
-        </w:rPr>
-        <w:t>{</w:t>
-      </w:r>
-    </w:p>
-    <w:p>
-      <w:pPr>
-        <w:spacing w:after="0" w:line="240" w:lineRule="auto"/>
-        <w:rPr>
-          <w:rFonts w:ascii="Consolas" w:hAnsi="Consolas"/>
-          <w:sz w:val="24"/>
-        </w:rPr>
-      </w:pPr>
-      <w:r>
-        <w:rPr>
-          <w:rFonts w:ascii="Consolas" w:hAnsi="Consolas"/>
-          <w:sz w:val="24"/>
-        </w:rPr>
-        <w:t xml:space="preserve">    "</w:t>
-      </w:r>
-      <w:proofErr w:type="gramStart"/>
-      <w:r>
-        <w:rPr>
-          <w:rFonts w:ascii="Consolas" w:hAnsi="Consolas"/>
-          <w:sz w:val="24"/>
-        </w:rPr>
-        <w:t>data</w:t>
-      </w:r>
-      <w:proofErr w:type="gramEnd"/>
-      <w:r>
-        <w:rPr>
-          <w:rFonts w:ascii="Consolas" w:hAnsi="Consolas"/>
-          <w:sz w:val="24"/>
-        </w:rPr>
-        <w:t>": {</w:t>
-      </w:r>
-    </w:p>
-    <w:p>
-      <w:pPr>
-        <w:spacing w:after="0" w:line="240" w:lineRule="auto"/>
-        <w:rPr>
-          <w:rFonts w:ascii="Consolas" w:hAnsi="Consolas"/>
-          <w:sz w:val="24"/>
-        </w:rPr>
-      </w:pPr>
-      <w:r>
-        <w:rPr>
-          <w:rFonts w:ascii="Consolas" w:hAnsi="Consolas"/>
-          <w:sz w:val="24"/>
-        </w:rPr>
-        <w:t xml:space="preserve">        "</w:t>
-      </w:r>
-      <w:proofErr w:type="gramStart"/>
-      <w:r>
-        <w:rPr>
-          <w:rFonts w:ascii="Consolas" w:hAnsi="Consolas"/>
-          <w:sz w:val="24"/>
-        </w:rPr>
-        <w:t>date</w:t>
-      </w:r>
-      <w:proofErr w:type="gramEnd"/>
-      <w:r>
-        <w:rPr>
-          <w:rFonts w:ascii="Consolas" w:hAnsi="Consolas"/>
-          <w:sz w:val="24"/>
-        </w:rPr>
-        <w:t>": "</w:t>
-      </w:r>
-      <w:r>
-        <w:rPr>
-          <w:rFonts w:ascii="Consolas" w:hAnsi="Consolas"/>
-          <w:b/>
-        </w:rPr>
-        <w:t>22-Aug-2022</w:t>
-      </w:r>
-      <w:r>
-        <w:rPr>
-          <w:rFonts w:ascii="Consolas" w:hAnsi="Consolas"/>
-          <w:sz w:val="24"/>
-        </w:rPr>
-        <w:t>",</w:t>
-      </w:r>
-    </w:p>
-    <w:p>
-      <w:pPr>
-        <w:spacing w:after="0" w:line="240" w:lineRule="auto"/>
-        <w:rPr>
-          <w:rFonts w:ascii="Consolas" w:hAnsi="Consolas"/>
-          <w:sz w:val="24"/>
-        </w:rPr>
-      </w:pPr>
-      <w:r>
-        <w:rPr>
-          <w:rFonts w:ascii="Consolas" w:hAnsi="Consolas"/>
-          <w:sz w:val="24"/>
-        </w:rPr>
-        <w:t xml:space="preserve">        "</w:t>
-      </w:r>
-      <w:proofErr w:type="gramStart"/>
-      <w:r>
-        <w:rPr>
-          <w:rFonts w:ascii="Consolas" w:hAnsi="Consolas"/>
-          <w:sz w:val="24"/>
-        </w:rPr>
-        <w:t>slots</w:t>
-      </w:r>
-      <w:proofErr w:type="gramEnd"/>
-      <w:r>
-        <w:rPr>
-          <w:rFonts w:ascii="Consolas" w:hAnsi="Consolas"/>
-          <w:sz w:val="24"/>
-        </w:rPr>
-        <w:t>": [</w:t>
+        <w:t xml:space="preserve">                "time": "10:00AM",</w:t>
+      </w:r>
+    </w:p>
+    <w:p>
+      <w:pPr>
+        <w:spacing w:after="0" w:line="240" w:lineRule="auto"/>
+        <w:rPr>
+          <w:rFonts w:ascii="Consolas" w:hAnsi="Consolas"/>
+          <w:sz w:val="24"/>
+        </w:rPr>
+      </w:pPr>
+      <w:r>
+        <w:rPr>
+          <w:rFonts w:ascii="Consolas" w:hAnsi="Consolas"/>
+          <w:sz w:val="24"/>
+        </w:rPr>
+        <w:t xml:space="preserve">                "count": 0,</w:t>
+      </w:r>
+    </w:p>
+    <w:p>
+      <w:pPr>
+        <w:spacing w:after="0" w:line="240" w:lineRule="auto"/>
+        <w:rPr>
+          <w:rFonts w:ascii="Consolas" w:hAnsi="Consolas"/>
+          <w:sz w:val="24"/>
+        </w:rPr>
+      </w:pPr>
+      <w:r>
+        <w:rPr>
+          <w:rFonts w:ascii="Consolas" w:hAnsi="Consolas"/>
+          <w:sz w:val="24"/>
+        </w:rPr>
+        <w:t xml:space="preserve">                "status": "Unavailable"</w:t>
+      </w:r>
+    </w:p>
+    <w:p>
+      <w:pPr>
+        <w:spacing w:after="0" w:line="240" w:lineRule="auto"/>
+        <w:rPr>
+          <w:rFonts w:ascii="Consolas" w:hAnsi="Consolas"/>
+          <w:sz w:val="24"/>
+        </w:rPr>
+      </w:pPr>
+      <w:r>
+        <w:rPr>
+          <w:rFonts w:ascii="Consolas" w:hAnsi="Consolas"/>
+          <w:sz w:val="24"/>
+        </w:rPr>
+        <w:t xml:space="preserve">            },</w:t>
       </w:r>
     </w:p>
     <w:p>
@@ -23474,87 +23129,40 @@
           <w:rFonts w:ascii="Consolas" w:hAnsi="Consolas"/>
           <w:sz w:val="24"/>
         </w:rPr>
-        <w:t xml:space="preserve">                "</w:t>
-      </w:r>
-      <w:proofErr w:type="gramStart"/>
-      <w:r>
-        <w:rPr>
-          <w:rFonts w:ascii="Consolas" w:hAnsi="Consolas"/>
-          <w:sz w:val="24"/>
-        </w:rPr>
-        <w:t>time</w:t>
-      </w:r>
-      <w:proofErr w:type="gramEnd"/>
-      <w:r>
-        <w:rPr>
-          <w:rFonts w:ascii="Consolas" w:hAnsi="Consolas"/>
-          <w:sz w:val="24"/>
-        </w:rPr>
-        <w:t>": "09:00AM",</w:t>
-      </w:r>
-    </w:p>
-    <w:p>
-      <w:pPr>
-        <w:spacing w:after="0" w:line="240" w:lineRule="auto"/>
-        <w:rPr>
-          <w:rFonts w:ascii="Consolas" w:hAnsi="Consolas"/>
-          <w:sz w:val="24"/>
-        </w:rPr>
-      </w:pPr>
-      <w:r>
-        <w:rPr>
-          <w:rFonts w:ascii="Consolas" w:hAnsi="Consolas"/>
-          <w:sz w:val="24"/>
-        </w:rPr>
-        <w:t xml:space="preserve">                "</w:t>
-      </w:r>
-      <w:proofErr w:type="gramStart"/>
-      <w:r>
-        <w:rPr>
-          <w:rFonts w:ascii="Consolas" w:hAnsi="Consolas"/>
-          <w:sz w:val="24"/>
-        </w:rPr>
-        <w:t>count</w:t>
-      </w:r>
-      <w:proofErr w:type="gramEnd"/>
-      <w:r>
-        <w:rPr>
-          <w:rFonts w:ascii="Consolas" w:hAnsi="Consolas"/>
-          <w:sz w:val="24"/>
-        </w:rPr>
-        <w:t>": 0,</w:t>
-      </w:r>
-    </w:p>
-    <w:p>
-      <w:pPr>
-        <w:spacing w:after="0" w:line="240" w:lineRule="auto"/>
-        <w:rPr>
-          <w:rFonts w:ascii="Consolas" w:hAnsi="Consolas"/>
-          <w:sz w:val="24"/>
-        </w:rPr>
-      </w:pPr>
-      <w:r>
-        <w:rPr>
-          <w:rFonts w:ascii="Consolas" w:hAnsi="Consolas"/>
-          <w:sz w:val="24"/>
-        </w:rPr>
-        <w:t xml:space="preserve">                "</w:t>
-      </w:r>
-      <w:proofErr w:type="gramStart"/>
-      <w:r>
-        <w:rPr>
-          <w:rFonts w:ascii="Consolas" w:hAnsi="Consolas"/>
-          <w:sz w:val="24"/>
-        </w:rPr>
-        <w:t>status</w:t>
-      </w:r>
-      <w:proofErr w:type="gramEnd"/>
-      <w:r>
-        <w:rPr>
-          <w:rFonts w:ascii="Consolas" w:hAnsi="Consolas"/>
-          <w:sz w:val="24"/>
-        </w:rPr>
-        <w:t>": "Unavailable"</w:t>
+        <w:lastRenderedPageBreak/>
+        <w:t xml:space="preserve">                "time": "11:00AM",</w:t>
+      </w:r>
+    </w:p>
+    <w:p>
+      <w:pPr>
+        <w:spacing w:after="0" w:line="240" w:lineRule="auto"/>
+        <w:rPr>
+          <w:rFonts w:ascii="Consolas" w:hAnsi="Consolas"/>
+          <w:sz w:val="24"/>
+        </w:rPr>
+      </w:pPr>
+      <w:r>
+        <w:rPr>
+          <w:rFonts w:ascii="Consolas" w:hAnsi="Consolas"/>
+          <w:sz w:val="24"/>
+        </w:rPr>
+        <w:t xml:space="preserve">                "count": 0,</w:t>
+      </w:r>
+    </w:p>
+    <w:p>
+      <w:pPr>
+        <w:spacing w:after="0" w:line="240" w:lineRule="auto"/>
+        <w:rPr>
+          <w:rFonts w:ascii="Consolas" w:hAnsi="Consolas"/>
+          <w:sz w:val="24"/>
+        </w:rPr>
+      </w:pPr>
+      <w:r>
+        <w:rPr>
+          <w:rFonts w:ascii="Consolas" w:hAnsi="Consolas"/>
+          <w:sz w:val="24"/>
+        </w:rPr>
+        <w:t xml:space="preserve">                "status": "Unavailable"</w:t>
       </w:r>
     </w:p>
     <w:p>
@@ -23602,88 +23210,39 @@
           <w:rFonts w:ascii="Consolas" w:hAnsi="Consolas"/>
           <w:sz w:val="24"/>
         </w:rPr>
-        <w:t xml:space="preserve">                "</w:t>
-      </w:r>
-      <w:proofErr w:type="gramStart"/>
-      <w:r>
-        <w:rPr>
-          <w:rFonts w:ascii="Consolas" w:hAnsi="Consolas"/>
-          <w:sz w:val="24"/>
-        </w:rPr>
-        <w:t>time</w:t>
-      </w:r>
-      <w:proofErr w:type="gramEnd"/>
-      <w:r>
-        <w:rPr>
-          <w:rFonts w:ascii="Consolas" w:hAnsi="Consolas"/>
-          <w:sz w:val="24"/>
-        </w:rPr>
-        <w:t>": "10:00AM",</w:t>
-      </w:r>
-    </w:p>
-    <w:p>
-      <w:pPr>
-        <w:spacing w:after="0" w:line="240" w:lineRule="auto"/>
-        <w:rPr>
-          <w:rFonts w:ascii="Consolas" w:hAnsi="Consolas"/>
-          <w:sz w:val="24"/>
-        </w:rPr>
-      </w:pPr>
-      <w:r>
-        <w:rPr>
-          <w:rFonts w:ascii="Consolas" w:hAnsi="Consolas"/>
-          <w:sz w:val="24"/>
-        </w:rPr>
-        <w:lastRenderedPageBreak/>
-        <w:t xml:space="preserve">                "</w:t>
-      </w:r>
-      <w:proofErr w:type="gramStart"/>
-      <w:r>
-        <w:rPr>
-          <w:rFonts w:ascii="Consolas" w:hAnsi="Consolas"/>
-          <w:sz w:val="24"/>
-        </w:rPr>
-        <w:t>count</w:t>
-      </w:r>
-      <w:proofErr w:type="gramEnd"/>
-      <w:r>
-        <w:rPr>
-          <w:rFonts w:ascii="Consolas" w:hAnsi="Consolas"/>
-          <w:sz w:val="24"/>
-        </w:rPr>
-        <w:t>": 0,</w:t>
-      </w:r>
-    </w:p>
-    <w:p>
-      <w:pPr>
-        <w:spacing w:after="0" w:line="240" w:lineRule="auto"/>
-        <w:rPr>
-          <w:rFonts w:ascii="Consolas" w:hAnsi="Consolas"/>
-          <w:sz w:val="24"/>
-        </w:rPr>
-      </w:pPr>
-      <w:r>
-        <w:rPr>
-          <w:rFonts w:ascii="Consolas" w:hAnsi="Consolas"/>
-          <w:sz w:val="24"/>
-        </w:rPr>
-        <w:t xml:space="preserve">                "</w:t>
-      </w:r>
-      <w:proofErr w:type="gramStart"/>
-      <w:r>
-        <w:rPr>
-          <w:rFonts w:ascii="Consolas" w:hAnsi="Consolas"/>
-          <w:sz w:val="24"/>
-        </w:rPr>
-        <w:t>status</w:t>
-      </w:r>
-      <w:proofErr w:type="gramEnd"/>
-      <w:r>
-        <w:rPr>
-          <w:rFonts w:ascii="Consolas" w:hAnsi="Consolas"/>
-          <w:sz w:val="24"/>
-        </w:rPr>
-        <w:t>": "Unavailable"</w:t>
+        <w:t xml:space="preserve">                "time": "12:00PM",</w:t>
+      </w:r>
+    </w:p>
+    <w:p>
+      <w:pPr>
+        <w:spacing w:after="0" w:line="240" w:lineRule="auto"/>
+        <w:rPr>
+          <w:rFonts w:ascii="Consolas" w:hAnsi="Consolas"/>
+          <w:sz w:val="24"/>
+        </w:rPr>
+      </w:pPr>
+      <w:r>
+        <w:rPr>
+          <w:rFonts w:ascii="Consolas" w:hAnsi="Consolas"/>
+          <w:sz w:val="24"/>
+        </w:rPr>
+        <w:t xml:space="preserve">                "count": 0,</w:t>
+      </w:r>
+    </w:p>
+    <w:p>
+      <w:pPr>
+        <w:spacing w:after="0" w:line="240" w:lineRule="auto"/>
+        <w:rPr>
+          <w:rFonts w:ascii="Consolas" w:hAnsi="Consolas"/>
+          <w:sz w:val="24"/>
+        </w:rPr>
+      </w:pPr>
+      <w:r>
+        <w:rPr>
+          <w:rFonts w:ascii="Consolas" w:hAnsi="Consolas"/>
+          <w:sz w:val="24"/>
+        </w:rPr>
+        <w:t xml:space="preserve">                "status": "Unavailable"</w:t>
       </w:r>
     </w:p>
     <w:p>
@@ -23731,87 +23290,39 @@
           <w:rFonts w:ascii="Consolas" w:hAnsi="Consolas"/>
           <w:sz w:val="24"/>
         </w:rPr>
-        <w:t xml:space="preserve">                "</w:t>
-      </w:r>
-      <w:proofErr w:type="gramStart"/>
-      <w:r>
-        <w:rPr>
-          <w:rFonts w:ascii="Consolas" w:hAnsi="Consolas"/>
-          <w:sz w:val="24"/>
-        </w:rPr>
-        <w:t>time</w:t>
-      </w:r>
-      <w:proofErr w:type="gramEnd"/>
-      <w:r>
-        <w:rPr>
-          <w:rFonts w:ascii="Consolas" w:hAnsi="Consolas"/>
-          <w:sz w:val="24"/>
-        </w:rPr>
-        <w:t>": "11:00AM",</w:t>
-      </w:r>
-    </w:p>
-    <w:p>
-      <w:pPr>
-        <w:spacing w:after="0" w:line="240" w:lineRule="auto"/>
-        <w:rPr>
-          <w:rFonts w:ascii="Consolas" w:hAnsi="Consolas"/>
-          <w:sz w:val="24"/>
-        </w:rPr>
-      </w:pPr>
-      <w:r>
-        <w:rPr>
-          <w:rFonts w:ascii="Consolas" w:hAnsi="Consolas"/>
-          <w:sz w:val="24"/>
-        </w:rPr>
-        <w:t xml:space="preserve">                "</w:t>
-      </w:r>
-      <w:proofErr w:type="gramStart"/>
-      <w:r>
-        <w:rPr>
-          <w:rFonts w:ascii="Consolas" w:hAnsi="Consolas"/>
-          <w:sz w:val="24"/>
-        </w:rPr>
-        <w:t>count</w:t>
-      </w:r>
-      <w:proofErr w:type="gramEnd"/>
-      <w:r>
-        <w:rPr>
-          <w:rFonts w:ascii="Consolas" w:hAnsi="Consolas"/>
-          <w:sz w:val="24"/>
-        </w:rPr>
-        <w:t>": 0,</w:t>
-      </w:r>
-    </w:p>
-    <w:p>
-      <w:pPr>
-        <w:spacing w:after="0" w:line="240" w:lineRule="auto"/>
-        <w:rPr>
-          <w:rFonts w:ascii="Consolas" w:hAnsi="Consolas"/>
-          <w:sz w:val="24"/>
-        </w:rPr>
-      </w:pPr>
-      <w:r>
-        <w:rPr>
-          <w:rFonts w:ascii="Consolas" w:hAnsi="Consolas"/>
-          <w:sz w:val="24"/>
-        </w:rPr>
-        <w:t xml:space="preserve">                "</w:t>
-      </w:r>
-      <w:proofErr w:type="gramStart"/>
-      <w:r>
-        <w:rPr>
-          <w:rFonts w:ascii="Consolas" w:hAnsi="Consolas"/>
-          <w:sz w:val="24"/>
-        </w:rPr>
-        <w:t>status</w:t>
-      </w:r>
-      <w:proofErr w:type="gramEnd"/>
-      <w:r>
-        <w:rPr>
-          <w:rFonts w:ascii="Consolas" w:hAnsi="Consolas"/>
-          <w:sz w:val="24"/>
-        </w:rPr>
-        <w:t>": "Unavailable"</w:t>
+        <w:t xml:space="preserve">                "time": "01:00PM",</w:t>
+      </w:r>
+    </w:p>
+    <w:p>
+      <w:pPr>
+        <w:spacing w:after="0" w:line="240" w:lineRule="auto"/>
+        <w:rPr>
+          <w:rFonts w:ascii="Consolas" w:hAnsi="Consolas"/>
+          <w:sz w:val="24"/>
+        </w:rPr>
+      </w:pPr>
+      <w:r>
+        <w:rPr>
+          <w:rFonts w:ascii="Consolas" w:hAnsi="Consolas"/>
+          <w:sz w:val="24"/>
+        </w:rPr>
+        <w:t xml:space="preserve">                "count": 0,</w:t>
+      </w:r>
+    </w:p>
+    <w:p>
+      <w:pPr>
+        <w:spacing w:after="0" w:line="240" w:lineRule="auto"/>
+        <w:rPr>
+          <w:rFonts w:ascii="Consolas" w:hAnsi="Consolas"/>
+          <w:sz w:val="24"/>
+        </w:rPr>
+      </w:pPr>
+      <w:r>
+        <w:rPr>
+          <w:rFonts w:ascii="Consolas" w:hAnsi="Consolas"/>
+          <w:sz w:val="24"/>
+        </w:rPr>
+        <w:t xml:space="preserve">                "status": "Unavailable"</w:t>
       </w:r>
     </w:p>
     <w:p>
@@ -23859,87 +23370,39 @@
           <w:rFonts w:ascii="Consolas" w:hAnsi="Consolas"/>
           <w:sz w:val="24"/>
         </w:rPr>
-        <w:t xml:space="preserve">                "</w:t>
-      </w:r>
-      <w:proofErr w:type="gramStart"/>
-      <w:r>
-        <w:rPr>
-          <w:rFonts w:ascii="Consolas" w:hAnsi="Consolas"/>
-          <w:sz w:val="24"/>
-        </w:rPr>
-        <w:t>time</w:t>
-      </w:r>
-      <w:proofErr w:type="gramEnd"/>
-      <w:r>
-        <w:rPr>
-          <w:rFonts w:ascii="Consolas" w:hAnsi="Consolas"/>
-          <w:sz w:val="24"/>
-        </w:rPr>
-        <w:t>": "12:00PM",</w:t>
-      </w:r>
-    </w:p>
-    <w:p>
-      <w:pPr>
-        <w:spacing w:after="0" w:line="240" w:lineRule="auto"/>
-        <w:rPr>
-          <w:rFonts w:ascii="Consolas" w:hAnsi="Consolas"/>
-          <w:sz w:val="24"/>
-        </w:rPr>
-      </w:pPr>
-      <w:r>
-        <w:rPr>
-          <w:rFonts w:ascii="Consolas" w:hAnsi="Consolas"/>
-          <w:sz w:val="24"/>
-        </w:rPr>
-        <w:t xml:space="preserve">                "</w:t>
-      </w:r>
-      <w:proofErr w:type="gramStart"/>
-      <w:r>
-        <w:rPr>
-          <w:rFonts w:ascii="Consolas" w:hAnsi="Consolas"/>
-          <w:sz w:val="24"/>
-        </w:rPr>
-        <w:t>count</w:t>
-      </w:r>
-      <w:proofErr w:type="gramEnd"/>
-      <w:r>
-        <w:rPr>
-          <w:rFonts w:ascii="Consolas" w:hAnsi="Consolas"/>
-          <w:sz w:val="24"/>
-        </w:rPr>
-        <w:t>": 0,</w:t>
-      </w:r>
-    </w:p>
-    <w:p>
-      <w:pPr>
-        <w:spacing w:after="0" w:line="240" w:lineRule="auto"/>
-        <w:rPr>
-          <w:rFonts w:ascii="Consolas" w:hAnsi="Consolas"/>
-          <w:sz w:val="24"/>
-        </w:rPr>
-      </w:pPr>
-      <w:r>
-        <w:rPr>
-          <w:rFonts w:ascii="Consolas" w:hAnsi="Consolas"/>
-          <w:sz w:val="24"/>
-        </w:rPr>
-        <w:t xml:space="preserve">                "</w:t>
-      </w:r>
-      <w:proofErr w:type="gramStart"/>
-      <w:r>
-        <w:rPr>
-          <w:rFonts w:ascii="Consolas" w:hAnsi="Consolas"/>
-          <w:sz w:val="24"/>
-        </w:rPr>
-        <w:t>status</w:t>
-      </w:r>
-      <w:proofErr w:type="gramEnd"/>
-      <w:r>
-        <w:rPr>
-          <w:rFonts w:ascii="Consolas" w:hAnsi="Consolas"/>
-          <w:sz w:val="24"/>
-        </w:rPr>
-        <w:t>": "Unavailable"</w:t>
+        <w:t xml:space="preserve">                "time": "03:00PM",</w:t>
+      </w:r>
+    </w:p>
+    <w:p>
+      <w:pPr>
+        <w:spacing w:after="0" w:line="240" w:lineRule="auto"/>
+        <w:rPr>
+          <w:rFonts w:ascii="Consolas" w:hAnsi="Consolas"/>
+          <w:sz w:val="24"/>
+        </w:rPr>
+      </w:pPr>
+      <w:r>
+        <w:rPr>
+          <w:rFonts w:ascii="Consolas" w:hAnsi="Consolas"/>
+          <w:sz w:val="24"/>
+        </w:rPr>
+        <w:t xml:space="preserve">                "count": 0,</w:t>
+      </w:r>
+    </w:p>
+    <w:p>
+      <w:pPr>
+        <w:spacing w:after="0" w:line="240" w:lineRule="auto"/>
+        <w:rPr>
+          <w:rFonts w:ascii="Consolas" w:hAnsi="Consolas"/>
+          <w:sz w:val="24"/>
+        </w:rPr>
+      </w:pPr>
+      <w:r>
+        <w:rPr>
+          <w:rFonts w:ascii="Consolas" w:hAnsi="Consolas"/>
+          <w:sz w:val="24"/>
+        </w:rPr>
+        <w:t xml:space="preserve">                "status": "Unavailable"</w:t>
       </w:r>
     </w:p>
     <w:p>
@@ -23987,87 +23450,39 @@
           <w:rFonts w:ascii="Consolas" w:hAnsi="Consolas"/>
           <w:sz w:val="24"/>
         </w:rPr>
-        <w:t xml:space="preserve">                "</w:t>
-      </w:r>
-      <w:proofErr w:type="gramStart"/>
-      <w:r>
-        <w:rPr>
-          <w:rFonts w:ascii="Consolas" w:hAnsi="Consolas"/>
-          <w:sz w:val="24"/>
-        </w:rPr>
-        <w:t>time</w:t>
-      </w:r>
-      <w:proofErr w:type="gramEnd"/>
-      <w:r>
-        <w:rPr>
-          <w:rFonts w:ascii="Consolas" w:hAnsi="Consolas"/>
-          <w:sz w:val="24"/>
-        </w:rPr>
-        <w:t>": "01:00PM",</w:t>
-      </w:r>
-    </w:p>
-    <w:p>
-      <w:pPr>
-        <w:spacing w:after="0" w:line="240" w:lineRule="auto"/>
-        <w:rPr>
-          <w:rFonts w:ascii="Consolas" w:hAnsi="Consolas"/>
-          <w:sz w:val="24"/>
-        </w:rPr>
-      </w:pPr>
-      <w:r>
-        <w:rPr>
-          <w:rFonts w:ascii="Consolas" w:hAnsi="Consolas"/>
-          <w:sz w:val="24"/>
-        </w:rPr>
-        <w:t xml:space="preserve">                "</w:t>
-      </w:r>
-      <w:proofErr w:type="gramStart"/>
-      <w:r>
-        <w:rPr>
-          <w:rFonts w:ascii="Consolas" w:hAnsi="Consolas"/>
-          <w:sz w:val="24"/>
-        </w:rPr>
-        <w:t>count</w:t>
-      </w:r>
-      <w:proofErr w:type="gramEnd"/>
-      <w:r>
-        <w:rPr>
-          <w:rFonts w:ascii="Consolas" w:hAnsi="Consolas"/>
-          <w:sz w:val="24"/>
-        </w:rPr>
-        <w:t>": 0,</w:t>
-      </w:r>
-    </w:p>
-    <w:p>
-      <w:pPr>
-        <w:spacing w:after="0" w:line="240" w:lineRule="auto"/>
-        <w:rPr>
-          <w:rFonts w:ascii="Consolas" w:hAnsi="Consolas"/>
-          <w:sz w:val="24"/>
-        </w:rPr>
-      </w:pPr>
-      <w:r>
-        <w:rPr>
-          <w:rFonts w:ascii="Consolas" w:hAnsi="Consolas"/>
-          <w:sz w:val="24"/>
-        </w:rPr>
-        <w:t xml:space="preserve">                "</w:t>
-      </w:r>
-      <w:proofErr w:type="gramStart"/>
-      <w:r>
-        <w:rPr>
-          <w:rFonts w:ascii="Consolas" w:hAnsi="Consolas"/>
-          <w:sz w:val="24"/>
-        </w:rPr>
-        <w:t>status</w:t>
-      </w:r>
-      <w:proofErr w:type="gramEnd"/>
-      <w:r>
-        <w:rPr>
-          <w:rFonts w:ascii="Consolas" w:hAnsi="Consolas"/>
-          <w:sz w:val="24"/>
-        </w:rPr>
-        <w:t>": "Unavailable"</w:t>
+        <w:t xml:space="preserve">                "time": "04:00PM",</w:t>
+      </w:r>
+    </w:p>
+    <w:p>
+      <w:pPr>
+        <w:spacing w:after="0" w:line="240" w:lineRule="auto"/>
+        <w:rPr>
+          <w:rFonts w:ascii="Consolas" w:hAnsi="Consolas"/>
+          <w:sz w:val="24"/>
+        </w:rPr>
+      </w:pPr>
+      <w:r>
+        <w:rPr>
+          <w:rFonts w:ascii="Consolas" w:hAnsi="Consolas"/>
+          <w:sz w:val="24"/>
+        </w:rPr>
+        <w:t xml:space="preserve">                "count": 0,</w:t>
+      </w:r>
+    </w:p>
+    <w:p>
+      <w:pPr>
+        <w:spacing w:after="0" w:line="240" w:lineRule="auto"/>
+        <w:rPr>
+          <w:rFonts w:ascii="Consolas" w:hAnsi="Consolas"/>
+          <w:sz w:val="24"/>
+        </w:rPr>
+      </w:pPr>
+      <w:r>
+        <w:rPr>
+          <w:rFonts w:ascii="Consolas" w:hAnsi="Consolas"/>
+          <w:sz w:val="24"/>
+        </w:rPr>
+        <w:t xml:space="preserve">                "status": "Unavailable"</w:t>
       </w:r>
     </w:p>
     <w:p>
@@ -24115,87 +23530,39 @@
           <w:rFonts w:ascii="Consolas" w:hAnsi="Consolas"/>
           <w:sz w:val="24"/>
         </w:rPr>
-        <w:t xml:space="preserve">                "</w:t>
-      </w:r>
-      <w:proofErr w:type="gramStart"/>
-      <w:r>
-        <w:rPr>
-          <w:rFonts w:ascii="Consolas" w:hAnsi="Consolas"/>
-          <w:sz w:val="24"/>
-        </w:rPr>
-        <w:t>time</w:t>
-      </w:r>
-      <w:proofErr w:type="gramEnd"/>
-      <w:r>
-        <w:rPr>
-          <w:rFonts w:ascii="Consolas" w:hAnsi="Consolas"/>
-          <w:sz w:val="24"/>
-        </w:rPr>
-        <w:t>": "03:00PM",</w:t>
-      </w:r>
-    </w:p>
-    <w:p>
-      <w:pPr>
-        <w:spacing w:after="0" w:line="240" w:lineRule="auto"/>
-        <w:rPr>
-          <w:rFonts w:ascii="Consolas" w:hAnsi="Consolas"/>
-          <w:sz w:val="24"/>
-        </w:rPr>
-      </w:pPr>
-      <w:r>
-        <w:rPr>
-          <w:rFonts w:ascii="Consolas" w:hAnsi="Consolas"/>
-          <w:sz w:val="24"/>
-        </w:rPr>
-        <w:t xml:space="preserve">                "</w:t>
-      </w:r>
-      <w:proofErr w:type="gramStart"/>
-      <w:r>
-        <w:rPr>
-          <w:rFonts w:ascii="Consolas" w:hAnsi="Consolas"/>
-          <w:sz w:val="24"/>
-        </w:rPr>
-        <w:t>count</w:t>
-      </w:r>
-      <w:proofErr w:type="gramEnd"/>
-      <w:r>
-        <w:rPr>
-          <w:rFonts w:ascii="Consolas" w:hAnsi="Consolas"/>
-          <w:sz w:val="24"/>
-        </w:rPr>
-        <w:t>": 0,</w:t>
-      </w:r>
-    </w:p>
-    <w:p>
-      <w:pPr>
-        <w:spacing w:after="0" w:line="240" w:lineRule="auto"/>
-        <w:rPr>
-          <w:rFonts w:ascii="Consolas" w:hAnsi="Consolas"/>
-          <w:sz w:val="24"/>
-        </w:rPr>
-      </w:pPr>
-      <w:r>
-        <w:rPr>
-          <w:rFonts w:ascii="Consolas" w:hAnsi="Consolas"/>
-          <w:sz w:val="24"/>
-        </w:rPr>
-        <w:t xml:space="preserve">                "</w:t>
-      </w:r>
-      <w:proofErr w:type="gramStart"/>
-      <w:r>
-        <w:rPr>
-          <w:rFonts w:ascii="Consolas" w:hAnsi="Consolas"/>
-          <w:sz w:val="24"/>
-        </w:rPr>
-        <w:t>status</w:t>
-      </w:r>
-      <w:proofErr w:type="gramEnd"/>
-      <w:r>
-        <w:rPr>
-          <w:rFonts w:ascii="Consolas" w:hAnsi="Consolas"/>
-          <w:sz w:val="24"/>
-        </w:rPr>
-        <w:t>": "Unavailable"</w:t>
+        <w:t xml:space="preserve">                "time": "05:00PM",</w:t>
+      </w:r>
+    </w:p>
+    <w:p>
+      <w:pPr>
+        <w:spacing w:after="0" w:line="240" w:lineRule="auto"/>
+        <w:rPr>
+          <w:rFonts w:ascii="Consolas" w:hAnsi="Consolas"/>
+          <w:sz w:val="24"/>
+        </w:rPr>
+      </w:pPr>
+      <w:r>
+        <w:rPr>
+          <w:rFonts w:ascii="Consolas" w:hAnsi="Consolas"/>
+          <w:sz w:val="24"/>
+        </w:rPr>
+        <w:t xml:space="preserve">                "count": 0,</w:t>
+      </w:r>
+    </w:p>
+    <w:p>
+      <w:pPr>
+        <w:spacing w:after="0" w:line="240" w:lineRule="auto"/>
+        <w:rPr>
+          <w:rFonts w:ascii="Consolas" w:hAnsi="Consolas"/>
+          <w:sz w:val="24"/>
+        </w:rPr>
+      </w:pPr>
+      <w:r>
+        <w:rPr>
+          <w:rFonts w:ascii="Consolas" w:hAnsi="Consolas"/>
+          <w:sz w:val="24"/>
+        </w:rPr>
+        <w:t xml:space="preserve">                "status": "Unavailable"</w:t>
       </w:r>
     </w:p>
     <w:p>
@@ -24243,87 +23610,39 @@
           <w:rFonts w:ascii="Consolas" w:hAnsi="Consolas"/>
           <w:sz w:val="24"/>
         </w:rPr>
-        <w:t xml:space="preserve">                "</w:t>
-      </w:r>
-      <w:proofErr w:type="gramStart"/>
-      <w:r>
-        <w:rPr>
-          <w:rFonts w:ascii="Consolas" w:hAnsi="Consolas"/>
-          <w:sz w:val="24"/>
-        </w:rPr>
-        <w:t>time</w:t>
-      </w:r>
-      <w:proofErr w:type="gramEnd"/>
-      <w:r>
-        <w:rPr>
-          <w:rFonts w:ascii="Consolas" w:hAnsi="Consolas"/>
-          <w:sz w:val="24"/>
-        </w:rPr>
-        <w:t>": "04:00PM",</w:t>
-      </w:r>
-    </w:p>
-    <w:p>
-      <w:pPr>
-        <w:spacing w:after="0" w:line="240" w:lineRule="auto"/>
-        <w:rPr>
-          <w:rFonts w:ascii="Consolas" w:hAnsi="Consolas"/>
-          <w:sz w:val="24"/>
-        </w:rPr>
-      </w:pPr>
-      <w:r>
-        <w:rPr>
-          <w:rFonts w:ascii="Consolas" w:hAnsi="Consolas"/>
-          <w:sz w:val="24"/>
-        </w:rPr>
-        <w:t xml:space="preserve">                "</w:t>
-      </w:r>
-      <w:proofErr w:type="gramStart"/>
-      <w:r>
-        <w:rPr>
-          <w:rFonts w:ascii="Consolas" w:hAnsi="Consolas"/>
-          <w:sz w:val="24"/>
-        </w:rPr>
-        <w:t>count</w:t>
-      </w:r>
-      <w:proofErr w:type="gramEnd"/>
-      <w:r>
-        <w:rPr>
-          <w:rFonts w:ascii="Consolas" w:hAnsi="Consolas"/>
-          <w:sz w:val="24"/>
-        </w:rPr>
-        <w:t>": 0,</w:t>
-      </w:r>
-    </w:p>
-    <w:p>
-      <w:pPr>
-        <w:spacing w:after="0" w:line="240" w:lineRule="auto"/>
-        <w:rPr>
-          <w:rFonts w:ascii="Consolas" w:hAnsi="Consolas"/>
-          <w:sz w:val="24"/>
-        </w:rPr>
-      </w:pPr>
-      <w:r>
-        <w:rPr>
-          <w:rFonts w:ascii="Consolas" w:hAnsi="Consolas"/>
-          <w:sz w:val="24"/>
-        </w:rPr>
-        <w:t xml:space="preserve">                "</w:t>
-      </w:r>
-      <w:proofErr w:type="gramStart"/>
-      <w:r>
-        <w:rPr>
-          <w:rFonts w:ascii="Consolas" w:hAnsi="Consolas"/>
-          <w:sz w:val="24"/>
-        </w:rPr>
-        <w:t>status</w:t>
-      </w:r>
-      <w:proofErr w:type="gramEnd"/>
-      <w:r>
-        <w:rPr>
-          <w:rFonts w:ascii="Consolas" w:hAnsi="Consolas"/>
-          <w:sz w:val="24"/>
-        </w:rPr>
-        <w:t>": "Unavailable"</w:t>
+        <w:t xml:space="preserve">                "time": "06:00PM",</w:t>
+      </w:r>
+    </w:p>
+    <w:p>
+      <w:pPr>
+        <w:spacing w:after="0" w:line="240" w:lineRule="auto"/>
+        <w:rPr>
+          <w:rFonts w:ascii="Consolas" w:hAnsi="Consolas"/>
+          <w:sz w:val="24"/>
+        </w:rPr>
+      </w:pPr>
+      <w:r>
+        <w:rPr>
+          <w:rFonts w:ascii="Consolas" w:hAnsi="Consolas"/>
+          <w:sz w:val="24"/>
+        </w:rPr>
+        <w:t xml:space="preserve">                "count": 0,</w:t>
+      </w:r>
+    </w:p>
+    <w:p>
+      <w:pPr>
+        <w:spacing w:after="0" w:line="240" w:lineRule="auto"/>
+        <w:rPr>
+          <w:rFonts w:ascii="Consolas" w:hAnsi="Consolas"/>
+          <w:sz w:val="24"/>
+        </w:rPr>
+      </w:pPr>
+      <w:r>
+        <w:rPr>
+          <w:rFonts w:ascii="Consolas" w:hAnsi="Consolas"/>
+          <w:sz w:val="24"/>
+        </w:rPr>
+        <w:t xml:space="preserve">                "status": "Unavailable"</w:t>
       </w:r>
     </w:p>
     <w:p>
@@ -24371,87 +23690,39 @@
           <w:rFonts w:ascii="Consolas" w:hAnsi="Consolas"/>
           <w:sz w:val="24"/>
         </w:rPr>
-        <w:t xml:space="preserve">                "</w:t>
-      </w:r>
-      <w:proofErr w:type="gramStart"/>
-      <w:r>
-        <w:rPr>
-          <w:rFonts w:ascii="Consolas" w:hAnsi="Consolas"/>
-          <w:sz w:val="24"/>
-        </w:rPr>
-        <w:t>time</w:t>
-      </w:r>
-      <w:proofErr w:type="gramEnd"/>
-      <w:r>
-        <w:rPr>
-          <w:rFonts w:ascii="Consolas" w:hAnsi="Consolas"/>
-          <w:sz w:val="24"/>
-        </w:rPr>
-        <w:t>": "05:00PM",</w:t>
-      </w:r>
-    </w:p>
-    <w:p>
-      <w:pPr>
-        <w:spacing w:after="0" w:line="240" w:lineRule="auto"/>
-        <w:rPr>
-          <w:rFonts w:ascii="Consolas" w:hAnsi="Consolas"/>
-          <w:sz w:val="24"/>
-        </w:rPr>
-      </w:pPr>
-      <w:r>
-        <w:rPr>
-          <w:rFonts w:ascii="Consolas" w:hAnsi="Consolas"/>
-          <w:sz w:val="24"/>
-        </w:rPr>
-        <w:t xml:space="preserve">                "</w:t>
-      </w:r>
-      <w:proofErr w:type="gramStart"/>
-      <w:r>
-        <w:rPr>
-          <w:rFonts w:ascii="Consolas" w:hAnsi="Consolas"/>
-          <w:sz w:val="24"/>
-        </w:rPr>
-        <w:t>count</w:t>
-      </w:r>
-      <w:proofErr w:type="gramEnd"/>
-      <w:r>
-        <w:rPr>
-          <w:rFonts w:ascii="Consolas" w:hAnsi="Consolas"/>
-          <w:sz w:val="24"/>
-        </w:rPr>
-        <w:t>": 0,</w:t>
-      </w:r>
-    </w:p>
-    <w:p>
-      <w:pPr>
-        <w:spacing w:after="0" w:line="240" w:lineRule="auto"/>
-        <w:rPr>
-          <w:rFonts w:ascii="Consolas" w:hAnsi="Consolas"/>
-          <w:sz w:val="24"/>
-        </w:rPr>
-      </w:pPr>
-      <w:r>
-        <w:rPr>
-          <w:rFonts w:ascii="Consolas" w:hAnsi="Consolas"/>
-          <w:sz w:val="24"/>
-        </w:rPr>
-        <w:t xml:space="preserve">                "</w:t>
-      </w:r>
-      <w:proofErr w:type="gramStart"/>
-      <w:r>
-        <w:rPr>
-          <w:rFonts w:ascii="Consolas" w:hAnsi="Consolas"/>
-          <w:sz w:val="24"/>
-        </w:rPr>
-        <w:t>status</w:t>
-      </w:r>
-      <w:proofErr w:type="gramEnd"/>
-      <w:r>
-        <w:rPr>
-          <w:rFonts w:ascii="Consolas" w:hAnsi="Consolas"/>
-          <w:sz w:val="24"/>
-        </w:rPr>
-        <w:t>": "Unavailable"</w:t>
+        <w:t xml:space="preserve">                "time": "07:00PM",</w:t>
+      </w:r>
+    </w:p>
+    <w:p>
+      <w:pPr>
+        <w:spacing w:after="0" w:line="240" w:lineRule="auto"/>
+        <w:rPr>
+          <w:rFonts w:ascii="Consolas" w:hAnsi="Consolas"/>
+          <w:sz w:val="24"/>
+        </w:rPr>
+      </w:pPr>
+      <w:r>
+        <w:rPr>
+          <w:rFonts w:ascii="Consolas" w:hAnsi="Consolas"/>
+          <w:sz w:val="24"/>
+        </w:rPr>
+        <w:t xml:space="preserve">                "count": 0,</w:t>
+      </w:r>
+    </w:p>
+    <w:p>
+      <w:pPr>
+        <w:spacing w:after="0" w:line="240" w:lineRule="auto"/>
+        <w:rPr>
+          <w:rFonts w:ascii="Consolas" w:hAnsi="Consolas"/>
+          <w:sz w:val="24"/>
+        </w:rPr>
+      </w:pPr>
+      <w:r>
+        <w:rPr>
+          <w:rFonts w:ascii="Consolas" w:hAnsi="Consolas"/>
+          <w:sz w:val="24"/>
+        </w:rPr>
+        <w:t xml:space="preserve">                "status": "Unavailable"</w:t>
       </w:r>
     </w:p>
     <w:p>
@@ -24499,343 +23770,39 @@
           <w:rFonts w:ascii="Consolas" w:hAnsi="Consolas"/>
           <w:sz w:val="24"/>
         </w:rPr>
-        <w:t xml:space="preserve">                "</w:t>
-      </w:r>
-      <w:proofErr w:type="gramStart"/>
-      <w:r>
-        <w:rPr>
-          <w:rFonts w:ascii="Consolas" w:hAnsi="Consolas"/>
-          <w:sz w:val="24"/>
-        </w:rPr>
-        <w:t>time</w:t>
-      </w:r>
-      <w:proofErr w:type="gramEnd"/>
-      <w:r>
-        <w:rPr>
-          <w:rFonts w:ascii="Consolas" w:hAnsi="Consolas"/>
-          <w:sz w:val="24"/>
-        </w:rPr>
-        <w:t>": "06:00PM",</w:t>
-      </w:r>
-    </w:p>
-    <w:p>
-      <w:pPr>
-        <w:spacing w:after="0" w:line="240" w:lineRule="auto"/>
-        <w:rPr>
-          <w:rFonts w:ascii="Consolas" w:hAnsi="Consolas"/>
-          <w:sz w:val="24"/>
-        </w:rPr>
-      </w:pPr>
-      <w:r>
-        <w:rPr>
-          <w:rFonts w:ascii="Consolas" w:hAnsi="Consolas"/>
-          <w:sz w:val="24"/>
-        </w:rPr>
-        <w:t xml:space="preserve">                "</w:t>
-      </w:r>
-      <w:proofErr w:type="gramStart"/>
-      <w:r>
-        <w:rPr>
-          <w:rFonts w:ascii="Consolas" w:hAnsi="Consolas"/>
-          <w:sz w:val="24"/>
-        </w:rPr>
-        <w:t>count</w:t>
-      </w:r>
-      <w:proofErr w:type="gramEnd"/>
-      <w:r>
-        <w:rPr>
-          <w:rFonts w:ascii="Consolas" w:hAnsi="Consolas"/>
-          <w:sz w:val="24"/>
-        </w:rPr>
-        <w:t>": 0,</w:t>
-      </w:r>
-    </w:p>
-    <w:p>
-      <w:pPr>
-        <w:spacing w:after="0" w:line="240" w:lineRule="auto"/>
-        <w:rPr>
-          <w:rFonts w:ascii="Consolas" w:hAnsi="Consolas"/>
-          <w:sz w:val="24"/>
-        </w:rPr>
-      </w:pPr>
-      <w:r>
-        <w:rPr>
-          <w:rFonts w:ascii="Consolas" w:hAnsi="Consolas"/>
-          <w:sz w:val="24"/>
-        </w:rPr>
-        <w:t xml:space="preserve">                "</w:t>
-      </w:r>
-      <w:proofErr w:type="gramStart"/>
-      <w:r>
-        <w:rPr>
-          <w:rFonts w:ascii="Consolas" w:hAnsi="Consolas"/>
-          <w:sz w:val="24"/>
-        </w:rPr>
-        <w:t>status</w:t>
-      </w:r>
-      <w:proofErr w:type="gramEnd"/>
-      <w:r>
-        <w:rPr>
-          <w:rFonts w:ascii="Consolas" w:hAnsi="Consolas"/>
-          <w:sz w:val="24"/>
-        </w:rPr>
-        <w:t>": "Unavailable"</w:t>
-      </w:r>
-    </w:p>
-    <w:p>
-      <w:pPr>
-        <w:spacing w:after="0" w:line="240" w:lineRule="auto"/>
-        <w:rPr>
-          <w:rFonts w:ascii="Consolas" w:hAnsi="Consolas"/>
-          <w:sz w:val="24"/>
-        </w:rPr>
-      </w:pPr>
-      <w:r>
-        <w:rPr>
-          <w:rFonts w:ascii="Consolas" w:hAnsi="Consolas"/>
-          <w:sz w:val="24"/>
-        </w:rPr>
-        <w:t xml:space="preserve">            },</w:t>
-      </w:r>
-    </w:p>
-    <w:p>
-      <w:pPr>
-        <w:spacing w:after="0" w:line="240" w:lineRule="auto"/>
-        <w:rPr>
-          <w:rFonts w:ascii="Consolas" w:hAnsi="Consolas"/>
-          <w:sz w:val="24"/>
-        </w:rPr>
-      </w:pPr>
-      <w:r>
-        <w:rPr>
-          <w:rFonts w:ascii="Consolas" w:hAnsi="Consolas"/>
-          <w:sz w:val="24"/>
-        </w:rPr>
-        <w:t xml:space="preserve">            {</w:t>
-      </w:r>
-    </w:p>
-    <w:p>
-      <w:pPr>
-        <w:spacing w:after="0" w:line="240" w:lineRule="auto"/>
-        <w:rPr>
-          <w:rFonts w:ascii="Consolas" w:hAnsi="Consolas"/>
-          <w:sz w:val="24"/>
-        </w:rPr>
-      </w:pPr>
-      <w:r>
-        <w:rPr>
-          <w:rFonts w:ascii="Consolas" w:hAnsi="Consolas"/>
-          <w:sz w:val="24"/>
-        </w:rPr>
-        <w:t xml:space="preserve">                "</w:t>
-      </w:r>
-      <w:proofErr w:type="gramStart"/>
-      <w:r>
-        <w:rPr>
-          <w:rFonts w:ascii="Consolas" w:hAnsi="Consolas"/>
-          <w:sz w:val="24"/>
-        </w:rPr>
-        <w:t>time</w:t>
-      </w:r>
-      <w:proofErr w:type="gramEnd"/>
-      <w:r>
-        <w:rPr>
-          <w:rFonts w:ascii="Consolas" w:hAnsi="Consolas"/>
-          <w:sz w:val="24"/>
-        </w:rPr>
-        <w:t>": "07:00PM",</w:t>
-      </w:r>
-    </w:p>
-    <w:p>
-      <w:pPr>
-        <w:spacing w:after="0" w:line="240" w:lineRule="auto"/>
-        <w:rPr>
-          <w:rFonts w:ascii="Consolas" w:hAnsi="Consolas"/>
-          <w:sz w:val="24"/>
-        </w:rPr>
-      </w:pPr>
-      <w:r>
-        <w:rPr>
-          <w:rFonts w:ascii="Consolas" w:hAnsi="Consolas"/>
-          <w:sz w:val="24"/>
-        </w:rPr>
-        <w:t xml:space="preserve">                "</w:t>
-      </w:r>
-      <w:proofErr w:type="gramStart"/>
-      <w:r>
-        <w:rPr>
-          <w:rFonts w:ascii="Consolas" w:hAnsi="Consolas"/>
-          <w:sz w:val="24"/>
-        </w:rPr>
-        <w:t>count</w:t>
-      </w:r>
-      <w:proofErr w:type="gramEnd"/>
-      <w:r>
-        <w:rPr>
-          <w:rFonts w:ascii="Consolas" w:hAnsi="Consolas"/>
-          <w:sz w:val="24"/>
-        </w:rPr>
-        <w:t>": 0,</w:t>
-      </w:r>
-    </w:p>
-    <w:p>
-      <w:pPr>
-        <w:spacing w:after="0" w:line="240" w:lineRule="auto"/>
-        <w:rPr>
-          <w:rFonts w:ascii="Consolas" w:hAnsi="Consolas"/>
-          <w:sz w:val="24"/>
-        </w:rPr>
-      </w:pPr>
-      <w:r>
-        <w:rPr>
-          <w:rFonts w:ascii="Consolas" w:hAnsi="Consolas"/>
-          <w:sz w:val="24"/>
-        </w:rPr>
-        <w:t xml:space="preserve">                "</w:t>
-      </w:r>
-      <w:proofErr w:type="gramStart"/>
-      <w:r>
-        <w:rPr>
-          <w:rFonts w:ascii="Consolas" w:hAnsi="Consolas"/>
-          <w:sz w:val="24"/>
-        </w:rPr>
-        <w:t>status</w:t>
-      </w:r>
-      <w:proofErr w:type="gramEnd"/>
-      <w:r>
-        <w:rPr>
-          <w:rFonts w:ascii="Consolas" w:hAnsi="Consolas"/>
-          <w:sz w:val="24"/>
-        </w:rPr>
-        <w:t>": "Unavailable"</w:t>
-      </w:r>
-    </w:p>
-    <w:p>
-      <w:pPr>
-        <w:spacing w:after="0" w:line="240" w:lineRule="auto"/>
-        <w:rPr>
-          <w:rFonts w:ascii="Consolas" w:hAnsi="Consolas"/>
-          <w:sz w:val="24"/>
-        </w:rPr>
-      </w:pPr>
-      <w:r>
-        <w:rPr>
-          <w:rFonts w:ascii="Consolas" w:hAnsi="Consolas"/>
-          <w:sz w:val="24"/>
-        </w:rPr>
-        <w:t xml:space="preserve">            },</w:t>
-      </w:r>
-    </w:p>
-    <w:p>
-      <w:pPr>
-        <w:spacing w:after="0" w:line="240" w:lineRule="auto"/>
-        <w:rPr>
-          <w:rFonts w:ascii="Consolas" w:hAnsi="Consolas"/>
-          <w:sz w:val="24"/>
-        </w:rPr>
-      </w:pPr>
-      <w:r>
-        <w:rPr>
-          <w:rFonts w:ascii="Consolas" w:hAnsi="Consolas"/>
-          <w:sz w:val="24"/>
-        </w:rPr>
-        <w:t xml:space="preserve">            {</w:t>
-      </w:r>
-    </w:p>
-    <w:p>
-      <w:pPr>
-        <w:spacing w:after="0" w:line="240" w:lineRule="auto"/>
-        <w:rPr>
-          <w:rFonts w:ascii="Consolas" w:hAnsi="Consolas"/>
-          <w:sz w:val="24"/>
-        </w:rPr>
-      </w:pPr>
-      <w:r>
-        <w:rPr>
-          <w:rFonts w:ascii="Consolas" w:hAnsi="Consolas"/>
-          <w:sz w:val="24"/>
-        </w:rPr>
-        <w:t xml:space="preserve">                "</w:t>
-      </w:r>
-      <w:proofErr w:type="gramStart"/>
-      <w:r>
-        <w:rPr>
-          <w:rFonts w:ascii="Consolas" w:hAnsi="Consolas"/>
-          <w:sz w:val="24"/>
-        </w:rPr>
-        <w:t>time</w:t>
-      </w:r>
-      <w:proofErr w:type="gramEnd"/>
-      <w:r>
-        <w:rPr>
-          <w:rFonts w:ascii="Consolas" w:hAnsi="Consolas"/>
-          <w:sz w:val="24"/>
-        </w:rPr>
-        <w:t>": "08:00PM",</w:t>
-      </w:r>
-    </w:p>
-    <w:p>
-      <w:pPr>
-        <w:spacing w:after="0" w:line="240" w:lineRule="auto"/>
-        <w:rPr>
-          <w:rFonts w:ascii="Consolas" w:hAnsi="Consolas"/>
-          <w:sz w:val="24"/>
-        </w:rPr>
-      </w:pPr>
-      <w:r>
-        <w:rPr>
-          <w:rFonts w:ascii="Consolas" w:hAnsi="Consolas"/>
-          <w:sz w:val="24"/>
-        </w:rPr>
-        <w:t xml:space="preserve">                "</w:t>
-      </w:r>
-      <w:proofErr w:type="gramStart"/>
-      <w:r>
-        <w:rPr>
-          <w:rFonts w:ascii="Consolas" w:hAnsi="Consolas"/>
-          <w:sz w:val="24"/>
-        </w:rPr>
-        <w:t>count</w:t>
-      </w:r>
-      <w:proofErr w:type="gramEnd"/>
-      <w:r>
-        <w:rPr>
-          <w:rFonts w:ascii="Consolas" w:hAnsi="Consolas"/>
-          <w:sz w:val="24"/>
-        </w:rPr>
-        <w:t>": 0,</w:t>
-      </w:r>
-    </w:p>
-    <w:p>
-      <w:pPr>
-        <w:spacing w:after="0" w:line="240" w:lineRule="auto"/>
-        <w:rPr>
-          <w:rFonts w:ascii="Consolas" w:hAnsi="Consolas"/>
-          <w:sz w:val="24"/>
-        </w:rPr>
-      </w:pPr>
-      <w:r>
-        <w:rPr>
-          <w:rFonts w:ascii="Consolas" w:hAnsi="Consolas"/>
-          <w:sz w:val="24"/>
-        </w:rPr>
-        <w:t xml:space="preserve">                "</w:t>
-      </w:r>
-      <w:proofErr w:type="gramStart"/>
-      <w:r>
-        <w:rPr>
-          <w:rFonts w:ascii="Consolas" w:hAnsi="Consolas"/>
-          <w:sz w:val="24"/>
-        </w:rPr>
-        <w:t>status</w:t>
-      </w:r>
-      <w:proofErr w:type="gramEnd"/>
-      <w:r>
-        <w:rPr>
-          <w:rFonts w:ascii="Consolas" w:hAnsi="Consolas"/>
-          <w:sz w:val="24"/>
-        </w:rPr>
-        <w:t>": "Unavailable"</w:t>
+        <w:t xml:space="preserve">                "time": "08:00PM",</w:t>
+      </w:r>
+    </w:p>
+    <w:p>
+      <w:pPr>
+        <w:spacing w:after="0" w:line="240" w:lineRule="auto"/>
+        <w:rPr>
+          <w:rFonts w:ascii="Consolas" w:hAnsi="Consolas"/>
+          <w:sz w:val="24"/>
+        </w:rPr>
+      </w:pPr>
+      <w:r>
+        <w:rPr>
+          <w:rFonts w:ascii="Consolas" w:hAnsi="Consolas"/>
+          <w:sz w:val="24"/>
+        </w:rPr>
+        <w:t xml:space="preserve">                "count": 0,</w:t>
+      </w:r>
+    </w:p>
+    <w:p>
+      <w:pPr>
+        <w:spacing w:after="0" w:line="240" w:lineRule="auto"/>
+        <w:rPr>
+          <w:rFonts w:ascii="Consolas" w:hAnsi="Consolas"/>
+          <w:sz w:val="24"/>
+        </w:rPr>
+      </w:pPr>
+      <w:r>
+        <w:rPr>
+          <w:rFonts w:ascii="Consolas" w:hAnsi="Consolas"/>
+          <w:sz w:val="24"/>
+        </w:rPr>
+        <w:t xml:space="preserve">                "status": "Unavailable"</w:t>
       </w:r>
     </w:p>
     <w:p>
@@ -24919,7 +23886,6 @@
           <w:sz w:val="32"/>
           <w:u w:val="single"/>
         </w:rPr>
-        <w:lastRenderedPageBreak/>
         <w:t>For all requirements</w:t>
       </w:r>
       <w:r>
@@ -25006,87 +23972,40 @@
           <w:rFonts w:ascii="Consolas" w:hAnsi="Consolas"/>
           <w:sz w:val="24"/>
         </w:rPr>
-        <w:t xml:space="preserve">    "</w:t>
-      </w:r>
-      <w:proofErr w:type="gramStart"/>
-      <w:r>
-        <w:rPr>
-          <w:rFonts w:ascii="Consolas" w:hAnsi="Consolas"/>
-          <w:sz w:val="24"/>
-        </w:rPr>
-        <w:t>error</w:t>
-      </w:r>
-      <w:proofErr w:type="gramEnd"/>
-      <w:r>
-        <w:rPr>
-          <w:rFonts w:ascii="Consolas" w:hAnsi="Consolas"/>
-          <w:sz w:val="24"/>
-        </w:rPr>
-        <w:t>": {</w:t>
-      </w:r>
-    </w:p>
-    <w:p>
-      <w:pPr>
-        <w:spacing w:after="0" w:line="240" w:lineRule="auto"/>
-        <w:rPr>
-          <w:rFonts w:ascii="Consolas" w:hAnsi="Consolas"/>
-          <w:sz w:val="24"/>
-        </w:rPr>
-      </w:pPr>
-      <w:r>
-        <w:rPr>
-          <w:rFonts w:ascii="Consolas" w:hAnsi="Consolas"/>
-          <w:sz w:val="24"/>
-        </w:rPr>
-        <w:t xml:space="preserve">        "</w:t>
-      </w:r>
-      <w:proofErr w:type="gramStart"/>
-      <w:r>
-        <w:rPr>
-          <w:rFonts w:ascii="Consolas" w:hAnsi="Consolas"/>
-          <w:sz w:val="24"/>
-        </w:rPr>
-        <w:t>code</w:t>
-      </w:r>
-      <w:proofErr w:type="gramEnd"/>
-      <w:r>
-        <w:rPr>
-          <w:rFonts w:ascii="Consolas" w:hAnsi="Consolas"/>
-          <w:sz w:val="24"/>
-        </w:rPr>
-        <w:t>": 405,</w:t>
-      </w:r>
-    </w:p>
-    <w:p>
-      <w:pPr>
-        <w:spacing w:after="0" w:line="240" w:lineRule="auto"/>
-        <w:rPr>
-          <w:rFonts w:ascii="Consolas" w:hAnsi="Consolas"/>
-          <w:sz w:val="24"/>
-        </w:rPr>
-      </w:pPr>
-      <w:r>
-        <w:rPr>
-          <w:rFonts w:ascii="Consolas" w:hAnsi="Consolas"/>
-          <w:sz w:val="24"/>
-        </w:rPr>
-        <w:t xml:space="preserve">        "</w:t>
-      </w:r>
-      <w:proofErr w:type="gramStart"/>
-      <w:r>
-        <w:rPr>
-          <w:rFonts w:ascii="Consolas" w:hAnsi="Consolas"/>
-          <w:sz w:val="24"/>
-        </w:rPr>
-        <w:t>message</w:t>
-      </w:r>
-      <w:proofErr w:type="gramEnd"/>
-      <w:r>
-        <w:rPr>
-          <w:rFonts w:ascii="Consolas" w:hAnsi="Consolas"/>
-          <w:sz w:val="24"/>
-        </w:rPr>
-        <w:t>": "This HTTP Method is Not Allowed"</w:t>
+        <w:t xml:space="preserve">    "error": {</w:t>
+      </w:r>
+    </w:p>
+    <w:p>
+      <w:pPr>
+        <w:spacing w:after="0" w:line="240" w:lineRule="auto"/>
+        <w:rPr>
+          <w:rFonts w:ascii="Consolas" w:hAnsi="Consolas"/>
+          <w:sz w:val="24"/>
+        </w:rPr>
+      </w:pPr>
+      <w:r>
+        <w:rPr>
+          <w:rFonts w:ascii="Consolas" w:hAnsi="Consolas"/>
+          <w:sz w:val="24"/>
+        </w:rPr>
+        <w:lastRenderedPageBreak/>
+        <w:t xml:space="preserve">        "code": 405,</w:t>
+      </w:r>
+    </w:p>
+    <w:p>
+      <w:pPr>
+        <w:spacing w:after="0" w:line="240" w:lineRule="auto"/>
+        <w:rPr>
+          <w:rFonts w:ascii="Consolas" w:hAnsi="Consolas"/>
+          <w:sz w:val="24"/>
+        </w:rPr>
+      </w:pPr>
+      <w:r>
+        <w:rPr>
+          <w:rFonts w:ascii="Consolas" w:hAnsi="Consolas"/>
+          <w:sz w:val="24"/>
+        </w:rPr>
+        <w:t xml:space="preserve">        "message": "This HTTP Method is Not Allowed"</w:t>
       </w:r>
     </w:p>
     <w:p>
@@ -25205,87 +24124,39 @@
           <w:rFonts w:ascii="Consolas" w:hAnsi="Consolas"/>
           <w:sz w:val="24"/>
         </w:rPr>
-        <w:t xml:space="preserve">    "</w:t>
-      </w:r>
-      <w:proofErr w:type="gramStart"/>
-      <w:r>
-        <w:rPr>
-          <w:rFonts w:ascii="Consolas" w:hAnsi="Consolas"/>
-          <w:sz w:val="24"/>
-        </w:rPr>
-        <w:t>error</w:t>
-      </w:r>
-      <w:proofErr w:type="gramEnd"/>
-      <w:r>
-        <w:rPr>
-          <w:rFonts w:ascii="Consolas" w:hAnsi="Consolas"/>
-          <w:sz w:val="24"/>
-        </w:rPr>
-        <w:t>": {</w:t>
-      </w:r>
-    </w:p>
-    <w:p>
-      <w:pPr>
-        <w:spacing w:after="0" w:line="240" w:lineRule="auto"/>
-        <w:rPr>
-          <w:rFonts w:ascii="Consolas" w:hAnsi="Consolas"/>
-          <w:sz w:val="24"/>
-        </w:rPr>
-      </w:pPr>
-      <w:r>
-        <w:rPr>
-          <w:rFonts w:ascii="Consolas" w:hAnsi="Consolas"/>
-          <w:sz w:val="24"/>
-        </w:rPr>
-        <w:t xml:space="preserve">        "</w:t>
-      </w:r>
-      <w:proofErr w:type="gramStart"/>
-      <w:r>
-        <w:rPr>
-          <w:rFonts w:ascii="Consolas" w:hAnsi="Consolas"/>
-          <w:sz w:val="24"/>
-        </w:rPr>
-        <w:t>code</w:t>
-      </w:r>
-      <w:proofErr w:type="gramEnd"/>
-      <w:r>
-        <w:rPr>
-          <w:rFonts w:ascii="Consolas" w:hAnsi="Consolas"/>
-          <w:sz w:val="24"/>
-        </w:rPr>
-        <w:t>": 401,</w:t>
-      </w:r>
-    </w:p>
-    <w:p>
-      <w:pPr>
-        <w:spacing w:after="0" w:line="240" w:lineRule="auto"/>
-        <w:rPr>
-          <w:rFonts w:ascii="Consolas" w:hAnsi="Consolas"/>
-          <w:sz w:val="24"/>
-        </w:rPr>
-      </w:pPr>
-      <w:r>
-        <w:rPr>
-          <w:rFonts w:ascii="Consolas" w:hAnsi="Consolas"/>
-          <w:sz w:val="24"/>
-        </w:rPr>
-        <w:t xml:space="preserve">        "</w:t>
-      </w:r>
-      <w:proofErr w:type="gramStart"/>
-      <w:r>
-        <w:rPr>
-          <w:rFonts w:ascii="Consolas" w:hAnsi="Consolas"/>
-          <w:sz w:val="24"/>
-        </w:rPr>
-        <w:t>message</w:t>
-      </w:r>
-      <w:proofErr w:type="gramEnd"/>
-      <w:r>
-        <w:rPr>
-          <w:rFonts w:ascii="Consolas" w:hAnsi="Consolas"/>
-          <w:sz w:val="24"/>
-        </w:rPr>
-        <w:t>": "Unauthorized"</w:t>
+        <w:t xml:space="preserve">    "error": {</w:t>
+      </w:r>
+    </w:p>
+    <w:p>
+      <w:pPr>
+        <w:spacing w:after="0" w:line="240" w:lineRule="auto"/>
+        <w:rPr>
+          <w:rFonts w:ascii="Consolas" w:hAnsi="Consolas"/>
+          <w:sz w:val="24"/>
+        </w:rPr>
+      </w:pPr>
+      <w:r>
+        <w:rPr>
+          <w:rFonts w:ascii="Consolas" w:hAnsi="Consolas"/>
+          <w:sz w:val="24"/>
+        </w:rPr>
+        <w:t xml:space="preserve">        "code": 401,</w:t>
+      </w:r>
+    </w:p>
+    <w:p>
+      <w:pPr>
+        <w:spacing w:after="0" w:line="240" w:lineRule="auto"/>
+        <w:rPr>
+          <w:rFonts w:ascii="Consolas" w:hAnsi="Consolas"/>
+          <w:sz w:val="24"/>
+        </w:rPr>
+      </w:pPr>
+      <w:r>
+        <w:rPr>
+          <w:rFonts w:ascii="Consolas" w:hAnsi="Consolas"/>
+          <w:sz w:val="24"/>
+        </w:rPr>
+        <w:t xml:space="preserve">        "message": "Unauthorized"</w:t>
       </w:r>
     </w:p>
     <w:p>
@@ -25319,24 +24190,6 @@
         </w:rPr>
         <w:t>}</w:t>
       </w:r>
-    </w:p>
-    <w:p>
-      <w:pPr>
-        <w:spacing w:after="0" w:line="240" w:lineRule="auto"/>
-        <w:rPr>
-          <w:rFonts w:ascii="Consolas" w:hAnsi="Consolas"/>
-          <w:sz w:val="24"/>
-        </w:rPr>
-      </w:pPr>
-    </w:p>
-    <w:p>
-      <w:pPr>
-        <w:spacing w:after="0" w:line="240" w:lineRule="auto"/>
-        <w:rPr>
-          <w:rFonts w:ascii="Consolas" w:hAnsi="Consolas"/>
-          <w:sz w:val="24"/>
-        </w:rPr>
-      </w:pPr>
     </w:p>
     <w:sectPr>
       <w:pgSz w:w="12240" w:h="15840"/>

</xml_diff>

<commit_message>
date format changed in view-bookings.php
</commit_message>
<xml_diff>
--- a/API formats Doc/API documentation.docx
+++ b/API formats Doc/API documentation.docx
@@ -10727,8 +10727,6 @@
           <w:b/>
         </w:rPr>
       </w:pPr>
-      <w:bookmarkStart w:id="0" w:name="_GoBack"/>
-      <w:bookmarkEnd w:id="0"/>
       <w:r>
         <w:rPr>
           <w:rFonts w:ascii="Consolas" w:hAnsi="Consolas"/>
@@ -11191,23 +11189,55 @@
           <w:rFonts w:ascii="Consolas" w:hAnsi="Consolas"/>
           <w:sz w:val="24"/>
         </w:rPr>
-        <w:t xml:space="preserve">    "data": {</w:t>
-      </w:r>
-    </w:p>
-    <w:p>
-      <w:pPr>
-        <w:spacing w:after="0" w:line="240" w:lineRule="auto"/>
-        <w:rPr>
-          <w:rFonts w:ascii="Consolas" w:hAnsi="Consolas"/>
-          <w:sz w:val="24"/>
-        </w:rPr>
-      </w:pPr>
-      <w:r>
-        <w:rPr>
-          <w:rFonts w:ascii="Consolas" w:hAnsi="Consolas"/>
-          <w:sz w:val="24"/>
-        </w:rPr>
-        <w:t xml:space="preserve">        "bookings:": [</w:t>
+        <w:t xml:space="preserve">    "</w:t>
+      </w:r>
+      <w:proofErr w:type="gramStart"/>
+      <w:r>
+        <w:rPr>
+          <w:rFonts w:ascii="Consolas" w:hAnsi="Consolas"/>
+          <w:sz w:val="24"/>
+        </w:rPr>
+        <w:t>data</w:t>
+      </w:r>
+      <w:proofErr w:type="gramEnd"/>
+      <w:r>
+        <w:rPr>
+          <w:rFonts w:ascii="Consolas" w:hAnsi="Consolas"/>
+          <w:sz w:val="24"/>
+        </w:rPr>
+        <w:t>": {</w:t>
+      </w:r>
+    </w:p>
+    <w:p>
+      <w:pPr>
+        <w:spacing w:after="0" w:line="240" w:lineRule="auto"/>
+        <w:rPr>
+          <w:rFonts w:ascii="Consolas" w:hAnsi="Consolas"/>
+          <w:sz w:val="24"/>
+        </w:rPr>
+      </w:pPr>
+      <w:r>
+        <w:rPr>
+          <w:rFonts w:ascii="Consolas" w:hAnsi="Consolas"/>
+          <w:sz w:val="24"/>
+        </w:rPr>
+        <w:t xml:space="preserve">        "</w:t>
+      </w:r>
+      <w:proofErr w:type="gramStart"/>
+      <w:r>
+        <w:rPr>
+          <w:rFonts w:ascii="Consolas" w:hAnsi="Consolas"/>
+          <w:sz w:val="24"/>
+        </w:rPr>
+        <w:t>bookings</w:t>
+      </w:r>
+      <w:proofErr w:type="gramEnd"/>
+      <w:r>
+        <w:rPr>
+          <w:rFonts w:ascii="Consolas" w:hAnsi="Consolas"/>
+          <w:sz w:val="24"/>
+        </w:rPr>
+        <w:t>:": [</w:t>
       </w:r>
     </w:p>
     <w:p>
@@ -11255,7 +11285,7 @@
           <w:rFonts w:ascii="Consolas" w:hAnsi="Consolas"/>
           <w:sz w:val="24"/>
         </w:rPr>
-        <w:t>": 128,</w:t>
+        <w:t>": 153,</w:t>
       </w:r>
     </w:p>
     <w:p>
@@ -11287,87 +11317,679 @@
           <w:rFonts w:ascii="Consolas" w:hAnsi="Consolas"/>
           <w:sz w:val="24"/>
         </w:rPr>
-        <w:t>": 16242102,</w:t>
-      </w:r>
-    </w:p>
-    <w:p>
-      <w:pPr>
-        <w:spacing w:after="0" w:line="240" w:lineRule="auto"/>
-        <w:rPr>
-          <w:rFonts w:ascii="Consolas" w:hAnsi="Consolas"/>
-          <w:sz w:val="24"/>
-        </w:rPr>
-      </w:pPr>
-      <w:r>
-        <w:rPr>
-          <w:rFonts w:ascii="Consolas" w:hAnsi="Consolas"/>
-          <w:sz w:val="24"/>
-        </w:rPr>
-        <w:t xml:space="preserve">                "date": "02-Aug-2019",</w:t>
-      </w:r>
-    </w:p>
-    <w:p>
-      <w:pPr>
-        <w:spacing w:after="0" w:line="240" w:lineRule="auto"/>
-        <w:rPr>
-          <w:rFonts w:ascii="Consolas" w:hAnsi="Consolas"/>
-          <w:sz w:val="24"/>
-        </w:rPr>
-      </w:pPr>
-      <w:r>
-        <w:rPr>
-          <w:rFonts w:ascii="Consolas" w:hAnsi="Consolas"/>
-          <w:sz w:val="24"/>
-        </w:rPr>
-        <w:t xml:space="preserve">                "time": "18:12:33",</w:t>
-      </w:r>
-    </w:p>
-    <w:p>
-      <w:pPr>
-        <w:spacing w:after="0" w:line="240" w:lineRule="auto"/>
-        <w:rPr>
-          <w:rFonts w:ascii="Consolas" w:hAnsi="Consolas"/>
-          <w:sz w:val="24"/>
-        </w:rPr>
-      </w:pPr>
-      <w:r>
-        <w:rPr>
-          <w:rFonts w:ascii="Consolas" w:hAnsi="Consolas"/>
-          <w:sz w:val="24"/>
-        </w:rPr>
-        <w:t xml:space="preserve">                "status": 1,</w:t>
-      </w:r>
-    </w:p>
-    <w:p>
-      <w:pPr>
-        <w:spacing w:after="0" w:line="240" w:lineRule="auto"/>
-        <w:rPr>
-          <w:rFonts w:ascii="Consolas" w:hAnsi="Consolas"/>
-          <w:sz w:val="24"/>
-        </w:rPr>
-      </w:pPr>
-      <w:r>
-        <w:rPr>
-          <w:rFonts w:ascii="Consolas" w:hAnsi="Consolas"/>
-          <w:sz w:val="24"/>
-        </w:rPr>
-        <w:t xml:space="preserve">                "payment": 1,</w:t>
-      </w:r>
-    </w:p>
-    <w:p>
-      <w:pPr>
-        <w:spacing w:after="0" w:line="240" w:lineRule="auto"/>
-        <w:rPr>
-          <w:rFonts w:ascii="Consolas" w:hAnsi="Consolas"/>
-          <w:sz w:val="24"/>
-        </w:rPr>
-      </w:pPr>
-      <w:r>
-        <w:rPr>
-          <w:rFonts w:ascii="Consolas" w:hAnsi="Consolas"/>
-          <w:sz w:val="24"/>
-        </w:rPr>
-        <w:t xml:space="preserve">                "total": 0</w:t>
+        <w:t>": 92366190,</w:t>
+      </w:r>
+    </w:p>
+    <w:p>
+      <w:pPr>
+        <w:spacing w:after="0" w:line="240" w:lineRule="auto"/>
+        <w:rPr>
+          <w:rFonts w:ascii="Consolas" w:hAnsi="Consolas"/>
+          <w:sz w:val="24"/>
+        </w:rPr>
+      </w:pPr>
+      <w:r>
+        <w:rPr>
+          <w:rFonts w:ascii="Consolas" w:hAnsi="Consolas"/>
+          <w:sz w:val="24"/>
+        </w:rPr>
+        <w:t xml:space="preserve">                "</w:t>
+      </w:r>
+      <w:proofErr w:type="gramStart"/>
+      <w:r>
+        <w:rPr>
+          <w:rFonts w:ascii="Consolas" w:hAnsi="Consolas"/>
+          <w:sz w:val="24"/>
+        </w:rPr>
+        <w:t>date</w:t>
+      </w:r>
+      <w:proofErr w:type="gramEnd"/>
+      <w:r>
+        <w:rPr>
+          <w:rFonts w:ascii="Consolas" w:hAnsi="Consolas"/>
+          <w:sz w:val="24"/>
+        </w:rPr>
+        <w:t>": "27-08-2019",</w:t>
+      </w:r>
+    </w:p>
+    <w:p>
+      <w:pPr>
+        <w:spacing w:after="0" w:line="240" w:lineRule="auto"/>
+        <w:rPr>
+          <w:rFonts w:ascii="Consolas" w:hAnsi="Consolas"/>
+          <w:sz w:val="24"/>
+        </w:rPr>
+      </w:pPr>
+      <w:r>
+        <w:rPr>
+          <w:rFonts w:ascii="Consolas" w:hAnsi="Consolas"/>
+          <w:sz w:val="24"/>
+        </w:rPr>
+        <w:t xml:space="preserve">                "</w:t>
+      </w:r>
+      <w:proofErr w:type="gramStart"/>
+      <w:r>
+        <w:rPr>
+          <w:rFonts w:ascii="Consolas" w:hAnsi="Consolas"/>
+          <w:sz w:val="24"/>
+        </w:rPr>
+        <w:t>time</w:t>
+      </w:r>
+      <w:proofErr w:type="gramEnd"/>
+      <w:r>
+        <w:rPr>
+          <w:rFonts w:ascii="Consolas" w:hAnsi="Consolas"/>
+          <w:sz w:val="24"/>
+        </w:rPr>
+        <w:t>": "04:00AM",</w:t>
+      </w:r>
+    </w:p>
+    <w:p>
+      <w:pPr>
+        <w:spacing w:after="0" w:line="240" w:lineRule="auto"/>
+        <w:rPr>
+          <w:rFonts w:ascii="Consolas" w:hAnsi="Consolas"/>
+          <w:sz w:val="24"/>
+        </w:rPr>
+      </w:pPr>
+      <w:r>
+        <w:rPr>
+          <w:rFonts w:ascii="Consolas" w:hAnsi="Consolas"/>
+          <w:sz w:val="24"/>
+        </w:rPr>
+        <w:t xml:space="preserve">                "</w:t>
+      </w:r>
+      <w:proofErr w:type="gramStart"/>
+      <w:r>
+        <w:rPr>
+          <w:rFonts w:ascii="Consolas" w:hAnsi="Consolas"/>
+          <w:sz w:val="24"/>
+        </w:rPr>
+        <w:t>status</w:t>
+      </w:r>
+      <w:proofErr w:type="gramEnd"/>
+      <w:r>
+        <w:rPr>
+          <w:rFonts w:ascii="Consolas" w:hAnsi="Consolas"/>
+          <w:sz w:val="24"/>
+        </w:rPr>
+        <w:t>": 1,</w:t>
+      </w:r>
+    </w:p>
+    <w:p>
+      <w:pPr>
+        <w:spacing w:after="0" w:line="240" w:lineRule="auto"/>
+        <w:rPr>
+          <w:rFonts w:ascii="Consolas" w:hAnsi="Consolas"/>
+          <w:sz w:val="24"/>
+        </w:rPr>
+      </w:pPr>
+      <w:r>
+        <w:rPr>
+          <w:rFonts w:ascii="Consolas" w:hAnsi="Consolas"/>
+          <w:sz w:val="24"/>
+        </w:rPr>
+        <w:t xml:space="preserve">                "</w:t>
+      </w:r>
+      <w:proofErr w:type="gramStart"/>
+      <w:r>
+        <w:rPr>
+          <w:rFonts w:ascii="Consolas" w:hAnsi="Consolas"/>
+          <w:sz w:val="24"/>
+        </w:rPr>
+        <w:t>payment</w:t>
+      </w:r>
+      <w:proofErr w:type="gramEnd"/>
+      <w:r>
+        <w:rPr>
+          <w:rFonts w:ascii="Consolas" w:hAnsi="Consolas"/>
+          <w:sz w:val="24"/>
+        </w:rPr>
+        <w:t>": 1,</w:t>
+      </w:r>
+    </w:p>
+    <w:p>
+      <w:pPr>
+        <w:spacing w:after="0" w:line="240" w:lineRule="auto"/>
+        <w:rPr>
+          <w:rFonts w:ascii="Consolas" w:hAnsi="Consolas"/>
+          <w:sz w:val="24"/>
+        </w:rPr>
+      </w:pPr>
+      <w:r>
+        <w:rPr>
+          <w:rFonts w:ascii="Consolas" w:hAnsi="Consolas"/>
+          <w:sz w:val="24"/>
+        </w:rPr>
+        <w:t xml:space="preserve">                "</w:t>
+      </w:r>
+      <w:proofErr w:type="gramStart"/>
+      <w:r>
+        <w:rPr>
+          <w:rFonts w:ascii="Consolas" w:hAnsi="Consolas"/>
+          <w:sz w:val="24"/>
+        </w:rPr>
+        <w:t>total</w:t>
+      </w:r>
+      <w:proofErr w:type="gramEnd"/>
+      <w:r>
+        <w:rPr>
+          <w:rFonts w:ascii="Consolas" w:hAnsi="Consolas"/>
+          <w:sz w:val="24"/>
+        </w:rPr>
+        <w:t>": 0</w:t>
+      </w:r>
+    </w:p>
+    <w:p>
+      <w:pPr>
+        <w:spacing w:after="0" w:line="240" w:lineRule="auto"/>
+        <w:rPr>
+          <w:rFonts w:ascii="Consolas" w:hAnsi="Consolas"/>
+          <w:sz w:val="24"/>
+        </w:rPr>
+      </w:pPr>
+      <w:r>
+        <w:rPr>
+          <w:rFonts w:ascii="Consolas" w:hAnsi="Consolas"/>
+          <w:sz w:val="24"/>
+        </w:rPr>
+        <w:t xml:space="preserve">            },</w:t>
+      </w:r>
+    </w:p>
+    <w:p>
+      <w:pPr>
+        <w:spacing w:after="0" w:line="240" w:lineRule="auto"/>
+        <w:rPr>
+          <w:rFonts w:ascii="Consolas" w:hAnsi="Consolas"/>
+          <w:sz w:val="24"/>
+        </w:rPr>
+      </w:pPr>
+      <w:r>
+        <w:rPr>
+          <w:rFonts w:ascii="Consolas" w:hAnsi="Consolas"/>
+          <w:sz w:val="24"/>
+        </w:rPr>
+        <w:t xml:space="preserve">            {</w:t>
+      </w:r>
+    </w:p>
+    <w:p>
+      <w:pPr>
+        <w:spacing w:after="0" w:line="240" w:lineRule="auto"/>
+        <w:rPr>
+          <w:rFonts w:ascii="Consolas" w:hAnsi="Consolas"/>
+          <w:sz w:val="24"/>
+        </w:rPr>
+      </w:pPr>
+      <w:r>
+        <w:rPr>
+          <w:rFonts w:ascii="Consolas" w:hAnsi="Consolas"/>
+          <w:sz w:val="24"/>
+        </w:rPr>
+        <w:t xml:space="preserve">                "</w:t>
+      </w:r>
+      <w:proofErr w:type="spellStart"/>
+      <w:r>
+        <w:rPr>
+          <w:rFonts w:ascii="Consolas" w:hAnsi="Consolas"/>
+          <w:sz w:val="24"/>
+        </w:rPr>
+        <w:t>booking_id</w:t>
+      </w:r>
+      <w:proofErr w:type="spellEnd"/>
+      <w:r>
+        <w:rPr>
+          <w:rFonts w:ascii="Consolas" w:hAnsi="Consolas"/>
+          <w:sz w:val="24"/>
+        </w:rPr>
+        <w:t>": 157,</w:t>
+      </w:r>
+    </w:p>
+    <w:p>
+      <w:pPr>
+        <w:spacing w:after="0" w:line="240" w:lineRule="auto"/>
+        <w:rPr>
+          <w:rFonts w:ascii="Consolas" w:hAnsi="Consolas"/>
+          <w:sz w:val="24"/>
+        </w:rPr>
+      </w:pPr>
+      <w:r>
+        <w:rPr>
+          <w:rFonts w:ascii="Consolas" w:hAnsi="Consolas"/>
+          <w:sz w:val="24"/>
+        </w:rPr>
+        <w:t xml:space="preserve">                "</w:t>
+      </w:r>
+      <w:proofErr w:type="spellStart"/>
+      <w:r>
+        <w:rPr>
+          <w:rFonts w:ascii="Consolas" w:hAnsi="Consolas"/>
+          <w:sz w:val="24"/>
+        </w:rPr>
+        <w:t>user_id</w:t>
+      </w:r>
+      <w:proofErr w:type="spellEnd"/>
+      <w:r>
+        <w:rPr>
+          <w:rFonts w:ascii="Consolas" w:hAnsi="Consolas"/>
+          <w:sz w:val="24"/>
+        </w:rPr>
+        <w:t>": 92366190,</w:t>
+      </w:r>
+    </w:p>
+    <w:p>
+      <w:pPr>
+        <w:spacing w:after="0" w:line="240" w:lineRule="auto"/>
+        <w:rPr>
+          <w:rFonts w:ascii="Consolas" w:hAnsi="Consolas"/>
+          <w:sz w:val="24"/>
+        </w:rPr>
+      </w:pPr>
+      <w:r>
+        <w:rPr>
+          <w:rFonts w:ascii="Consolas" w:hAnsi="Consolas"/>
+          <w:sz w:val="24"/>
+        </w:rPr>
+        <w:t xml:space="preserve">                "</w:t>
+      </w:r>
+      <w:proofErr w:type="gramStart"/>
+      <w:r>
+        <w:rPr>
+          <w:rFonts w:ascii="Consolas" w:hAnsi="Consolas"/>
+          <w:sz w:val="24"/>
+        </w:rPr>
+        <w:t>date</w:t>
+      </w:r>
+      <w:proofErr w:type="gramEnd"/>
+      <w:r>
+        <w:rPr>
+          <w:rFonts w:ascii="Consolas" w:hAnsi="Consolas"/>
+          <w:sz w:val="24"/>
+        </w:rPr>
+        <w:t>": "27-08-2019",</w:t>
+      </w:r>
+    </w:p>
+    <w:p>
+      <w:pPr>
+        <w:spacing w:after="0" w:line="240" w:lineRule="auto"/>
+        <w:rPr>
+          <w:rFonts w:ascii="Consolas" w:hAnsi="Consolas"/>
+          <w:sz w:val="24"/>
+        </w:rPr>
+      </w:pPr>
+      <w:r>
+        <w:rPr>
+          <w:rFonts w:ascii="Consolas" w:hAnsi="Consolas"/>
+          <w:sz w:val="24"/>
+        </w:rPr>
+        <w:t xml:space="preserve">                "</w:t>
+      </w:r>
+      <w:proofErr w:type="gramStart"/>
+      <w:r>
+        <w:rPr>
+          <w:rFonts w:ascii="Consolas" w:hAnsi="Consolas"/>
+          <w:sz w:val="24"/>
+        </w:rPr>
+        <w:t>time</w:t>
+      </w:r>
+      <w:proofErr w:type="gramEnd"/>
+      <w:r>
+        <w:rPr>
+          <w:rFonts w:ascii="Consolas" w:hAnsi="Consolas"/>
+          <w:sz w:val="24"/>
+        </w:rPr>
+        <w:t>": "04:00AM",</w:t>
+      </w:r>
+    </w:p>
+    <w:p>
+      <w:pPr>
+        <w:spacing w:after="0" w:line="240" w:lineRule="auto"/>
+        <w:rPr>
+          <w:rFonts w:ascii="Consolas" w:hAnsi="Consolas"/>
+          <w:sz w:val="24"/>
+        </w:rPr>
+      </w:pPr>
+      <w:r>
+        <w:rPr>
+          <w:rFonts w:ascii="Consolas" w:hAnsi="Consolas"/>
+          <w:sz w:val="24"/>
+        </w:rPr>
+        <w:t xml:space="preserve">                "</w:t>
+      </w:r>
+      <w:proofErr w:type="gramStart"/>
+      <w:r>
+        <w:rPr>
+          <w:rFonts w:ascii="Consolas" w:hAnsi="Consolas"/>
+          <w:sz w:val="24"/>
+        </w:rPr>
+        <w:t>status</w:t>
+      </w:r>
+      <w:proofErr w:type="gramEnd"/>
+      <w:r>
+        <w:rPr>
+          <w:rFonts w:ascii="Consolas" w:hAnsi="Consolas"/>
+          <w:sz w:val="24"/>
+        </w:rPr>
+        <w:t>": 1,</w:t>
+      </w:r>
+    </w:p>
+    <w:p>
+      <w:pPr>
+        <w:spacing w:after="0" w:line="240" w:lineRule="auto"/>
+        <w:rPr>
+          <w:rFonts w:ascii="Consolas" w:hAnsi="Consolas"/>
+          <w:sz w:val="24"/>
+        </w:rPr>
+      </w:pPr>
+      <w:r>
+        <w:rPr>
+          <w:rFonts w:ascii="Consolas" w:hAnsi="Consolas"/>
+          <w:sz w:val="24"/>
+        </w:rPr>
+        <w:t xml:space="preserve">                "</w:t>
+      </w:r>
+      <w:proofErr w:type="gramStart"/>
+      <w:r>
+        <w:rPr>
+          <w:rFonts w:ascii="Consolas" w:hAnsi="Consolas"/>
+          <w:sz w:val="24"/>
+        </w:rPr>
+        <w:t>payment</w:t>
+      </w:r>
+      <w:proofErr w:type="gramEnd"/>
+      <w:r>
+        <w:rPr>
+          <w:rFonts w:ascii="Consolas" w:hAnsi="Consolas"/>
+          <w:sz w:val="24"/>
+        </w:rPr>
+        <w:t>": 1,</w:t>
+      </w:r>
+    </w:p>
+    <w:p>
+      <w:pPr>
+        <w:spacing w:after="0" w:line="240" w:lineRule="auto"/>
+        <w:rPr>
+          <w:rFonts w:ascii="Consolas" w:hAnsi="Consolas"/>
+          <w:sz w:val="24"/>
+        </w:rPr>
+      </w:pPr>
+      <w:r>
+        <w:rPr>
+          <w:rFonts w:ascii="Consolas" w:hAnsi="Consolas"/>
+          <w:sz w:val="24"/>
+        </w:rPr>
+        <w:t xml:space="preserve">                "</w:t>
+      </w:r>
+      <w:proofErr w:type="gramStart"/>
+      <w:r>
+        <w:rPr>
+          <w:rFonts w:ascii="Consolas" w:hAnsi="Consolas"/>
+          <w:sz w:val="24"/>
+        </w:rPr>
+        <w:t>total</w:t>
+      </w:r>
+      <w:proofErr w:type="gramEnd"/>
+      <w:r>
+        <w:rPr>
+          <w:rFonts w:ascii="Consolas" w:hAnsi="Consolas"/>
+          <w:sz w:val="24"/>
+        </w:rPr>
+        <w:t>": 0</w:t>
+      </w:r>
+    </w:p>
+    <w:p>
+      <w:pPr>
+        <w:spacing w:after="0" w:line="240" w:lineRule="auto"/>
+        <w:rPr>
+          <w:rFonts w:ascii="Consolas" w:hAnsi="Consolas"/>
+          <w:sz w:val="24"/>
+        </w:rPr>
+      </w:pPr>
+      <w:r>
+        <w:rPr>
+          <w:rFonts w:ascii="Consolas" w:hAnsi="Consolas"/>
+          <w:sz w:val="24"/>
+        </w:rPr>
+        <w:t xml:space="preserve">            },</w:t>
+      </w:r>
+    </w:p>
+    <w:p>
+      <w:pPr>
+        <w:spacing w:after="0" w:line="240" w:lineRule="auto"/>
+        <w:rPr>
+          <w:rFonts w:ascii="Consolas" w:hAnsi="Consolas"/>
+          <w:sz w:val="24"/>
+        </w:rPr>
+      </w:pPr>
+      <w:r>
+        <w:rPr>
+          <w:rFonts w:ascii="Consolas" w:hAnsi="Consolas"/>
+          <w:sz w:val="24"/>
+        </w:rPr>
+        <w:t xml:space="preserve">            {</w:t>
+      </w:r>
+    </w:p>
+    <w:p>
+      <w:pPr>
+        <w:spacing w:after="0" w:line="240" w:lineRule="auto"/>
+        <w:rPr>
+          <w:rFonts w:ascii="Consolas" w:hAnsi="Consolas"/>
+          <w:sz w:val="24"/>
+        </w:rPr>
+      </w:pPr>
+      <w:r>
+        <w:rPr>
+          <w:rFonts w:ascii="Consolas" w:hAnsi="Consolas"/>
+          <w:sz w:val="24"/>
+        </w:rPr>
+        <w:t xml:space="preserve">                "</w:t>
+      </w:r>
+      <w:proofErr w:type="spellStart"/>
+      <w:r>
+        <w:rPr>
+          <w:rFonts w:ascii="Consolas" w:hAnsi="Consolas"/>
+          <w:sz w:val="24"/>
+        </w:rPr>
+        <w:t>booking_id</w:t>
+      </w:r>
+      <w:proofErr w:type="spellEnd"/>
+      <w:r>
+        <w:rPr>
+          <w:rFonts w:ascii="Consolas" w:hAnsi="Consolas"/>
+          <w:sz w:val="24"/>
+        </w:rPr>
+        <w:t>": 158,</w:t>
+      </w:r>
+    </w:p>
+    <w:p>
+      <w:pPr>
+        <w:spacing w:after="0" w:line="240" w:lineRule="auto"/>
+        <w:rPr>
+          <w:rFonts w:ascii="Consolas" w:hAnsi="Consolas"/>
+          <w:sz w:val="24"/>
+        </w:rPr>
+      </w:pPr>
+      <w:r>
+        <w:rPr>
+          <w:rFonts w:ascii="Consolas" w:hAnsi="Consolas"/>
+          <w:sz w:val="24"/>
+        </w:rPr>
+        <w:t xml:space="preserve">                "</w:t>
+      </w:r>
+      <w:proofErr w:type="spellStart"/>
+      <w:r>
+        <w:rPr>
+          <w:rFonts w:ascii="Consolas" w:hAnsi="Consolas"/>
+          <w:sz w:val="24"/>
+        </w:rPr>
+        <w:t>user_id</w:t>
+      </w:r>
+      <w:proofErr w:type="spellEnd"/>
+      <w:r>
+        <w:rPr>
+          <w:rFonts w:ascii="Consolas" w:hAnsi="Consolas"/>
+          <w:sz w:val="24"/>
+        </w:rPr>
+        <w:t>": 92366190,</w:t>
+      </w:r>
+    </w:p>
+    <w:p>
+      <w:pPr>
+        <w:spacing w:after="0" w:line="240" w:lineRule="auto"/>
+        <w:rPr>
+          <w:rFonts w:ascii="Consolas" w:hAnsi="Consolas"/>
+          <w:sz w:val="24"/>
+        </w:rPr>
+      </w:pPr>
+      <w:r>
+        <w:rPr>
+          <w:rFonts w:ascii="Consolas" w:hAnsi="Consolas"/>
+          <w:sz w:val="24"/>
+        </w:rPr>
+        <w:t xml:space="preserve">                "</w:t>
+      </w:r>
+      <w:proofErr w:type="gramStart"/>
+      <w:r>
+        <w:rPr>
+          <w:rFonts w:ascii="Consolas" w:hAnsi="Consolas"/>
+          <w:sz w:val="24"/>
+        </w:rPr>
+        <w:t>date</w:t>
+      </w:r>
+      <w:proofErr w:type="gramEnd"/>
+      <w:r>
+        <w:rPr>
+          <w:rFonts w:ascii="Consolas" w:hAnsi="Consolas"/>
+          <w:sz w:val="24"/>
+        </w:rPr>
+        <w:t>": "27-08-2019",</w:t>
+      </w:r>
+    </w:p>
+    <w:p>
+      <w:pPr>
+        <w:spacing w:after="0" w:line="240" w:lineRule="auto"/>
+        <w:rPr>
+          <w:rFonts w:ascii="Consolas" w:hAnsi="Consolas"/>
+          <w:sz w:val="24"/>
+        </w:rPr>
+      </w:pPr>
+      <w:r>
+        <w:rPr>
+          <w:rFonts w:ascii="Consolas" w:hAnsi="Consolas"/>
+          <w:sz w:val="24"/>
+        </w:rPr>
+        <w:t xml:space="preserve">                "</w:t>
+      </w:r>
+      <w:proofErr w:type="gramStart"/>
+      <w:r>
+        <w:rPr>
+          <w:rFonts w:ascii="Consolas" w:hAnsi="Consolas"/>
+          <w:sz w:val="24"/>
+        </w:rPr>
+        <w:t>time</w:t>
+      </w:r>
+      <w:proofErr w:type="gramEnd"/>
+      <w:r>
+        <w:rPr>
+          <w:rFonts w:ascii="Consolas" w:hAnsi="Consolas"/>
+          <w:sz w:val="24"/>
+        </w:rPr>
+        <w:t>": "04:00AM",</w:t>
+      </w:r>
+    </w:p>
+    <w:p>
+      <w:pPr>
+        <w:spacing w:after="0" w:line="240" w:lineRule="auto"/>
+        <w:rPr>
+          <w:rFonts w:ascii="Consolas" w:hAnsi="Consolas"/>
+          <w:sz w:val="24"/>
+        </w:rPr>
+      </w:pPr>
+      <w:r>
+        <w:rPr>
+          <w:rFonts w:ascii="Consolas" w:hAnsi="Consolas"/>
+          <w:sz w:val="24"/>
+        </w:rPr>
+        <w:t xml:space="preserve">                "</w:t>
+      </w:r>
+      <w:proofErr w:type="gramStart"/>
+      <w:r>
+        <w:rPr>
+          <w:rFonts w:ascii="Consolas" w:hAnsi="Consolas"/>
+          <w:sz w:val="24"/>
+        </w:rPr>
+        <w:t>status</w:t>
+      </w:r>
+      <w:proofErr w:type="gramEnd"/>
+      <w:r>
+        <w:rPr>
+          <w:rFonts w:ascii="Consolas" w:hAnsi="Consolas"/>
+          <w:sz w:val="24"/>
+        </w:rPr>
+        <w:t>": 1,</w:t>
+      </w:r>
+    </w:p>
+    <w:p>
+      <w:pPr>
+        <w:spacing w:after="0" w:line="240" w:lineRule="auto"/>
+        <w:rPr>
+          <w:rFonts w:ascii="Consolas" w:hAnsi="Consolas"/>
+          <w:sz w:val="24"/>
+        </w:rPr>
+      </w:pPr>
+      <w:r>
+        <w:rPr>
+          <w:rFonts w:ascii="Consolas" w:hAnsi="Consolas"/>
+          <w:sz w:val="24"/>
+        </w:rPr>
+        <w:t xml:space="preserve">                "</w:t>
+      </w:r>
+      <w:proofErr w:type="gramStart"/>
+      <w:r>
+        <w:rPr>
+          <w:rFonts w:ascii="Consolas" w:hAnsi="Consolas"/>
+          <w:sz w:val="24"/>
+        </w:rPr>
+        <w:t>payment</w:t>
+      </w:r>
+      <w:proofErr w:type="gramEnd"/>
+      <w:r>
+        <w:rPr>
+          <w:rFonts w:ascii="Consolas" w:hAnsi="Consolas"/>
+          <w:sz w:val="24"/>
+        </w:rPr>
+        <w:t>": 1,</w:t>
+      </w:r>
+    </w:p>
+    <w:p>
+      <w:pPr>
+        <w:spacing w:after="0" w:line="240" w:lineRule="auto"/>
+        <w:rPr>
+          <w:rFonts w:ascii="Consolas" w:hAnsi="Consolas"/>
+          <w:sz w:val="24"/>
+        </w:rPr>
+      </w:pPr>
+      <w:r>
+        <w:rPr>
+          <w:rFonts w:ascii="Consolas" w:hAnsi="Consolas"/>
+          <w:sz w:val="24"/>
+        </w:rPr>
+        <w:t xml:space="preserve">                "</w:t>
+      </w:r>
+      <w:proofErr w:type="gramStart"/>
+      <w:r>
+        <w:rPr>
+          <w:rFonts w:ascii="Consolas" w:hAnsi="Consolas"/>
+          <w:sz w:val="24"/>
+        </w:rPr>
+        <w:t>total</w:t>
+      </w:r>
+      <w:proofErr w:type="gramEnd"/>
+      <w:r>
+        <w:rPr>
+          <w:rFonts w:ascii="Consolas" w:hAnsi="Consolas"/>
+          <w:sz w:val="24"/>
+        </w:rPr>
+        <w:t>": 0</w:t>
       </w:r>
     </w:p>
     <w:p>
@@ -11448,15 +12070,6 @@
         <w:spacing w:after="0" w:line="240" w:lineRule="auto"/>
         <w:rPr>
           <w:rFonts w:ascii="Consolas" w:hAnsi="Consolas"/>
-          <w:sz w:val="24"/>
-        </w:rPr>
-      </w:pPr>
-    </w:p>
-    <w:p>
-      <w:pPr>
-        <w:spacing w:after="0" w:line="240" w:lineRule="auto"/>
-        <w:rPr>
-          <w:rFonts w:ascii="Consolas" w:hAnsi="Consolas"/>
           <w:b/>
           <w:sz w:val="24"/>
         </w:rPr>
@@ -11608,335 +12221,6 @@
         <w:rPr>
           <w:rFonts w:ascii="Consolas" w:hAnsi="Consolas"/>
           <w:b/>
-          <w:sz w:val="24"/>
-        </w:rPr>
-      </w:pPr>
-      <w:r>
-        <w:rPr>
-          <w:rFonts w:ascii="Consolas" w:hAnsi="Consolas"/>
-          <w:sz w:val="24"/>
-        </w:rPr>
-        <w:t>}</w:t>
-      </w:r>
-    </w:p>
-    <w:p>
-      <w:pPr>
-        <w:spacing w:after="0" w:line="240" w:lineRule="auto"/>
-        <w:rPr>
-          <w:rFonts w:ascii="Consolas" w:hAnsi="Consolas"/>
-          <w:b/>
-          <w:sz w:val="24"/>
-        </w:rPr>
-      </w:pPr>
-      <w:r>
-        <w:rPr>
-          <w:rFonts w:ascii="Consolas" w:hAnsi="Consolas"/>
-          <w:b/>
-          <w:sz w:val="24"/>
-        </w:rPr>
-        <w:t>Case 3: status = 3 (</w:t>
-      </w:r>
-      <w:r>
-        <w:rPr>
-          <w:rFonts w:ascii="Consolas" w:hAnsi="Consolas"/>
-          <w:b/>
-          <w:sz w:val="24"/>
-        </w:rPr>
-        <w:t>reschedule requested by user</w:t>
-      </w:r>
-      <w:r>
-        <w:rPr>
-          <w:rFonts w:ascii="Consolas" w:hAnsi="Consolas"/>
-          <w:b/>
-          <w:sz w:val="24"/>
-        </w:rPr>
-        <w:t>)</w:t>
-      </w:r>
-    </w:p>
-    <w:p>
-      <w:pPr>
-        <w:spacing w:after="0" w:line="240" w:lineRule="auto"/>
-        <w:rPr>
-          <w:rFonts w:ascii="Consolas" w:hAnsi="Consolas"/>
-          <w:b/>
-        </w:rPr>
-      </w:pPr>
-      <w:r>
-        <w:rPr>
-          <w:rFonts w:ascii="Consolas" w:hAnsi="Consolas"/>
-          <w:b/>
-        </w:rPr>
-        <w:t>//you will get below output after completing REQUIREMENT 11</w:t>
-      </w:r>
-      <w:r>
-        <w:rPr>
-          <w:rFonts w:ascii="Consolas" w:hAnsi="Consolas"/>
-          <w:b/>
-        </w:rPr>
-        <w:t xml:space="preserve"> with same token</w:t>
-      </w:r>
-    </w:p>
-    <w:p>
-      <w:pPr>
-        <w:spacing w:after="0" w:line="240" w:lineRule="auto"/>
-        <w:rPr>
-          <w:rFonts w:ascii="Consolas" w:hAnsi="Consolas"/>
-          <w:sz w:val="24"/>
-        </w:rPr>
-      </w:pPr>
-      <w:r>
-        <w:rPr>
-          <w:rFonts w:ascii="Consolas" w:hAnsi="Consolas"/>
-          <w:sz w:val="24"/>
-        </w:rPr>
-        <w:t>{</w:t>
-      </w:r>
-    </w:p>
-    <w:p>
-      <w:pPr>
-        <w:spacing w:after="0" w:line="240" w:lineRule="auto"/>
-        <w:rPr>
-          <w:rFonts w:ascii="Consolas" w:hAnsi="Consolas"/>
-          <w:sz w:val="24"/>
-        </w:rPr>
-      </w:pPr>
-      <w:r>
-        <w:rPr>
-          <w:rFonts w:ascii="Consolas" w:hAnsi="Consolas"/>
-          <w:sz w:val="24"/>
-        </w:rPr>
-        <w:t xml:space="preserve">    "data": {</w:t>
-      </w:r>
-    </w:p>
-    <w:p>
-      <w:pPr>
-        <w:spacing w:after="0" w:line="240" w:lineRule="auto"/>
-        <w:rPr>
-          <w:rFonts w:ascii="Consolas" w:hAnsi="Consolas"/>
-          <w:sz w:val="24"/>
-        </w:rPr>
-      </w:pPr>
-      <w:r>
-        <w:rPr>
-          <w:rFonts w:ascii="Consolas" w:hAnsi="Consolas"/>
-          <w:sz w:val="24"/>
-        </w:rPr>
-        <w:t xml:space="preserve">        "bookings:": [</w:t>
-      </w:r>
-    </w:p>
-    <w:p>
-      <w:pPr>
-        <w:spacing w:after="0" w:line="240" w:lineRule="auto"/>
-        <w:rPr>
-          <w:rFonts w:ascii="Consolas" w:hAnsi="Consolas"/>
-          <w:sz w:val="24"/>
-        </w:rPr>
-      </w:pPr>
-      <w:r>
-        <w:rPr>
-          <w:rFonts w:ascii="Consolas" w:hAnsi="Consolas"/>
-          <w:sz w:val="24"/>
-        </w:rPr>
-        <w:t xml:space="preserve">            {</w:t>
-      </w:r>
-    </w:p>
-    <w:p>
-      <w:pPr>
-        <w:spacing w:after="0" w:line="240" w:lineRule="auto"/>
-        <w:rPr>
-          <w:rFonts w:ascii="Consolas" w:hAnsi="Consolas"/>
-          <w:sz w:val="24"/>
-        </w:rPr>
-      </w:pPr>
-      <w:r>
-        <w:rPr>
-          <w:rFonts w:ascii="Consolas" w:hAnsi="Consolas"/>
-          <w:sz w:val="24"/>
-        </w:rPr>
-        <w:t xml:space="preserve">                "</w:t>
-      </w:r>
-      <w:proofErr w:type="spellStart"/>
-      <w:r>
-        <w:rPr>
-          <w:rFonts w:ascii="Consolas" w:hAnsi="Consolas"/>
-          <w:sz w:val="24"/>
-        </w:rPr>
-        <w:t>booking_id</w:t>
-      </w:r>
-      <w:proofErr w:type="spellEnd"/>
-      <w:r>
-        <w:rPr>
-          <w:rFonts w:ascii="Consolas" w:hAnsi="Consolas"/>
-          <w:sz w:val="24"/>
-        </w:rPr>
-        <w:t>": 128,</w:t>
-      </w:r>
-    </w:p>
-    <w:p>
-      <w:pPr>
-        <w:spacing w:after="0" w:line="240" w:lineRule="auto"/>
-        <w:rPr>
-          <w:rFonts w:ascii="Consolas" w:hAnsi="Consolas"/>
-          <w:sz w:val="24"/>
-        </w:rPr>
-      </w:pPr>
-      <w:r>
-        <w:rPr>
-          <w:rFonts w:ascii="Consolas" w:hAnsi="Consolas"/>
-          <w:sz w:val="24"/>
-        </w:rPr>
-        <w:t xml:space="preserve">                "</w:t>
-      </w:r>
-      <w:proofErr w:type="spellStart"/>
-      <w:r>
-        <w:rPr>
-          <w:rFonts w:ascii="Consolas" w:hAnsi="Consolas"/>
-          <w:sz w:val="24"/>
-        </w:rPr>
-        <w:t>user_id</w:t>
-      </w:r>
-      <w:proofErr w:type="spellEnd"/>
-      <w:r>
-        <w:rPr>
-          <w:rFonts w:ascii="Consolas" w:hAnsi="Consolas"/>
-          <w:sz w:val="24"/>
-        </w:rPr>
-        <w:t>": 16242102,</w:t>
-      </w:r>
-    </w:p>
-    <w:p>
-      <w:pPr>
-        <w:spacing w:after="0" w:line="240" w:lineRule="auto"/>
-        <w:rPr>
-          <w:rFonts w:ascii="Consolas" w:hAnsi="Consolas"/>
-          <w:sz w:val="24"/>
-        </w:rPr>
-      </w:pPr>
-      <w:r>
-        <w:rPr>
-          <w:rFonts w:ascii="Consolas" w:hAnsi="Consolas"/>
-          <w:sz w:val="24"/>
-        </w:rPr>
-        <w:t xml:space="preserve">                "date": "31-Jul-2019",</w:t>
-      </w:r>
-    </w:p>
-    <w:p>
-      <w:pPr>
-        <w:spacing w:after="0" w:line="240" w:lineRule="auto"/>
-        <w:rPr>
-          <w:rFonts w:ascii="Consolas" w:hAnsi="Consolas"/>
-          <w:sz w:val="24"/>
-        </w:rPr>
-      </w:pPr>
-      <w:r>
-        <w:rPr>
-          <w:rFonts w:ascii="Consolas" w:hAnsi="Consolas"/>
-          <w:sz w:val="24"/>
-        </w:rPr>
-        <w:t xml:space="preserve">                "time": "07:12:34",</w:t>
-      </w:r>
-    </w:p>
-    <w:p>
-      <w:pPr>
-        <w:spacing w:after="0" w:line="240" w:lineRule="auto"/>
-        <w:rPr>
-          <w:rFonts w:ascii="Consolas" w:hAnsi="Consolas"/>
-          <w:sz w:val="24"/>
-        </w:rPr>
-      </w:pPr>
-      <w:r>
-        <w:rPr>
-          <w:rFonts w:ascii="Consolas" w:hAnsi="Consolas"/>
-          <w:sz w:val="24"/>
-        </w:rPr>
-        <w:t xml:space="preserve">                "status": 3,</w:t>
-      </w:r>
-    </w:p>
-    <w:p>
-      <w:pPr>
-        <w:spacing w:after="0" w:line="240" w:lineRule="auto"/>
-        <w:rPr>
-          <w:rFonts w:ascii="Consolas" w:hAnsi="Consolas"/>
-          <w:sz w:val="24"/>
-        </w:rPr>
-      </w:pPr>
-      <w:r>
-        <w:rPr>
-          <w:rFonts w:ascii="Consolas" w:hAnsi="Consolas"/>
-          <w:sz w:val="24"/>
-        </w:rPr>
-        <w:t xml:space="preserve">                "payment": 1,</w:t>
-      </w:r>
-    </w:p>
-    <w:p>
-      <w:pPr>
-        <w:spacing w:after="0" w:line="240" w:lineRule="auto"/>
-        <w:rPr>
-          <w:rFonts w:ascii="Consolas" w:hAnsi="Consolas"/>
-          <w:sz w:val="24"/>
-        </w:rPr>
-      </w:pPr>
-      <w:r>
-        <w:rPr>
-          <w:rFonts w:ascii="Consolas" w:hAnsi="Consolas"/>
-          <w:sz w:val="24"/>
-        </w:rPr>
-        <w:t xml:space="preserve">                "total": 0</w:t>
-      </w:r>
-    </w:p>
-    <w:p>
-      <w:pPr>
-        <w:spacing w:after="0" w:line="240" w:lineRule="auto"/>
-        <w:rPr>
-          <w:rFonts w:ascii="Consolas" w:hAnsi="Consolas"/>
-          <w:sz w:val="24"/>
-        </w:rPr>
-      </w:pPr>
-      <w:r>
-        <w:rPr>
-          <w:rFonts w:ascii="Consolas" w:hAnsi="Consolas"/>
-          <w:sz w:val="24"/>
-        </w:rPr>
-        <w:t xml:space="preserve">            }</w:t>
-      </w:r>
-    </w:p>
-    <w:p>
-      <w:pPr>
-        <w:spacing w:after="0" w:line="240" w:lineRule="auto"/>
-        <w:rPr>
-          <w:rFonts w:ascii="Consolas" w:hAnsi="Consolas"/>
-          <w:sz w:val="24"/>
-        </w:rPr>
-      </w:pPr>
-      <w:r>
-        <w:rPr>
-          <w:rFonts w:ascii="Consolas" w:hAnsi="Consolas"/>
-          <w:sz w:val="24"/>
-        </w:rPr>
-        <w:t xml:space="preserve">        ]</w:t>
-      </w:r>
-    </w:p>
-    <w:p>
-      <w:pPr>
-        <w:spacing w:after="0" w:line="240" w:lineRule="auto"/>
-        <w:rPr>
-          <w:rFonts w:ascii="Consolas" w:hAnsi="Consolas"/>
-          <w:sz w:val="24"/>
-        </w:rPr>
-      </w:pPr>
-      <w:r>
-        <w:rPr>
-          <w:rFonts w:ascii="Consolas" w:hAnsi="Consolas"/>
-          <w:sz w:val="24"/>
-        </w:rPr>
-        <w:t xml:space="preserve">    }</w:t>
-      </w:r>
-    </w:p>
-    <w:p>
-      <w:pPr>
-        <w:spacing w:after="0" w:line="240" w:lineRule="auto"/>
-        <w:rPr>
-          <w:rFonts w:ascii="Consolas" w:hAnsi="Consolas"/>
           <w:sz w:val="24"/>
         </w:rPr>
       </w:pPr>
@@ -11964,6 +12248,395 @@
           <w:b/>
           <w:sz w:val="24"/>
         </w:rPr>
+        <w:t>Case 3: status = 3 (</w:t>
+      </w:r>
+      <w:r>
+        <w:rPr>
+          <w:rFonts w:ascii="Consolas" w:hAnsi="Consolas"/>
+          <w:b/>
+          <w:sz w:val="24"/>
+        </w:rPr>
+        <w:t>reschedule requested by user</w:t>
+      </w:r>
+      <w:r>
+        <w:rPr>
+          <w:rFonts w:ascii="Consolas" w:hAnsi="Consolas"/>
+          <w:b/>
+          <w:sz w:val="24"/>
+        </w:rPr>
+        <w:t>)</w:t>
+      </w:r>
+    </w:p>
+    <w:p>
+      <w:pPr>
+        <w:spacing w:after="0" w:line="240" w:lineRule="auto"/>
+        <w:rPr>
+          <w:rFonts w:ascii="Consolas" w:hAnsi="Consolas"/>
+          <w:b/>
+        </w:rPr>
+      </w:pPr>
+      <w:r>
+        <w:rPr>
+          <w:rFonts w:ascii="Consolas" w:hAnsi="Consolas"/>
+          <w:b/>
+        </w:rPr>
+        <w:t>//you will get below output after completing REQUIREMENT 11</w:t>
+      </w:r>
+      <w:r>
+        <w:rPr>
+          <w:rFonts w:ascii="Consolas" w:hAnsi="Consolas"/>
+          <w:b/>
+        </w:rPr>
+        <w:t xml:space="preserve"> with same token</w:t>
+      </w:r>
+    </w:p>
+    <w:p>
+      <w:pPr>
+        <w:spacing w:after="0" w:line="240" w:lineRule="auto"/>
+        <w:rPr>
+          <w:rFonts w:ascii="Consolas" w:hAnsi="Consolas"/>
+          <w:sz w:val="24"/>
+        </w:rPr>
+      </w:pPr>
+      <w:r>
+        <w:rPr>
+          <w:rFonts w:ascii="Consolas" w:hAnsi="Consolas"/>
+          <w:sz w:val="24"/>
+        </w:rPr>
+        <w:t>{</w:t>
+      </w:r>
+    </w:p>
+    <w:p>
+      <w:pPr>
+        <w:spacing w:after="0" w:line="240" w:lineRule="auto"/>
+        <w:rPr>
+          <w:rFonts w:ascii="Consolas" w:hAnsi="Consolas"/>
+          <w:sz w:val="24"/>
+        </w:rPr>
+      </w:pPr>
+      <w:r>
+        <w:rPr>
+          <w:rFonts w:ascii="Consolas" w:hAnsi="Consolas"/>
+          <w:sz w:val="24"/>
+        </w:rPr>
+        <w:t xml:space="preserve">    "data": {</w:t>
+      </w:r>
+    </w:p>
+    <w:p>
+      <w:pPr>
+        <w:spacing w:after="0" w:line="240" w:lineRule="auto"/>
+        <w:rPr>
+          <w:rFonts w:ascii="Consolas" w:hAnsi="Consolas"/>
+          <w:sz w:val="24"/>
+        </w:rPr>
+      </w:pPr>
+      <w:r>
+        <w:rPr>
+          <w:rFonts w:ascii="Consolas" w:hAnsi="Consolas"/>
+          <w:sz w:val="24"/>
+        </w:rPr>
+        <w:t xml:space="preserve">        "bookings:": [</w:t>
+      </w:r>
+    </w:p>
+    <w:p>
+      <w:pPr>
+        <w:spacing w:after="0" w:line="240" w:lineRule="auto"/>
+        <w:rPr>
+          <w:rFonts w:ascii="Consolas" w:hAnsi="Consolas"/>
+          <w:sz w:val="24"/>
+        </w:rPr>
+      </w:pPr>
+      <w:r>
+        <w:rPr>
+          <w:rFonts w:ascii="Consolas" w:hAnsi="Consolas"/>
+          <w:sz w:val="24"/>
+        </w:rPr>
+        <w:t xml:space="preserve">            {</w:t>
+      </w:r>
+    </w:p>
+    <w:p>
+      <w:pPr>
+        <w:spacing w:after="0" w:line="240" w:lineRule="auto"/>
+        <w:rPr>
+          <w:rFonts w:ascii="Consolas" w:hAnsi="Consolas"/>
+          <w:sz w:val="24"/>
+        </w:rPr>
+      </w:pPr>
+      <w:r>
+        <w:rPr>
+          <w:rFonts w:ascii="Consolas" w:hAnsi="Consolas"/>
+          <w:sz w:val="24"/>
+        </w:rPr>
+        <w:t xml:space="preserve">                "</w:t>
+      </w:r>
+      <w:proofErr w:type="spellStart"/>
+      <w:r>
+        <w:rPr>
+          <w:rFonts w:ascii="Consolas" w:hAnsi="Consolas"/>
+          <w:sz w:val="24"/>
+        </w:rPr>
+        <w:t>booking_id</w:t>
+      </w:r>
+      <w:proofErr w:type="spellEnd"/>
+      <w:r>
+        <w:rPr>
+          <w:rFonts w:ascii="Consolas" w:hAnsi="Consolas"/>
+          <w:sz w:val="24"/>
+        </w:rPr>
+        <w:t>": 128,</w:t>
+      </w:r>
+    </w:p>
+    <w:p>
+      <w:pPr>
+        <w:spacing w:after="0" w:line="240" w:lineRule="auto"/>
+        <w:rPr>
+          <w:rFonts w:ascii="Consolas" w:hAnsi="Consolas"/>
+          <w:sz w:val="24"/>
+        </w:rPr>
+      </w:pPr>
+      <w:r>
+        <w:rPr>
+          <w:rFonts w:ascii="Consolas" w:hAnsi="Consolas"/>
+          <w:sz w:val="24"/>
+        </w:rPr>
+        <w:t xml:space="preserve">                "</w:t>
+      </w:r>
+      <w:proofErr w:type="spellStart"/>
+      <w:r>
+        <w:rPr>
+          <w:rFonts w:ascii="Consolas" w:hAnsi="Consolas"/>
+          <w:sz w:val="24"/>
+        </w:rPr>
+        <w:t>user_id</w:t>
+      </w:r>
+      <w:proofErr w:type="spellEnd"/>
+      <w:r>
+        <w:rPr>
+          <w:rFonts w:ascii="Consolas" w:hAnsi="Consolas"/>
+          <w:sz w:val="24"/>
+        </w:rPr>
+        <w:t>": 16242102,</w:t>
+      </w:r>
+    </w:p>
+    <w:p>
+      <w:pPr>
+        <w:spacing w:after="0" w:line="240" w:lineRule="auto"/>
+        <w:rPr>
+          <w:rFonts w:ascii="Consolas" w:hAnsi="Consolas"/>
+          <w:sz w:val="24"/>
+        </w:rPr>
+      </w:pPr>
+      <w:r>
+        <w:rPr>
+          <w:rFonts w:ascii="Consolas" w:hAnsi="Consolas"/>
+          <w:sz w:val="24"/>
+        </w:rPr>
+        <w:t xml:space="preserve">                "</w:t>
+      </w:r>
+      <w:proofErr w:type="gramStart"/>
+      <w:r>
+        <w:rPr>
+          <w:rFonts w:ascii="Consolas" w:hAnsi="Consolas"/>
+          <w:sz w:val="24"/>
+        </w:rPr>
+        <w:t>date</w:t>
+      </w:r>
+      <w:proofErr w:type="gramEnd"/>
+      <w:r>
+        <w:rPr>
+          <w:rFonts w:ascii="Consolas" w:hAnsi="Consolas"/>
+          <w:sz w:val="24"/>
+        </w:rPr>
+        <w:t>": "31-</w:t>
+      </w:r>
+      <w:r>
+        <w:rPr>
+          <w:rFonts w:ascii="Consolas" w:hAnsi="Consolas"/>
+          <w:sz w:val="24"/>
+        </w:rPr>
+        <w:t>07</w:t>
+      </w:r>
+      <w:r>
+        <w:rPr>
+          <w:rFonts w:ascii="Consolas" w:hAnsi="Consolas"/>
+          <w:sz w:val="24"/>
+        </w:rPr>
+        <w:t>-2019",</w:t>
+      </w:r>
+    </w:p>
+    <w:p>
+      <w:pPr>
+        <w:spacing w:after="0" w:line="240" w:lineRule="auto"/>
+        <w:rPr>
+          <w:rFonts w:ascii="Consolas" w:hAnsi="Consolas"/>
+          <w:sz w:val="24"/>
+        </w:rPr>
+      </w:pPr>
+      <w:r>
+        <w:rPr>
+          <w:rFonts w:ascii="Consolas" w:hAnsi="Consolas"/>
+          <w:sz w:val="24"/>
+        </w:rPr>
+        <w:t xml:space="preserve">                "</w:t>
+      </w:r>
+      <w:proofErr w:type="gramStart"/>
+      <w:r>
+        <w:rPr>
+          <w:rFonts w:ascii="Consolas" w:hAnsi="Consolas"/>
+          <w:sz w:val="24"/>
+        </w:rPr>
+        <w:t>time</w:t>
+      </w:r>
+      <w:proofErr w:type="gramEnd"/>
+      <w:r>
+        <w:rPr>
+          <w:rFonts w:ascii="Consolas" w:hAnsi="Consolas"/>
+          <w:sz w:val="24"/>
+        </w:rPr>
+        <w:t>": "</w:t>
+      </w:r>
+      <w:r>
+        <w:rPr>
+          <w:rFonts w:ascii="Consolas" w:hAnsi="Consolas"/>
+          <w:sz w:val="24"/>
+        </w:rPr>
+        <w:t>09:00AM</w:t>
+      </w:r>
+      <w:r>
+        <w:rPr>
+          <w:rFonts w:ascii="Consolas" w:hAnsi="Consolas"/>
+          <w:sz w:val="24"/>
+        </w:rPr>
+        <w:t>",</w:t>
+      </w:r>
+    </w:p>
+    <w:p>
+      <w:pPr>
+        <w:spacing w:after="0" w:line="240" w:lineRule="auto"/>
+        <w:rPr>
+          <w:rFonts w:ascii="Consolas" w:hAnsi="Consolas"/>
+          <w:sz w:val="24"/>
+        </w:rPr>
+      </w:pPr>
+      <w:r>
+        <w:rPr>
+          <w:rFonts w:ascii="Consolas" w:hAnsi="Consolas"/>
+          <w:sz w:val="24"/>
+        </w:rPr>
+        <w:t xml:space="preserve">                "status": 3,</w:t>
+      </w:r>
+    </w:p>
+    <w:p>
+      <w:pPr>
+        <w:spacing w:after="0" w:line="240" w:lineRule="auto"/>
+        <w:rPr>
+          <w:rFonts w:ascii="Consolas" w:hAnsi="Consolas"/>
+          <w:sz w:val="24"/>
+        </w:rPr>
+      </w:pPr>
+      <w:r>
+        <w:rPr>
+          <w:rFonts w:ascii="Consolas" w:hAnsi="Consolas"/>
+          <w:sz w:val="24"/>
+        </w:rPr>
+        <w:t xml:space="preserve">                "payment": 1,</w:t>
+      </w:r>
+    </w:p>
+    <w:p>
+      <w:pPr>
+        <w:spacing w:after="0" w:line="240" w:lineRule="auto"/>
+        <w:rPr>
+          <w:rFonts w:ascii="Consolas" w:hAnsi="Consolas"/>
+          <w:sz w:val="24"/>
+        </w:rPr>
+      </w:pPr>
+      <w:r>
+        <w:rPr>
+          <w:rFonts w:ascii="Consolas" w:hAnsi="Consolas"/>
+          <w:sz w:val="24"/>
+        </w:rPr>
+        <w:t xml:space="preserve">                "total": 0</w:t>
+      </w:r>
+    </w:p>
+    <w:p>
+      <w:pPr>
+        <w:spacing w:after="0" w:line="240" w:lineRule="auto"/>
+        <w:rPr>
+          <w:rFonts w:ascii="Consolas" w:hAnsi="Consolas"/>
+          <w:sz w:val="24"/>
+        </w:rPr>
+      </w:pPr>
+      <w:r>
+        <w:rPr>
+          <w:rFonts w:ascii="Consolas" w:hAnsi="Consolas"/>
+          <w:sz w:val="24"/>
+        </w:rPr>
+        <w:t xml:space="preserve">            }</w:t>
+      </w:r>
+    </w:p>
+    <w:p>
+      <w:pPr>
+        <w:spacing w:after="0" w:line="240" w:lineRule="auto"/>
+        <w:rPr>
+          <w:rFonts w:ascii="Consolas" w:hAnsi="Consolas"/>
+          <w:sz w:val="24"/>
+        </w:rPr>
+      </w:pPr>
+      <w:r>
+        <w:rPr>
+          <w:rFonts w:ascii="Consolas" w:hAnsi="Consolas"/>
+          <w:sz w:val="24"/>
+        </w:rPr>
+        <w:t xml:space="preserve">        ]</w:t>
+      </w:r>
+    </w:p>
+    <w:p>
+      <w:pPr>
+        <w:spacing w:after="0" w:line="240" w:lineRule="auto"/>
+        <w:rPr>
+          <w:rFonts w:ascii="Consolas" w:hAnsi="Consolas"/>
+          <w:sz w:val="24"/>
+        </w:rPr>
+      </w:pPr>
+      <w:r>
+        <w:rPr>
+          <w:rFonts w:ascii="Consolas" w:hAnsi="Consolas"/>
+          <w:sz w:val="24"/>
+        </w:rPr>
+        <w:t xml:space="preserve">    }</w:t>
+      </w:r>
+    </w:p>
+    <w:p>
+      <w:pPr>
+        <w:spacing w:after="0" w:line="240" w:lineRule="auto"/>
+        <w:rPr>
+          <w:rFonts w:ascii="Consolas" w:hAnsi="Consolas"/>
+          <w:sz w:val="24"/>
+        </w:rPr>
+      </w:pPr>
+      <w:r>
+        <w:rPr>
+          <w:rFonts w:ascii="Consolas" w:hAnsi="Consolas"/>
+          <w:sz w:val="24"/>
+        </w:rPr>
+        <w:t>}</w:t>
+      </w:r>
+    </w:p>
+    <w:p>
+      <w:pPr>
+        <w:spacing w:after="0" w:line="240" w:lineRule="auto"/>
+        <w:rPr>
+          <w:rFonts w:ascii="Consolas" w:hAnsi="Consolas"/>
+          <w:b/>
+          <w:sz w:val="24"/>
+        </w:rPr>
+      </w:pPr>
+      <w:r>
+        <w:rPr>
+          <w:rFonts w:ascii="Consolas" w:hAnsi="Consolas"/>
+          <w:b/>
+          <w:sz w:val="24"/>
+        </w:rPr>
         <w:t>Case 4: status = 4 (reschedule approved by admin)</w:t>
       </w:r>
     </w:p>
@@ -12418,23 +13091,83 @@
           <w:rFonts w:ascii="Consolas" w:hAnsi="Consolas"/>
           <w:sz w:val="24"/>
         </w:rPr>
-        <w:t xml:space="preserve">                "date": "31-Jul-2019",</w:t>
-      </w:r>
-    </w:p>
-    <w:p>
-      <w:pPr>
-        <w:spacing w:after="0" w:line="240" w:lineRule="auto"/>
-        <w:rPr>
-          <w:rFonts w:ascii="Consolas" w:hAnsi="Consolas"/>
-          <w:sz w:val="24"/>
-        </w:rPr>
-      </w:pPr>
-      <w:r>
-        <w:rPr>
-          <w:rFonts w:ascii="Consolas" w:hAnsi="Consolas"/>
-          <w:sz w:val="24"/>
-        </w:rPr>
-        <w:t xml:space="preserve">                "time": "07:12:34",</w:t>
+        <w:t xml:space="preserve">                "</w:t>
+      </w:r>
+      <w:proofErr w:type="gramStart"/>
+      <w:r>
+        <w:rPr>
+          <w:rFonts w:ascii="Consolas" w:hAnsi="Consolas"/>
+          <w:sz w:val="24"/>
+        </w:rPr>
+        <w:t>date</w:t>
+      </w:r>
+      <w:proofErr w:type="gramEnd"/>
+      <w:r>
+        <w:rPr>
+          <w:rFonts w:ascii="Consolas" w:hAnsi="Consolas"/>
+          <w:sz w:val="24"/>
+        </w:rPr>
+        <w:t>": "31-</w:t>
+      </w:r>
+      <w:r>
+        <w:rPr>
+          <w:rFonts w:ascii="Consolas" w:hAnsi="Consolas"/>
+          <w:sz w:val="24"/>
+        </w:rPr>
+        <w:t>07</w:t>
+      </w:r>
+      <w:r>
+        <w:rPr>
+          <w:rFonts w:ascii="Consolas" w:hAnsi="Consolas"/>
+          <w:sz w:val="24"/>
+        </w:rPr>
+        <w:t>-2019",</w:t>
+      </w:r>
+    </w:p>
+    <w:p>
+      <w:pPr>
+        <w:spacing w:after="0" w:line="240" w:lineRule="auto"/>
+        <w:rPr>
+          <w:rFonts w:ascii="Consolas" w:hAnsi="Consolas"/>
+          <w:sz w:val="24"/>
+        </w:rPr>
+      </w:pPr>
+      <w:r>
+        <w:rPr>
+          <w:rFonts w:ascii="Consolas" w:hAnsi="Consolas"/>
+          <w:sz w:val="24"/>
+        </w:rPr>
+        <w:t xml:space="preserve">                "</w:t>
+      </w:r>
+      <w:proofErr w:type="gramStart"/>
+      <w:r>
+        <w:rPr>
+          <w:rFonts w:ascii="Consolas" w:hAnsi="Consolas"/>
+          <w:sz w:val="24"/>
+        </w:rPr>
+        <w:t>time</w:t>
+      </w:r>
+      <w:proofErr w:type="gramEnd"/>
+      <w:r>
+        <w:rPr>
+          <w:rFonts w:ascii="Consolas" w:hAnsi="Consolas"/>
+          <w:sz w:val="24"/>
+        </w:rPr>
+        <w:t>": "</w:t>
+      </w:r>
+      <w:r>
+        <w:rPr>
+          <w:rFonts w:ascii="Consolas" w:hAnsi="Consolas"/>
+          <w:sz w:val="24"/>
+        </w:rPr>
+        <w:t>09:00AM</w:t>
+      </w:r>
+      <w:r>
+        <w:rPr>
+          <w:rFonts w:ascii="Consolas" w:hAnsi="Consolas"/>
+          <w:sz w:val="24"/>
+        </w:rPr>
+        <w:t>",</w:t>
       </w:r>
     </w:p>
     <w:p>
@@ -12530,6 +13263,7 @@
           <w:rFonts w:ascii="Consolas" w:hAnsi="Consolas"/>
           <w:sz w:val="24"/>
         </w:rPr>
+        <w:lastRenderedPageBreak/>
         <w:t xml:space="preserve">    }</w:t>
       </w:r>
     </w:p>
@@ -12934,28 +13668,27 @@
         <w:rPr>
           <w:rFonts w:ascii="Consolas" w:hAnsi="Consolas"/>
         </w:rPr>
-        <w:t xml:space="preserve">  "date": "17-Aug-2019",</w:t>
-      </w:r>
-    </w:p>
-    <w:p>
-      <w:pPr>
-        <w:spacing w:after="0" w:line="240" w:lineRule="auto"/>
-        <w:rPr>
-          <w:rFonts w:ascii="Consolas" w:hAnsi="Consolas"/>
-        </w:rPr>
-      </w:pPr>
-      <w:r>
-        <w:rPr>
-          <w:rFonts w:ascii="Consolas" w:hAnsi="Consolas"/>
-        </w:rPr>
-        <w:t xml:space="preserve">  </w:t>
-      </w:r>
-      <w:r>
-        <w:rPr>
-          <w:rFonts w:ascii="Consolas" w:hAnsi="Consolas"/>
-          <w:highlight w:val="green"/>
-        </w:rPr>
-        <w:t>"time" : "09:00AM",</w:t>
+        <w:t xml:space="preserve">  "</w:t>
+      </w:r>
+      <w:r>
+        <w:rPr>
+          <w:rFonts w:ascii="Consolas" w:hAnsi="Consolas"/>
+        </w:rPr>
+        <w:t>date": "17-Aug-2019",</w:t>
+      </w:r>
+    </w:p>
+    <w:p>
+      <w:pPr>
+        <w:spacing w:after="0" w:line="240" w:lineRule="auto"/>
+        <w:rPr>
+          <w:rFonts w:ascii="Consolas" w:hAnsi="Consolas"/>
+        </w:rPr>
+      </w:pPr>
+      <w:r>
+        <w:rPr>
+          <w:rFonts w:ascii="Consolas" w:hAnsi="Consolas"/>
+        </w:rPr>
+        <w:t xml:space="preserve">  "time" : "09:00AM",</w:t>
       </w:r>
     </w:p>
     <w:p>
@@ -13175,7 +13908,6 @@
       <w:r>
         <w:rPr>
           <w:rFonts w:ascii="Consolas" w:hAnsi="Consolas"/>
-          <w:highlight w:val="green"/>
         </w:rPr>
         <w:t>09:00AM</w:t>
       </w:r>
@@ -13193,6 +13925,8 @@
         </w:rPr>
         <w:t>",</w:t>
       </w:r>
+      <w:bookmarkStart w:id="0" w:name="_GoBack"/>
+      <w:bookmarkEnd w:id="0"/>
     </w:p>
     <w:p>
       <w:pPr>
@@ -13223,7 +13957,14 @@
           <w:rFonts w:ascii="Consolas" w:hAnsi="Consolas"/>
           <w:sz w:val="24"/>
         </w:rPr>
-        <w:t>": 860,</w:t>
+        <w:t>": 860</w:t>
+      </w:r>
+      <w:r>
+        <w:rPr>
+          <w:rFonts w:ascii="Consolas" w:hAnsi="Consolas"/>
+          <w:sz w:val="24"/>
+        </w:rPr>
+        <w:t>,</w:t>
       </w:r>
     </w:p>
     <w:p>
@@ -13575,6 +14316,7 @@
           <w:rFonts w:ascii="Consolas" w:hAnsi="Consolas"/>
           <w:sz w:val="24"/>
         </w:rPr>
+        <w:lastRenderedPageBreak/>
         <w:t xml:space="preserve">                "</w:t>
       </w:r>
       <w:proofErr w:type="spellStart"/>
@@ -13842,7 +14584,6 @@
         <w:rPr>
           <w:rFonts w:ascii="Consolas" w:hAnsi="Consolas"/>
         </w:rPr>
-        <w:lastRenderedPageBreak/>
         <w:t>{</w:t>
       </w:r>
     </w:p>
@@ -14537,6 +15278,7 @@
         <w:rPr>
           <w:rFonts w:ascii="Consolas" w:hAnsi="Consolas"/>
         </w:rPr>
+        <w:lastRenderedPageBreak/>
         <w:t xml:space="preserve">        "</w:t>
       </w:r>
       <w:proofErr w:type="spellStart"/>
@@ -14917,7 +15659,6 @@
         <w:rPr>
           <w:rFonts w:ascii="Consolas" w:hAnsi="Consolas"/>
         </w:rPr>
-        <w:lastRenderedPageBreak/>
         <w:t xml:space="preserve">                "</w:t>
       </w:r>
       <w:proofErr w:type="spellStart"/>
@@ -15563,6 +16304,7 @@
           <w:rFonts w:ascii="Consolas" w:hAnsi="Consolas"/>
           <w:b/>
         </w:rPr>
+        <w:lastRenderedPageBreak/>
         <w:t>Response body:-</w:t>
       </w:r>
     </w:p>
@@ -15943,7 +16685,6 @@
           <w:rFonts w:ascii="Consolas" w:hAnsi="Consolas"/>
           <w:sz w:val="24"/>
         </w:rPr>
-        <w:lastRenderedPageBreak/>
         <w:t xml:space="preserve">                "</w:t>
       </w:r>
       <w:proofErr w:type="spellStart"/>
@@ -16607,6 +17348,7 @@
           <w:rFonts w:ascii="Consolas" w:hAnsi="Consolas"/>
           <w:b/>
         </w:rPr>
+        <w:lastRenderedPageBreak/>
         <w:t>Request Header:-</w:t>
       </w:r>
     </w:p>
@@ -16933,7 +17675,6 @@
         <w:rPr>
           <w:rFonts w:ascii="Consolas" w:hAnsi="Consolas"/>
         </w:rPr>
-        <w:lastRenderedPageBreak/>
         <w:t xml:space="preserve">        "</w:t>
       </w:r>
       <w:proofErr w:type="spellStart"/>
@@ -17722,7 +18463,6 @@
         <w:rPr>
           <w:rFonts w:ascii="Consolas" w:hAnsi="Consolas"/>
         </w:rPr>
-        <w:lastRenderedPageBreak/>
         <w:t xml:space="preserve">Request Method: </w:t>
       </w:r>
       <w:r>
@@ -18972,7 +19712,6 @@
           <w:rFonts w:ascii="Consolas" w:hAnsi="Consolas"/>
           <w:sz w:val="24"/>
         </w:rPr>
-        <w:lastRenderedPageBreak/>
         <w:t xml:space="preserve">    "data": {</w:t>
       </w:r>
     </w:p>
@@ -19806,6 +20545,7 @@
         <w:rPr>
           <w:rFonts w:ascii="Consolas" w:hAnsi="Consolas"/>
         </w:rPr>
+        <w:lastRenderedPageBreak/>
         <w:t xml:space="preserve">  "feedback": "nice service rendered"</w:t>
       </w:r>
     </w:p>
@@ -20098,7 +20838,6 @@
         <w:rPr>
           <w:rFonts w:ascii="Consolas" w:hAnsi="Consolas"/>
         </w:rPr>
-        <w:lastRenderedPageBreak/>
         <w:t xml:space="preserve">        "feedback": "nice service rendered",</w:t>
       </w:r>
     </w:p>
@@ -20811,6 +21550,7 @@
           <w:rFonts w:ascii="Consolas" w:hAnsi="Consolas"/>
           <w:sz w:val="18"/>
         </w:rPr>
+        <w:lastRenderedPageBreak/>
         <w:t xml:space="preserve">                "</w:t>
       </w:r>
       <w:proofErr w:type="spellStart"/>
@@ -21179,7 +21919,6 @@
           <w:rFonts w:ascii="Consolas" w:hAnsi="Consolas"/>
           <w:sz w:val="18"/>
         </w:rPr>
-        <w:lastRenderedPageBreak/>
         <w:t>}</w:t>
       </w:r>
     </w:p>
@@ -21960,6 +22699,7 @@
           <w:rFonts w:ascii="Consolas" w:hAnsi="Consolas"/>
           <w:sz w:val="24"/>
         </w:rPr>
+        <w:lastRenderedPageBreak/>
         <w:t xml:space="preserve">            },</w:t>
       </w:r>
     </w:p>
@@ -22296,7 +23036,663 @@
           <w:rFonts w:ascii="Consolas" w:hAnsi="Consolas"/>
           <w:sz w:val="24"/>
         </w:rPr>
+        <w:t xml:space="preserve">            {</w:t>
+      </w:r>
+    </w:p>
+    <w:p>
+      <w:pPr>
+        <w:spacing w:after="0" w:line="240" w:lineRule="auto"/>
+        <w:rPr>
+          <w:rFonts w:ascii="Consolas" w:hAnsi="Consolas"/>
+          <w:sz w:val="24"/>
+        </w:rPr>
+      </w:pPr>
+      <w:r>
+        <w:rPr>
+          <w:rFonts w:ascii="Consolas" w:hAnsi="Consolas"/>
+          <w:sz w:val="24"/>
+        </w:rPr>
+        <w:t xml:space="preserve">                "time": "03:00PM",</w:t>
+      </w:r>
+    </w:p>
+    <w:p>
+      <w:pPr>
+        <w:spacing w:after="0" w:line="240" w:lineRule="auto"/>
+        <w:rPr>
+          <w:rFonts w:ascii="Consolas" w:hAnsi="Consolas"/>
+          <w:sz w:val="24"/>
+        </w:rPr>
+      </w:pPr>
+      <w:r>
+        <w:rPr>
+          <w:rFonts w:ascii="Consolas" w:hAnsi="Consolas"/>
+          <w:sz w:val="24"/>
+        </w:rPr>
+        <w:t xml:space="preserve">                "count": 5,</w:t>
+      </w:r>
+    </w:p>
+    <w:p>
+      <w:pPr>
+        <w:spacing w:after="0" w:line="240" w:lineRule="auto"/>
+        <w:rPr>
+          <w:rFonts w:ascii="Consolas" w:hAnsi="Consolas"/>
+          <w:sz w:val="24"/>
+        </w:rPr>
+      </w:pPr>
+      <w:r>
+        <w:rPr>
+          <w:rFonts w:ascii="Consolas" w:hAnsi="Consolas"/>
+          <w:sz w:val="24"/>
+        </w:rPr>
+        <w:t xml:space="preserve">                "status": "Available"</w:t>
+      </w:r>
+    </w:p>
+    <w:p>
+      <w:pPr>
+        <w:spacing w:after="0" w:line="240" w:lineRule="auto"/>
+        <w:rPr>
+          <w:rFonts w:ascii="Consolas" w:hAnsi="Consolas"/>
+          <w:sz w:val="24"/>
+        </w:rPr>
+      </w:pPr>
+      <w:r>
+        <w:rPr>
+          <w:rFonts w:ascii="Consolas" w:hAnsi="Consolas"/>
+          <w:sz w:val="24"/>
+        </w:rPr>
+        <w:t xml:space="preserve">            },</w:t>
+      </w:r>
+    </w:p>
+    <w:p>
+      <w:pPr>
+        <w:spacing w:after="0" w:line="240" w:lineRule="auto"/>
+        <w:rPr>
+          <w:rFonts w:ascii="Consolas" w:hAnsi="Consolas"/>
+          <w:sz w:val="24"/>
+        </w:rPr>
+      </w:pPr>
+      <w:r>
+        <w:rPr>
+          <w:rFonts w:ascii="Consolas" w:hAnsi="Consolas"/>
+          <w:sz w:val="24"/>
+        </w:rPr>
+        <w:t xml:space="preserve">            {</w:t>
+      </w:r>
+    </w:p>
+    <w:p>
+      <w:pPr>
+        <w:spacing w:after="0" w:line="240" w:lineRule="auto"/>
+        <w:rPr>
+          <w:rFonts w:ascii="Consolas" w:hAnsi="Consolas"/>
+          <w:sz w:val="24"/>
+        </w:rPr>
+      </w:pPr>
+      <w:r>
+        <w:rPr>
+          <w:rFonts w:ascii="Consolas" w:hAnsi="Consolas"/>
+          <w:sz w:val="24"/>
+        </w:rPr>
+        <w:t xml:space="preserve">                "time": "04:00PM",</w:t>
+      </w:r>
+    </w:p>
+    <w:p>
+      <w:pPr>
+        <w:spacing w:after="0" w:line="240" w:lineRule="auto"/>
+        <w:rPr>
+          <w:rFonts w:ascii="Consolas" w:hAnsi="Consolas"/>
+          <w:sz w:val="24"/>
+        </w:rPr>
+      </w:pPr>
+      <w:r>
+        <w:rPr>
+          <w:rFonts w:ascii="Consolas" w:hAnsi="Consolas"/>
+          <w:sz w:val="24"/>
+        </w:rPr>
+        <w:t xml:space="preserve">                "count": 5,</w:t>
+      </w:r>
+    </w:p>
+    <w:p>
+      <w:pPr>
+        <w:spacing w:after="0" w:line="240" w:lineRule="auto"/>
+        <w:rPr>
+          <w:rFonts w:ascii="Consolas" w:hAnsi="Consolas"/>
+          <w:sz w:val="24"/>
+        </w:rPr>
+      </w:pPr>
+      <w:r>
+        <w:rPr>
+          <w:rFonts w:ascii="Consolas" w:hAnsi="Consolas"/>
+          <w:sz w:val="24"/>
+        </w:rPr>
+        <w:t xml:space="preserve">                "status": "Available"</w:t>
+      </w:r>
+    </w:p>
+    <w:p>
+      <w:pPr>
+        <w:spacing w:after="0" w:line="240" w:lineRule="auto"/>
+        <w:rPr>
+          <w:rFonts w:ascii="Consolas" w:hAnsi="Consolas"/>
+          <w:sz w:val="24"/>
+        </w:rPr>
+      </w:pPr>
+      <w:r>
+        <w:rPr>
+          <w:rFonts w:ascii="Consolas" w:hAnsi="Consolas"/>
+          <w:sz w:val="24"/>
+        </w:rPr>
+        <w:t xml:space="preserve">            },</w:t>
+      </w:r>
+    </w:p>
+    <w:p>
+      <w:pPr>
+        <w:spacing w:after="0" w:line="240" w:lineRule="auto"/>
+        <w:rPr>
+          <w:rFonts w:ascii="Consolas" w:hAnsi="Consolas"/>
+          <w:sz w:val="24"/>
+        </w:rPr>
+      </w:pPr>
+      <w:r>
+        <w:rPr>
+          <w:rFonts w:ascii="Consolas" w:hAnsi="Consolas"/>
+          <w:sz w:val="24"/>
+        </w:rPr>
+        <w:t xml:space="preserve">            {</w:t>
+      </w:r>
+    </w:p>
+    <w:p>
+      <w:pPr>
+        <w:spacing w:after="0" w:line="240" w:lineRule="auto"/>
+        <w:rPr>
+          <w:rFonts w:ascii="Consolas" w:hAnsi="Consolas"/>
+          <w:sz w:val="24"/>
+        </w:rPr>
+      </w:pPr>
+      <w:r>
+        <w:rPr>
+          <w:rFonts w:ascii="Consolas" w:hAnsi="Consolas"/>
+          <w:sz w:val="24"/>
+        </w:rPr>
+        <w:t xml:space="preserve">                "time": "05:00PM",</w:t>
+      </w:r>
+    </w:p>
+    <w:p>
+      <w:pPr>
+        <w:spacing w:after="0" w:line="240" w:lineRule="auto"/>
+        <w:rPr>
+          <w:rFonts w:ascii="Consolas" w:hAnsi="Consolas"/>
+          <w:sz w:val="24"/>
+        </w:rPr>
+      </w:pPr>
+      <w:r>
+        <w:rPr>
+          <w:rFonts w:ascii="Consolas" w:hAnsi="Consolas"/>
+          <w:sz w:val="24"/>
+        </w:rPr>
+        <w:t xml:space="preserve">                "count": 5,</w:t>
+      </w:r>
+    </w:p>
+    <w:p>
+      <w:pPr>
+        <w:spacing w:after="0" w:line="240" w:lineRule="auto"/>
+        <w:rPr>
+          <w:rFonts w:ascii="Consolas" w:hAnsi="Consolas"/>
+          <w:sz w:val="24"/>
+        </w:rPr>
+      </w:pPr>
+      <w:r>
+        <w:rPr>
+          <w:rFonts w:ascii="Consolas" w:hAnsi="Consolas"/>
+          <w:sz w:val="24"/>
+        </w:rPr>
+        <w:t xml:space="preserve">                "status": "Available"</w:t>
+      </w:r>
+    </w:p>
+    <w:p>
+      <w:pPr>
+        <w:spacing w:after="0" w:line="240" w:lineRule="auto"/>
+        <w:rPr>
+          <w:rFonts w:ascii="Consolas" w:hAnsi="Consolas"/>
+          <w:sz w:val="24"/>
+        </w:rPr>
+      </w:pPr>
+      <w:r>
+        <w:rPr>
+          <w:rFonts w:ascii="Consolas" w:hAnsi="Consolas"/>
+          <w:sz w:val="24"/>
+        </w:rPr>
+        <w:t xml:space="preserve">            },</w:t>
+      </w:r>
+    </w:p>
+    <w:p>
+      <w:pPr>
+        <w:spacing w:after="0" w:line="240" w:lineRule="auto"/>
+        <w:rPr>
+          <w:rFonts w:ascii="Consolas" w:hAnsi="Consolas"/>
+          <w:sz w:val="24"/>
+        </w:rPr>
+      </w:pPr>
+      <w:r>
+        <w:rPr>
+          <w:rFonts w:ascii="Consolas" w:hAnsi="Consolas"/>
+          <w:sz w:val="24"/>
+        </w:rPr>
+        <w:t xml:space="preserve">            {</w:t>
+      </w:r>
+    </w:p>
+    <w:p>
+      <w:pPr>
+        <w:spacing w:after="0" w:line="240" w:lineRule="auto"/>
+        <w:rPr>
+          <w:rFonts w:ascii="Consolas" w:hAnsi="Consolas"/>
+          <w:sz w:val="24"/>
+        </w:rPr>
+      </w:pPr>
+      <w:r>
+        <w:rPr>
+          <w:rFonts w:ascii="Consolas" w:hAnsi="Consolas"/>
+          <w:sz w:val="24"/>
+        </w:rPr>
+        <w:t xml:space="preserve">                "time": "06:00PM",</w:t>
+      </w:r>
+    </w:p>
+    <w:p>
+      <w:pPr>
+        <w:spacing w:after="0" w:line="240" w:lineRule="auto"/>
+        <w:rPr>
+          <w:rFonts w:ascii="Consolas" w:hAnsi="Consolas"/>
+          <w:sz w:val="24"/>
+        </w:rPr>
+      </w:pPr>
+      <w:r>
+        <w:rPr>
+          <w:rFonts w:ascii="Consolas" w:hAnsi="Consolas"/>
+          <w:sz w:val="24"/>
+        </w:rPr>
+        <w:t xml:space="preserve">                "count": 5,</w:t>
+      </w:r>
+    </w:p>
+    <w:p>
+      <w:pPr>
+        <w:spacing w:after="0" w:line="240" w:lineRule="auto"/>
+        <w:rPr>
+          <w:rFonts w:ascii="Consolas" w:hAnsi="Consolas"/>
+          <w:sz w:val="24"/>
+        </w:rPr>
+      </w:pPr>
+      <w:r>
+        <w:rPr>
+          <w:rFonts w:ascii="Consolas" w:hAnsi="Consolas"/>
+          <w:sz w:val="24"/>
+        </w:rPr>
+        <w:t xml:space="preserve">                "status": "Available"</w:t>
+      </w:r>
+    </w:p>
+    <w:p>
+      <w:pPr>
+        <w:spacing w:after="0" w:line="240" w:lineRule="auto"/>
+        <w:rPr>
+          <w:rFonts w:ascii="Consolas" w:hAnsi="Consolas"/>
+          <w:sz w:val="24"/>
+        </w:rPr>
+      </w:pPr>
+      <w:r>
+        <w:rPr>
+          <w:rFonts w:ascii="Consolas" w:hAnsi="Consolas"/>
+          <w:sz w:val="24"/>
+        </w:rPr>
+        <w:t xml:space="preserve">            },</w:t>
+      </w:r>
+    </w:p>
+    <w:p>
+      <w:pPr>
+        <w:spacing w:after="0" w:line="240" w:lineRule="auto"/>
+        <w:rPr>
+          <w:rFonts w:ascii="Consolas" w:hAnsi="Consolas"/>
+          <w:sz w:val="24"/>
+        </w:rPr>
+      </w:pPr>
+      <w:r>
+        <w:rPr>
+          <w:rFonts w:ascii="Consolas" w:hAnsi="Consolas"/>
+          <w:sz w:val="24"/>
+        </w:rPr>
+        <w:t xml:space="preserve">            {</w:t>
+      </w:r>
+    </w:p>
+    <w:p>
+      <w:pPr>
+        <w:spacing w:after="0" w:line="240" w:lineRule="auto"/>
+        <w:rPr>
+          <w:rFonts w:ascii="Consolas" w:hAnsi="Consolas"/>
+          <w:sz w:val="24"/>
+        </w:rPr>
+      </w:pPr>
+      <w:r>
+        <w:rPr>
+          <w:rFonts w:ascii="Consolas" w:hAnsi="Consolas"/>
+          <w:sz w:val="24"/>
+        </w:rPr>
+        <w:t xml:space="preserve">                "time": "07:00PM",</w:t>
+      </w:r>
+    </w:p>
+    <w:p>
+      <w:pPr>
+        <w:spacing w:after="0" w:line="240" w:lineRule="auto"/>
+        <w:rPr>
+          <w:rFonts w:ascii="Consolas" w:hAnsi="Consolas"/>
+          <w:sz w:val="24"/>
+        </w:rPr>
+      </w:pPr>
+      <w:r>
+        <w:rPr>
+          <w:rFonts w:ascii="Consolas" w:hAnsi="Consolas"/>
+          <w:sz w:val="24"/>
+        </w:rPr>
+        <w:t xml:space="preserve">                "count": 5,</w:t>
+      </w:r>
+    </w:p>
+    <w:p>
+      <w:pPr>
+        <w:spacing w:after="0" w:line="240" w:lineRule="auto"/>
+        <w:rPr>
+          <w:rFonts w:ascii="Consolas" w:hAnsi="Consolas"/>
+          <w:sz w:val="24"/>
+        </w:rPr>
+      </w:pPr>
+      <w:r>
+        <w:rPr>
+          <w:rFonts w:ascii="Consolas" w:hAnsi="Consolas"/>
+          <w:sz w:val="24"/>
+        </w:rPr>
+        <w:t xml:space="preserve">                "status": "Available"</w:t>
+      </w:r>
+    </w:p>
+    <w:p>
+      <w:pPr>
+        <w:spacing w:after="0" w:line="240" w:lineRule="auto"/>
+        <w:rPr>
+          <w:rFonts w:ascii="Consolas" w:hAnsi="Consolas"/>
+          <w:sz w:val="24"/>
+        </w:rPr>
+      </w:pPr>
+      <w:r>
+        <w:rPr>
+          <w:rFonts w:ascii="Consolas" w:hAnsi="Consolas"/>
+          <w:sz w:val="24"/>
+        </w:rPr>
+        <w:t xml:space="preserve">            },</w:t>
+      </w:r>
+    </w:p>
+    <w:p>
+      <w:pPr>
+        <w:spacing w:after="0" w:line="240" w:lineRule="auto"/>
+        <w:rPr>
+          <w:rFonts w:ascii="Consolas" w:hAnsi="Consolas"/>
+          <w:sz w:val="24"/>
+        </w:rPr>
+      </w:pPr>
+      <w:r>
+        <w:rPr>
+          <w:rFonts w:ascii="Consolas" w:hAnsi="Consolas"/>
+          <w:sz w:val="24"/>
+        </w:rPr>
+        <w:t xml:space="preserve">            {</w:t>
+      </w:r>
+    </w:p>
+    <w:p>
+      <w:pPr>
+        <w:spacing w:after="0" w:line="240" w:lineRule="auto"/>
+        <w:rPr>
+          <w:rFonts w:ascii="Consolas" w:hAnsi="Consolas"/>
+          <w:sz w:val="24"/>
+        </w:rPr>
+      </w:pPr>
+      <w:r>
+        <w:rPr>
+          <w:rFonts w:ascii="Consolas" w:hAnsi="Consolas"/>
+          <w:sz w:val="24"/>
+        </w:rPr>
+        <w:t xml:space="preserve">                "time": "08:00PM",</w:t>
+      </w:r>
+    </w:p>
+    <w:p>
+      <w:pPr>
+        <w:spacing w:after="0" w:line="240" w:lineRule="auto"/>
+        <w:rPr>
+          <w:rFonts w:ascii="Consolas" w:hAnsi="Consolas"/>
+          <w:sz w:val="24"/>
+        </w:rPr>
+      </w:pPr>
+      <w:r>
+        <w:rPr>
+          <w:rFonts w:ascii="Consolas" w:hAnsi="Consolas"/>
+          <w:sz w:val="24"/>
+        </w:rPr>
+        <w:t xml:space="preserve">                "count": 5,</w:t>
+      </w:r>
+    </w:p>
+    <w:p>
+      <w:pPr>
+        <w:spacing w:after="0" w:line="240" w:lineRule="auto"/>
+        <w:rPr>
+          <w:rFonts w:ascii="Consolas" w:hAnsi="Consolas"/>
+          <w:sz w:val="24"/>
+        </w:rPr>
+      </w:pPr>
+      <w:r>
+        <w:rPr>
+          <w:rFonts w:ascii="Consolas" w:hAnsi="Consolas"/>
+          <w:sz w:val="24"/>
+        </w:rPr>
+        <w:t xml:space="preserve">                "status": "Available"</w:t>
+      </w:r>
+    </w:p>
+    <w:p>
+      <w:pPr>
+        <w:spacing w:after="0" w:line="240" w:lineRule="auto"/>
+        <w:rPr>
+          <w:rFonts w:ascii="Consolas" w:hAnsi="Consolas"/>
+          <w:sz w:val="24"/>
+        </w:rPr>
+      </w:pPr>
+      <w:r>
+        <w:rPr>
+          <w:rFonts w:ascii="Consolas" w:hAnsi="Consolas"/>
+          <w:sz w:val="24"/>
+        </w:rPr>
+        <w:t xml:space="preserve">            }</w:t>
+      </w:r>
+    </w:p>
+    <w:p>
+      <w:pPr>
+        <w:spacing w:after="0" w:line="240" w:lineRule="auto"/>
+        <w:rPr>
+          <w:rFonts w:ascii="Consolas" w:hAnsi="Consolas"/>
+          <w:sz w:val="24"/>
+        </w:rPr>
+      </w:pPr>
+      <w:r>
+        <w:rPr>
+          <w:rFonts w:ascii="Consolas" w:hAnsi="Consolas"/>
+          <w:sz w:val="24"/>
+        </w:rPr>
+        <w:t xml:space="preserve">        ]</w:t>
+      </w:r>
+    </w:p>
+    <w:p>
+      <w:pPr>
+        <w:spacing w:after="0" w:line="240" w:lineRule="auto"/>
+        <w:rPr>
+          <w:rFonts w:ascii="Consolas" w:hAnsi="Consolas"/>
+          <w:sz w:val="24"/>
+        </w:rPr>
+      </w:pPr>
+      <w:r>
+        <w:rPr>
+          <w:rFonts w:ascii="Consolas" w:hAnsi="Consolas"/>
+          <w:sz w:val="24"/>
+        </w:rPr>
+        <w:t xml:space="preserve">    }</w:t>
+      </w:r>
+    </w:p>
+    <w:p>
+      <w:pPr>
+        <w:spacing w:after="0" w:line="240" w:lineRule="auto"/>
+        <w:rPr>
+          <w:rFonts w:ascii="Consolas" w:hAnsi="Consolas"/>
+          <w:sz w:val="24"/>
+        </w:rPr>
+      </w:pPr>
+      <w:r>
+        <w:rPr>
+          <w:rFonts w:ascii="Consolas" w:hAnsi="Consolas"/>
+          <w:sz w:val="24"/>
+        </w:rPr>
+        <w:t>}</w:t>
+      </w:r>
+    </w:p>
+    <w:p>
+      <w:pPr>
+        <w:spacing w:after="0" w:line="240" w:lineRule="auto"/>
+        <w:rPr>
+          <w:rFonts w:ascii="Consolas" w:hAnsi="Consolas"/>
+          <w:sz w:val="24"/>
+        </w:rPr>
+      </w:pPr>
+    </w:p>
+    <w:p>
+      <w:pPr>
+        <w:spacing w:after="0" w:line="240" w:lineRule="auto"/>
+        <w:rPr>
+          <w:rFonts w:ascii="Consolas" w:hAnsi="Consolas"/>
+          <w:b/>
+          <w:sz w:val="24"/>
+        </w:rPr>
+      </w:pPr>
+      <w:r>
+        <w:rPr>
+          <w:rFonts w:ascii="Consolas" w:hAnsi="Consolas"/>
+          <w:b/>
+          <w:sz w:val="24"/>
+        </w:rPr>
+        <w:t>Case 2: Input date is beyond all current employee’s working date</w:t>
+      </w:r>
+    </w:p>
+    <w:p>
+      <w:pPr>
+        <w:spacing w:after="0" w:line="240" w:lineRule="auto"/>
+        <w:rPr>
+          <w:rFonts w:ascii="Consolas" w:hAnsi="Consolas"/>
+          <w:sz w:val="24"/>
+        </w:rPr>
+      </w:pPr>
+      <w:r>
+        <w:rPr>
+          <w:rFonts w:ascii="Consolas" w:hAnsi="Consolas"/>
+          <w:sz w:val="24"/>
+        </w:rPr>
         <w:lastRenderedPageBreak/>
+        <w:t>http://innowity.com/greentrends/api/slots.php?date=</w:t>
+      </w:r>
+      <w:r>
+        <w:rPr>
+          <w:rFonts w:ascii="Consolas" w:hAnsi="Consolas"/>
+          <w:b/>
+        </w:rPr>
+        <w:t>22-Aug-2022</w:t>
+      </w:r>
+    </w:p>
+    <w:p>
+      <w:pPr>
+        <w:spacing w:after="0" w:line="240" w:lineRule="auto"/>
+        <w:rPr>
+          <w:rFonts w:ascii="Consolas" w:hAnsi="Consolas"/>
+          <w:sz w:val="24"/>
+        </w:rPr>
+      </w:pPr>
+      <w:r>
+        <w:rPr>
+          <w:rFonts w:ascii="Consolas" w:hAnsi="Consolas"/>
+          <w:sz w:val="24"/>
+        </w:rPr>
+        <w:t>{</w:t>
+      </w:r>
+    </w:p>
+    <w:p>
+      <w:pPr>
+        <w:spacing w:after="0" w:line="240" w:lineRule="auto"/>
+        <w:rPr>
+          <w:rFonts w:ascii="Consolas" w:hAnsi="Consolas"/>
+          <w:sz w:val="24"/>
+        </w:rPr>
+      </w:pPr>
+      <w:r>
+        <w:rPr>
+          <w:rFonts w:ascii="Consolas" w:hAnsi="Consolas"/>
+          <w:sz w:val="24"/>
+        </w:rPr>
+        <w:t xml:space="preserve">    "data": {</w:t>
+      </w:r>
+    </w:p>
+    <w:p>
+      <w:pPr>
+        <w:spacing w:after="0" w:line="240" w:lineRule="auto"/>
+        <w:rPr>
+          <w:rFonts w:ascii="Consolas" w:hAnsi="Consolas"/>
+          <w:sz w:val="24"/>
+        </w:rPr>
+      </w:pPr>
+      <w:r>
+        <w:rPr>
+          <w:rFonts w:ascii="Consolas" w:hAnsi="Consolas"/>
+          <w:sz w:val="24"/>
+        </w:rPr>
+        <w:t xml:space="preserve">        "date": "</w:t>
+      </w:r>
+      <w:r>
+        <w:rPr>
+          <w:rFonts w:ascii="Consolas" w:hAnsi="Consolas"/>
+          <w:b/>
+        </w:rPr>
+        <w:t>22-Aug-2022</w:t>
+      </w:r>
+      <w:r>
+        <w:rPr>
+          <w:rFonts w:ascii="Consolas" w:hAnsi="Consolas"/>
+          <w:sz w:val="24"/>
+        </w:rPr>
+        <w:t>",</w:t>
+      </w:r>
+    </w:p>
+    <w:p>
+      <w:pPr>
+        <w:spacing w:after="0" w:line="240" w:lineRule="auto"/>
+        <w:rPr>
+          <w:rFonts w:ascii="Consolas" w:hAnsi="Consolas"/>
+          <w:sz w:val="24"/>
+        </w:rPr>
+      </w:pPr>
+      <w:r>
+        <w:rPr>
+          <w:rFonts w:ascii="Consolas" w:hAnsi="Consolas"/>
+          <w:sz w:val="24"/>
+        </w:rPr>
+        <w:t xml:space="preserve">        "slots": [</w:t>
+      </w:r>
+    </w:p>
+    <w:p>
+      <w:pPr>
+        <w:spacing w:after="0" w:line="240" w:lineRule="auto"/>
+        <w:rPr>
+          <w:rFonts w:ascii="Consolas" w:hAnsi="Consolas"/>
+          <w:sz w:val="24"/>
+        </w:rPr>
+      </w:pPr>
+      <w:r>
+        <w:rPr>
+          <w:rFonts w:ascii="Consolas" w:hAnsi="Consolas"/>
+          <w:sz w:val="24"/>
+        </w:rPr>
         <w:t xml:space="preserve">            {</w:t>
       </w:r>
     </w:p>
@@ -22313,6 +23709,406 @@
           <w:rFonts w:ascii="Consolas" w:hAnsi="Consolas"/>
           <w:sz w:val="24"/>
         </w:rPr>
+        <w:t xml:space="preserve">                "time": "09:00AM",</w:t>
+      </w:r>
+    </w:p>
+    <w:p>
+      <w:pPr>
+        <w:spacing w:after="0" w:line="240" w:lineRule="auto"/>
+        <w:rPr>
+          <w:rFonts w:ascii="Consolas" w:hAnsi="Consolas"/>
+          <w:sz w:val="24"/>
+        </w:rPr>
+      </w:pPr>
+      <w:r>
+        <w:rPr>
+          <w:rFonts w:ascii="Consolas" w:hAnsi="Consolas"/>
+          <w:sz w:val="24"/>
+        </w:rPr>
+        <w:t xml:space="preserve">                "count": 0,</w:t>
+      </w:r>
+    </w:p>
+    <w:p>
+      <w:pPr>
+        <w:spacing w:after="0" w:line="240" w:lineRule="auto"/>
+        <w:rPr>
+          <w:rFonts w:ascii="Consolas" w:hAnsi="Consolas"/>
+          <w:sz w:val="24"/>
+        </w:rPr>
+      </w:pPr>
+      <w:r>
+        <w:rPr>
+          <w:rFonts w:ascii="Consolas" w:hAnsi="Consolas"/>
+          <w:sz w:val="24"/>
+        </w:rPr>
+        <w:t xml:space="preserve">                "status": "Unavailable"</w:t>
+      </w:r>
+    </w:p>
+    <w:p>
+      <w:pPr>
+        <w:spacing w:after="0" w:line="240" w:lineRule="auto"/>
+        <w:rPr>
+          <w:rFonts w:ascii="Consolas" w:hAnsi="Consolas"/>
+          <w:sz w:val="24"/>
+        </w:rPr>
+      </w:pPr>
+      <w:r>
+        <w:rPr>
+          <w:rFonts w:ascii="Consolas" w:hAnsi="Consolas"/>
+          <w:sz w:val="24"/>
+        </w:rPr>
+        <w:t xml:space="preserve">            },</w:t>
+      </w:r>
+    </w:p>
+    <w:p>
+      <w:pPr>
+        <w:spacing w:after="0" w:line="240" w:lineRule="auto"/>
+        <w:rPr>
+          <w:rFonts w:ascii="Consolas" w:hAnsi="Consolas"/>
+          <w:sz w:val="24"/>
+        </w:rPr>
+      </w:pPr>
+      <w:r>
+        <w:rPr>
+          <w:rFonts w:ascii="Consolas" w:hAnsi="Consolas"/>
+          <w:sz w:val="24"/>
+        </w:rPr>
+        <w:t xml:space="preserve">            {</w:t>
+      </w:r>
+    </w:p>
+    <w:p>
+      <w:pPr>
+        <w:spacing w:after="0" w:line="240" w:lineRule="auto"/>
+        <w:rPr>
+          <w:rFonts w:ascii="Consolas" w:hAnsi="Consolas"/>
+          <w:sz w:val="24"/>
+        </w:rPr>
+      </w:pPr>
+      <w:r>
+        <w:rPr>
+          <w:rFonts w:ascii="Consolas" w:hAnsi="Consolas"/>
+          <w:sz w:val="24"/>
+        </w:rPr>
+        <w:t xml:space="preserve">                "time": "10:00AM",</w:t>
+      </w:r>
+    </w:p>
+    <w:p>
+      <w:pPr>
+        <w:spacing w:after="0" w:line="240" w:lineRule="auto"/>
+        <w:rPr>
+          <w:rFonts w:ascii="Consolas" w:hAnsi="Consolas"/>
+          <w:sz w:val="24"/>
+        </w:rPr>
+      </w:pPr>
+      <w:r>
+        <w:rPr>
+          <w:rFonts w:ascii="Consolas" w:hAnsi="Consolas"/>
+          <w:sz w:val="24"/>
+        </w:rPr>
+        <w:t xml:space="preserve">                "count": 0,</w:t>
+      </w:r>
+    </w:p>
+    <w:p>
+      <w:pPr>
+        <w:spacing w:after="0" w:line="240" w:lineRule="auto"/>
+        <w:rPr>
+          <w:rFonts w:ascii="Consolas" w:hAnsi="Consolas"/>
+          <w:sz w:val="24"/>
+        </w:rPr>
+      </w:pPr>
+      <w:r>
+        <w:rPr>
+          <w:rFonts w:ascii="Consolas" w:hAnsi="Consolas"/>
+          <w:sz w:val="24"/>
+        </w:rPr>
+        <w:t xml:space="preserve">                "status": "Unavailable"</w:t>
+      </w:r>
+    </w:p>
+    <w:p>
+      <w:pPr>
+        <w:spacing w:after="0" w:line="240" w:lineRule="auto"/>
+        <w:rPr>
+          <w:rFonts w:ascii="Consolas" w:hAnsi="Consolas"/>
+          <w:sz w:val="24"/>
+        </w:rPr>
+      </w:pPr>
+      <w:r>
+        <w:rPr>
+          <w:rFonts w:ascii="Consolas" w:hAnsi="Consolas"/>
+          <w:sz w:val="24"/>
+        </w:rPr>
+        <w:t xml:space="preserve">            },</w:t>
+      </w:r>
+    </w:p>
+    <w:p>
+      <w:pPr>
+        <w:spacing w:after="0" w:line="240" w:lineRule="auto"/>
+        <w:rPr>
+          <w:rFonts w:ascii="Consolas" w:hAnsi="Consolas"/>
+          <w:sz w:val="24"/>
+        </w:rPr>
+      </w:pPr>
+      <w:r>
+        <w:rPr>
+          <w:rFonts w:ascii="Consolas" w:hAnsi="Consolas"/>
+          <w:sz w:val="24"/>
+        </w:rPr>
+        <w:t xml:space="preserve">            {</w:t>
+      </w:r>
+    </w:p>
+    <w:p>
+      <w:pPr>
+        <w:spacing w:after="0" w:line="240" w:lineRule="auto"/>
+        <w:rPr>
+          <w:rFonts w:ascii="Consolas" w:hAnsi="Consolas"/>
+          <w:sz w:val="24"/>
+        </w:rPr>
+      </w:pPr>
+      <w:r>
+        <w:rPr>
+          <w:rFonts w:ascii="Consolas" w:hAnsi="Consolas"/>
+          <w:sz w:val="24"/>
+        </w:rPr>
+        <w:t xml:space="preserve">                "time": "11:00AM",</w:t>
+      </w:r>
+    </w:p>
+    <w:p>
+      <w:pPr>
+        <w:spacing w:after="0" w:line="240" w:lineRule="auto"/>
+        <w:rPr>
+          <w:rFonts w:ascii="Consolas" w:hAnsi="Consolas"/>
+          <w:sz w:val="24"/>
+        </w:rPr>
+      </w:pPr>
+      <w:r>
+        <w:rPr>
+          <w:rFonts w:ascii="Consolas" w:hAnsi="Consolas"/>
+          <w:sz w:val="24"/>
+        </w:rPr>
+        <w:t xml:space="preserve">                "count": 0,</w:t>
+      </w:r>
+    </w:p>
+    <w:p>
+      <w:pPr>
+        <w:spacing w:after="0" w:line="240" w:lineRule="auto"/>
+        <w:rPr>
+          <w:rFonts w:ascii="Consolas" w:hAnsi="Consolas"/>
+          <w:sz w:val="24"/>
+        </w:rPr>
+      </w:pPr>
+      <w:r>
+        <w:rPr>
+          <w:rFonts w:ascii="Consolas" w:hAnsi="Consolas"/>
+          <w:sz w:val="24"/>
+        </w:rPr>
+        <w:t xml:space="preserve">                "status": "Unavailable"</w:t>
+      </w:r>
+    </w:p>
+    <w:p>
+      <w:pPr>
+        <w:spacing w:after="0" w:line="240" w:lineRule="auto"/>
+        <w:rPr>
+          <w:rFonts w:ascii="Consolas" w:hAnsi="Consolas"/>
+          <w:sz w:val="24"/>
+        </w:rPr>
+      </w:pPr>
+      <w:r>
+        <w:rPr>
+          <w:rFonts w:ascii="Consolas" w:hAnsi="Consolas"/>
+          <w:sz w:val="24"/>
+        </w:rPr>
+        <w:t xml:space="preserve">            },</w:t>
+      </w:r>
+    </w:p>
+    <w:p>
+      <w:pPr>
+        <w:spacing w:after="0" w:line="240" w:lineRule="auto"/>
+        <w:rPr>
+          <w:rFonts w:ascii="Consolas" w:hAnsi="Consolas"/>
+          <w:sz w:val="24"/>
+        </w:rPr>
+      </w:pPr>
+      <w:r>
+        <w:rPr>
+          <w:rFonts w:ascii="Consolas" w:hAnsi="Consolas"/>
+          <w:sz w:val="24"/>
+        </w:rPr>
+        <w:t xml:space="preserve">            {</w:t>
+      </w:r>
+    </w:p>
+    <w:p>
+      <w:pPr>
+        <w:spacing w:after="0" w:line="240" w:lineRule="auto"/>
+        <w:rPr>
+          <w:rFonts w:ascii="Consolas" w:hAnsi="Consolas"/>
+          <w:sz w:val="24"/>
+        </w:rPr>
+      </w:pPr>
+      <w:r>
+        <w:rPr>
+          <w:rFonts w:ascii="Consolas" w:hAnsi="Consolas"/>
+          <w:sz w:val="24"/>
+        </w:rPr>
+        <w:t xml:space="preserve">                "time": "12:00PM",</w:t>
+      </w:r>
+    </w:p>
+    <w:p>
+      <w:pPr>
+        <w:spacing w:after="0" w:line="240" w:lineRule="auto"/>
+        <w:rPr>
+          <w:rFonts w:ascii="Consolas" w:hAnsi="Consolas"/>
+          <w:sz w:val="24"/>
+        </w:rPr>
+      </w:pPr>
+      <w:r>
+        <w:rPr>
+          <w:rFonts w:ascii="Consolas" w:hAnsi="Consolas"/>
+          <w:sz w:val="24"/>
+        </w:rPr>
+        <w:t xml:space="preserve">                "count": 0,</w:t>
+      </w:r>
+    </w:p>
+    <w:p>
+      <w:pPr>
+        <w:spacing w:after="0" w:line="240" w:lineRule="auto"/>
+        <w:rPr>
+          <w:rFonts w:ascii="Consolas" w:hAnsi="Consolas"/>
+          <w:sz w:val="24"/>
+        </w:rPr>
+      </w:pPr>
+      <w:r>
+        <w:rPr>
+          <w:rFonts w:ascii="Consolas" w:hAnsi="Consolas"/>
+          <w:sz w:val="24"/>
+        </w:rPr>
+        <w:t xml:space="preserve">                "status": "Unavailable"</w:t>
+      </w:r>
+    </w:p>
+    <w:p>
+      <w:pPr>
+        <w:spacing w:after="0" w:line="240" w:lineRule="auto"/>
+        <w:rPr>
+          <w:rFonts w:ascii="Consolas" w:hAnsi="Consolas"/>
+          <w:sz w:val="24"/>
+        </w:rPr>
+      </w:pPr>
+      <w:r>
+        <w:rPr>
+          <w:rFonts w:ascii="Consolas" w:hAnsi="Consolas"/>
+          <w:sz w:val="24"/>
+        </w:rPr>
+        <w:t xml:space="preserve">            },</w:t>
+      </w:r>
+    </w:p>
+    <w:p>
+      <w:pPr>
+        <w:spacing w:after="0" w:line="240" w:lineRule="auto"/>
+        <w:rPr>
+          <w:rFonts w:ascii="Consolas" w:hAnsi="Consolas"/>
+          <w:sz w:val="24"/>
+        </w:rPr>
+      </w:pPr>
+      <w:r>
+        <w:rPr>
+          <w:rFonts w:ascii="Consolas" w:hAnsi="Consolas"/>
+          <w:sz w:val="24"/>
+        </w:rPr>
+        <w:t xml:space="preserve">            {</w:t>
+      </w:r>
+    </w:p>
+    <w:p>
+      <w:pPr>
+        <w:spacing w:after="0" w:line="240" w:lineRule="auto"/>
+        <w:rPr>
+          <w:rFonts w:ascii="Consolas" w:hAnsi="Consolas"/>
+          <w:sz w:val="24"/>
+        </w:rPr>
+      </w:pPr>
+      <w:r>
+        <w:rPr>
+          <w:rFonts w:ascii="Consolas" w:hAnsi="Consolas"/>
+          <w:sz w:val="24"/>
+        </w:rPr>
+        <w:t xml:space="preserve">                "time": "01:00PM",</w:t>
+      </w:r>
+    </w:p>
+    <w:p>
+      <w:pPr>
+        <w:spacing w:after="0" w:line="240" w:lineRule="auto"/>
+        <w:rPr>
+          <w:rFonts w:ascii="Consolas" w:hAnsi="Consolas"/>
+          <w:sz w:val="24"/>
+        </w:rPr>
+      </w:pPr>
+      <w:r>
+        <w:rPr>
+          <w:rFonts w:ascii="Consolas" w:hAnsi="Consolas"/>
+          <w:sz w:val="24"/>
+        </w:rPr>
+        <w:t xml:space="preserve">                "count": 0,</w:t>
+      </w:r>
+    </w:p>
+    <w:p>
+      <w:pPr>
+        <w:spacing w:after="0" w:line="240" w:lineRule="auto"/>
+        <w:rPr>
+          <w:rFonts w:ascii="Consolas" w:hAnsi="Consolas"/>
+          <w:sz w:val="24"/>
+        </w:rPr>
+      </w:pPr>
+      <w:r>
+        <w:rPr>
+          <w:rFonts w:ascii="Consolas" w:hAnsi="Consolas"/>
+          <w:sz w:val="24"/>
+        </w:rPr>
+        <w:t xml:space="preserve">                "status": "Unavailable"</w:t>
+      </w:r>
+    </w:p>
+    <w:p>
+      <w:pPr>
+        <w:spacing w:after="0" w:line="240" w:lineRule="auto"/>
+        <w:rPr>
+          <w:rFonts w:ascii="Consolas" w:hAnsi="Consolas"/>
+          <w:sz w:val="24"/>
+        </w:rPr>
+      </w:pPr>
+      <w:r>
+        <w:rPr>
+          <w:rFonts w:ascii="Consolas" w:hAnsi="Consolas"/>
+          <w:sz w:val="24"/>
+        </w:rPr>
+        <w:t xml:space="preserve">            },</w:t>
+      </w:r>
+    </w:p>
+    <w:p>
+      <w:pPr>
+        <w:spacing w:after="0" w:line="240" w:lineRule="auto"/>
+        <w:rPr>
+          <w:rFonts w:ascii="Consolas" w:hAnsi="Consolas"/>
+          <w:sz w:val="24"/>
+        </w:rPr>
+      </w:pPr>
+      <w:r>
+        <w:rPr>
+          <w:rFonts w:ascii="Consolas" w:hAnsi="Consolas"/>
+          <w:sz w:val="24"/>
+        </w:rPr>
+        <w:t xml:space="preserve">            {</w:t>
+      </w:r>
+    </w:p>
+    <w:p>
+      <w:pPr>
+        <w:spacing w:after="0" w:line="240" w:lineRule="auto"/>
+        <w:rPr>
+          <w:rFonts w:ascii="Consolas" w:hAnsi="Consolas"/>
+          <w:sz w:val="24"/>
+        </w:rPr>
+      </w:pPr>
+      <w:r>
+        <w:rPr>
+          <w:rFonts w:ascii="Consolas" w:hAnsi="Consolas"/>
+          <w:sz w:val="24"/>
+        </w:rPr>
         <w:t xml:space="preserve">                "time": "03:00PM",</w:t>
       </w:r>
     </w:p>
@@ -22329,23 +24125,23 @@
           <w:rFonts w:ascii="Consolas" w:hAnsi="Consolas"/>
           <w:sz w:val="24"/>
         </w:rPr>
-        <w:t xml:space="preserve">                "count": 5,</w:t>
-      </w:r>
-    </w:p>
-    <w:p>
-      <w:pPr>
-        <w:spacing w:after="0" w:line="240" w:lineRule="auto"/>
-        <w:rPr>
-          <w:rFonts w:ascii="Consolas" w:hAnsi="Consolas"/>
-          <w:sz w:val="24"/>
-        </w:rPr>
-      </w:pPr>
-      <w:r>
-        <w:rPr>
-          <w:rFonts w:ascii="Consolas" w:hAnsi="Consolas"/>
-          <w:sz w:val="24"/>
-        </w:rPr>
-        <w:t xml:space="preserve">                "status": "Available"</w:t>
+        <w:t xml:space="preserve">                "count": 0,</w:t>
+      </w:r>
+    </w:p>
+    <w:p>
+      <w:pPr>
+        <w:spacing w:after="0" w:line="240" w:lineRule="auto"/>
+        <w:rPr>
+          <w:rFonts w:ascii="Consolas" w:hAnsi="Consolas"/>
+          <w:sz w:val="24"/>
+        </w:rPr>
+      </w:pPr>
+      <w:r>
+        <w:rPr>
+          <w:rFonts w:ascii="Consolas" w:hAnsi="Consolas"/>
+          <w:sz w:val="24"/>
+        </w:rPr>
+        <w:t xml:space="preserve">                "status": "Unavailable"</w:t>
       </w:r>
     </w:p>
     <w:p>
@@ -22409,23 +24205,23 @@
           <w:rFonts w:ascii="Consolas" w:hAnsi="Consolas"/>
           <w:sz w:val="24"/>
         </w:rPr>
-        <w:t xml:space="preserve">                "count": 5,</w:t>
-      </w:r>
-    </w:p>
-    <w:p>
-      <w:pPr>
-        <w:spacing w:after="0" w:line="240" w:lineRule="auto"/>
-        <w:rPr>
-          <w:rFonts w:ascii="Consolas" w:hAnsi="Consolas"/>
-          <w:sz w:val="24"/>
-        </w:rPr>
-      </w:pPr>
-      <w:r>
-        <w:rPr>
-          <w:rFonts w:ascii="Consolas" w:hAnsi="Consolas"/>
-          <w:sz w:val="24"/>
-        </w:rPr>
-        <w:t xml:space="preserve">                "status": "Available"</w:t>
+        <w:t xml:space="preserve">                "count": 0,</w:t>
+      </w:r>
+    </w:p>
+    <w:p>
+      <w:pPr>
+        <w:spacing w:after="0" w:line="240" w:lineRule="auto"/>
+        <w:rPr>
+          <w:rFonts w:ascii="Consolas" w:hAnsi="Consolas"/>
+          <w:sz w:val="24"/>
+        </w:rPr>
+      </w:pPr>
+      <w:r>
+        <w:rPr>
+          <w:rFonts w:ascii="Consolas" w:hAnsi="Consolas"/>
+          <w:sz w:val="24"/>
+        </w:rPr>
+        <w:t xml:space="preserve">                "status": "Unavailable"</w:t>
       </w:r>
     </w:p>
     <w:p>
@@ -22489,23 +24285,23 @@
           <w:rFonts w:ascii="Consolas" w:hAnsi="Consolas"/>
           <w:sz w:val="24"/>
         </w:rPr>
-        <w:t xml:space="preserve">                "count": 5,</w:t>
-      </w:r>
-    </w:p>
-    <w:p>
-      <w:pPr>
-        <w:spacing w:after="0" w:line="240" w:lineRule="auto"/>
-        <w:rPr>
-          <w:rFonts w:ascii="Consolas" w:hAnsi="Consolas"/>
-          <w:sz w:val="24"/>
-        </w:rPr>
-      </w:pPr>
-      <w:r>
-        <w:rPr>
-          <w:rFonts w:ascii="Consolas" w:hAnsi="Consolas"/>
-          <w:sz w:val="24"/>
-        </w:rPr>
-        <w:t xml:space="preserve">                "status": "Available"</w:t>
+        <w:t xml:space="preserve">                "count": 0,</w:t>
+      </w:r>
+    </w:p>
+    <w:p>
+      <w:pPr>
+        <w:spacing w:after="0" w:line="240" w:lineRule="auto"/>
+        <w:rPr>
+          <w:rFonts w:ascii="Consolas" w:hAnsi="Consolas"/>
+          <w:sz w:val="24"/>
+        </w:rPr>
+      </w:pPr>
+      <w:r>
+        <w:rPr>
+          <w:rFonts w:ascii="Consolas" w:hAnsi="Consolas"/>
+          <w:sz w:val="24"/>
+        </w:rPr>
+        <w:t xml:space="preserve">                "status": "Unavailable"</w:t>
       </w:r>
     </w:p>
     <w:p>
@@ -22569,23 +24365,23 @@
           <w:rFonts w:ascii="Consolas" w:hAnsi="Consolas"/>
           <w:sz w:val="24"/>
         </w:rPr>
-        <w:t xml:space="preserve">                "count": 5,</w:t>
-      </w:r>
-    </w:p>
-    <w:p>
-      <w:pPr>
-        <w:spacing w:after="0" w:line="240" w:lineRule="auto"/>
-        <w:rPr>
-          <w:rFonts w:ascii="Consolas" w:hAnsi="Consolas"/>
-          <w:sz w:val="24"/>
-        </w:rPr>
-      </w:pPr>
-      <w:r>
-        <w:rPr>
-          <w:rFonts w:ascii="Consolas" w:hAnsi="Consolas"/>
-          <w:sz w:val="24"/>
-        </w:rPr>
-        <w:t xml:space="preserve">                "status": "Available"</w:t>
+        <w:t xml:space="preserve">                "count": 0,</w:t>
+      </w:r>
+    </w:p>
+    <w:p>
+      <w:pPr>
+        <w:spacing w:after="0" w:line="240" w:lineRule="auto"/>
+        <w:rPr>
+          <w:rFonts w:ascii="Consolas" w:hAnsi="Consolas"/>
+          <w:sz w:val="24"/>
+        </w:rPr>
+      </w:pPr>
+      <w:r>
+        <w:rPr>
+          <w:rFonts w:ascii="Consolas" w:hAnsi="Consolas"/>
+          <w:sz w:val="24"/>
+        </w:rPr>
+        <w:t xml:space="preserve">                "status": "Unavailable"</w:t>
       </w:r>
     </w:p>
     <w:p>
@@ -22633,1063 +24429,7 @@
           <w:rFonts w:ascii="Consolas" w:hAnsi="Consolas"/>
           <w:sz w:val="24"/>
         </w:rPr>
-        <w:t xml:space="preserve">                "time": "07:00PM",</w:t>
-      </w:r>
-    </w:p>
-    <w:p>
-      <w:pPr>
-        <w:spacing w:after="0" w:line="240" w:lineRule="auto"/>
-        <w:rPr>
-          <w:rFonts w:ascii="Consolas" w:hAnsi="Consolas"/>
-          <w:sz w:val="24"/>
-        </w:rPr>
-      </w:pPr>
-      <w:r>
-        <w:rPr>
-          <w:rFonts w:ascii="Consolas" w:hAnsi="Consolas"/>
-          <w:sz w:val="24"/>
-        </w:rPr>
-        <w:t xml:space="preserve">                "count": 5,</w:t>
-      </w:r>
-    </w:p>
-    <w:p>
-      <w:pPr>
-        <w:spacing w:after="0" w:line="240" w:lineRule="auto"/>
-        <w:rPr>
-          <w:rFonts w:ascii="Consolas" w:hAnsi="Consolas"/>
-          <w:sz w:val="24"/>
-        </w:rPr>
-      </w:pPr>
-      <w:r>
-        <w:rPr>
-          <w:rFonts w:ascii="Consolas" w:hAnsi="Consolas"/>
-          <w:sz w:val="24"/>
-        </w:rPr>
-        <w:t xml:space="preserve">                "status": "Available"</w:t>
-      </w:r>
-    </w:p>
-    <w:p>
-      <w:pPr>
-        <w:spacing w:after="0" w:line="240" w:lineRule="auto"/>
-        <w:rPr>
-          <w:rFonts w:ascii="Consolas" w:hAnsi="Consolas"/>
-          <w:sz w:val="24"/>
-        </w:rPr>
-      </w:pPr>
-      <w:r>
-        <w:rPr>
-          <w:rFonts w:ascii="Consolas" w:hAnsi="Consolas"/>
-          <w:sz w:val="24"/>
-        </w:rPr>
-        <w:t xml:space="preserve">            },</w:t>
-      </w:r>
-    </w:p>
-    <w:p>
-      <w:pPr>
-        <w:spacing w:after="0" w:line="240" w:lineRule="auto"/>
-        <w:rPr>
-          <w:rFonts w:ascii="Consolas" w:hAnsi="Consolas"/>
-          <w:sz w:val="24"/>
-        </w:rPr>
-      </w:pPr>
-      <w:r>
-        <w:rPr>
-          <w:rFonts w:ascii="Consolas" w:hAnsi="Consolas"/>
-          <w:sz w:val="24"/>
-        </w:rPr>
-        <w:t xml:space="preserve">            {</w:t>
-      </w:r>
-    </w:p>
-    <w:p>
-      <w:pPr>
-        <w:spacing w:after="0" w:line="240" w:lineRule="auto"/>
-        <w:rPr>
-          <w:rFonts w:ascii="Consolas" w:hAnsi="Consolas"/>
-          <w:sz w:val="24"/>
-        </w:rPr>
-      </w:pPr>
-      <w:r>
-        <w:rPr>
-          <w:rFonts w:ascii="Consolas" w:hAnsi="Consolas"/>
-          <w:sz w:val="24"/>
-        </w:rPr>
-        <w:t xml:space="preserve">                "time": "08:00PM",</w:t>
-      </w:r>
-    </w:p>
-    <w:p>
-      <w:pPr>
-        <w:spacing w:after="0" w:line="240" w:lineRule="auto"/>
-        <w:rPr>
-          <w:rFonts w:ascii="Consolas" w:hAnsi="Consolas"/>
-          <w:sz w:val="24"/>
-        </w:rPr>
-      </w:pPr>
-      <w:r>
-        <w:rPr>
-          <w:rFonts w:ascii="Consolas" w:hAnsi="Consolas"/>
-          <w:sz w:val="24"/>
-        </w:rPr>
-        <w:t xml:space="preserve">                "count": 5,</w:t>
-      </w:r>
-    </w:p>
-    <w:p>
-      <w:pPr>
-        <w:spacing w:after="0" w:line="240" w:lineRule="auto"/>
-        <w:rPr>
-          <w:rFonts w:ascii="Consolas" w:hAnsi="Consolas"/>
-          <w:sz w:val="24"/>
-        </w:rPr>
-      </w:pPr>
-      <w:r>
-        <w:rPr>
-          <w:rFonts w:ascii="Consolas" w:hAnsi="Consolas"/>
-          <w:sz w:val="24"/>
-        </w:rPr>
-        <w:t xml:space="preserve">                "status": "Available"</w:t>
-      </w:r>
-    </w:p>
-    <w:p>
-      <w:pPr>
-        <w:spacing w:after="0" w:line="240" w:lineRule="auto"/>
-        <w:rPr>
-          <w:rFonts w:ascii="Consolas" w:hAnsi="Consolas"/>
-          <w:sz w:val="24"/>
-        </w:rPr>
-      </w:pPr>
-      <w:r>
-        <w:rPr>
-          <w:rFonts w:ascii="Consolas" w:hAnsi="Consolas"/>
-          <w:sz w:val="24"/>
-        </w:rPr>
-        <w:t xml:space="preserve">            }</w:t>
-      </w:r>
-    </w:p>
-    <w:p>
-      <w:pPr>
-        <w:spacing w:after="0" w:line="240" w:lineRule="auto"/>
-        <w:rPr>
-          <w:rFonts w:ascii="Consolas" w:hAnsi="Consolas"/>
-          <w:sz w:val="24"/>
-        </w:rPr>
-      </w:pPr>
-      <w:r>
-        <w:rPr>
-          <w:rFonts w:ascii="Consolas" w:hAnsi="Consolas"/>
-          <w:sz w:val="24"/>
-        </w:rPr>
-        <w:t xml:space="preserve">        ]</w:t>
-      </w:r>
-    </w:p>
-    <w:p>
-      <w:pPr>
-        <w:spacing w:after="0" w:line="240" w:lineRule="auto"/>
-        <w:rPr>
-          <w:rFonts w:ascii="Consolas" w:hAnsi="Consolas"/>
-          <w:sz w:val="24"/>
-        </w:rPr>
-      </w:pPr>
-      <w:r>
-        <w:rPr>
-          <w:rFonts w:ascii="Consolas" w:hAnsi="Consolas"/>
-          <w:sz w:val="24"/>
-        </w:rPr>
-        <w:t xml:space="preserve">    }</w:t>
-      </w:r>
-    </w:p>
-    <w:p>
-      <w:pPr>
-        <w:spacing w:after="0" w:line="240" w:lineRule="auto"/>
-        <w:rPr>
-          <w:rFonts w:ascii="Consolas" w:hAnsi="Consolas"/>
-          <w:sz w:val="24"/>
-        </w:rPr>
-      </w:pPr>
-      <w:r>
-        <w:rPr>
-          <w:rFonts w:ascii="Consolas" w:hAnsi="Consolas"/>
-          <w:sz w:val="24"/>
-        </w:rPr>
-        <w:t>}</w:t>
-      </w:r>
-    </w:p>
-    <w:p>
-      <w:pPr>
-        <w:spacing w:after="0" w:line="240" w:lineRule="auto"/>
-        <w:rPr>
-          <w:rFonts w:ascii="Consolas" w:hAnsi="Consolas"/>
-          <w:sz w:val="24"/>
-        </w:rPr>
-      </w:pPr>
-    </w:p>
-    <w:p>
-      <w:pPr>
-        <w:spacing w:after="0" w:line="240" w:lineRule="auto"/>
-        <w:rPr>
-          <w:rFonts w:ascii="Consolas" w:hAnsi="Consolas"/>
-          <w:b/>
-          <w:sz w:val="24"/>
-        </w:rPr>
-      </w:pPr>
-      <w:r>
-        <w:rPr>
-          <w:rFonts w:ascii="Consolas" w:hAnsi="Consolas"/>
-          <w:b/>
-          <w:sz w:val="24"/>
-        </w:rPr>
-        <w:t>Case 2: Input date is beyond all current employee’s working date</w:t>
-      </w:r>
-    </w:p>
-    <w:p>
-      <w:pPr>
-        <w:spacing w:after="0" w:line="240" w:lineRule="auto"/>
-        <w:rPr>
-          <w:rFonts w:ascii="Consolas" w:hAnsi="Consolas"/>
-          <w:sz w:val="24"/>
-        </w:rPr>
-      </w:pPr>
-      <w:r>
-        <w:rPr>
-          <w:rFonts w:ascii="Consolas" w:hAnsi="Consolas"/>
-          <w:sz w:val="24"/>
-        </w:rPr>
-        <w:t>http://innowity.com/greentrends/api/slots.php?date=</w:t>
-      </w:r>
-      <w:r>
-        <w:rPr>
-          <w:rFonts w:ascii="Consolas" w:hAnsi="Consolas"/>
-          <w:b/>
-        </w:rPr>
-        <w:t>22-Aug-2022</w:t>
-      </w:r>
-    </w:p>
-    <w:p>
-      <w:pPr>
-        <w:spacing w:after="0" w:line="240" w:lineRule="auto"/>
-        <w:rPr>
-          <w:rFonts w:ascii="Consolas" w:hAnsi="Consolas"/>
-          <w:sz w:val="24"/>
-        </w:rPr>
-      </w:pPr>
-      <w:r>
-        <w:rPr>
-          <w:rFonts w:ascii="Consolas" w:hAnsi="Consolas"/>
-          <w:sz w:val="24"/>
-        </w:rPr>
-        <w:t>{</w:t>
-      </w:r>
-    </w:p>
-    <w:p>
-      <w:pPr>
-        <w:spacing w:after="0" w:line="240" w:lineRule="auto"/>
-        <w:rPr>
-          <w:rFonts w:ascii="Consolas" w:hAnsi="Consolas"/>
-          <w:sz w:val="24"/>
-        </w:rPr>
-      </w:pPr>
-      <w:r>
-        <w:rPr>
-          <w:rFonts w:ascii="Consolas" w:hAnsi="Consolas"/>
-          <w:sz w:val="24"/>
-        </w:rPr>
-        <w:t xml:space="preserve">    "data": {</w:t>
-      </w:r>
-    </w:p>
-    <w:p>
-      <w:pPr>
-        <w:spacing w:after="0" w:line="240" w:lineRule="auto"/>
-        <w:rPr>
-          <w:rFonts w:ascii="Consolas" w:hAnsi="Consolas"/>
-          <w:sz w:val="24"/>
-        </w:rPr>
-      </w:pPr>
-      <w:r>
-        <w:rPr>
-          <w:rFonts w:ascii="Consolas" w:hAnsi="Consolas"/>
-          <w:sz w:val="24"/>
-        </w:rPr>
-        <w:t xml:space="preserve">        "date": "</w:t>
-      </w:r>
-      <w:r>
-        <w:rPr>
-          <w:rFonts w:ascii="Consolas" w:hAnsi="Consolas"/>
-          <w:b/>
-        </w:rPr>
-        <w:t>22-Aug-2022</w:t>
-      </w:r>
-      <w:r>
-        <w:rPr>
-          <w:rFonts w:ascii="Consolas" w:hAnsi="Consolas"/>
-          <w:sz w:val="24"/>
-        </w:rPr>
-        <w:t>",</w:t>
-      </w:r>
-    </w:p>
-    <w:p>
-      <w:pPr>
-        <w:spacing w:after="0" w:line="240" w:lineRule="auto"/>
-        <w:rPr>
-          <w:rFonts w:ascii="Consolas" w:hAnsi="Consolas"/>
-          <w:sz w:val="24"/>
-        </w:rPr>
-      </w:pPr>
-      <w:r>
-        <w:rPr>
-          <w:rFonts w:ascii="Consolas" w:hAnsi="Consolas"/>
-          <w:sz w:val="24"/>
-        </w:rPr>
-        <w:t xml:space="preserve">        "slots": [</w:t>
-      </w:r>
-    </w:p>
-    <w:p>
-      <w:pPr>
-        <w:spacing w:after="0" w:line="240" w:lineRule="auto"/>
-        <w:rPr>
-          <w:rFonts w:ascii="Consolas" w:hAnsi="Consolas"/>
-          <w:sz w:val="24"/>
-        </w:rPr>
-      </w:pPr>
-      <w:r>
-        <w:rPr>
-          <w:rFonts w:ascii="Consolas" w:hAnsi="Consolas"/>
-          <w:sz w:val="24"/>
-        </w:rPr>
-        <w:t xml:space="preserve">            {</w:t>
-      </w:r>
-    </w:p>
-    <w:p>
-      <w:pPr>
-        <w:spacing w:after="0" w:line="240" w:lineRule="auto"/>
-        <w:rPr>
-          <w:rFonts w:ascii="Consolas" w:hAnsi="Consolas"/>
-          <w:sz w:val="24"/>
-        </w:rPr>
-      </w:pPr>
-      <w:r>
-        <w:rPr>
-          <w:rFonts w:ascii="Consolas" w:hAnsi="Consolas"/>
-          <w:sz w:val="24"/>
-        </w:rPr>
-        <w:t xml:space="preserve">                "time": "09:00AM",</w:t>
-      </w:r>
-    </w:p>
-    <w:p>
-      <w:pPr>
-        <w:spacing w:after="0" w:line="240" w:lineRule="auto"/>
-        <w:rPr>
-          <w:rFonts w:ascii="Consolas" w:hAnsi="Consolas"/>
-          <w:sz w:val="24"/>
-        </w:rPr>
-      </w:pPr>
-      <w:r>
-        <w:rPr>
-          <w:rFonts w:ascii="Consolas" w:hAnsi="Consolas"/>
-          <w:sz w:val="24"/>
-        </w:rPr>
-        <w:t xml:space="preserve">                "count": 0,</w:t>
-      </w:r>
-    </w:p>
-    <w:p>
-      <w:pPr>
-        <w:spacing w:after="0" w:line="240" w:lineRule="auto"/>
-        <w:rPr>
-          <w:rFonts w:ascii="Consolas" w:hAnsi="Consolas"/>
-          <w:sz w:val="24"/>
-        </w:rPr>
-      </w:pPr>
-      <w:r>
-        <w:rPr>
-          <w:rFonts w:ascii="Consolas" w:hAnsi="Consolas"/>
-          <w:sz w:val="24"/>
-        </w:rPr>
-        <w:t xml:space="preserve">                "status": "Unavailable"</w:t>
-      </w:r>
-    </w:p>
-    <w:p>
-      <w:pPr>
-        <w:spacing w:after="0" w:line="240" w:lineRule="auto"/>
-        <w:rPr>
-          <w:rFonts w:ascii="Consolas" w:hAnsi="Consolas"/>
-          <w:sz w:val="24"/>
-        </w:rPr>
-      </w:pPr>
-      <w:r>
-        <w:rPr>
-          <w:rFonts w:ascii="Consolas" w:hAnsi="Consolas"/>
-          <w:sz w:val="24"/>
-        </w:rPr>
-        <w:t xml:space="preserve">            },</w:t>
-      </w:r>
-    </w:p>
-    <w:p>
-      <w:pPr>
-        <w:spacing w:after="0" w:line="240" w:lineRule="auto"/>
-        <w:rPr>
-          <w:rFonts w:ascii="Consolas" w:hAnsi="Consolas"/>
-          <w:sz w:val="24"/>
-        </w:rPr>
-      </w:pPr>
-      <w:r>
-        <w:rPr>
-          <w:rFonts w:ascii="Consolas" w:hAnsi="Consolas"/>
-          <w:sz w:val="24"/>
-        </w:rPr>
-        <w:t xml:space="preserve">            {</w:t>
-      </w:r>
-    </w:p>
-    <w:p>
-      <w:pPr>
-        <w:spacing w:after="0" w:line="240" w:lineRule="auto"/>
-        <w:rPr>
-          <w:rFonts w:ascii="Consolas" w:hAnsi="Consolas"/>
-          <w:sz w:val="24"/>
-        </w:rPr>
-      </w:pPr>
-      <w:r>
-        <w:rPr>
-          <w:rFonts w:ascii="Consolas" w:hAnsi="Consolas"/>
-          <w:sz w:val="24"/>
-        </w:rPr>
-        <w:t xml:space="preserve">                "time": "10:00AM",</w:t>
-      </w:r>
-    </w:p>
-    <w:p>
-      <w:pPr>
-        <w:spacing w:after="0" w:line="240" w:lineRule="auto"/>
-        <w:rPr>
-          <w:rFonts w:ascii="Consolas" w:hAnsi="Consolas"/>
-          <w:sz w:val="24"/>
-        </w:rPr>
-      </w:pPr>
-      <w:r>
-        <w:rPr>
-          <w:rFonts w:ascii="Consolas" w:hAnsi="Consolas"/>
-          <w:sz w:val="24"/>
-        </w:rPr>
-        <w:t xml:space="preserve">                "count": 0,</w:t>
-      </w:r>
-    </w:p>
-    <w:p>
-      <w:pPr>
-        <w:spacing w:after="0" w:line="240" w:lineRule="auto"/>
-        <w:rPr>
-          <w:rFonts w:ascii="Consolas" w:hAnsi="Consolas"/>
-          <w:sz w:val="24"/>
-        </w:rPr>
-      </w:pPr>
-      <w:r>
-        <w:rPr>
-          <w:rFonts w:ascii="Consolas" w:hAnsi="Consolas"/>
-          <w:sz w:val="24"/>
-        </w:rPr>
-        <w:t xml:space="preserve">                "status": "Unavailable"</w:t>
-      </w:r>
-    </w:p>
-    <w:p>
-      <w:pPr>
-        <w:spacing w:after="0" w:line="240" w:lineRule="auto"/>
-        <w:rPr>
-          <w:rFonts w:ascii="Consolas" w:hAnsi="Consolas"/>
-          <w:sz w:val="24"/>
-        </w:rPr>
-      </w:pPr>
-      <w:r>
-        <w:rPr>
-          <w:rFonts w:ascii="Consolas" w:hAnsi="Consolas"/>
-          <w:sz w:val="24"/>
-        </w:rPr>
-        <w:t xml:space="preserve">            },</w:t>
-      </w:r>
-    </w:p>
-    <w:p>
-      <w:pPr>
-        <w:spacing w:after="0" w:line="240" w:lineRule="auto"/>
-        <w:rPr>
-          <w:rFonts w:ascii="Consolas" w:hAnsi="Consolas"/>
-          <w:sz w:val="24"/>
-        </w:rPr>
-      </w:pPr>
-      <w:r>
-        <w:rPr>
-          <w:rFonts w:ascii="Consolas" w:hAnsi="Consolas"/>
-          <w:sz w:val="24"/>
-        </w:rPr>
-        <w:t xml:space="preserve">            {</w:t>
-      </w:r>
-    </w:p>
-    <w:p>
-      <w:pPr>
-        <w:spacing w:after="0" w:line="240" w:lineRule="auto"/>
-        <w:rPr>
-          <w:rFonts w:ascii="Consolas" w:hAnsi="Consolas"/>
-          <w:sz w:val="24"/>
-        </w:rPr>
-      </w:pPr>
-      <w:r>
-        <w:rPr>
-          <w:rFonts w:ascii="Consolas" w:hAnsi="Consolas"/>
-          <w:sz w:val="24"/>
-        </w:rPr>
         <w:lastRenderedPageBreak/>
-        <w:t xml:space="preserve">                "time": "11:00AM",</w:t>
-      </w:r>
-    </w:p>
-    <w:p>
-      <w:pPr>
-        <w:spacing w:after="0" w:line="240" w:lineRule="auto"/>
-        <w:rPr>
-          <w:rFonts w:ascii="Consolas" w:hAnsi="Consolas"/>
-          <w:sz w:val="24"/>
-        </w:rPr>
-      </w:pPr>
-      <w:r>
-        <w:rPr>
-          <w:rFonts w:ascii="Consolas" w:hAnsi="Consolas"/>
-          <w:sz w:val="24"/>
-        </w:rPr>
-        <w:t xml:space="preserve">                "count": 0,</w:t>
-      </w:r>
-    </w:p>
-    <w:p>
-      <w:pPr>
-        <w:spacing w:after="0" w:line="240" w:lineRule="auto"/>
-        <w:rPr>
-          <w:rFonts w:ascii="Consolas" w:hAnsi="Consolas"/>
-          <w:sz w:val="24"/>
-        </w:rPr>
-      </w:pPr>
-      <w:r>
-        <w:rPr>
-          <w:rFonts w:ascii="Consolas" w:hAnsi="Consolas"/>
-          <w:sz w:val="24"/>
-        </w:rPr>
-        <w:t xml:space="preserve">                "status": "Unavailable"</w:t>
-      </w:r>
-    </w:p>
-    <w:p>
-      <w:pPr>
-        <w:spacing w:after="0" w:line="240" w:lineRule="auto"/>
-        <w:rPr>
-          <w:rFonts w:ascii="Consolas" w:hAnsi="Consolas"/>
-          <w:sz w:val="24"/>
-        </w:rPr>
-      </w:pPr>
-      <w:r>
-        <w:rPr>
-          <w:rFonts w:ascii="Consolas" w:hAnsi="Consolas"/>
-          <w:sz w:val="24"/>
-        </w:rPr>
-        <w:t xml:space="preserve">            },</w:t>
-      </w:r>
-    </w:p>
-    <w:p>
-      <w:pPr>
-        <w:spacing w:after="0" w:line="240" w:lineRule="auto"/>
-        <w:rPr>
-          <w:rFonts w:ascii="Consolas" w:hAnsi="Consolas"/>
-          <w:sz w:val="24"/>
-        </w:rPr>
-      </w:pPr>
-      <w:r>
-        <w:rPr>
-          <w:rFonts w:ascii="Consolas" w:hAnsi="Consolas"/>
-          <w:sz w:val="24"/>
-        </w:rPr>
-        <w:t xml:space="preserve">            {</w:t>
-      </w:r>
-    </w:p>
-    <w:p>
-      <w:pPr>
-        <w:spacing w:after="0" w:line="240" w:lineRule="auto"/>
-        <w:rPr>
-          <w:rFonts w:ascii="Consolas" w:hAnsi="Consolas"/>
-          <w:sz w:val="24"/>
-        </w:rPr>
-      </w:pPr>
-      <w:r>
-        <w:rPr>
-          <w:rFonts w:ascii="Consolas" w:hAnsi="Consolas"/>
-          <w:sz w:val="24"/>
-        </w:rPr>
-        <w:t xml:space="preserve">                "time": "12:00PM",</w:t>
-      </w:r>
-    </w:p>
-    <w:p>
-      <w:pPr>
-        <w:spacing w:after="0" w:line="240" w:lineRule="auto"/>
-        <w:rPr>
-          <w:rFonts w:ascii="Consolas" w:hAnsi="Consolas"/>
-          <w:sz w:val="24"/>
-        </w:rPr>
-      </w:pPr>
-      <w:r>
-        <w:rPr>
-          <w:rFonts w:ascii="Consolas" w:hAnsi="Consolas"/>
-          <w:sz w:val="24"/>
-        </w:rPr>
-        <w:t xml:space="preserve">                "count": 0,</w:t>
-      </w:r>
-    </w:p>
-    <w:p>
-      <w:pPr>
-        <w:spacing w:after="0" w:line="240" w:lineRule="auto"/>
-        <w:rPr>
-          <w:rFonts w:ascii="Consolas" w:hAnsi="Consolas"/>
-          <w:sz w:val="24"/>
-        </w:rPr>
-      </w:pPr>
-      <w:r>
-        <w:rPr>
-          <w:rFonts w:ascii="Consolas" w:hAnsi="Consolas"/>
-          <w:sz w:val="24"/>
-        </w:rPr>
-        <w:t xml:space="preserve">                "status": "Unavailable"</w:t>
-      </w:r>
-    </w:p>
-    <w:p>
-      <w:pPr>
-        <w:spacing w:after="0" w:line="240" w:lineRule="auto"/>
-        <w:rPr>
-          <w:rFonts w:ascii="Consolas" w:hAnsi="Consolas"/>
-          <w:sz w:val="24"/>
-        </w:rPr>
-      </w:pPr>
-      <w:r>
-        <w:rPr>
-          <w:rFonts w:ascii="Consolas" w:hAnsi="Consolas"/>
-          <w:sz w:val="24"/>
-        </w:rPr>
-        <w:t xml:space="preserve">            },</w:t>
-      </w:r>
-    </w:p>
-    <w:p>
-      <w:pPr>
-        <w:spacing w:after="0" w:line="240" w:lineRule="auto"/>
-        <w:rPr>
-          <w:rFonts w:ascii="Consolas" w:hAnsi="Consolas"/>
-          <w:sz w:val="24"/>
-        </w:rPr>
-      </w:pPr>
-      <w:r>
-        <w:rPr>
-          <w:rFonts w:ascii="Consolas" w:hAnsi="Consolas"/>
-          <w:sz w:val="24"/>
-        </w:rPr>
-        <w:t xml:space="preserve">            {</w:t>
-      </w:r>
-    </w:p>
-    <w:p>
-      <w:pPr>
-        <w:spacing w:after="0" w:line="240" w:lineRule="auto"/>
-        <w:rPr>
-          <w:rFonts w:ascii="Consolas" w:hAnsi="Consolas"/>
-          <w:sz w:val="24"/>
-        </w:rPr>
-      </w:pPr>
-      <w:r>
-        <w:rPr>
-          <w:rFonts w:ascii="Consolas" w:hAnsi="Consolas"/>
-          <w:sz w:val="24"/>
-        </w:rPr>
-        <w:t xml:space="preserve">                "time": "01:00PM",</w:t>
-      </w:r>
-    </w:p>
-    <w:p>
-      <w:pPr>
-        <w:spacing w:after="0" w:line="240" w:lineRule="auto"/>
-        <w:rPr>
-          <w:rFonts w:ascii="Consolas" w:hAnsi="Consolas"/>
-          <w:sz w:val="24"/>
-        </w:rPr>
-      </w:pPr>
-      <w:r>
-        <w:rPr>
-          <w:rFonts w:ascii="Consolas" w:hAnsi="Consolas"/>
-          <w:sz w:val="24"/>
-        </w:rPr>
-        <w:t xml:space="preserve">                "count": 0,</w:t>
-      </w:r>
-    </w:p>
-    <w:p>
-      <w:pPr>
-        <w:spacing w:after="0" w:line="240" w:lineRule="auto"/>
-        <w:rPr>
-          <w:rFonts w:ascii="Consolas" w:hAnsi="Consolas"/>
-          <w:sz w:val="24"/>
-        </w:rPr>
-      </w:pPr>
-      <w:r>
-        <w:rPr>
-          <w:rFonts w:ascii="Consolas" w:hAnsi="Consolas"/>
-          <w:sz w:val="24"/>
-        </w:rPr>
-        <w:t xml:space="preserve">                "status": "Unavailable"</w:t>
-      </w:r>
-    </w:p>
-    <w:p>
-      <w:pPr>
-        <w:spacing w:after="0" w:line="240" w:lineRule="auto"/>
-        <w:rPr>
-          <w:rFonts w:ascii="Consolas" w:hAnsi="Consolas"/>
-          <w:sz w:val="24"/>
-        </w:rPr>
-      </w:pPr>
-      <w:r>
-        <w:rPr>
-          <w:rFonts w:ascii="Consolas" w:hAnsi="Consolas"/>
-          <w:sz w:val="24"/>
-        </w:rPr>
-        <w:t xml:space="preserve">            },</w:t>
-      </w:r>
-    </w:p>
-    <w:p>
-      <w:pPr>
-        <w:spacing w:after="0" w:line="240" w:lineRule="auto"/>
-        <w:rPr>
-          <w:rFonts w:ascii="Consolas" w:hAnsi="Consolas"/>
-          <w:sz w:val="24"/>
-        </w:rPr>
-      </w:pPr>
-      <w:r>
-        <w:rPr>
-          <w:rFonts w:ascii="Consolas" w:hAnsi="Consolas"/>
-          <w:sz w:val="24"/>
-        </w:rPr>
-        <w:t xml:space="preserve">            {</w:t>
-      </w:r>
-    </w:p>
-    <w:p>
-      <w:pPr>
-        <w:spacing w:after="0" w:line="240" w:lineRule="auto"/>
-        <w:rPr>
-          <w:rFonts w:ascii="Consolas" w:hAnsi="Consolas"/>
-          <w:sz w:val="24"/>
-        </w:rPr>
-      </w:pPr>
-      <w:r>
-        <w:rPr>
-          <w:rFonts w:ascii="Consolas" w:hAnsi="Consolas"/>
-          <w:sz w:val="24"/>
-        </w:rPr>
-        <w:t xml:space="preserve">                "time": "03:00PM",</w:t>
-      </w:r>
-    </w:p>
-    <w:p>
-      <w:pPr>
-        <w:spacing w:after="0" w:line="240" w:lineRule="auto"/>
-        <w:rPr>
-          <w:rFonts w:ascii="Consolas" w:hAnsi="Consolas"/>
-          <w:sz w:val="24"/>
-        </w:rPr>
-      </w:pPr>
-      <w:r>
-        <w:rPr>
-          <w:rFonts w:ascii="Consolas" w:hAnsi="Consolas"/>
-          <w:sz w:val="24"/>
-        </w:rPr>
-        <w:t xml:space="preserve">                "count": 0,</w:t>
-      </w:r>
-    </w:p>
-    <w:p>
-      <w:pPr>
-        <w:spacing w:after="0" w:line="240" w:lineRule="auto"/>
-        <w:rPr>
-          <w:rFonts w:ascii="Consolas" w:hAnsi="Consolas"/>
-          <w:sz w:val="24"/>
-        </w:rPr>
-      </w:pPr>
-      <w:r>
-        <w:rPr>
-          <w:rFonts w:ascii="Consolas" w:hAnsi="Consolas"/>
-          <w:sz w:val="24"/>
-        </w:rPr>
-        <w:t xml:space="preserve">                "status": "Unavailable"</w:t>
-      </w:r>
-    </w:p>
-    <w:p>
-      <w:pPr>
-        <w:spacing w:after="0" w:line="240" w:lineRule="auto"/>
-        <w:rPr>
-          <w:rFonts w:ascii="Consolas" w:hAnsi="Consolas"/>
-          <w:sz w:val="24"/>
-        </w:rPr>
-      </w:pPr>
-      <w:r>
-        <w:rPr>
-          <w:rFonts w:ascii="Consolas" w:hAnsi="Consolas"/>
-          <w:sz w:val="24"/>
-        </w:rPr>
-        <w:t xml:space="preserve">            },</w:t>
-      </w:r>
-    </w:p>
-    <w:p>
-      <w:pPr>
-        <w:spacing w:after="0" w:line="240" w:lineRule="auto"/>
-        <w:rPr>
-          <w:rFonts w:ascii="Consolas" w:hAnsi="Consolas"/>
-          <w:sz w:val="24"/>
-        </w:rPr>
-      </w:pPr>
-      <w:r>
-        <w:rPr>
-          <w:rFonts w:ascii="Consolas" w:hAnsi="Consolas"/>
-          <w:sz w:val="24"/>
-        </w:rPr>
-        <w:t xml:space="preserve">            {</w:t>
-      </w:r>
-    </w:p>
-    <w:p>
-      <w:pPr>
-        <w:spacing w:after="0" w:line="240" w:lineRule="auto"/>
-        <w:rPr>
-          <w:rFonts w:ascii="Consolas" w:hAnsi="Consolas"/>
-          <w:sz w:val="24"/>
-        </w:rPr>
-      </w:pPr>
-      <w:r>
-        <w:rPr>
-          <w:rFonts w:ascii="Consolas" w:hAnsi="Consolas"/>
-          <w:sz w:val="24"/>
-        </w:rPr>
-        <w:t xml:space="preserve">                "time": "04:00PM",</w:t>
-      </w:r>
-    </w:p>
-    <w:p>
-      <w:pPr>
-        <w:spacing w:after="0" w:line="240" w:lineRule="auto"/>
-        <w:rPr>
-          <w:rFonts w:ascii="Consolas" w:hAnsi="Consolas"/>
-          <w:sz w:val="24"/>
-        </w:rPr>
-      </w:pPr>
-      <w:r>
-        <w:rPr>
-          <w:rFonts w:ascii="Consolas" w:hAnsi="Consolas"/>
-          <w:sz w:val="24"/>
-        </w:rPr>
-        <w:t xml:space="preserve">                "count": 0,</w:t>
-      </w:r>
-    </w:p>
-    <w:p>
-      <w:pPr>
-        <w:spacing w:after="0" w:line="240" w:lineRule="auto"/>
-        <w:rPr>
-          <w:rFonts w:ascii="Consolas" w:hAnsi="Consolas"/>
-          <w:sz w:val="24"/>
-        </w:rPr>
-      </w:pPr>
-      <w:r>
-        <w:rPr>
-          <w:rFonts w:ascii="Consolas" w:hAnsi="Consolas"/>
-          <w:sz w:val="24"/>
-        </w:rPr>
-        <w:t xml:space="preserve">                "status": "Unavailable"</w:t>
-      </w:r>
-    </w:p>
-    <w:p>
-      <w:pPr>
-        <w:spacing w:after="0" w:line="240" w:lineRule="auto"/>
-        <w:rPr>
-          <w:rFonts w:ascii="Consolas" w:hAnsi="Consolas"/>
-          <w:sz w:val="24"/>
-        </w:rPr>
-      </w:pPr>
-      <w:r>
-        <w:rPr>
-          <w:rFonts w:ascii="Consolas" w:hAnsi="Consolas"/>
-          <w:sz w:val="24"/>
-        </w:rPr>
-        <w:t xml:space="preserve">            },</w:t>
-      </w:r>
-    </w:p>
-    <w:p>
-      <w:pPr>
-        <w:spacing w:after="0" w:line="240" w:lineRule="auto"/>
-        <w:rPr>
-          <w:rFonts w:ascii="Consolas" w:hAnsi="Consolas"/>
-          <w:sz w:val="24"/>
-        </w:rPr>
-      </w:pPr>
-      <w:r>
-        <w:rPr>
-          <w:rFonts w:ascii="Consolas" w:hAnsi="Consolas"/>
-          <w:sz w:val="24"/>
-        </w:rPr>
-        <w:t xml:space="preserve">            {</w:t>
-      </w:r>
-    </w:p>
-    <w:p>
-      <w:pPr>
-        <w:spacing w:after="0" w:line="240" w:lineRule="auto"/>
-        <w:rPr>
-          <w:rFonts w:ascii="Consolas" w:hAnsi="Consolas"/>
-          <w:sz w:val="24"/>
-        </w:rPr>
-      </w:pPr>
-      <w:r>
-        <w:rPr>
-          <w:rFonts w:ascii="Consolas" w:hAnsi="Consolas"/>
-          <w:sz w:val="24"/>
-        </w:rPr>
-        <w:t xml:space="preserve">                "time": "05:00PM",</w:t>
-      </w:r>
-    </w:p>
-    <w:p>
-      <w:pPr>
-        <w:spacing w:after="0" w:line="240" w:lineRule="auto"/>
-        <w:rPr>
-          <w:rFonts w:ascii="Consolas" w:hAnsi="Consolas"/>
-          <w:sz w:val="24"/>
-        </w:rPr>
-      </w:pPr>
-      <w:r>
-        <w:rPr>
-          <w:rFonts w:ascii="Consolas" w:hAnsi="Consolas"/>
-          <w:sz w:val="24"/>
-        </w:rPr>
-        <w:t xml:space="preserve">                "count": 0,</w:t>
-      </w:r>
-    </w:p>
-    <w:p>
-      <w:pPr>
-        <w:spacing w:after="0" w:line="240" w:lineRule="auto"/>
-        <w:rPr>
-          <w:rFonts w:ascii="Consolas" w:hAnsi="Consolas"/>
-          <w:sz w:val="24"/>
-        </w:rPr>
-      </w:pPr>
-      <w:r>
-        <w:rPr>
-          <w:rFonts w:ascii="Consolas" w:hAnsi="Consolas"/>
-          <w:sz w:val="24"/>
-        </w:rPr>
-        <w:t xml:space="preserve">                "status": "Unavailable"</w:t>
-      </w:r>
-    </w:p>
-    <w:p>
-      <w:pPr>
-        <w:spacing w:after="0" w:line="240" w:lineRule="auto"/>
-        <w:rPr>
-          <w:rFonts w:ascii="Consolas" w:hAnsi="Consolas"/>
-          <w:sz w:val="24"/>
-        </w:rPr>
-      </w:pPr>
-      <w:r>
-        <w:rPr>
-          <w:rFonts w:ascii="Consolas" w:hAnsi="Consolas"/>
-          <w:sz w:val="24"/>
-        </w:rPr>
-        <w:t xml:space="preserve">            },</w:t>
-      </w:r>
-    </w:p>
-    <w:p>
-      <w:pPr>
-        <w:spacing w:after="0" w:line="240" w:lineRule="auto"/>
-        <w:rPr>
-          <w:rFonts w:ascii="Consolas" w:hAnsi="Consolas"/>
-          <w:sz w:val="24"/>
-        </w:rPr>
-      </w:pPr>
-      <w:r>
-        <w:rPr>
-          <w:rFonts w:ascii="Consolas" w:hAnsi="Consolas"/>
-          <w:sz w:val="24"/>
-        </w:rPr>
-        <w:t xml:space="preserve">            {</w:t>
-      </w:r>
-    </w:p>
-    <w:p>
-      <w:pPr>
-        <w:spacing w:after="0" w:line="240" w:lineRule="auto"/>
-        <w:rPr>
-          <w:rFonts w:ascii="Consolas" w:hAnsi="Consolas"/>
-          <w:sz w:val="24"/>
-        </w:rPr>
-      </w:pPr>
-      <w:r>
-        <w:rPr>
-          <w:rFonts w:ascii="Consolas" w:hAnsi="Consolas"/>
-          <w:sz w:val="24"/>
-        </w:rPr>
-        <w:t xml:space="preserve">                "time": "06:00PM",</w:t>
-      </w:r>
-    </w:p>
-    <w:p>
-      <w:pPr>
-        <w:spacing w:after="0" w:line="240" w:lineRule="auto"/>
-        <w:rPr>
-          <w:rFonts w:ascii="Consolas" w:hAnsi="Consolas"/>
-          <w:sz w:val="24"/>
-        </w:rPr>
-      </w:pPr>
-      <w:r>
-        <w:rPr>
-          <w:rFonts w:ascii="Consolas" w:hAnsi="Consolas"/>
-          <w:sz w:val="24"/>
-        </w:rPr>
-        <w:t xml:space="preserve">                "count": 0,</w:t>
-      </w:r>
-    </w:p>
-    <w:p>
-      <w:pPr>
-        <w:spacing w:after="0" w:line="240" w:lineRule="auto"/>
-        <w:rPr>
-          <w:rFonts w:ascii="Consolas" w:hAnsi="Consolas"/>
-          <w:sz w:val="24"/>
-        </w:rPr>
-      </w:pPr>
-      <w:r>
-        <w:rPr>
-          <w:rFonts w:ascii="Consolas" w:hAnsi="Consolas"/>
-          <w:sz w:val="24"/>
-        </w:rPr>
-        <w:t xml:space="preserve">                "status": "Unavailable"</w:t>
-      </w:r>
-    </w:p>
-    <w:p>
-      <w:pPr>
-        <w:spacing w:after="0" w:line="240" w:lineRule="auto"/>
-        <w:rPr>
-          <w:rFonts w:ascii="Consolas" w:hAnsi="Consolas"/>
-          <w:sz w:val="24"/>
-        </w:rPr>
-      </w:pPr>
-      <w:r>
-        <w:rPr>
-          <w:rFonts w:ascii="Consolas" w:hAnsi="Consolas"/>
-          <w:sz w:val="24"/>
-        </w:rPr>
-        <w:t xml:space="preserve">            },</w:t>
-      </w:r>
-    </w:p>
-    <w:p>
-      <w:pPr>
-        <w:spacing w:after="0" w:line="240" w:lineRule="auto"/>
-        <w:rPr>
-          <w:rFonts w:ascii="Consolas" w:hAnsi="Consolas"/>
-          <w:sz w:val="24"/>
-        </w:rPr>
-      </w:pPr>
-      <w:r>
-        <w:rPr>
-          <w:rFonts w:ascii="Consolas" w:hAnsi="Consolas"/>
-          <w:sz w:val="24"/>
-        </w:rPr>
-        <w:t xml:space="preserve">            {</w:t>
-      </w:r>
-    </w:p>
-    <w:p>
-      <w:pPr>
-        <w:spacing w:after="0" w:line="240" w:lineRule="auto"/>
-        <w:rPr>
-          <w:rFonts w:ascii="Consolas" w:hAnsi="Consolas"/>
-          <w:sz w:val="24"/>
-        </w:rPr>
-      </w:pPr>
-      <w:r>
-        <w:rPr>
-          <w:rFonts w:ascii="Consolas" w:hAnsi="Consolas"/>
-          <w:sz w:val="24"/>
-        </w:rPr>
         <w:t xml:space="preserve">                "time": "07:00PM",</w:t>
       </w:r>
     </w:p>
@@ -23988,7 +24728,6 @@
           <w:rFonts w:ascii="Consolas" w:hAnsi="Consolas"/>
           <w:sz w:val="24"/>
         </w:rPr>
-        <w:lastRenderedPageBreak/>
         <w:t xml:space="preserve">        "code": 405,</w:t>
       </w:r>
     </w:p>

</xml_diff>